<commit_message>
Updated Solution and Code Generation wizards - Updated AccpacDotNetVersion.props version references to 6.8 - Updated ProjectTemplates zip archives with latest code - Updated referenced version of Newtonsoft.json from 6.0.8 to 9.0.1 - Updated projects to target .Net 4.8 (from 4.7.2) - Updated src/wizards/Templates/readme.txt with clearer instructions - Add new batch file for updating ProjectTemplate files.
</commit_message>
<xml_diff>
--- a/docs/customization/Sage300SDK_WebScreenOrderEntryCustomizationTutorial.docx
+++ b/docs/customization/Sage300SDK_WebScreenOrderEntryCustomizationTutorial.docx
@@ -63,8 +63,13 @@
         </w:sectPr>
       </w:pPr>
       <w:r>
-        <w:t>April 2018</w:t>
-      </w:r>
+        <w:t>April 20</w:t>
+      </w:r>
+      <w:r>
+        <w:t>20</w:t>
+      </w:r>
+      <w:bookmarkStart w:id="0" w:name="_GoBack"/>
+      <w:bookmarkEnd w:id="0"/>
     </w:p>
     <w:p>
       <w:pPr>
@@ -1514,13 +1519,7 @@
           <w:rPr>
             <w:webHidden/>
           </w:rPr>
-          <w:t>2</w:t>
-        </w:r>
-        <w:r>
-          <w:rPr>
-            <w:webHidden/>
-          </w:rPr>
-          <w:t>5</w:t>
+          <w:t>25</w:t>
         </w:r>
         <w:r>
           <w:rPr>
@@ -3065,12 +3064,12 @@
         <w:pStyle w:val="SAGEHeading1"/>
         <w:framePr w:wrap="around"/>
       </w:pPr>
-      <w:bookmarkStart w:id="0" w:name="_Toc512425075"/>
+      <w:bookmarkStart w:id="1" w:name="_Toc512425075"/>
       <w:r>
         <w:lastRenderedPageBreak/>
         <w:t>Overview</w:t>
       </w:r>
-      <w:bookmarkEnd w:id="0"/>
+      <w:bookmarkEnd w:id="1"/>
     </w:p>
     <w:p>
       <w:pPr>
@@ -3134,12 +3133,12 @@
         <w:pStyle w:val="SAGEHeading1"/>
         <w:framePr w:wrap="around"/>
       </w:pPr>
-      <w:bookmarkStart w:id="1" w:name="_Toc512425076"/>
+      <w:bookmarkStart w:id="2" w:name="_Toc512425076"/>
       <w:r>
         <w:lastRenderedPageBreak/>
         <w:t>Order Entry Screen</w:t>
       </w:r>
-      <w:bookmarkEnd w:id="1"/>
+      <w:bookmarkEnd w:id="2"/>
     </w:p>
     <w:p>
       <w:pPr>
@@ -3197,7 +3196,7 @@
           <w:noProof/>
         </w:rPr>
         <w:drawing>
-          <wp:inline distT="0" distB="0" distL="0" distR="0" wp14:anchorId="2935AF51" wp14:editId="0B93749F">
+          <wp:inline distT="0" distB="0" distL="0" distR="0" wp14:anchorId="453DCFBB" wp14:editId="6F571159">
             <wp:extent cx="5853430" cy="3302635"/>
             <wp:effectExtent l="0" t="0" r="0" b="0"/>
             <wp:docPr id="3" name="Picture 3"/>
@@ -3311,7 +3310,7 @@
         </w:rPr>
         <w:lastRenderedPageBreak/>
         <w:drawing>
-          <wp:inline distT="0" distB="0" distL="0" distR="0" wp14:anchorId="32EDA219" wp14:editId="6170649C">
+          <wp:inline distT="0" distB="0" distL="0" distR="0" wp14:anchorId="7A416A0E" wp14:editId="3A8E9C7D">
             <wp:extent cx="5853430" cy="3173730"/>
             <wp:effectExtent l="0" t="0" r="0" b="7620"/>
             <wp:docPr id="4" name="Picture 4"/>
@@ -3580,26 +3579,26 @@
         <w:pStyle w:val="SAGEHeading1"/>
         <w:framePr w:wrap="around"/>
       </w:pPr>
-      <w:bookmarkStart w:id="2" w:name="_Toc487546591"/>
-      <w:bookmarkStart w:id="3" w:name="_Toc512425077"/>
+      <w:bookmarkStart w:id="3" w:name="_Toc487546591"/>
+      <w:bookmarkStart w:id="4" w:name="_Toc512425077"/>
       <w:r>
         <w:lastRenderedPageBreak/>
         <w:t>Creating the Customization</w:t>
       </w:r>
-      <w:bookmarkEnd w:id="2"/>
       <w:bookmarkEnd w:id="3"/>
+      <w:bookmarkEnd w:id="4"/>
     </w:p>
     <w:p>
       <w:pPr>
         <w:pStyle w:val="SAGEHeading2"/>
       </w:pPr>
-      <w:bookmarkStart w:id="4" w:name="_Toc487546592"/>
-      <w:bookmarkStart w:id="5" w:name="_Toc465759139"/>
+      <w:bookmarkStart w:id="5" w:name="_Toc487546592"/>
       <w:bookmarkStart w:id="6" w:name="_Toc512425078"/>
+      <w:bookmarkStart w:id="7" w:name="_Toc465759139"/>
       <w:r>
         <w:t>Standalone Customization Wizard</w:t>
       </w:r>
-      <w:bookmarkEnd w:id="4"/>
+      <w:bookmarkEnd w:id="5"/>
       <w:bookmarkEnd w:id="6"/>
     </w:p>
     <w:p>
@@ -3646,13 +3645,13 @@
       <w:pPr>
         <w:pStyle w:val="SAGEHeading3"/>
       </w:pPr>
-      <w:bookmarkStart w:id="7" w:name="_Toc487546593"/>
-      <w:bookmarkStart w:id="8" w:name="_Toc512425079"/>
+      <w:bookmarkStart w:id="8" w:name="_Toc487546593"/>
+      <w:bookmarkStart w:id="9" w:name="_Toc512425079"/>
       <w:r>
         <w:t>Step 1 – Add/Edit a Customization</w:t>
       </w:r>
-      <w:bookmarkEnd w:id="7"/>
       <w:bookmarkEnd w:id="8"/>
+      <w:bookmarkEnd w:id="9"/>
     </w:p>
     <w:p>
       <w:pPr>
@@ -3679,7 +3678,7 @@
           <w:noProof/>
         </w:rPr>
         <w:drawing>
-          <wp:inline distT="0" distB="0" distL="0" distR="0" wp14:anchorId="24059242" wp14:editId="04C8A8B9">
+          <wp:inline distT="0" distB="0" distL="0" distR="0" wp14:anchorId="0C163590" wp14:editId="4B119A19">
             <wp:extent cx="4732937" cy="2886075"/>
             <wp:effectExtent l="0" t="0" r="0" b="0"/>
             <wp:docPr id="6" name="Picture 6"/>
@@ -3853,7 +3852,7 @@
           <w:noProof/>
         </w:rPr>
         <w:drawing>
-          <wp:inline distT="0" distB="0" distL="0" distR="0" wp14:anchorId="66E1C072" wp14:editId="6CFEB442">
+          <wp:inline distT="0" distB="0" distL="0" distR="0" wp14:anchorId="7D51812D" wp14:editId="3AD5A238">
             <wp:extent cx="4654836" cy="2838450"/>
             <wp:effectExtent l="0" t="0" r="0" b="0"/>
             <wp:docPr id="40" name="Picture 40"/>
@@ -3923,13 +3922,13 @@
       <w:pPr>
         <w:pStyle w:val="SAGEHeading3"/>
       </w:pPr>
-      <w:bookmarkStart w:id="9" w:name="_Toc487546594"/>
-      <w:bookmarkStart w:id="10" w:name="_Toc512425080"/>
+      <w:bookmarkStart w:id="10" w:name="_Toc487546594"/>
+      <w:bookmarkStart w:id="11" w:name="_Toc512425080"/>
       <w:r>
         <w:t>Step 2 – Add/Edit Screens</w:t>
       </w:r>
-      <w:bookmarkEnd w:id="9"/>
       <w:bookmarkEnd w:id="10"/>
+      <w:bookmarkEnd w:id="11"/>
     </w:p>
     <w:p>
       <w:pPr>
@@ -3970,7 +3969,7 @@
           <w:noProof/>
         </w:rPr>
         <w:drawing>
-          <wp:inline distT="0" distB="0" distL="0" distR="0" wp14:anchorId="20FD8445" wp14:editId="38C81459">
+          <wp:inline distT="0" distB="0" distL="0" distR="0" wp14:anchorId="30BD1663" wp14:editId="611097D9">
             <wp:extent cx="4838700" cy="2957392"/>
             <wp:effectExtent l="0" t="0" r="0" b="0"/>
             <wp:docPr id="11" name="Picture 11"/>
@@ -4162,7 +4161,7 @@
           <w:noProof/>
         </w:rPr>
         <w:drawing>
-          <wp:inline distT="0" distB="0" distL="0" distR="0" wp14:anchorId="52828108" wp14:editId="4454F2D6">
+          <wp:inline distT="0" distB="0" distL="0" distR="0" wp14:anchorId="549E4F66" wp14:editId="5858E7A7">
             <wp:extent cx="4728772" cy="2883535"/>
             <wp:effectExtent l="0" t="0" r="0" b="0"/>
             <wp:docPr id="9" name="Picture 9"/>
@@ -4233,7 +4232,7 @@
           <w:noProof/>
         </w:rPr>
         <w:drawing>
-          <wp:inline distT="0" distB="0" distL="0" distR="0" wp14:anchorId="2BD5DABC" wp14:editId="085F3ADB">
+          <wp:inline distT="0" distB="0" distL="0" distR="0" wp14:anchorId="65BBC536" wp14:editId="6F8996C2">
             <wp:extent cx="4760012" cy="2902585"/>
             <wp:effectExtent l="0" t="0" r="2540" b="0"/>
             <wp:docPr id="10" name="Picture 10"/>
@@ -4304,13 +4303,13 @@
       <w:pPr>
         <w:pStyle w:val="SAGEHeading3"/>
       </w:pPr>
-      <w:bookmarkStart w:id="11" w:name="_Toc487546595"/>
-      <w:bookmarkStart w:id="12" w:name="_Toc512425081"/>
+      <w:bookmarkStart w:id="12" w:name="_Toc487546595"/>
+      <w:bookmarkStart w:id="13" w:name="_Toc512425081"/>
       <w:r>
         <w:t>Step 3 – Add/Edit Controls</w:t>
       </w:r>
-      <w:bookmarkEnd w:id="11"/>
       <w:bookmarkEnd w:id="12"/>
+      <w:bookmarkEnd w:id="13"/>
     </w:p>
     <w:p>
       <w:pPr>
@@ -4390,7 +4389,7 @@
           <w:noProof/>
         </w:rPr>
         <w:drawing>
-          <wp:inline distT="0" distB="0" distL="0" distR="0" wp14:anchorId="4141F752" wp14:editId="1AB9DB8F">
+          <wp:inline distT="0" distB="0" distL="0" distR="0" wp14:anchorId="0C699122" wp14:editId="48F1742E">
             <wp:extent cx="4916215" cy="2997835"/>
             <wp:effectExtent l="0" t="0" r="0" b="0"/>
             <wp:docPr id="17" name="Picture 17"/>
@@ -4612,7 +4611,7 @@
         </w:rPr>
         <w:lastRenderedPageBreak/>
         <w:drawing>
-          <wp:inline distT="0" distB="0" distL="0" distR="0" wp14:anchorId="29CE2BB5" wp14:editId="4DBE88AC">
+          <wp:inline distT="0" distB="0" distL="0" distR="0" wp14:anchorId="7202F6B4" wp14:editId="76BF4A1A">
             <wp:extent cx="4603810" cy="2807335"/>
             <wp:effectExtent l="0" t="0" r="6350" b="0"/>
             <wp:docPr id="16" name="Picture 16"/>
@@ -4741,7 +4740,7 @@
           <w:noProof/>
         </w:rPr>
         <w:drawing>
-          <wp:inline distT="0" distB="0" distL="0" distR="0">
+          <wp:inline distT="0" distB="0" distL="0" distR="0" wp14:anchorId="238ACB3F" wp14:editId="1EA3F6D9">
             <wp:extent cx="4514850" cy="2757441"/>
             <wp:effectExtent l="0" t="0" r="0" b="5080"/>
             <wp:docPr id="24" name="Picture 24"/>
@@ -4973,7 +4972,7 @@
           <w:noProof/>
         </w:rPr>
         <w:drawing>
-          <wp:inline distT="0" distB="0" distL="0" distR="0" wp14:anchorId="2BFF36AE" wp14:editId="334D6CC9">
+          <wp:inline distT="0" distB="0" distL="0" distR="0" wp14:anchorId="134196D6" wp14:editId="56444577">
             <wp:extent cx="4728772" cy="2883535"/>
             <wp:effectExtent l="0" t="0" r="0" b="0"/>
             <wp:docPr id="25" name="Picture 25"/>
@@ -5096,7 +5095,7 @@
           <w:noProof/>
         </w:rPr>
         <w:drawing>
-          <wp:inline distT="0" distB="0" distL="0" distR="0">
+          <wp:inline distT="0" distB="0" distL="0" distR="0" wp14:anchorId="1429C924" wp14:editId="22161491">
             <wp:extent cx="4711114" cy="2870835"/>
             <wp:effectExtent l="0" t="0" r="0" b="5715"/>
             <wp:docPr id="26" name="Picture 26"/>
@@ -5319,7 +5318,7 @@
           <w:noProof/>
         </w:rPr>
         <w:drawing>
-          <wp:inline distT="0" distB="0" distL="0" distR="0" wp14:anchorId="454798A2" wp14:editId="39E8F78F">
+          <wp:inline distT="0" distB="0" distL="0" distR="0" wp14:anchorId="441FB1C7" wp14:editId="0EF3F47D">
             <wp:extent cx="4978696" cy="3035935"/>
             <wp:effectExtent l="0" t="0" r="0" b="0"/>
             <wp:docPr id="27" name="Picture 27"/>
@@ -5446,7 +5445,7 @@
           <w:noProof/>
         </w:rPr>
         <w:drawing>
-          <wp:inline distT="0" distB="0" distL="0" distR="0">
+          <wp:inline distT="0" distB="0" distL="0" distR="0" wp14:anchorId="3FF7270B" wp14:editId="07A19D5A">
             <wp:extent cx="4390141" cy="2695575"/>
             <wp:effectExtent l="0" t="0" r="0" b="0"/>
             <wp:docPr id="28" name="Picture 28"/>
@@ -5681,7 +5680,7 @@
           <w:noProof/>
         </w:rPr>
         <w:drawing>
-          <wp:inline distT="0" distB="0" distL="0" distR="0" wp14:anchorId="6AD72C62" wp14:editId="680A62DB">
+          <wp:inline distT="0" distB="0" distL="0" distR="0" wp14:anchorId="5E1E3CB1" wp14:editId="490B3894">
             <wp:extent cx="4666291" cy="2845435"/>
             <wp:effectExtent l="0" t="0" r="1270" b="0"/>
             <wp:docPr id="30" name="Picture 30"/>
@@ -6513,7 +6512,7 @@
         </w:rPr>
         <w:lastRenderedPageBreak/>
         <w:drawing>
-          <wp:inline distT="0" distB="0" distL="0" distR="0">
+          <wp:inline distT="0" distB="0" distL="0" distR="0" wp14:anchorId="4E865D48" wp14:editId="13B572FE">
             <wp:extent cx="4694276" cy="2867025"/>
             <wp:effectExtent l="0" t="0" r="0" b="0"/>
             <wp:docPr id="31" name="Picture 31"/>
@@ -6744,7 +6743,7 @@
           <w:noProof/>
         </w:rPr>
         <w:drawing>
-          <wp:inline distT="0" distB="0" distL="0" distR="0" wp14:anchorId="3E785E8A" wp14:editId="78915661">
+          <wp:inline distT="0" distB="0" distL="0" distR="0" wp14:anchorId="330939F7" wp14:editId="04017B59">
             <wp:extent cx="4635050" cy="2826385"/>
             <wp:effectExtent l="0" t="0" r="0" b="0"/>
             <wp:docPr id="32" name="Picture 32"/>
@@ -6882,7 +6881,7 @@
           <w:noProof/>
         </w:rPr>
         <w:drawing>
-          <wp:inline distT="0" distB="0" distL="0" distR="0">
+          <wp:inline distT="0" distB="0" distL="0" distR="0" wp14:anchorId="47E5A4CD" wp14:editId="4FF03167">
             <wp:extent cx="4726745" cy="2880360"/>
             <wp:effectExtent l="0" t="0" r="0" b="0"/>
             <wp:docPr id="34" name="Picture 34"/>
@@ -7104,7 +7103,7 @@
           <w:noProof/>
         </w:rPr>
         <w:drawing>
-          <wp:inline distT="0" distB="0" distL="0" distR="0" wp14:anchorId="5503DF03" wp14:editId="54B6190E">
+          <wp:inline distT="0" distB="0" distL="0" distR="0" wp14:anchorId="4CA40998" wp14:editId="4C10E981">
             <wp:extent cx="4486275" cy="2735664"/>
             <wp:effectExtent l="0" t="0" r="0" b="7620"/>
             <wp:docPr id="35" name="Picture 35"/>
@@ -8092,7 +8091,7 @@
           <w:noProof/>
         </w:rPr>
         <w:drawing>
-          <wp:inline distT="0" distB="0" distL="0" distR="0" wp14:anchorId="6A3F69D2" wp14:editId="28EADB74">
+          <wp:inline distT="0" distB="0" distL="0" distR="0" wp14:anchorId="3FDAD92C" wp14:editId="49CA489F">
             <wp:extent cx="4416367" cy="2693035"/>
             <wp:effectExtent l="0" t="0" r="3810" b="0"/>
             <wp:docPr id="36" name="Picture 36"/>
@@ -8154,14 +8153,13 @@
       <w:pPr>
         <w:pStyle w:val="SAGEHeading3"/>
       </w:pPr>
-      <w:bookmarkStart w:id="13" w:name="_Toc487546596"/>
-      <w:bookmarkStart w:id="14" w:name="_Toc512425082"/>
-      <w:r>
-        <w:lastRenderedPageBreak/>
+      <w:bookmarkStart w:id="14" w:name="_Toc487546596"/>
+      <w:bookmarkStart w:id="15" w:name="_Toc512425082"/>
+      <w:r>
         <w:t>Step 4 – Generate Customization Files</w:t>
       </w:r>
-      <w:bookmarkEnd w:id="13"/>
       <w:bookmarkEnd w:id="14"/>
+      <w:bookmarkEnd w:id="15"/>
     </w:p>
     <w:p>
       <w:pPr>
@@ -8173,6 +8171,7 @@
         <w:ind w:left="340" w:hanging="340"/>
       </w:pPr>
       <w:r>
+        <w:lastRenderedPageBreak/>
         <w:t xml:space="preserve">Preview the </w:t>
       </w:r>
       <w:r>
@@ -8199,7 +8198,7 @@
           <w:noProof/>
         </w:rPr>
         <w:drawing>
-          <wp:inline distT="0" distB="0" distL="0" distR="0" wp14:anchorId="2B96C7CC" wp14:editId="2FF72B60">
+          <wp:inline distT="0" distB="0" distL="0" distR="0" wp14:anchorId="7050DB38" wp14:editId="68F6DCEA">
             <wp:extent cx="4650670" cy="2835910"/>
             <wp:effectExtent l="0" t="0" r="0" b="2540"/>
             <wp:docPr id="37" name="Picture 37"/>
@@ -8292,7 +8291,7 @@
           <w:noProof/>
         </w:rPr>
         <w:drawing>
-          <wp:inline distT="0" distB="0" distL="0" distR="0" wp14:anchorId="157C1CD7" wp14:editId="3B602F41">
+          <wp:inline distT="0" distB="0" distL="0" distR="0" wp14:anchorId="6185FAA9" wp14:editId="6BEE16AF">
             <wp:extent cx="4525708" cy="2759710"/>
             <wp:effectExtent l="0" t="0" r="8255" b="2540"/>
             <wp:docPr id="38" name="Picture 38"/>
@@ -8387,7 +8386,6 @@
           <w:b/>
           <w:color w:val="auto"/>
         </w:rPr>
-        <w:lastRenderedPageBreak/>
         <w:t>OrderEntry_Settings.xml</w:t>
       </w:r>
     </w:p>
@@ -8400,6 +8398,7 @@
         </w:numPr>
       </w:pPr>
       <w:r>
+        <w:lastRenderedPageBreak/>
         <w:t>J</w:t>
       </w:r>
       <w:r>
@@ -8482,17 +8481,17 @@
       <w:pPr>
         <w:pStyle w:val="SAGEHeading2"/>
       </w:pPr>
-      <w:bookmarkStart w:id="15" w:name="_Toc487546597"/>
-      <w:bookmarkStart w:id="16" w:name="_Toc512425083"/>
+      <w:bookmarkStart w:id="16" w:name="_Toc487546597"/>
+      <w:bookmarkStart w:id="17" w:name="_Toc512425083"/>
       <w:r>
         <w:rPr>
           <w:szCs w:val="30"/>
         </w:rPr>
         <w:t>Plug-in Customization Wizard</w:t>
       </w:r>
-      <w:bookmarkEnd w:id="5"/>
-      <w:bookmarkEnd w:id="15"/>
+      <w:bookmarkEnd w:id="7"/>
       <w:bookmarkEnd w:id="16"/>
+      <w:bookmarkEnd w:id="17"/>
     </w:p>
     <w:p>
       <w:pPr>
@@ -8506,13 +8505,13 @@
       <w:pPr>
         <w:pStyle w:val="SAGEHeading3"/>
       </w:pPr>
-      <w:bookmarkStart w:id="17" w:name="_Toc487546598"/>
-      <w:bookmarkStart w:id="18" w:name="_Toc512425084"/>
+      <w:bookmarkStart w:id="18" w:name="_Toc487546598"/>
+      <w:bookmarkStart w:id="19" w:name="_Toc512425084"/>
       <w:r>
         <w:t>Step 1 – Create a New Project</w:t>
       </w:r>
-      <w:bookmarkEnd w:id="17"/>
       <w:bookmarkEnd w:id="18"/>
+      <w:bookmarkEnd w:id="19"/>
     </w:p>
     <w:p>
       <w:pPr>
@@ -8523,7 +8522,7 @@
           <w:noProof/>
         </w:rPr>
         <w:drawing>
-          <wp:inline distT="0" distB="0" distL="0" distR="0" wp14:anchorId="66FAAA9B" wp14:editId="2CE23FCD">
+          <wp:inline distT="0" distB="0" distL="0" distR="0" wp14:anchorId="27E929FE" wp14:editId="36FCB6D6">
             <wp:extent cx="5853430" cy="4062095"/>
             <wp:effectExtent l="0" t="0" r="0" b="0"/>
             <wp:docPr id="39" name="Picture 39"/>
@@ -8655,13 +8654,13 @@
       <w:pPr>
         <w:pStyle w:val="SAGEHeading3"/>
       </w:pPr>
-      <w:bookmarkStart w:id="19" w:name="_Toc487546599"/>
-      <w:bookmarkStart w:id="20" w:name="_Toc512425085"/>
+      <w:bookmarkStart w:id="20" w:name="_Toc487546599"/>
+      <w:bookmarkStart w:id="21" w:name="_Toc512425085"/>
       <w:r>
         <w:t>Step 2 – Generate a Customization Solution</w:t>
       </w:r>
-      <w:bookmarkEnd w:id="19"/>
       <w:bookmarkEnd w:id="20"/>
+      <w:bookmarkEnd w:id="21"/>
     </w:p>
     <w:p>
       <w:pPr>
@@ -8677,7 +8676,7 @@
           <w:noProof/>
         </w:rPr>
         <w:drawing>
-          <wp:inline distT="0" distB="0" distL="0" distR="0" wp14:anchorId="7AE06DC3" wp14:editId="0EDFD1F8">
+          <wp:inline distT="0" distB="0" distL="0" distR="0" wp14:anchorId="17FF071D" wp14:editId="2DC08F12">
             <wp:extent cx="4684545" cy="2868189"/>
             <wp:effectExtent l="0" t="0" r="1905" b="8890"/>
             <wp:docPr id="12" name="Picture 12"/>
@@ -8791,7 +8790,7 @@
         </w:rPr>
         <w:lastRenderedPageBreak/>
         <w:drawing>
-          <wp:inline distT="0" distB="0" distL="0" distR="0" wp14:anchorId="21A34A6C" wp14:editId="1F053E46">
+          <wp:inline distT="0" distB="0" distL="0" distR="0" wp14:anchorId="4F3D6D78" wp14:editId="029D7CD3">
             <wp:extent cx="4879630" cy="2976372"/>
             <wp:effectExtent l="0" t="0" r="0" b="0"/>
             <wp:docPr id="42" name="Picture 42"/>
@@ -8869,7 +8868,7 @@
           <w:noProof/>
         </w:rPr>
         <w:drawing>
-          <wp:inline distT="0" distB="0" distL="0" distR="0" wp14:anchorId="36BE3D42" wp14:editId="3B40EB89">
+          <wp:inline distT="0" distB="0" distL="0" distR="0" wp14:anchorId="6ECA512A" wp14:editId="6298A009">
             <wp:extent cx="4861239" cy="2976372"/>
             <wp:effectExtent l="0" t="0" r="0" b="0"/>
             <wp:docPr id="5" name="Picture 5"/>
@@ -8942,7 +8941,7 @@
         </w:rPr>
         <w:lastRenderedPageBreak/>
         <w:drawing>
-          <wp:inline distT="0" distB="0" distL="0" distR="0" wp14:anchorId="212C68FD" wp14:editId="3FC46EE7">
+          <wp:inline distT="0" distB="0" distL="0" distR="0" wp14:anchorId="144059B5" wp14:editId="03BE1F78">
             <wp:extent cx="4861239" cy="2969352"/>
             <wp:effectExtent l="0" t="0" r="0" b="2540"/>
             <wp:docPr id="7" name="Picture 7"/>
@@ -9054,8 +9053,8 @@
           <w:szCs w:val="36"/>
         </w:rPr>
       </w:pPr>
-      <w:bookmarkStart w:id="21" w:name="_Toc465759144"/>
-      <w:bookmarkStart w:id="22" w:name="_Toc512425086"/>
+      <w:bookmarkStart w:id="22" w:name="_Toc465759144"/>
+      <w:bookmarkStart w:id="23" w:name="_Toc512425086"/>
       <w:r>
         <w:rPr>
           <w:szCs w:val="36"/>
@@ -9063,14 +9062,14 @@
         <w:lastRenderedPageBreak/>
         <w:t>JavaScript</w:t>
       </w:r>
-      <w:bookmarkEnd w:id="21"/>
+      <w:bookmarkEnd w:id="22"/>
       <w:r>
         <w:rPr>
           <w:szCs w:val="36"/>
         </w:rPr>
         <w:t xml:space="preserve"> Modifications</w:t>
       </w:r>
-      <w:bookmarkEnd w:id="22"/>
+      <w:bookmarkEnd w:id="23"/>
     </w:p>
     <w:p>
       <w:pPr>
@@ -9128,14 +9127,14 @@
       <w:pPr>
         <w:pStyle w:val="SAGEHeading2"/>
       </w:pPr>
-      <w:bookmarkStart w:id="23" w:name="_Toc465759143"/>
       <w:bookmarkStart w:id="24" w:name="_Toc512425087"/>
+      <w:bookmarkStart w:id="25" w:name="_Toc465759143"/>
       <w:r>
         <w:t>Kendo Initialization</w:t>
       </w:r>
       <w:bookmarkEnd w:id="24"/>
     </w:p>
-    <w:bookmarkEnd w:id="23"/>
+    <w:bookmarkEnd w:id="25"/>
     <w:p>
       <w:pPr>
         <w:pStyle w:val="SAGEBodyText"/>
@@ -9157,11 +9156,11 @@
       <w:pPr>
         <w:pStyle w:val="SAGEHeading3"/>
       </w:pPr>
-      <w:bookmarkStart w:id="25" w:name="_Toc512425088"/>
+      <w:bookmarkStart w:id="26" w:name="_Toc512425088"/>
       <w:r>
         <w:t>initDropDownList Function</w:t>
       </w:r>
-      <w:bookmarkEnd w:id="25"/>
+      <w:bookmarkEnd w:id="26"/>
     </w:p>
     <w:p>
       <w:pPr>
@@ -9426,11 +9425,11 @@
       <w:pPr>
         <w:pStyle w:val="SAGEHeading3"/>
       </w:pPr>
-      <w:bookmarkStart w:id="26" w:name="_Toc512425089"/>
+      <w:bookmarkStart w:id="27" w:name="_Toc512425089"/>
       <w:r>
         <w:t>initDatePicker Function</w:t>
       </w:r>
-      <w:bookmarkEnd w:id="26"/>
+      <w:bookmarkEnd w:id="27"/>
     </w:p>
     <w:p>
       <w:pPr>
@@ -9567,15 +9566,15 @@
       <w:pPr>
         <w:pStyle w:val="SAGEHeading2"/>
       </w:pPr>
-      <w:bookmarkStart w:id="27" w:name="_Toc465759145"/>
       <w:bookmarkStart w:id="28" w:name="_Toc512425090"/>
+      <w:bookmarkStart w:id="29" w:name="_Toc465759145"/>
       <w:r>
         <w:lastRenderedPageBreak/>
         <w:t>Initialization</w:t>
       </w:r>
       <w:bookmarkEnd w:id="28"/>
     </w:p>
-    <w:bookmarkEnd w:id="27"/>
+    <w:bookmarkEnd w:id="29"/>
     <w:p>
       <w:pPr>
         <w:pStyle w:val="SAGEBodyText"/>
@@ -9617,11 +9616,11 @@
       <w:pPr>
         <w:pStyle w:val="SAGEHeading3"/>
       </w:pPr>
-      <w:bookmarkStart w:id="29" w:name="_Toc512425091"/>
+      <w:bookmarkStart w:id="30" w:name="_Toc512425091"/>
       <w:r>
         <w:t>Init Function</w:t>
       </w:r>
-      <w:bookmarkEnd w:id="29"/>
+      <w:bookmarkEnd w:id="30"/>
     </w:p>
     <w:p>
       <w:pPr>
@@ -9752,11 +9751,11 @@
       <w:pPr>
         <w:pStyle w:val="SAGEHeading3"/>
       </w:pPr>
-      <w:bookmarkStart w:id="30" w:name="_Toc512425092"/>
+      <w:bookmarkStart w:id="31" w:name="_Toc512425092"/>
       <w:r>
         <w:t>initOtherControls Function</w:t>
       </w:r>
-      <w:bookmarkEnd w:id="30"/>
+      <w:bookmarkEnd w:id="31"/>
     </w:p>
     <w:p>
       <w:pPr>
@@ -9892,11 +9891,11 @@
       <w:pPr>
         <w:pStyle w:val="SAGEHeading3"/>
       </w:pPr>
-      <w:bookmarkStart w:id="31" w:name="_Toc512425093"/>
+      <w:bookmarkStart w:id="32" w:name="_Toc512425093"/>
       <w:r>
         <w:t>initFinders Function</w:t>
       </w:r>
-      <w:bookmarkEnd w:id="31"/>
+      <w:bookmarkEnd w:id="32"/>
     </w:p>
     <w:p>
       <w:pPr>
@@ -10125,7 +10124,7 @@
           <w:lang w:val="en-US"/>
         </w:rPr>
       </w:pPr>
-      <w:bookmarkStart w:id="32" w:name="_Toc512425094"/>
+      <w:bookmarkStart w:id="33" w:name="_Toc512425094"/>
       <w:r>
         <w:br w:type="page"/>
       </w:r>
@@ -10134,13 +10133,11 @@
       <w:pPr>
         <w:pStyle w:val="SAGEHeading3"/>
       </w:pPr>
-      <w:bookmarkStart w:id="33" w:name="_GoBack"/>
-      <w:bookmarkEnd w:id="33"/>
       <w:r>
         <w:lastRenderedPageBreak/>
         <w:t>initNumericTextBox Function</w:t>
       </w:r>
-      <w:bookmarkEnd w:id="32"/>
+      <w:bookmarkEnd w:id="33"/>
     </w:p>
     <w:p>
       <w:pPr>
@@ -11881,41 +11878,7 @@
                 <w:rFonts w:ascii="Fira Code Retina" w:hAnsi="Fira Code Retina"/>
                 <w:sz w:val="18"/>
               </w:rPr>
-              <w:t xml:space="preserve">                //url: url,</w:t>
-            </w:r>
-          </w:p>
-          <w:p>
-            <w:pPr>
-              <w:pStyle w:val="SAGEBodyText"/>
-              <w:spacing w:line="240" w:lineRule="auto"/>
-              <w:rPr>
-                <w:rFonts w:ascii="Fira Code Retina" w:hAnsi="Fira Code Retina"/>
-                <w:sz w:val="18"/>
-              </w:rPr>
-            </w:pPr>
-            <w:r>
-              <w:rPr>
-                <w:rFonts w:ascii="Fira Code Retina" w:hAnsi="Fira Code Retina"/>
-                <w:sz w:val="18"/>
-              </w:rPr>
-              <w:t xml:space="preserve">                //Use local web server url, when deploy to Sage 300c, use above url</w:t>
-            </w:r>
-          </w:p>
-          <w:p>
-            <w:pPr>
-              <w:pStyle w:val="SAGEBodyText"/>
-              <w:spacing w:line="240" w:lineRule="auto"/>
-              <w:rPr>
-                <w:rFonts w:ascii="Fira Code Retina" w:hAnsi="Fira Code Retina"/>
-                <w:sz w:val="18"/>
-              </w:rPr>
-            </w:pPr>
-            <w:r>
-              <w:rPr>
-                <w:rFonts w:ascii="Fira Code Retina" w:hAnsi="Fira Code Retina"/>
-                <w:sz w:val="18"/>
-              </w:rPr>
-              <w:t xml:space="preserve">                url: 'http://localhost/ISV1.web/OnPremise/CU/ISV1Customization/GetOrderDetails',</w:t>
+              <w:t xml:space="preserve">                url: url,</w:t>
             </w:r>
           </w:p>
           <w:p>
@@ -12103,6 +12066,36 @@
     </w:p>
     <w:p>
       <w:pPr>
+        <w:pStyle w:val="SAGEBodyText"/>
+      </w:pPr>
+    </w:p>
+    <w:p>
+      <w:pPr>
+        <w:pStyle w:val="SAGEBodyText"/>
+      </w:pPr>
+    </w:p>
+    <w:p>
+      <w:pPr>
+        <w:pStyle w:val="SAGEBodyText"/>
+      </w:pPr>
+    </w:p>
+    <w:p>
+      <w:pPr>
+        <w:pStyle w:val="SAGEBodyText"/>
+      </w:pPr>
+    </w:p>
+    <w:p>
+      <w:pPr>
+        <w:pStyle w:val="SAGEBodyText"/>
+      </w:pPr>
+    </w:p>
+    <w:p>
+      <w:pPr>
+        <w:pStyle w:val="SAGEBodyText"/>
+      </w:pPr>
+    </w:p>
+    <w:p>
+      <w:pPr>
         <w:pStyle w:val="SAGETextCodesection"/>
         <w:ind w:left="0"/>
       </w:pPr>
@@ -12114,139 +12107,17 @@
     </w:p>
     <w:p>
       <w:pPr>
-        <w:pStyle w:val="SAGEAdmonitionWarning"/>
-      </w:pPr>
-      <w:r>
-        <w:t xml:space="preserve">The Ajax call </w:t>
-      </w:r>
-      <w:r>
-        <w:t>URL</w:t>
-      </w:r>
-      <w:r>
-        <w:t xml:space="preserve"> should be </w:t>
-      </w:r>
-      <w:r>
-        <w:t>the web server URL. When deployed</w:t>
-      </w:r>
-      <w:r>
-        <w:t xml:space="preserve"> to </w:t>
-      </w:r>
-      <w:r>
-        <w:t xml:space="preserve">the </w:t>
-      </w:r>
-      <w:r>
-        <w:t xml:space="preserve">web application, it should use </w:t>
-      </w:r>
-      <w:r>
-        <w:t xml:space="preserve">the </w:t>
-      </w:r>
-      <w:r>
-        <w:rPr>
-          <w:rStyle w:val="SAGETextCodeinline"/>
-          <w:rFonts w:asciiTheme="minorHAnsi" w:hAnsiTheme="minorHAnsi" w:cstheme="minorHAnsi"/>
-          <w:color w:val="00B0F0"/>
-          <w:sz w:val="22"/>
-        </w:rPr>
-        <w:t>sg.utls.url.buildUrl</w:t>
-      </w:r>
-      <w:r>
-        <w:rPr>
-          <w:color w:val="00B0F0"/>
-        </w:rPr>
-        <w:t xml:space="preserve"> </w:t>
-      </w:r>
-      <w:r>
-        <w:t xml:space="preserve">function to build the </w:t>
-      </w:r>
-      <w:r>
-        <w:t>Ajax</w:t>
-      </w:r>
-      <w:r>
-        <w:t xml:space="preserve"> call </w:t>
-      </w:r>
-      <w:r>
-        <w:t>URL</w:t>
-      </w:r>
-      <w:r>
-        <w:t xml:space="preserve">, such as </w:t>
-      </w:r>
-      <w:r>
-        <w:rPr>
-          <w:rStyle w:val="SAGETextCodeinline"/>
-          <w:rFonts w:asciiTheme="minorHAnsi" w:hAnsiTheme="minorHAnsi" w:cstheme="minorHAnsi"/>
-          <w:color w:val="00B0F0"/>
-          <w:sz w:val="22"/>
-        </w:rPr>
-        <w:t>sg.utls.url.buildUrl</w:t>
-      </w:r>
-      <w:r>
-        <w:rPr>
-          <w:rStyle w:val="SAGETextCodeinline"/>
-        </w:rPr>
-        <w:t>("CU", "ISV1Custom</w:t>
-      </w:r>
-      <w:r>
-        <w:rPr>
-          <w:rStyle w:val="SAGETextCodeinline"/>
-        </w:rPr>
-        <w:t>ization</w:t>
-      </w:r>
-      <w:r>
-        <w:rPr>
-          <w:rStyle w:val="SAGETextCodeinline"/>
-        </w:rPr>
-        <w:t>", "GetOrderDetails")</w:t>
-      </w:r>
-      <w:r>
-        <w:t>. T</w:t>
-      </w:r>
-      <w:r>
-        <w:t xml:space="preserve">he </w:t>
-      </w:r>
-      <w:r>
-        <w:t>parameters are</w:t>
-      </w:r>
-      <w:r>
-        <w:t xml:space="preserve"> </w:t>
-      </w:r>
-      <w:r>
-        <w:t xml:space="preserve">the </w:t>
-      </w:r>
-      <w:r>
-        <w:t>area</w:t>
-      </w:r>
-      <w:r>
-        <w:t xml:space="preserve"> (module)</w:t>
-      </w:r>
-      <w:r>
-        <w:t xml:space="preserve">, controller name, and action method. </w:t>
-      </w:r>
-      <w:r>
-        <w:t>For details,</w:t>
-      </w:r>
-      <w:r>
-        <w:t xml:space="preserve"> </w:t>
-      </w:r>
-      <w:r>
-        <w:t xml:space="preserve">refer to the </w:t>
-      </w:r>
-      <w:r>
-        <w:t>sample code.</w:t>
-      </w:r>
-    </w:p>
-    <w:p>
-      <w:pPr>
         <w:pStyle w:val="SAGEHeading2"/>
       </w:pPr>
-      <w:bookmarkStart w:id="40" w:name="_Toc465759147"/>
-      <w:bookmarkStart w:id="41" w:name="_Toc512425100"/>
+      <w:bookmarkStart w:id="40" w:name="_Toc512425100"/>
+      <w:bookmarkStart w:id="41" w:name="_Toc465759147"/>
       <w:r>
         <w:lastRenderedPageBreak/>
         <w:t>Add event handler and call back functions</w:t>
       </w:r>
-      <w:bookmarkEnd w:id="41"/>
-    </w:p>
-    <w:bookmarkEnd w:id="40"/>
+      <w:bookmarkEnd w:id="40"/>
+    </w:p>
+    <w:bookmarkEnd w:id="41"/>
     <w:p>
       <w:pPr>
         <w:pStyle w:val="SAGEBodyText"/>
@@ -13222,14 +13093,14 @@
       <w:pPr>
         <w:pStyle w:val="SAGEHeading2"/>
       </w:pPr>
-      <w:bookmarkStart w:id="49" w:name="_Toc465408488"/>
-      <w:bookmarkStart w:id="50" w:name="_Toc512425107"/>
+      <w:bookmarkStart w:id="49" w:name="_Toc512425107"/>
+      <w:bookmarkStart w:id="50" w:name="_Toc465408488"/>
       <w:r>
         <w:t>Add event handler and call back functions</w:t>
       </w:r>
-      <w:bookmarkEnd w:id="50"/>
-    </w:p>
-    <w:bookmarkEnd w:id="49"/>
+      <w:bookmarkEnd w:id="49"/>
+    </w:p>
+    <w:bookmarkEnd w:id="50"/>
     <w:p>
       <w:pPr>
         <w:shd w:val="clear" w:color="auto" w:fill="FFFFFF"/>
@@ -15691,7 +15562,7 @@
           <w:noProof/>
         </w:rPr>
         <w:drawing>
-          <wp:inline distT="0" distB="0" distL="0" distR="0" wp14:anchorId="0F4220F1" wp14:editId="76F68435">
+          <wp:inline distT="0" distB="0" distL="0" distR="0" wp14:anchorId="2FC9E03D" wp14:editId="6EAC4CFD">
             <wp:extent cx="4574926" cy="2581275"/>
             <wp:effectExtent l="0" t="0" r="0" b="0"/>
             <wp:docPr id="21" name="Picture 21"/>
@@ -15765,7 +15636,7 @@
           <w:noProof/>
         </w:rPr>
         <w:drawing>
-          <wp:inline distT="0" distB="0" distL="0" distR="0" wp14:anchorId="6A3ACA1B" wp14:editId="6C685A87">
+          <wp:inline distT="0" distB="0" distL="0" distR="0" wp14:anchorId="63127507" wp14:editId="562075C4">
             <wp:extent cx="4610100" cy="2601121"/>
             <wp:effectExtent l="0" t="0" r="0" b="8890"/>
             <wp:docPr id="22" name="Picture 22"/>
@@ -16046,7 +15917,7 @@
           <w:noProof/>
         </w:rPr>
         <w:drawing>
-          <wp:inline distT="0" distB="0" distL="0" distR="0" wp14:anchorId="1E9BB2D6" wp14:editId="562880E6">
+          <wp:inline distT="0" distB="0" distL="0" distR="0" wp14:anchorId="3652D372" wp14:editId="22867DD4">
             <wp:extent cx="5853430" cy="3478530"/>
             <wp:effectExtent l="0" t="0" r="0" b="7620"/>
             <wp:docPr id="15" name="Picture 15"/>
@@ -16229,7 +16100,7 @@
         <w:noProof/>
       </w:rPr>
       <w:drawing>
-        <wp:anchor distT="0" distB="0" distL="114300" distR="114300" simplePos="0" relativeHeight="251653632" behindDoc="1" locked="1" layoutInCell="1" allowOverlap="1" wp14:anchorId="65BE19D3" wp14:editId="48F1A2EC">
+        <wp:anchor distT="0" distB="0" distL="114300" distR="114300" simplePos="0" relativeHeight="251653632" behindDoc="1" locked="1" layoutInCell="1" allowOverlap="1" wp14:anchorId="35B9E98E" wp14:editId="3841CF0B">
           <wp:simplePos x="0" y="0"/>
           <wp:positionH relativeFrom="page">
             <wp:posOffset>6308725</wp:posOffset>
@@ -16645,7 +16516,7 @@
         <w:lang w:val="en-US"/>
       </w:rPr>
       <w:drawing>
-        <wp:anchor distT="0" distB="0" distL="114300" distR="114300" simplePos="0" relativeHeight="251659264" behindDoc="1" locked="1" layoutInCell="1" allowOverlap="1" wp14:anchorId="6CC55E71" wp14:editId="6AC50225">
+        <wp:anchor distT="0" distB="0" distL="114300" distR="114300" simplePos="0" relativeHeight="251659264" behindDoc="1" locked="1" layoutInCell="1" allowOverlap="1" wp14:anchorId="4FB0A665" wp14:editId="46EC62E2">
           <wp:simplePos x="0" y="0"/>
           <wp:positionH relativeFrom="page">
             <wp:posOffset>5919470</wp:posOffset>
@@ -16776,7 +16647,7 @@
         <v:path o:extrusionok="f" gradientshapeok="t" o:connecttype="rect"/>
         <o:lock v:ext="edit" aspectratio="t"/>
       </v:shapetype>
-      <v:shape id="_x0000_i1225" type="#_x0000_t75" style="width:20pt;height:20pt" o:bullet="t">
+      <v:shape id="_x0000_i1027" type="#_x0000_t75" style="width:20pt;height:20pt" o:bullet="t">
         <v:imagedata r:id="rId1" o:title="clip_image001"/>
       </v:shape>
     </w:pict>
@@ -19314,7 +19185,7 @@
       </w:pPr>
     </w:pPrDefault>
   </w:docDefaults>
-  <w:latentStyles w:defLockedState="0" w:defUIPriority="99" w:defSemiHidden="0" w:defUnhideWhenUsed="0" w:defQFormat="0" w:count="375">
+  <w:latentStyles w:defLockedState="0" w:defUIPriority="99" w:defSemiHidden="0" w:defUnhideWhenUsed="0" w:defQFormat="0" w:count="376">
     <w:lsdException w:name="Normal" w:uiPriority="0"/>
     <w:lsdException w:name="heading 1" w:uiPriority="9"/>
     <w:lsdException w:name="heading 2" w:semiHidden="1" w:uiPriority="9" w:unhideWhenUsed="1"/>
@@ -19690,6 +19561,7 @@
     <w:lsdException w:name="Smart Hyperlink" w:semiHidden="1" w:unhideWhenUsed="1"/>
     <w:lsdException w:name="Hashtag" w:semiHidden="1" w:unhideWhenUsed="1"/>
     <w:lsdException w:name="Unresolved Mention" w:semiHidden="1" w:unhideWhenUsed="1"/>
+    <w:lsdException w:name="Smart Link" w:semiHidden="1" w:unhideWhenUsed="1"/>
   </w:latentStyles>
   <w:style w:type="paragraph" w:default="1" w:styleId="Normal">
     <w:name w:val="Normal"/>
@@ -36128,7 +36000,7 @@
 </file>
 
 <file path=customXml/itemProps1.xml><?xml version="1.0" encoding="utf-8"?>
-<ds:datastoreItem xmlns:ds="http://schemas.openxmlformats.org/officeDocument/2006/customXml" ds:itemID="{791FD1CF-94AD-4382-A5FA-3EDDD75EDC4C}">
+<ds:datastoreItem xmlns:ds="http://schemas.openxmlformats.org/officeDocument/2006/customXml" ds:itemID="{5F816067-621D-4745-8CE4-411D15705AF3}">
   <ds:schemaRefs>
     <ds:schemaRef ds:uri="http://schemas.openxmlformats.org/officeDocument/2006/bibliography"/>
   </ds:schemaRefs>

</xml_diff>

<commit_message>
updated the debugging section of customization tutorial doc
</commit_message>
<xml_diff>
--- a/docs/customization/Sage300SDK_WebScreenOrderEntryCustomizationTutorial.docx
+++ b/docs/customization/Sage300SDK_WebScreenOrderEntryCustomizationTutorial.docx
@@ -10847,17 +10847,8 @@
                 <w:sz w:val="14"/>
                 <w:szCs w:val="16"/>
               </w:rPr>
-              <w:t>OrderEntryCustomizationUI || {</w:t>
-            </w:r>
-            <w:proofErr w:type="gramStart"/>
-            <w:r>
-              <w:rPr>
-                <w:sz w:val="14"/>
-                <w:szCs w:val="16"/>
-              </w:rPr>
-              <w:t>};</w:t>
-            </w:r>
-            <w:proofErr w:type="gramEnd"/>
+              <w:t>OrderEntryCustomizationUI || {};</w:t>
+            </w:r>
           </w:p>
           <w:p>
             <w:pPr>
@@ -10872,17 +10863,8 @@
                 <w:sz w:val="14"/>
                 <w:szCs w:val="16"/>
               </w:rPr>
-              <w:t xml:space="preserve">var </w:t>
-            </w:r>
-            <w:proofErr w:type="gramStart"/>
-            <w:r>
-              <w:rPr>
-                <w:sz w:val="14"/>
-                <w:szCs w:val="16"/>
-              </w:rPr>
-              <w:t>ISV1OrderEntrycustomizationViewModel;</w:t>
-            </w:r>
-            <w:proofErr w:type="gramEnd"/>
+              <w:t>var ISV1OrderEntrycustomizationViewModel;</w:t>
+            </w:r>
           </w:p>
           <w:p>
             <w:pPr>
@@ -11068,17 +11050,8 @@
                 <w:sz w:val="14"/>
                 <w:szCs w:val="16"/>
               </w:rPr>
-              <w:t>OrderEntryCustomizationUI.initIntercept(</w:t>
-            </w:r>
-            <w:proofErr w:type="gramStart"/>
-            <w:r>
-              <w:rPr>
-                <w:sz w:val="14"/>
-                <w:szCs w:val="16"/>
-              </w:rPr>
-              <w:t>);</w:t>
-            </w:r>
-            <w:proofErr w:type="gramEnd"/>
+              <w:t>OrderEntryCustomizationUI.initIntercept();</w:t>
+            </w:r>
           </w:p>
           <w:p>
             <w:pPr>
@@ -11107,17 +11080,8 @@
                 <w:sz w:val="14"/>
                 <w:szCs w:val="16"/>
               </w:rPr>
-              <w:t>OrderEntryCustomizationUI.initAjaxCallIntercept(</w:t>
-            </w:r>
-            <w:proofErr w:type="gramStart"/>
-            <w:r>
-              <w:rPr>
-                <w:sz w:val="14"/>
-                <w:szCs w:val="16"/>
-              </w:rPr>
-              <w:t>);</w:t>
-            </w:r>
-            <w:proofErr w:type="gramEnd"/>
+              <w:t>OrderEntryCustomizationUI.initAjaxCallIntercept();</w:t>
+            </w:r>
           </w:p>
           <w:p>
             <w:pPr>
@@ -11146,17 +11110,8 @@
                 <w:sz w:val="14"/>
                 <w:szCs w:val="16"/>
               </w:rPr>
-              <w:t>OrderEntryCustomizationUI.initButtons(</w:t>
-            </w:r>
-            <w:proofErr w:type="gramStart"/>
-            <w:r>
-              <w:rPr>
-                <w:sz w:val="14"/>
-                <w:szCs w:val="16"/>
-              </w:rPr>
-              <w:t>);</w:t>
-            </w:r>
-            <w:proofErr w:type="gramEnd"/>
+              <w:t>OrderEntryCustomizationUI.initButtons();</w:t>
+            </w:r>
           </w:p>
           <w:p>
             <w:pPr>
@@ -11185,17 +11140,8 @@
                 <w:sz w:val="14"/>
                 <w:szCs w:val="16"/>
               </w:rPr>
-              <w:t>OrderEntryCustomizationUI.initFinders(</w:t>
-            </w:r>
-            <w:proofErr w:type="gramStart"/>
-            <w:r>
-              <w:rPr>
-                <w:sz w:val="14"/>
-                <w:szCs w:val="16"/>
-              </w:rPr>
-              <w:t>);</w:t>
-            </w:r>
-            <w:proofErr w:type="gramEnd"/>
+              <w:t>OrderEntryCustomizationUI.initFinders();</w:t>
+            </w:r>
           </w:p>
           <w:p>
             <w:pPr>
@@ -11224,17 +11170,8 @@
                 <w:sz w:val="14"/>
                 <w:szCs w:val="16"/>
               </w:rPr>
-              <w:t>OrderEntryCustomizationUI.initTextbox(</w:t>
-            </w:r>
-            <w:proofErr w:type="gramStart"/>
-            <w:r>
-              <w:rPr>
-                <w:sz w:val="14"/>
-                <w:szCs w:val="16"/>
-              </w:rPr>
-              <w:t>);</w:t>
-            </w:r>
-            <w:proofErr w:type="gramEnd"/>
+              <w:t>OrderEntryCustomizationUI.initTextbox();</w:t>
+            </w:r>
           </w:p>
           <w:p>
             <w:pPr>
@@ -11263,17 +11200,8 @@
                 <w:sz w:val="14"/>
                 <w:szCs w:val="16"/>
               </w:rPr>
-              <w:t>OrderEntryCustomizationUI.initNumericTextBox(</w:t>
-            </w:r>
-            <w:proofErr w:type="gramStart"/>
-            <w:r>
-              <w:rPr>
-                <w:sz w:val="14"/>
-                <w:szCs w:val="16"/>
-              </w:rPr>
-              <w:t>);</w:t>
-            </w:r>
-            <w:proofErr w:type="gramEnd"/>
+              <w:t>OrderEntryCustomizationUI.initNumericTextBox();</w:t>
+            </w:r>
           </w:p>
           <w:p>
             <w:pPr>
@@ -11302,17 +11230,8 @@
                 <w:sz w:val="14"/>
                 <w:szCs w:val="16"/>
               </w:rPr>
-              <w:t>OrderEntryCustomizationUI.initDropDownList(</w:t>
-            </w:r>
-            <w:proofErr w:type="gramStart"/>
-            <w:r>
-              <w:rPr>
-                <w:sz w:val="14"/>
-                <w:szCs w:val="16"/>
-              </w:rPr>
-              <w:t>);</w:t>
-            </w:r>
-            <w:proofErr w:type="gramEnd"/>
+              <w:t>OrderEntryCustomizationUI.initDropDownList();</w:t>
+            </w:r>
           </w:p>
           <w:p>
             <w:pPr>
@@ -11341,17 +11260,8 @@
                 <w:sz w:val="14"/>
                 <w:szCs w:val="16"/>
               </w:rPr>
-              <w:t>OrderEntryCustomizationUI.initDatePicker(</w:t>
-            </w:r>
-            <w:proofErr w:type="gramStart"/>
-            <w:r>
-              <w:rPr>
-                <w:sz w:val="14"/>
-                <w:szCs w:val="16"/>
-              </w:rPr>
-              <w:t>);</w:t>
-            </w:r>
-            <w:proofErr w:type="gramEnd"/>
+              <w:t>OrderEntryCustomizationUI.initDatePicker();</w:t>
+            </w:r>
           </w:p>
           <w:p>
             <w:pPr>
@@ -11380,17 +11290,8 @@
                 <w:sz w:val="14"/>
                 <w:szCs w:val="16"/>
               </w:rPr>
-              <w:t>OrderEntryCustomizationUI.initCheckBoxes(</w:t>
-            </w:r>
-            <w:proofErr w:type="gramStart"/>
-            <w:r>
-              <w:rPr>
-                <w:sz w:val="14"/>
-                <w:szCs w:val="16"/>
-              </w:rPr>
-              <w:t>);</w:t>
-            </w:r>
-            <w:proofErr w:type="gramEnd"/>
+              <w:t>OrderEntryCustomizationUI.initCheckBoxes();</w:t>
+            </w:r>
           </w:p>
           <w:p>
             <w:pPr>
@@ -11419,17 +11320,8 @@
                 <w:sz w:val="14"/>
                 <w:szCs w:val="16"/>
               </w:rPr>
-              <w:t>OrderEntryCustomizationUI.initGrid(</w:t>
-            </w:r>
-            <w:proofErr w:type="gramStart"/>
-            <w:r>
-              <w:rPr>
-                <w:sz w:val="14"/>
-                <w:szCs w:val="16"/>
-              </w:rPr>
-              <w:t>);</w:t>
-            </w:r>
-            <w:proofErr w:type="gramEnd"/>
+              <w:t>OrderEntryCustomizationUI.initGrid();</w:t>
+            </w:r>
           </w:p>
           <w:p>
             <w:pPr>
@@ -11458,17 +11350,8 @@
                 <w:sz w:val="14"/>
                 <w:szCs w:val="16"/>
               </w:rPr>
-              <w:t>OrderEntryCustomizationUI.initOtherControls(</w:t>
-            </w:r>
-            <w:proofErr w:type="gramStart"/>
-            <w:r>
-              <w:rPr>
-                <w:sz w:val="14"/>
-                <w:szCs w:val="16"/>
-              </w:rPr>
-              <w:t>);</w:t>
-            </w:r>
-            <w:proofErr w:type="gramEnd"/>
+              <w:t>OrderEntryCustomizationUI.initOtherControls();</w:t>
+            </w:r>
           </w:p>
           <w:p>
             <w:pPr>
@@ -11490,7 +11373,6 @@
               <w:t xml:space="preserve">    … remainder of </w:t>
             </w:r>
             <w:proofErr w:type="spellStart"/>
-            <w:proofErr w:type="gramStart"/>
             <w:r>
               <w:rPr>
                 <w:sz w:val="14"/>
@@ -11504,15 +11386,7 @@
                 <w:sz w:val="14"/>
                 <w:szCs w:val="16"/>
               </w:rPr>
-              <w:t>(</w:t>
-            </w:r>
-            <w:proofErr w:type="gramEnd"/>
-            <w:r>
-              <w:rPr>
-                <w:sz w:val="14"/>
-                <w:szCs w:val="16"/>
-              </w:rPr>
-              <w:t>) code …</w:t>
+              <w:t>() code …</w:t>
             </w:r>
           </w:p>
         </w:tc>
@@ -11654,26 +11528,17 @@
                 <w:sz w:val="16"/>
                 <w:szCs w:val="16"/>
               </w:rPr>
-              <w:t>"</w:t>
-            </w:r>
-            <w:proofErr w:type="gramStart"/>
+              <w:t>").</w:t>
+            </w:r>
+            <w:proofErr w:type="spellStart"/>
             <w:r>
               <w:rPr>
                 <w:sz w:val="16"/>
                 <w:szCs w:val="16"/>
               </w:rPr>
-              <w:t>).</w:t>
-            </w:r>
-            <w:proofErr w:type="spellStart"/>
-            <w:r>
-              <w:rPr>
-                <w:sz w:val="16"/>
-                <w:szCs w:val="16"/>
-              </w:rPr>
               <w:t>kendoDropDownList</w:t>
             </w:r>
             <w:proofErr w:type="spellEnd"/>
-            <w:proofErr w:type="gramEnd"/>
             <w:r>
               <w:rPr>
                 <w:sz w:val="16"/>
@@ -11746,26 +11611,17 @@
                 <w:sz w:val="16"/>
                 <w:szCs w:val="16"/>
               </w:rPr>
-              <w:t>"</w:t>
-            </w:r>
-            <w:proofErr w:type="gramStart"/>
+              <w:t>").</w:t>
+            </w:r>
+            <w:proofErr w:type="spellStart"/>
             <w:r>
               <w:rPr>
                 <w:sz w:val="16"/>
                 <w:szCs w:val="16"/>
               </w:rPr>
-              <w:t>).</w:t>
-            </w:r>
-            <w:proofErr w:type="spellStart"/>
-            <w:r>
-              <w:rPr>
-                <w:sz w:val="16"/>
-                <w:szCs w:val="16"/>
-              </w:rPr>
               <w:t>kendoDropDownList</w:t>
             </w:r>
             <w:proofErr w:type="spellEnd"/>
-            <w:proofErr w:type="gramEnd"/>
             <w:r>
               <w:rPr>
                 <w:sz w:val="16"/>
@@ -11896,26 +11752,17 @@
                 <w:sz w:val="16"/>
                 <w:szCs w:val="16"/>
               </w:rPr>
-              <w:t>"</w:t>
-            </w:r>
-            <w:proofErr w:type="gramStart"/>
+              <w:t>").</w:t>
+            </w:r>
+            <w:proofErr w:type="spellStart"/>
             <w:r>
               <w:rPr>
                 <w:sz w:val="16"/>
                 <w:szCs w:val="16"/>
               </w:rPr>
-              <w:t>).</w:t>
-            </w:r>
-            <w:proofErr w:type="spellStart"/>
-            <w:r>
-              <w:rPr>
-                <w:sz w:val="16"/>
-                <w:szCs w:val="16"/>
-              </w:rPr>
               <w:t>kendoDropDownList</w:t>
             </w:r>
             <w:proofErr w:type="spellEnd"/>
-            <w:proofErr w:type="gramEnd"/>
             <w:r>
               <w:rPr>
                 <w:sz w:val="16"/>
@@ -12081,15 +11928,7 @@
                 <w:sz w:val="16"/>
                 <w:szCs w:val="20"/>
               </w:rPr>
-              <w:t>"</w:t>
-            </w:r>
-            <w:proofErr w:type="gramStart"/>
-            <w:r>
-              <w:rPr>
-                <w:sz w:val="16"/>
-                <w:szCs w:val="20"/>
-              </w:rPr>
-              <w:t>).</w:t>
+              <w:t>").</w:t>
             </w:r>
             <w:proofErr w:type="spellStart"/>
             <w:r>
@@ -12100,7 +11939,6 @@
               <w:t>kendoDatePicker</w:t>
             </w:r>
             <w:proofErr w:type="spellEnd"/>
-            <w:proofErr w:type="gramEnd"/>
             <w:r>
               <w:rPr>
                 <w:sz w:val="16"/>
@@ -12306,21 +12144,12 @@
               </w:rPr>
             </w:pPr>
             <w:proofErr w:type="spellStart"/>
-            <w:proofErr w:type="gramStart"/>
             <w:r>
               <w:rPr>
                 <w:sz w:val="16"/>
                 <w:szCs w:val="16"/>
               </w:rPr>
-              <w:t>sg.utls</w:t>
-            </w:r>
-            <w:proofErr w:type="gramEnd"/>
-            <w:r>
-              <w:rPr>
-                <w:sz w:val="16"/>
-                <w:szCs w:val="16"/>
-              </w:rPr>
-              <w:t>.collapsibleScreen.setup</w:t>
+              <w:t>sg.utls.collapsibleScreen.setup</w:t>
             </w:r>
             <w:proofErr w:type="spellEnd"/>
             <w:r>
@@ -12429,25 +12258,7 @@
                 <w:sz w:val="16"/>
                 <w:szCs w:val="16"/>
               </w:rPr>
-              <w:t>"</w:t>
-            </w:r>
-            <w:proofErr w:type="gramStart"/>
-            <w:r>
-              <w:rPr>
-                <w:rFonts w:ascii="Consolas" w:hAnsi="Consolas"/>
-                <w:sz w:val="16"/>
-                <w:szCs w:val="16"/>
-              </w:rPr>
-              <w:t>).trigger</w:t>
-            </w:r>
-            <w:proofErr w:type="gramEnd"/>
-            <w:r>
-              <w:rPr>
-                <w:rFonts w:ascii="Consolas" w:hAnsi="Consolas"/>
-                <w:sz w:val="16"/>
-                <w:szCs w:val="16"/>
-              </w:rPr>
-              <w:t>("click");</w:t>
+              <w:t>").trigger("click");</w:t>
             </w:r>
           </w:p>
           <w:p>
@@ -12630,17 +12441,8 @@
                 <w:sz w:val="16"/>
                 <w:szCs w:val="20"/>
               </w:rPr>
-              <w:t>"</w:t>
-            </w:r>
-            <w:proofErr w:type="gramStart"/>
-            <w:r>
-              <w:rPr>
-                <w:sz w:val="16"/>
-                <w:szCs w:val="20"/>
-              </w:rPr>
-              <w:t>);</w:t>
-            </w:r>
-            <w:proofErr w:type="gramEnd"/>
+              <w:t>");</w:t>
+            </w:r>
           </w:p>
           <w:p>
             <w:pPr>
@@ -12667,7 +12469,6 @@
               <w:t>(</w:t>
             </w:r>
             <w:proofErr w:type="spellStart"/>
-            <w:proofErr w:type="gramStart"/>
             <w:r>
               <w:rPr>
                 <w:sz w:val="16"/>
@@ -12676,7 +12477,6 @@
               <w:t>tabStrip.tabGroup.children</w:t>
             </w:r>
             <w:proofErr w:type="spellEnd"/>
-            <w:proofErr w:type="gramEnd"/>
             <w:r>
               <w:rPr>
                 <w:sz w:val="16"/>
@@ -12803,7 +12603,6 @@
               </w:rPr>
             </w:pPr>
             <w:proofErr w:type="spellStart"/>
-            <w:proofErr w:type="gramStart"/>
             <w:r>
               <w:rPr>
                 <w:rFonts w:ascii="Consolas" w:hAnsi="Consolas"/>
@@ -12813,7 +12612,6 @@
               <w:t>sg.finderHelper.setFinder</w:t>
             </w:r>
             <w:proofErr w:type="spellEnd"/>
-            <w:proofErr w:type="gramEnd"/>
             <w:r>
               <w:rPr>
                 <w:rFonts w:ascii="Consolas" w:hAnsi="Consolas"/>
@@ -12852,23 +12650,13 @@
               </w:rPr>
             </w:pPr>
             <w:proofErr w:type="spellStart"/>
-            <w:proofErr w:type="gramStart"/>
-            <w:r>
-              <w:rPr>
-                <w:rFonts w:ascii="Consolas" w:hAnsi="Consolas"/>
-                <w:sz w:val="16"/>
-                <w:szCs w:val="20"/>
-              </w:rPr>
-              <w:t>sg.finder</w:t>
-            </w:r>
-            <w:proofErr w:type="gramEnd"/>
-            <w:r>
-              <w:rPr>
-                <w:rFonts w:ascii="Consolas" w:hAnsi="Consolas"/>
-                <w:sz w:val="16"/>
-                <w:szCs w:val="20"/>
-              </w:rPr>
-              <w:t>.TaxCurrencyFinder</w:t>
+            <w:r>
+              <w:rPr>
+                <w:rFonts w:ascii="Consolas" w:hAnsi="Consolas"/>
+                <w:sz w:val="16"/>
+                <w:szCs w:val="20"/>
+              </w:rPr>
+              <w:t>sg.finder.TaxCurrencyFinder</w:t>
             </w:r>
             <w:proofErr w:type="spellEnd"/>
             <w:r>
@@ -12915,7 +12703,6 @@
               <w:t xml:space="preserve">"Custom Currency Finder", </w:t>
             </w:r>
             <w:proofErr w:type="spellStart"/>
-            <w:proofErr w:type="gramStart"/>
             <w:r>
               <w:rPr>
                 <w:rFonts w:ascii="Consolas" w:hAnsi="Consolas"/>
@@ -12925,7 +12712,6 @@
               <w:t>sg.finderHelper.createDefaultFunction</w:t>
             </w:r>
             <w:proofErr w:type="spellEnd"/>
-            <w:proofErr w:type="gramEnd"/>
             <w:r>
               <w:rPr>
                 <w:rFonts w:ascii="Consolas" w:hAnsi="Consolas"/>
@@ -12990,7 +12776,6 @@
               <w:t xml:space="preserve">", </w:t>
             </w:r>
             <w:proofErr w:type="spellStart"/>
-            <w:proofErr w:type="gramStart"/>
             <w:r>
               <w:rPr>
                 <w:rFonts w:ascii="Consolas" w:hAnsi="Consolas"/>
@@ -13000,7 +12785,6 @@
               <w:t>sg.finderOperator.StartsWith</w:t>
             </w:r>
             <w:proofErr w:type="spellEnd"/>
-            <w:proofErr w:type="gramEnd"/>
             <w:r>
               <w:rPr>
                 <w:rFonts w:ascii="Consolas" w:hAnsi="Consolas"/>
@@ -13021,7 +12805,6 @@
               </w:rPr>
             </w:pPr>
             <w:proofErr w:type="spellStart"/>
-            <w:proofErr w:type="gramStart"/>
             <w:r>
               <w:rPr>
                 <w:rFonts w:ascii="Consolas" w:hAnsi="Consolas"/>
@@ -13031,7 +12814,6 @@
               <w:t>sg.finderHelper.setFinder</w:t>
             </w:r>
             <w:proofErr w:type="spellEnd"/>
-            <w:proofErr w:type="gramEnd"/>
             <w:r>
               <w:rPr>
                 <w:rFonts w:ascii="Consolas" w:hAnsi="Consolas"/>
@@ -13097,7 +12879,6 @@
               </w:rPr>
             </w:pPr>
             <w:proofErr w:type="spellStart"/>
-            <w:proofErr w:type="gramStart"/>
             <w:r>
               <w:rPr>
                 <w:rFonts w:ascii="Consolas" w:hAnsi="Consolas"/>
@@ -13107,7 +12888,6 @@
               <w:t>sg.finderHelper.createDefaultFunction</w:t>
             </w:r>
             <w:proofErr w:type="spellEnd"/>
-            <w:proofErr w:type="gramEnd"/>
             <w:r>
               <w:rPr>
                 <w:rFonts w:ascii="Consolas" w:hAnsi="Consolas"/>
@@ -13141,7 +12921,6 @@
               <w:spacing w:line="240" w:lineRule="auto"/>
             </w:pPr>
             <w:proofErr w:type="spellStart"/>
-            <w:proofErr w:type="gramStart"/>
             <w:r>
               <w:rPr>
                 <w:rFonts w:ascii="Consolas" w:hAnsi="Consolas"/>
@@ -13151,7 +12930,6 @@
               <w:t>sg.finderOperator.StartsWith</w:t>
             </w:r>
             <w:proofErr w:type="spellEnd"/>
-            <w:proofErr w:type="gramEnd"/>
             <w:r>
               <w:rPr>
                 <w:rFonts w:ascii="Consolas" w:hAnsi="Consolas"/>
@@ -13302,26 +13080,17 @@
                 <w:sz w:val="16"/>
                 <w:szCs w:val="16"/>
               </w:rPr>
-              <w:t>"</w:t>
-            </w:r>
-            <w:proofErr w:type="gramStart"/>
+              <w:t>").</w:t>
+            </w:r>
+            <w:proofErr w:type="spellStart"/>
             <w:r>
               <w:rPr>
                 <w:sz w:val="16"/>
                 <w:szCs w:val="16"/>
               </w:rPr>
-              <w:t>).</w:t>
-            </w:r>
-            <w:proofErr w:type="spellStart"/>
-            <w:r>
-              <w:rPr>
-                <w:sz w:val="16"/>
-                <w:szCs w:val="16"/>
-              </w:rPr>
               <w:t>kendoNumericTextBox</w:t>
             </w:r>
             <w:proofErr w:type="spellEnd"/>
-            <w:proofErr w:type="gramEnd"/>
             <w:r>
               <w:rPr>
                 <w:sz w:val="16"/>
@@ -13343,23 +13112,7 @@
                 <w:sz w:val="16"/>
                 <w:szCs w:val="16"/>
               </w:rPr>
-              <w:t xml:space="preserve">       </w:t>
-            </w:r>
-            <w:proofErr w:type="gramStart"/>
-            <w:r>
-              <w:rPr>
-                <w:sz w:val="16"/>
-                <w:szCs w:val="16"/>
-              </w:rPr>
-              <w:t>spinners :</w:t>
-            </w:r>
-            <w:proofErr w:type="gramEnd"/>
-            <w:r>
-              <w:rPr>
-                <w:sz w:val="16"/>
-                <w:szCs w:val="16"/>
-              </w:rPr>
-              <w:t xml:space="preserve"> false,</w:t>
+              <w:t xml:space="preserve">       spinners : false,</w:t>
             </w:r>
           </w:p>
           <w:p>
@@ -13557,16 +13310,7 @@
                 <w:sz w:val="16"/>
                 <w:szCs w:val="20"/>
               </w:rPr>
-              <w:t>"</w:t>
-            </w:r>
-            <w:proofErr w:type="gramStart"/>
-            <w:r>
-              <w:rPr>
-                <w:rFonts w:ascii="Consolas" w:hAnsi="Consolas"/>
-                <w:sz w:val="16"/>
-                <w:szCs w:val="20"/>
-              </w:rPr>
-              <w:t>).</w:t>
+              <w:t>").</w:t>
             </w:r>
             <w:proofErr w:type="spellStart"/>
             <w:r>
@@ -13578,7 +13322,6 @@
               <w:t>kendoDropDownList</w:t>
             </w:r>
             <w:proofErr w:type="spellEnd"/>
-            <w:proofErr w:type="gramEnd"/>
             <w:r>
               <w:rPr>
                 <w:rFonts w:ascii="Consolas" w:hAnsi="Consolas"/>
@@ -13719,7 +13462,6 @@
               <w:t xml:space="preserve"> = </w:t>
             </w:r>
             <w:proofErr w:type="spellStart"/>
-            <w:proofErr w:type="gramStart"/>
             <w:r>
               <w:rPr>
                 <w:rFonts w:ascii="Consolas" w:hAnsi="Consolas"/>
@@ -13729,7 +13471,6 @@
               <w:t>this.selectedIndex</w:t>
             </w:r>
             <w:proofErr w:type="spellEnd"/>
-            <w:proofErr w:type="gramEnd"/>
             <w:r>
               <w:rPr>
                 <w:rFonts w:ascii="Consolas" w:hAnsi="Consolas"/>
@@ -13755,25 +13496,7 @@
                 <w:sz w:val="16"/>
                 <w:szCs w:val="20"/>
               </w:rPr>
-              <w:t xml:space="preserve">        $("#txtCustomCTotalCost"</w:t>
-            </w:r>
-            <w:proofErr w:type="gramStart"/>
-            <w:r>
-              <w:rPr>
-                <w:rFonts w:ascii="Consolas" w:hAnsi="Consolas"/>
-                <w:sz w:val="16"/>
-                <w:szCs w:val="20"/>
-              </w:rPr>
-              <w:t>).val</w:t>
-            </w:r>
-            <w:proofErr w:type="gramEnd"/>
-            <w:r>
-              <w:rPr>
-                <w:rFonts w:ascii="Consolas" w:hAnsi="Consolas"/>
-                <w:sz w:val="16"/>
-                <w:szCs w:val="20"/>
-              </w:rPr>
-              <w:t>(</w:t>
+              <w:t xml:space="preserve">        $("#txtCustomCTotalCost").val(</w:t>
             </w:r>
             <w:r>
               <w:rPr>
@@ -14022,23 +13745,13 @@
               <w:t>btnPrepayment</w:t>
             </w:r>
             <w:proofErr w:type="spellEnd"/>
-            <w:proofErr w:type="gramStart"/>
             <w:r>
               <w:rPr>
                 <w:rFonts w:ascii="Consolas" w:hAnsi="Consolas"/>
                 <w:sz w:val="16"/>
                 <w:szCs w:val="16"/>
               </w:rPr>
-              <w:t>')[</w:t>
-            </w:r>
-            <w:proofErr w:type="gramEnd"/>
-            <w:r>
-              <w:rPr>
-                <w:rFonts w:ascii="Consolas" w:hAnsi="Consolas"/>
-                <w:sz w:val="16"/>
-                <w:szCs w:val="16"/>
-              </w:rPr>
-              <w:t>0] == undefined) return;</w:t>
+              <w:t>')[0] == undefined) return;</w:t>
             </w:r>
           </w:p>
           <w:p>
@@ -14086,18 +13799,8 @@
                 <w:sz w:val="16"/>
                 <w:szCs w:val="16"/>
               </w:rPr>
-              <w:t xml:space="preserve"> = </w:t>
-            </w:r>
-            <w:proofErr w:type="gramStart"/>
-            <w:r>
-              <w:rPr>
-                <w:rFonts w:ascii="Consolas" w:hAnsi="Consolas"/>
-                <w:sz w:val="16"/>
-                <w:szCs w:val="16"/>
-              </w:rPr>
-              <w:t>null;</w:t>
-            </w:r>
-            <w:proofErr w:type="gramEnd"/>
+              <w:t xml:space="preserve"> = null;</w:t>
+            </w:r>
           </w:p>
           <w:p>
             <w:pPr>
@@ -14133,25 +13836,7 @@
                 <w:sz w:val="16"/>
                 <w:szCs w:val="16"/>
               </w:rPr>
-              <w:t xml:space="preserve"> = </w:t>
-            </w:r>
-            <w:proofErr w:type="gramStart"/>
-            <w:r>
-              <w:rPr>
-                <w:rFonts w:ascii="Consolas" w:hAnsi="Consolas"/>
-                <w:sz w:val="16"/>
-                <w:szCs w:val="16"/>
-              </w:rPr>
-              <w:t>$._</w:t>
-            </w:r>
-            <w:proofErr w:type="gramEnd"/>
-            <w:r>
-              <w:rPr>
-                <w:rFonts w:ascii="Consolas" w:hAnsi="Consolas"/>
-                <w:sz w:val="16"/>
-                <w:szCs w:val="16"/>
-              </w:rPr>
-              <w:t>data($('#</w:t>
+              <w:t xml:space="preserve"> = $._data($('#</w:t>
             </w:r>
             <w:proofErr w:type="spellStart"/>
             <w:r>
@@ -14275,7 +13960,6 @@
               <w:t xml:space="preserve"> = </w:t>
             </w:r>
             <w:proofErr w:type="spellStart"/>
-            <w:proofErr w:type="gramStart"/>
             <w:r>
               <w:rPr>
                 <w:rFonts w:ascii="Consolas" w:hAnsi="Consolas"/>
@@ -14291,16 +13975,7 @@
                 <w:sz w:val="16"/>
                 <w:szCs w:val="16"/>
               </w:rPr>
-              <w:t>[</w:t>
-            </w:r>
-            <w:proofErr w:type="gramEnd"/>
-            <w:r>
-              <w:rPr>
-                <w:rFonts w:ascii="Consolas" w:hAnsi="Consolas"/>
-                <w:sz w:val="16"/>
-                <w:szCs w:val="16"/>
-              </w:rPr>
-              <w:t>0].handler;</w:t>
+              <w:t>[0].handler;</w:t>
             </w:r>
           </w:p>
           <w:p>
@@ -14375,25 +14050,7 @@
                 <w:sz w:val="16"/>
                 <w:szCs w:val="16"/>
               </w:rPr>
-              <w:t>'</w:t>
-            </w:r>
-            <w:proofErr w:type="gramStart"/>
-            <w:r>
-              <w:rPr>
-                <w:rFonts w:ascii="Consolas" w:hAnsi="Consolas"/>
-                <w:sz w:val="16"/>
-                <w:szCs w:val="16"/>
-              </w:rPr>
-              <w:t>).unbind</w:t>
-            </w:r>
-            <w:proofErr w:type="gramEnd"/>
-            <w:r>
-              <w:rPr>
-                <w:rFonts w:ascii="Consolas" w:hAnsi="Consolas"/>
-                <w:sz w:val="16"/>
-                <w:szCs w:val="16"/>
-              </w:rPr>
-              <w:t>('click');</w:t>
+              <w:t>').unbind('click');</w:t>
             </w:r>
           </w:p>
           <w:p>
@@ -14449,25 +14106,7 @@
                 <w:sz w:val="16"/>
                 <w:szCs w:val="16"/>
               </w:rPr>
-              <w:t>'</w:t>
-            </w:r>
-            <w:proofErr w:type="gramStart"/>
-            <w:r>
-              <w:rPr>
-                <w:rFonts w:ascii="Consolas" w:hAnsi="Consolas"/>
-                <w:sz w:val="16"/>
-                <w:szCs w:val="16"/>
-              </w:rPr>
-              <w:t>).click</w:t>
-            </w:r>
-            <w:proofErr w:type="gramEnd"/>
-            <w:r>
-              <w:rPr>
-                <w:rFonts w:ascii="Consolas" w:hAnsi="Consolas"/>
-                <w:sz w:val="16"/>
-                <w:szCs w:val="16"/>
-              </w:rPr>
-              <w:t>(function () {</w:t>
+              <w:t>').click(function () {</w:t>
             </w:r>
           </w:p>
           <w:p>
@@ -14489,23 +14128,13 @@
               <w:t xml:space="preserve">    </w:t>
             </w:r>
             <w:proofErr w:type="spellStart"/>
-            <w:proofErr w:type="gramStart"/>
             <w:r>
               <w:rPr>
                 <w:rFonts w:ascii="Consolas" w:hAnsi="Consolas"/>
                 <w:sz w:val="16"/>
                 <w:szCs w:val="16"/>
               </w:rPr>
-              <w:t>sg.utls</w:t>
-            </w:r>
-            <w:proofErr w:type="gramEnd"/>
-            <w:r>
-              <w:rPr>
-                <w:rFonts w:ascii="Consolas" w:hAnsi="Consolas"/>
-                <w:sz w:val="16"/>
-                <w:szCs w:val="16"/>
-              </w:rPr>
-              <w:t>.showKendoConfirmationDialog</w:t>
+              <w:t>sg.utls.showKendoConfirmationDialog</w:t>
             </w:r>
             <w:proofErr w:type="spellEnd"/>
             <w:r>
@@ -14555,7 +14184,6 @@
               <w:t xml:space="preserve">            var data = </w:t>
             </w:r>
             <w:proofErr w:type="spellStart"/>
-            <w:proofErr w:type="gramStart"/>
             <w:r>
               <w:rPr>
                 <w:rFonts w:ascii="Consolas" w:hAnsi="Consolas"/>
@@ -14565,7 +14193,6 @@
               <w:t>orderEntryUI.orderEntryModel.Data</w:t>
             </w:r>
             <w:proofErr w:type="spellEnd"/>
-            <w:proofErr w:type="gramEnd"/>
             <w:r>
               <w:rPr>
                 <w:rFonts w:ascii="Consolas" w:hAnsi="Consolas"/>
@@ -14612,7 +14239,6 @@
               <w:t xml:space="preserve"> = </w:t>
             </w:r>
             <w:proofErr w:type="spellStart"/>
-            <w:proofErr w:type="gramStart"/>
             <w:r>
               <w:rPr>
                 <w:rFonts w:ascii="Consolas" w:hAnsi="Consolas"/>
@@ -14622,7 +14248,6 @@
               <w:t>data.AmountDueLessCurrPrepayment</w:t>
             </w:r>
             <w:proofErr w:type="spellEnd"/>
-            <w:proofErr w:type="gramEnd"/>
             <w:r>
               <w:rPr>
                 <w:rFonts w:ascii="Consolas" w:hAnsi="Consolas"/>
@@ -14651,7 +14276,6 @@
               <w:t xml:space="preserve">            </w:t>
             </w:r>
             <w:proofErr w:type="spellStart"/>
-            <w:proofErr w:type="gramStart"/>
             <w:r>
               <w:rPr>
                 <w:rFonts w:ascii="Consolas" w:hAnsi="Consolas"/>
@@ -14661,7 +14285,6 @@
               <w:t>data.AmountDueLessCurrPrepayment</w:t>
             </w:r>
             <w:proofErr w:type="spellEnd"/>
-            <w:proofErr w:type="gramEnd"/>
             <w:r>
               <w:rPr>
                 <w:rFonts w:ascii="Consolas" w:hAnsi="Consolas"/>
@@ -14708,7 +14331,6 @@
               <w:t xml:space="preserve">            </w:t>
             </w:r>
             <w:proofErr w:type="spellStart"/>
-            <w:proofErr w:type="gramStart"/>
             <w:r>
               <w:rPr>
                 <w:rFonts w:ascii="Consolas" w:hAnsi="Consolas"/>
@@ -14724,16 +14346,7 @@
                 <w:sz w:val="16"/>
                 <w:szCs w:val="16"/>
               </w:rPr>
-              <w:t>(</w:t>
-            </w:r>
-            <w:proofErr w:type="gramEnd"/>
-            <w:r>
-              <w:rPr>
-                <w:rFonts w:ascii="Consolas" w:hAnsi="Consolas"/>
-                <w:sz w:val="16"/>
-                <w:szCs w:val="16"/>
-              </w:rPr>
-              <w:t>);</w:t>
+              <w:t>();</w:t>
             </w:r>
           </w:p>
           <w:p>
@@ -14790,18 +14403,8 @@
                 <w:sz w:val="16"/>
                 <w:szCs w:val="16"/>
               </w:rPr>
-              <w:t xml:space="preserve">            return </w:t>
-            </w:r>
-            <w:proofErr w:type="gramStart"/>
-            <w:r>
-              <w:rPr>
-                <w:rFonts w:ascii="Consolas" w:hAnsi="Consolas"/>
-                <w:sz w:val="16"/>
-                <w:szCs w:val="16"/>
-              </w:rPr>
-              <w:t>false;</w:t>
-            </w:r>
-            <w:proofErr w:type="gramEnd"/>
+              <w:t xml:space="preserve">            return false;</w:t>
+            </w:r>
           </w:p>
           <w:p>
             <w:pPr>
@@ -14838,18 +14441,8 @@
                 <w:sz w:val="16"/>
                 <w:szCs w:val="16"/>
               </w:rPr>
-              <w:t xml:space="preserve">        "This will intercept the Sage 300c Order Entry show prepayment action and add extra cost to the order prepayment amount due. Are you sure you want to do that?"</w:t>
-            </w:r>
-            <w:proofErr w:type="gramStart"/>
-            <w:r>
-              <w:rPr>
-                <w:rFonts w:ascii="Consolas" w:hAnsi="Consolas"/>
-                <w:sz w:val="16"/>
-                <w:szCs w:val="16"/>
-              </w:rPr>
-              <w:t>);</w:t>
-            </w:r>
-            <w:proofErr w:type="gramEnd"/>
+              <w:t xml:space="preserve">        "This will intercept the Sage 300c Order Entry show prepayment action and add extra cost to the order prepayment amount due. Are you sure you want to do that?");</w:t>
+            </w:r>
           </w:p>
           <w:p>
             <w:pPr>
@@ -15160,7 +14753,6 @@
               <w:t>if (</w:t>
             </w:r>
             <w:proofErr w:type="spellStart"/>
-            <w:proofErr w:type="gramStart"/>
             <w:r>
               <w:rPr>
                 <w:sz w:val="14"/>
@@ -15169,7 +14761,6 @@
               <w:t>settings.url.indexOf</w:t>
             </w:r>
             <w:proofErr w:type="spellEnd"/>
-            <w:proofErr w:type="gramEnd"/>
             <w:r>
               <w:rPr>
                 <w:sz w:val="14"/>
@@ -15257,7 +14848,6 @@
               <w:t>settings.data</w:t>
             </w:r>
             <w:proofErr w:type="spellEnd"/>
-            <w:proofErr w:type="gramStart"/>
             <w:r>
               <w:rPr>
                 <w:sz w:val="14"/>
@@ -15265,7 +14855,6 @@
               </w:rPr>
               <w:t>);</w:t>
             </w:r>
-            <w:proofErr w:type="gramEnd"/>
           </w:p>
           <w:p>
             <w:pPr>
@@ -15297,21 +14886,12 @@
               <w:t xml:space="preserve">.orderNumber = </w:t>
             </w:r>
             <w:proofErr w:type="spellStart"/>
-            <w:proofErr w:type="gramStart"/>
             <w:r>
               <w:rPr>
                 <w:sz w:val="14"/>
                 <w:szCs w:val="16"/>
               </w:rPr>
-              <w:t>data.model</w:t>
-            </w:r>
-            <w:proofErr w:type="gramEnd"/>
-            <w:r>
-              <w:rPr>
-                <w:sz w:val="14"/>
-                <w:szCs w:val="16"/>
-              </w:rPr>
-              <w:t>.OrderNumber</w:t>
+              <w:t>data.model.OrderNumber</w:t>
             </w:r>
             <w:proofErr w:type="spellEnd"/>
             <w:r>
@@ -15338,21 +14918,12 @@
               <w:t xml:space="preserve">   if (</w:t>
             </w:r>
             <w:proofErr w:type="spellStart"/>
-            <w:proofErr w:type="gramStart"/>
             <w:r>
               <w:rPr>
                 <w:sz w:val="14"/>
                 <w:szCs w:val="16"/>
               </w:rPr>
-              <w:t>data.model</w:t>
-            </w:r>
-            <w:proofErr w:type="gramEnd"/>
-            <w:r>
-              <w:rPr>
-                <w:sz w:val="14"/>
-                <w:szCs w:val="16"/>
-              </w:rPr>
-              <w:t>.OrderNumber</w:t>
+              <w:t>data.model.OrderNumber</w:t>
             </w:r>
             <w:proofErr w:type="spellEnd"/>
             <w:r>
@@ -15422,23 +14993,7 @@
                 <w:sz w:val="14"/>
                 <w:szCs w:val="16"/>
               </w:rPr>
-              <w:t>"</w:t>
-            </w:r>
-            <w:proofErr w:type="gramStart"/>
-            <w:r>
-              <w:rPr>
-                <w:sz w:val="14"/>
-                <w:szCs w:val="16"/>
-              </w:rPr>
-              <w:t>).trigger</w:t>
-            </w:r>
-            <w:proofErr w:type="gramEnd"/>
-            <w:r>
-              <w:rPr>
-                <w:sz w:val="14"/>
-                <w:szCs w:val="16"/>
-              </w:rPr>
-              <w:t>('click');</w:t>
+              <w:t>").trigger('click');</w:t>
             </w:r>
           </w:p>
           <w:p>
@@ -15486,17 +15041,8 @@
                 <w:sz w:val="14"/>
                 <w:szCs w:val="16"/>
               </w:rPr>
-              <w:t>"</w:t>
-            </w:r>
-            <w:proofErr w:type="gramStart"/>
-            <w:r>
-              <w:rPr>
-                <w:sz w:val="14"/>
-                <w:szCs w:val="16"/>
-              </w:rPr>
-              <w:t>);</w:t>
-            </w:r>
-            <w:proofErr w:type="gramEnd"/>
+              <w:t>");</w:t>
+            </w:r>
           </w:p>
           <w:p>
             <w:pPr>
@@ -15530,7 +15076,6 @@
               <w:t xml:space="preserve"> = </w:t>
             </w:r>
             <w:proofErr w:type="spellStart"/>
-            <w:proofErr w:type="gramStart"/>
             <w:r>
               <w:rPr>
                 <w:sz w:val="14"/>
@@ -15539,7 +15084,6 @@
               <w:t>grid.dataSource.view</w:t>
             </w:r>
             <w:proofErr w:type="spellEnd"/>
-            <w:proofErr w:type="gramEnd"/>
             <w:r>
               <w:rPr>
                 <w:sz w:val="14"/>
@@ -15575,17 +15119,8 @@
                 <w:sz w:val="14"/>
                 <w:szCs w:val="16"/>
               </w:rPr>
-              <w:t xml:space="preserve">.total[0] = </w:t>
-            </w:r>
-            <w:proofErr w:type="gramStart"/>
-            <w:r>
-              <w:rPr>
-                <w:sz w:val="14"/>
-                <w:szCs w:val="16"/>
-              </w:rPr>
-              <w:t>0;</w:t>
-            </w:r>
-            <w:proofErr w:type="gramEnd"/>
+              <w:t>.total[0] = 0;</w:t>
+            </w:r>
           </w:p>
           <w:p>
             <w:pPr>
@@ -15614,17 +15149,8 @@
                 <w:sz w:val="14"/>
                 <w:szCs w:val="16"/>
               </w:rPr>
-              <w:t xml:space="preserve">.total[1] = </w:t>
-            </w:r>
-            <w:proofErr w:type="gramStart"/>
-            <w:r>
-              <w:rPr>
-                <w:sz w:val="14"/>
-                <w:szCs w:val="16"/>
-              </w:rPr>
-              <w:t>0;</w:t>
-            </w:r>
-            <w:proofErr w:type="gramEnd"/>
+              <w:t>.total[1] = 0;</w:t>
+            </w:r>
           </w:p>
           <w:p>
             <w:pPr>
@@ -15653,17 +15179,8 @@
                 <w:sz w:val="14"/>
                 <w:szCs w:val="16"/>
               </w:rPr>
-              <w:t xml:space="preserve">.total[2] = </w:t>
-            </w:r>
-            <w:proofErr w:type="gramStart"/>
-            <w:r>
-              <w:rPr>
-                <w:sz w:val="14"/>
-                <w:szCs w:val="16"/>
-              </w:rPr>
-              <w:t>0;</w:t>
-            </w:r>
-            <w:proofErr w:type="gramEnd"/>
+              <w:t>.total[2] = 0;</w:t>
+            </w:r>
           </w:p>
           <w:p>
             <w:pPr>
@@ -15806,7 +15323,6 @@
               <w:t>i</w:t>
             </w:r>
             <w:proofErr w:type="spellEnd"/>
-            <w:proofErr w:type="gramStart"/>
             <w:r>
               <w:rPr>
                 <w:sz w:val="14"/>
@@ -15823,7 +15339,6 @@
               <w:t>ExtendedPrice</w:t>
             </w:r>
             <w:proofErr w:type="spellEnd"/>
-            <w:proofErr w:type="gramEnd"/>
             <w:r>
               <w:rPr>
                 <w:sz w:val="14"/>
@@ -15886,7 +15401,6 @@
               <w:t>i</w:t>
             </w:r>
             <w:proofErr w:type="spellEnd"/>
-            <w:proofErr w:type="gramStart"/>
             <w:r>
               <w:rPr>
                 <w:sz w:val="14"/>
@@ -15903,7 +15417,6 @@
               <w:t>DiscountedExtendedAmount</w:t>
             </w:r>
             <w:proofErr w:type="spellEnd"/>
-            <w:proofErr w:type="gramEnd"/>
             <w:r>
               <w:rPr>
                 <w:sz w:val="14"/>
@@ -15966,7 +15479,6 @@
               <w:t>i</w:t>
             </w:r>
             <w:proofErr w:type="spellEnd"/>
-            <w:proofErr w:type="gramStart"/>
             <w:r>
               <w:rPr>
                 <w:sz w:val="14"/>
@@ -15983,7 +15495,6 @@
               <w:t>ExtendedOrderCost</w:t>
             </w:r>
             <w:proofErr w:type="spellEnd"/>
-            <w:proofErr w:type="gramEnd"/>
             <w:r>
               <w:rPr>
                 <w:sz w:val="14"/>
@@ -16021,23 +15532,7 @@
                 <w:sz w:val="14"/>
                 <w:szCs w:val="16"/>
               </w:rPr>
-              <w:t xml:space="preserve">      $("#txtCustomCTotalCost"</w:t>
-            </w:r>
-            <w:proofErr w:type="gramStart"/>
-            <w:r>
-              <w:rPr>
-                <w:sz w:val="14"/>
-                <w:szCs w:val="16"/>
-              </w:rPr>
-              <w:t>).val</w:t>
-            </w:r>
-            <w:proofErr w:type="gramEnd"/>
-            <w:r>
-              <w:rPr>
-                <w:sz w:val="14"/>
-                <w:szCs w:val="16"/>
-              </w:rPr>
-              <w:t>(</w:t>
+              <w:t xml:space="preserve">      $("#txtCustomCTotalCost").val(</w:t>
             </w:r>
             <w:r>
               <w:rPr>
@@ -16070,21 +15565,12 @@
               <w:t xml:space="preserve">      var comment = "Total Cost for " + </w:t>
             </w:r>
             <w:proofErr w:type="spellStart"/>
-            <w:proofErr w:type="gramStart"/>
             <w:r>
               <w:rPr>
                 <w:sz w:val="14"/>
                 <w:szCs w:val="16"/>
               </w:rPr>
-              <w:t>data.model</w:t>
-            </w:r>
-            <w:proofErr w:type="gramEnd"/>
-            <w:r>
-              <w:rPr>
-                <w:sz w:val="14"/>
-                <w:szCs w:val="16"/>
-              </w:rPr>
-              <w:t>.OrderNumber</w:t>
+              <w:t>data.model.OrderNumber</w:t>
             </w:r>
             <w:proofErr w:type="spellEnd"/>
             <w:r>
@@ -16138,26 +15624,17 @@
                 <w:sz w:val="14"/>
                 <w:szCs w:val="16"/>
               </w:rPr>
-              <w:t>"</w:t>
-            </w:r>
-            <w:proofErr w:type="gramStart"/>
+              <w:t>").</w:t>
+            </w:r>
+            <w:proofErr w:type="spellStart"/>
             <w:r>
               <w:rPr>
                 <w:sz w:val="14"/>
                 <w:szCs w:val="16"/>
               </w:rPr>
-              <w:t>).</w:t>
-            </w:r>
-            <w:proofErr w:type="spellStart"/>
-            <w:r>
-              <w:rPr>
-                <w:sz w:val="14"/>
-                <w:szCs w:val="16"/>
-              </w:rPr>
               <w:t>val</w:t>
             </w:r>
             <w:proofErr w:type="spellEnd"/>
-            <w:proofErr w:type="gramEnd"/>
             <w:r>
               <w:rPr>
                 <w:sz w:val="14"/>
@@ -16195,26 +15672,17 @@
                 <w:sz w:val="14"/>
                 <w:szCs w:val="16"/>
               </w:rPr>
-              <w:t>"</w:t>
-            </w:r>
-            <w:proofErr w:type="gramStart"/>
+              <w:t>").</w:t>
+            </w:r>
+            <w:proofErr w:type="spellStart"/>
             <w:r>
               <w:rPr>
                 <w:sz w:val="14"/>
                 <w:szCs w:val="16"/>
               </w:rPr>
-              <w:t>).</w:t>
-            </w:r>
-            <w:proofErr w:type="spellStart"/>
-            <w:r>
-              <w:rPr>
-                <w:sz w:val="14"/>
-                <w:szCs w:val="16"/>
-              </w:rPr>
               <w:t>val</w:t>
             </w:r>
             <w:proofErr w:type="spellEnd"/>
-            <w:proofErr w:type="gramEnd"/>
             <w:r>
               <w:rPr>
                 <w:sz w:val="14"/>
@@ -16298,26 +15766,17 @@
                 <w:sz w:val="14"/>
                 <w:szCs w:val="16"/>
               </w:rPr>
-              <w:t>"</w:t>
-            </w:r>
-            <w:proofErr w:type="gramStart"/>
+              <w:t>").</w:t>
+            </w:r>
+            <w:proofErr w:type="spellStart"/>
             <w:r>
               <w:rPr>
                 <w:sz w:val="14"/>
                 <w:szCs w:val="16"/>
               </w:rPr>
-              <w:t>).</w:t>
-            </w:r>
-            <w:proofErr w:type="spellStart"/>
-            <w:r>
-              <w:rPr>
-                <w:sz w:val="14"/>
-                <w:szCs w:val="16"/>
-              </w:rPr>
               <w:t>kendoTabStrip</w:t>
             </w:r>
             <w:proofErr w:type="spellEnd"/>
-            <w:proofErr w:type="gramEnd"/>
             <w:r>
               <w:rPr>
                 <w:sz w:val="14"/>
@@ -16374,7 +15833,6 @@
               <w:t>(</w:t>
             </w:r>
             <w:proofErr w:type="spellStart"/>
-            <w:proofErr w:type="gramStart"/>
             <w:r>
               <w:rPr>
                 <w:sz w:val="14"/>
@@ -16383,7 +15841,6 @@
               <w:t>tabStrip.tabGroup.children</w:t>
             </w:r>
             <w:proofErr w:type="spellEnd"/>
-            <w:proofErr w:type="gramEnd"/>
             <w:r>
               <w:rPr>
                 <w:sz w:val="14"/>
@@ -16549,16 +16006,7 @@
                 <w:sz w:val="16"/>
                 <w:szCs w:val="20"/>
               </w:rPr>
-              <w:t>$(document</w:t>
-            </w:r>
-            <w:proofErr w:type="gramStart"/>
-            <w:r>
-              <w:rPr>
-                <w:rFonts w:ascii="Consolas" w:hAnsi="Consolas"/>
-                <w:sz w:val="16"/>
-                <w:szCs w:val="20"/>
-              </w:rPr>
-              <w:t>).</w:t>
+              <w:t>$(document).</w:t>
             </w:r>
             <w:proofErr w:type="spellStart"/>
             <w:r>
@@ -16570,7 +16018,6 @@
               <w:t>ajaxComplete</w:t>
             </w:r>
             <w:proofErr w:type="spellEnd"/>
-            <w:proofErr w:type="gramEnd"/>
             <w:r>
               <w:rPr>
                 <w:rFonts w:ascii="Consolas" w:hAnsi="Consolas"/>
@@ -16617,7 +16064,6 @@
               <w:t xml:space="preserve">    if (</w:t>
             </w:r>
             <w:proofErr w:type="spellStart"/>
-            <w:proofErr w:type="gramStart"/>
             <w:r>
               <w:rPr>
                 <w:rFonts w:ascii="Consolas" w:hAnsi="Consolas"/>
@@ -16627,7 +16073,6 @@
               <w:t>settings.url.indexOf</w:t>
             </w:r>
             <w:proofErr w:type="spellEnd"/>
-            <w:proofErr w:type="gramEnd"/>
             <w:r>
               <w:rPr>
                 <w:rFonts w:ascii="Consolas" w:hAnsi="Consolas"/>
@@ -16719,7 +16164,6 @@
               <w:t>settings.data</w:t>
             </w:r>
             <w:proofErr w:type="spellEnd"/>
-            <w:proofErr w:type="gramStart"/>
             <w:r>
               <w:rPr>
                 <w:rFonts w:ascii="Consolas" w:hAnsi="Consolas"/>
@@ -16728,7 +16172,6 @@
               </w:rPr>
               <w:t>);</w:t>
             </w:r>
-            <w:proofErr w:type="gramEnd"/>
           </w:p>
           <w:p>
             <w:pPr>
@@ -16749,23 +16192,13 @@
               <w:t xml:space="preserve">        if (</w:t>
             </w:r>
             <w:proofErr w:type="spellStart"/>
-            <w:proofErr w:type="gramStart"/>
-            <w:r>
-              <w:rPr>
-                <w:rFonts w:ascii="Consolas" w:hAnsi="Consolas"/>
-                <w:sz w:val="16"/>
-                <w:szCs w:val="20"/>
-              </w:rPr>
-              <w:t>data.model</w:t>
-            </w:r>
-            <w:proofErr w:type="gramEnd"/>
-            <w:r>
-              <w:rPr>
-                <w:rFonts w:ascii="Consolas" w:hAnsi="Consolas"/>
-                <w:sz w:val="16"/>
-                <w:szCs w:val="20"/>
-              </w:rPr>
-              <w:t>.OrderNumber</w:t>
+            <w:r>
+              <w:rPr>
+                <w:rFonts w:ascii="Consolas" w:hAnsi="Consolas"/>
+                <w:sz w:val="16"/>
+                <w:szCs w:val="20"/>
+              </w:rPr>
+              <w:t>data.model.OrderNumber</w:t>
             </w:r>
             <w:proofErr w:type="spellEnd"/>
             <w:r>
@@ -16832,7 +16265,6 @@
               <w:t xml:space="preserve"> = </w:t>
             </w:r>
             <w:proofErr w:type="spellStart"/>
-            <w:proofErr w:type="gramStart"/>
             <w:r>
               <w:rPr>
                 <w:rFonts w:ascii="Consolas" w:hAnsi="Consolas"/>
@@ -16842,7 +16274,6 @@
               <w:t>sg.utls.url.buildUrl</w:t>
             </w:r>
             <w:proofErr w:type="spellEnd"/>
-            <w:proofErr w:type="gramEnd"/>
             <w:r>
               <w:rPr>
                 <w:rFonts w:ascii="Consolas" w:hAnsi="Consolas"/>
@@ -16902,25 +16333,7 @@
                 <w:sz w:val="16"/>
                 <w:szCs w:val="20"/>
               </w:rPr>
-              <w:t xml:space="preserve">            </w:t>
-            </w:r>
-            <w:proofErr w:type="gramStart"/>
-            <w:r>
-              <w:rPr>
-                <w:rFonts w:ascii="Consolas" w:hAnsi="Consolas"/>
-                <w:sz w:val="16"/>
-                <w:szCs w:val="20"/>
-              </w:rPr>
-              <w:t>$.ajax</w:t>
-            </w:r>
-            <w:proofErr w:type="gramEnd"/>
-            <w:r>
-              <w:rPr>
-                <w:rFonts w:ascii="Consolas" w:hAnsi="Consolas"/>
-                <w:sz w:val="16"/>
-                <w:szCs w:val="20"/>
-              </w:rPr>
-              <w:t>({</w:t>
+              <w:t xml:space="preserve">            $.ajax({</w:t>
             </w:r>
           </w:p>
           <w:p>
@@ -17051,25 +16464,7 @@
                 <w:sz w:val="16"/>
                 <w:szCs w:val="20"/>
               </w:rPr>
-              <w:t xml:space="preserve">                data: </w:t>
-            </w:r>
-            <w:proofErr w:type="gramStart"/>
-            <w:r>
-              <w:rPr>
-                <w:rFonts w:ascii="Consolas" w:hAnsi="Consolas"/>
-                <w:sz w:val="16"/>
-                <w:szCs w:val="20"/>
-              </w:rPr>
-              <w:t>{ id</w:t>
-            </w:r>
-            <w:proofErr w:type="gramEnd"/>
-            <w:r>
-              <w:rPr>
-                <w:rFonts w:ascii="Consolas" w:hAnsi="Consolas"/>
-                <w:sz w:val="16"/>
-                <w:szCs w:val="20"/>
-              </w:rPr>
-              <w:t xml:space="preserve">: </w:t>
+              <w:t xml:space="preserve">                data: { id: </w:t>
             </w:r>
             <w:proofErr w:type="spellStart"/>
             <w:r>
@@ -17125,18 +16520,8 @@
                 <w:sz w:val="16"/>
                 <w:szCs w:val="20"/>
               </w:rPr>
-              <w:t xml:space="preserve">                    ISV1OrderEntryCustomizationUICallback.loadCustomOrder(data</w:t>
-            </w:r>
-            <w:proofErr w:type="gramStart"/>
-            <w:r>
-              <w:rPr>
-                <w:rFonts w:ascii="Consolas" w:hAnsi="Consolas"/>
-                <w:sz w:val="16"/>
-                <w:szCs w:val="20"/>
-              </w:rPr>
-              <w:t>);</w:t>
-            </w:r>
-            <w:proofErr w:type="gramEnd"/>
+              <w:t xml:space="preserve">                    ISV1OrderEntryCustomizationUICallback.loadCustomOrder(data);</w:t>
+            </w:r>
           </w:p>
           <w:p>
             <w:pPr>
@@ -17480,25 +16865,7 @@
                 <w:sz w:val="16"/>
                 <w:szCs w:val="20"/>
               </w:rPr>
-              <w:t>$("#btnFromSage300"</w:t>
-            </w:r>
-            <w:proofErr w:type="gramStart"/>
-            <w:r>
-              <w:rPr>
-                <w:rFonts w:ascii="Consolas" w:hAnsi="Consolas"/>
-                <w:sz w:val="16"/>
-                <w:szCs w:val="20"/>
-              </w:rPr>
-              <w:t>).bind</w:t>
-            </w:r>
-            <w:proofErr w:type="gramEnd"/>
-            <w:r>
-              <w:rPr>
-                <w:rFonts w:ascii="Consolas" w:hAnsi="Consolas"/>
-                <w:sz w:val="16"/>
-                <w:szCs w:val="20"/>
-              </w:rPr>
-              <w:t>('click', function () {</w:t>
+              <w:t>$("#btnFromSage300").bind('click', function () {</w:t>
             </w:r>
           </w:p>
           <w:p>
@@ -17538,7 +16905,6 @@
               <w:t xml:space="preserve"> = </w:t>
             </w:r>
             <w:proofErr w:type="spellStart"/>
-            <w:proofErr w:type="gramStart"/>
             <w:r>
               <w:rPr>
                 <w:rFonts w:ascii="Consolas" w:hAnsi="Consolas"/>
@@ -17548,7 +16914,6 @@
               <w:t>sg.utls.url.buildUrl</w:t>
             </w:r>
             <w:proofErr w:type="spellEnd"/>
-            <w:proofErr w:type="gramEnd"/>
             <w:r>
               <w:rPr>
                 <w:rFonts w:ascii="Consolas" w:hAnsi="Consolas"/>
@@ -17613,23 +16978,13 @@
               <w:t xml:space="preserve">    </w:t>
             </w:r>
             <w:proofErr w:type="spellStart"/>
-            <w:proofErr w:type="gramStart"/>
-            <w:r>
-              <w:rPr>
-                <w:rFonts w:ascii="Consolas" w:hAnsi="Consolas"/>
-                <w:sz w:val="16"/>
-                <w:szCs w:val="20"/>
-              </w:rPr>
-              <w:t>sg.utls</w:t>
-            </w:r>
-            <w:proofErr w:type="gramEnd"/>
-            <w:r>
-              <w:rPr>
-                <w:rFonts w:ascii="Consolas" w:hAnsi="Consolas"/>
-                <w:sz w:val="16"/>
-                <w:szCs w:val="20"/>
-              </w:rPr>
-              <w:t>.ajaxPost</w:t>
+            <w:r>
+              <w:rPr>
+                <w:rFonts w:ascii="Consolas" w:hAnsi="Consolas"/>
+                <w:sz w:val="16"/>
+                <w:szCs w:val="20"/>
+              </w:rPr>
+              <w:t>sg.utls.ajaxPost</w:t>
             </w:r>
             <w:proofErr w:type="spellEnd"/>
             <w:r>
@@ -17870,6 +17225,23 @@
               <w:t xml:space="preserve">    result = </w:t>
             </w:r>
             <w:proofErr w:type="spellStart"/>
+            <w:r>
+              <w:rPr>
+                <w:rFonts w:ascii="Consolas" w:hAnsi="Consolas"/>
+                <w:sz w:val="16"/>
+                <w:szCs w:val="20"/>
+              </w:rPr>
+              <w:t>result.CurDescription</w:t>
+            </w:r>
+            <w:proofErr w:type="spellEnd"/>
+            <w:r>
+              <w:rPr>
+                <w:rFonts w:ascii="Consolas" w:hAnsi="Consolas"/>
+                <w:sz w:val="16"/>
+                <w:szCs w:val="20"/>
+              </w:rPr>
+              <w:t xml:space="preserve"> + "-This info is </w:t>
+            </w:r>
             <w:proofErr w:type="gramStart"/>
             <w:r>
               <w:rPr>
@@ -17877,9 +17249,8 @@
                 <w:sz w:val="16"/>
                 <w:szCs w:val="20"/>
               </w:rPr>
-              <w:t>result.CurDescription</w:t>
-            </w:r>
-            <w:proofErr w:type="spellEnd"/>
+              <w:t>get</w:t>
+            </w:r>
             <w:proofErr w:type="gramEnd"/>
             <w:r>
               <w:rPr>
@@ -17887,7 +17258,7 @@
                 <w:sz w:val="16"/>
                 <w:szCs w:val="20"/>
               </w:rPr>
-              <w:t xml:space="preserve"> + "-This info is get from sage300c controller";</w:t>
+              <w:t xml:space="preserve"> from sage300c controller";</w:t>
             </w:r>
           </w:p>
           <w:p>
@@ -17906,16 +17277,7 @@
                 <w:sz w:val="16"/>
                 <w:szCs w:val="20"/>
               </w:rPr>
-              <w:t xml:space="preserve">    $('#txtFromSage300'</w:t>
-            </w:r>
-            <w:proofErr w:type="gramStart"/>
-            <w:r>
-              <w:rPr>
-                <w:rFonts w:ascii="Consolas" w:hAnsi="Consolas"/>
-                <w:sz w:val="16"/>
-                <w:szCs w:val="20"/>
-              </w:rPr>
-              <w:t>).</w:t>
+              <w:t xml:space="preserve">    $('#txtFromSage300').</w:t>
             </w:r>
             <w:proofErr w:type="spellStart"/>
             <w:r>
@@ -17927,7 +17289,6 @@
               <w:t>val</w:t>
             </w:r>
             <w:proofErr w:type="spellEnd"/>
-            <w:proofErr w:type="gramEnd"/>
             <w:r>
               <w:rPr>
                 <w:rFonts w:ascii="Consolas" w:hAnsi="Consolas"/>
@@ -17956,6 +17317,23 @@
               <w:t xml:space="preserve">    //</w:t>
             </w:r>
             <w:proofErr w:type="spellStart"/>
+            <w:r>
+              <w:rPr>
+                <w:rFonts w:ascii="Consolas" w:hAnsi="Consolas"/>
+                <w:sz w:val="16"/>
+                <w:szCs w:val="20"/>
+              </w:rPr>
+              <w:t>sg.utls.showKendoConfirmationDialog</w:t>
+            </w:r>
+            <w:proofErr w:type="spellEnd"/>
+            <w:r>
+              <w:rPr>
+                <w:rFonts w:ascii="Consolas" w:hAnsi="Consolas"/>
+                <w:sz w:val="16"/>
+                <w:szCs w:val="20"/>
+              </w:rPr>
+              <w:t xml:space="preserve">(function () { }, null, "Custom Text box info is </w:t>
+            </w:r>
             <w:proofErr w:type="gramStart"/>
             <w:r>
               <w:rPr>
@@ -17963,7 +17341,7 @@
                 <w:sz w:val="16"/>
                 <w:szCs w:val="20"/>
               </w:rPr>
-              <w:t>sg.utls</w:t>
+              <w:t>get</w:t>
             </w:r>
             <w:proofErr w:type="gramEnd"/>
             <w:r>
@@ -17972,16 +17350,7 @@
                 <w:sz w:val="16"/>
                 <w:szCs w:val="20"/>
               </w:rPr>
-              <w:t>.showKendoConfirmationDialog</w:t>
-            </w:r>
-            <w:proofErr w:type="spellEnd"/>
-            <w:r>
-              <w:rPr>
-                <w:rFonts w:ascii="Consolas" w:hAnsi="Consolas"/>
-                <w:sz w:val="16"/>
-                <w:szCs w:val="20"/>
-              </w:rPr>
-              <w:t>(function () { }, null, "Custom Text box info is get from sage 300 server ajax call");</w:t>
+              <w:t xml:space="preserve"> from sage 300 server ajax call");</w:t>
             </w:r>
           </w:p>
           <w:p>
@@ -18003,23 +17372,13 @@
               <w:t xml:space="preserve">    </w:t>
             </w:r>
             <w:proofErr w:type="spellStart"/>
-            <w:proofErr w:type="gramStart"/>
-            <w:r>
-              <w:rPr>
-                <w:rFonts w:ascii="Consolas" w:hAnsi="Consolas"/>
-                <w:sz w:val="16"/>
-                <w:szCs w:val="20"/>
-              </w:rPr>
-              <w:t>sg.controls</w:t>
-            </w:r>
-            <w:proofErr w:type="gramEnd"/>
-            <w:r>
-              <w:rPr>
-                <w:rFonts w:ascii="Consolas" w:hAnsi="Consolas"/>
-                <w:sz w:val="16"/>
-                <w:szCs w:val="20"/>
-              </w:rPr>
-              <w:t>.Focus</w:t>
+            <w:r>
+              <w:rPr>
+                <w:rFonts w:ascii="Consolas" w:hAnsi="Consolas"/>
+                <w:sz w:val="16"/>
+                <w:szCs w:val="20"/>
+              </w:rPr>
+              <w:t>sg.controls.Focus</w:t>
             </w:r>
             <w:proofErr w:type="spellEnd"/>
             <w:r>
@@ -18335,7 +17694,6 @@
               <w:t xml:space="preserve">    </w:t>
             </w:r>
             <w:proofErr w:type="spellStart"/>
-            <w:proofErr w:type="gramStart"/>
             <w:r>
               <w:rPr>
                 <w:sz w:val="16"/>
@@ -18344,7 +17702,6 @@
               <w:t>data.Data.CustomOrderDate</w:t>
             </w:r>
             <w:proofErr w:type="spellEnd"/>
-            <w:proofErr w:type="gramEnd"/>
             <w:r>
               <w:rPr>
                 <w:sz w:val="16"/>
@@ -18385,21 +17742,12 @@
               <w:t xml:space="preserve"> = </w:t>
             </w:r>
             <w:proofErr w:type="spellStart"/>
-            <w:proofErr w:type="gramStart"/>
-            <w:r>
-              <w:rPr>
-                <w:sz w:val="16"/>
-                <w:szCs w:val="20"/>
-              </w:rPr>
-              <w:t>ko.mapping</w:t>
-            </w:r>
-            <w:proofErr w:type="gramEnd"/>
-            <w:r>
-              <w:rPr>
-                <w:sz w:val="16"/>
-                <w:szCs w:val="20"/>
-              </w:rPr>
-              <w:t>.fromJS</w:t>
+            <w:r>
+              <w:rPr>
+                <w:sz w:val="16"/>
+                <w:szCs w:val="20"/>
+              </w:rPr>
+              <w:t>ko.mapping.fromJS</w:t>
             </w:r>
             <w:proofErr w:type="spellEnd"/>
             <w:r>
@@ -18442,7 +17790,6 @@
               <w:t xml:space="preserve">    </w:t>
             </w:r>
             <w:proofErr w:type="spellStart"/>
-            <w:proofErr w:type="gramStart"/>
             <w:r>
               <w:rPr>
                 <w:sz w:val="16"/>
@@ -18451,7 +17798,6 @@
               <w:t>ko.applyBindings</w:t>
             </w:r>
             <w:proofErr w:type="spellEnd"/>
-            <w:proofErr w:type="gramEnd"/>
             <w:r>
               <w:rPr>
                 <w:sz w:val="16"/>
@@ -18537,15 +17883,7 @@
                 <w:sz w:val="16"/>
                 <w:szCs w:val="20"/>
               </w:rPr>
-              <w:t>"</w:t>
-            </w:r>
-            <w:proofErr w:type="gramStart"/>
-            <w:r>
-              <w:rPr>
-                <w:sz w:val="16"/>
-                <w:szCs w:val="20"/>
-              </w:rPr>
-              <w:t>).</w:t>
+              <w:t>").</w:t>
             </w:r>
             <w:proofErr w:type="spellStart"/>
             <w:r>
@@ -18556,7 +17894,6 @@
               <w:t>kendoDropDownList</w:t>
             </w:r>
             <w:proofErr w:type="spellEnd"/>
-            <w:proofErr w:type="gramEnd"/>
             <w:r>
               <w:rPr>
                 <w:sz w:val="16"/>
@@ -18597,7 +17934,6 @@
               <w:t xml:space="preserve">: </w:t>
             </w:r>
             <w:proofErr w:type="spellStart"/>
-            <w:proofErr w:type="gramStart"/>
             <w:r>
               <w:rPr>
                 <w:sz w:val="16"/>
@@ -18606,7 +17942,6 @@
               <w:t>data.Data.CustomOrderType</w:t>
             </w:r>
             <w:proofErr w:type="spellEnd"/>
-            <w:proofErr w:type="gramEnd"/>
             <w:r>
               <w:rPr>
                 <w:sz w:val="16"/>
@@ -18676,23 +18011,7 @@
                 <w:sz w:val="16"/>
                 <w:szCs w:val="20"/>
               </w:rPr>
-              <w:t xml:space="preserve">    $("#numericOrderAmount").data("kendoNumericTextBox").value(</w:t>
-            </w:r>
-            <w:proofErr w:type="gramStart"/>
-            <w:r>
-              <w:rPr>
-                <w:sz w:val="16"/>
-                <w:szCs w:val="20"/>
-              </w:rPr>
-              <w:t>data.Data.CustomOrdNumberAmount</w:t>
-            </w:r>
-            <w:proofErr w:type="gramEnd"/>
-            <w:r>
-              <w:rPr>
-                <w:sz w:val="16"/>
-                <w:szCs w:val="20"/>
-              </w:rPr>
-              <w:t>);</w:t>
+              <w:t xml:space="preserve">    $("#numericOrderAmount").data("kendoNumericTextBox").value(data.Data.CustomOrdNumberAmount);</w:t>
             </w:r>
           </w:p>
           <w:p>
@@ -18708,15 +18027,7 @@
                 <w:sz w:val="16"/>
                 <w:szCs w:val="20"/>
               </w:rPr>
-              <w:t xml:space="preserve">    $("#txtCustomCurrency1"</w:t>
-            </w:r>
-            <w:proofErr w:type="gramStart"/>
-            <w:r>
-              <w:rPr>
-                <w:sz w:val="16"/>
-                <w:szCs w:val="20"/>
-              </w:rPr>
-              <w:t>).</w:t>
+              <w:t xml:space="preserve">    $("#txtCustomCurrency1").</w:t>
             </w:r>
             <w:proofErr w:type="spellStart"/>
             <w:r>
@@ -18727,7 +18038,6 @@
               <w:t>val</w:t>
             </w:r>
             <w:proofErr w:type="spellEnd"/>
-            <w:proofErr w:type="gramEnd"/>
             <w:r>
               <w:rPr>
                 <w:sz w:val="16"/>
@@ -19388,19 +18698,8 @@
                 <w:szCs w:val="20"/>
                 <w:lang w:val="en-US"/>
               </w:rPr>
-              <w:t xml:space="preserve">            return new List&lt;string&gt; {"Order Type 1", "Order Type 2", "Order Type 3", "Order Type 4"</w:t>
-            </w:r>
-            <w:proofErr w:type="gramStart"/>
-            <w:r>
-              <w:rPr>
-                <w:rFonts w:ascii="Consolas" w:eastAsia="Times New Roman" w:hAnsi="Consolas" w:cs="Consolas"/>
-                <w:sz w:val="18"/>
-                <w:szCs w:val="20"/>
-                <w:lang w:val="en-US"/>
-              </w:rPr>
-              <w:t>};</w:t>
-            </w:r>
-            <w:proofErr w:type="gramEnd"/>
+              <w:t xml:space="preserve">            return new List&lt;string&gt; {"Order Type 1", "Order Type 2", "Order Type 3", "Order Type 4"};</w:t>
+            </w:r>
           </w:p>
           <w:p>
             <w:pPr>
@@ -19533,27 +18832,7 @@
                 <w:szCs w:val="20"/>
                 <w:lang w:val="en-US"/>
               </w:rPr>
-              <w:t xml:space="preserve"> </w:t>
-            </w:r>
-            <w:proofErr w:type="gramStart"/>
-            <w:r>
-              <w:rPr>
-                <w:rFonts w:ascii="Consolas" w:eastAsia="Times New Roman" w:hAnsi="Consolas" w:cs="Consolas"/>
-                <w:sz w:val="18"/>
-                <w:szCs w:val="20"/>
-                <w:lang w:val="en-US"/>
-              </w:rPr>
-              <w:t>{ get</w:t>
-            </w:r>
-            <w:proofErr w:type="gramEnd"/>
-            <w:r>
-              <w:rPr>
-                <w:rFonts w:ascii="Consolas" w:eastAsia="Times New Roman" w:hAnsi="Consolas" w:cs="Consolas"/>
-                <w:sz w:val="18"/>
-                <w:szCs w:val="20"/>
-                <w:lang w:val="en-US"/>
-              </w:rPr>
-              <w:t>; set; }</w:t>
+              <w:t xml:space="preserve"> { get; set; }</w:t>
             </w:r>
           </w:p>
           <w:p>
@@ -19611,27 +18890,7 @@
                 <w:szCs w:val="20"/>
                 <w:lang w:val="en-US"/>
               </w:rPr>
-              <w:t xml:space="preserve"> </w:t>
-            </w:r>
-            <w:proofErr w:type="gramStart"/>
-            <w:r>
-              <w:rPr>
-                <w:rFonts w:ascii="Consolas" w:eastAsia="Times New Roman" w:hAnsi="Consolas" w:cs="Consolas"/>
-                <w:sz w:val="18"/>
-                <w:szCs w:val="20"/>
-                <w:lang w:val="en-US"/>
-              </w:rPr>
-              <w:t>{ get</w:t>
-            </w:r>
-            <w:proofErr w:type="gramEnd"/>
-            <w:r>
-              <w:rPr>
-                <w:rFonts w:ascii="Consolas" w:eastAsia="Times New Roman" w:hAnsi="Consolas" w:cs="Consolas"/>
-                <w:sz w:val="18"/>
-                <w:szCs w:val="20"/>
-                <w:lang w:val="en-US"/>
-              </w:rPr>
-              <w:t>; set; }</w:t>
+              <w:t xml:space="preserve"> { get; set; }</w:t>
             </w:r>
           </w:p>
           <w:p>
@@ -19709,27 +18968,7 @@
                 <w:szCs w:val="20"/>
                 <w:lang w:val="en-US"/>
               </w:rPr>
-              <w:t xml:space="preserve"> </w:t>
-            </w:r>
-            <w:proofErr w:type="gramStart"/>
-            <w:r>
-              <w:rPr>
-                <w:rFonts w:ascii="Consolas" w:eastAsia="Times New Roman" w:hAnsi="Consolas" w:cs="Consolas"/>
-                <w:sz w:val="18"/>
-                <w:szCs w:val="20"/>
-                <w:lang w:val="en-US"/>
-              </w:rPr>
-              <w:t>{ get</w:t>
-            </w:r>
-            <w:proofErr w:type="gramEnd"/>
-            <w:r>
-              <w:rPr>
-                <w:rFonts w:ascii="Consolas" w:eastAsia="Times New Roman" w:hAnsi="Consolas" w:cs="Consolas"/>
-                <w:sz w:val="18"/>
-                <w:szCs w:val="20"/>
-                <w:lang w:val="en-US"/>
-              </w:rPr>
-              <w:t>; set; }</w:t>
+              <w:t xml:space="preserve"> { get; set; }</w:t>
             </w:r>
           </w:p>
           <w:p>
@@ -19787,27 +19026,7 @@
                 <w:szCs w:val="20"/>
                 <w:lang w:val="en-US"/>
               </w:rPr>
-              <w:t xml:space="preserve"> </w:t>
-            </w:r>
-            <w:proofErr w:type="gramStart"/>
-            <w:r>
-              <w:rPr>
-                <w:rFonts w:ascii="Consolas" w:eastAsia="Times New Roman" w:hAnsi="Consolas" w:cs="Consolas"/>
-                <w:sz w:val="18"/>
-                <w:szCs w:val="20"/>
-                <w:lang w:val="en-US"/>
-              </w:rPr>
-              <w:t>{ get</w:t>
-            </w:r>
-            <w:proofErr w:type="gramEnd"/>
-            <w:r>
-              <w:rPr>
-                <w:rFonts w:ascii="Consolas" w:eastAsia="Times New Roman" w:hAnsi="Consolas" w:cs="Consolas"/>
-                <w:sz w:val="18"/>
-                <w:szCs w:val="20"/>
-                <w:lang w:val="en-US"/>
-              </w:rPr>
-              <w:t>; set; }</w:t>
+              <w:t xml:space="preserve"> { get; set; }</w:t>
             </w:r>
           </w:p>
           <w:p>
@@ -19865,27 +19084,7 @@
                 <w:szCs w:val="20"/>
                 <w:lang w:val="en-US"/>
               </w:rPr>
-              <w:t xml:space="preserve"> </w:t>
-            </w:r>
-            <w:proofErr w:type="gramStart"/>
-            <w:r>
-              <w:rPr>
-                <w:rFonts w:ascii="Consolas" w:eastAsia="Times New Roman" w:hAnsi="Consolas" w:cs="Consolas"/>
-                <w:sz w:val="18"/>
-                <w:szCs w:val="20"/>
-                <w:lang w:val="en-US"/>
-              </w:rPr>
-              <w:t>{ get</w:t>
-            </w:r>
-            <w:proofErr w:type="gramEnd"/>
-            <w:r>
-              <w:rPr>
-                <w:rFonts w:ascii="Consolas" w:eastAsia="Times New Roman" w:hAnsi="Consolas" w:cs="Consolas"/>
-                <w:sz w:val="18"/>
-                <w:szCs w:val="20"/>
-                <w:lang w:val="en-US"/>
-              </w:rPr>
-              <w:t>; set; }</w:t>
+              <w:t xml:space="preserve"> { get; set; }</w:t>
             </w:r>
           </w:p>
           <w:p>
@@ -19943,27 +19142,7 @@
                 <w:szCs w:val="20"/>
                 <w:lang w:val="en-US"/>
               </w:rPr>
-              <w:t xml:space="preserve"> </w:t>
-            </w:r>
-            <w:proofErr w:type="gramStart"/>
-            <w:r>
-              <w:rPr>
-                <w:rFonts w:ascii="Consolas" w:eastAsia="Times New Roman" w:hAnsi="Consolas" w:cs="Consolas"/>
-                <w:sz w:val="18"/>
-                <w:szCs w:val="20"/>
-                <w:lang w:val="en-US"/>
-              </w:rPr>
-              <w:t>{ get</w:t>
-            </w:r>
-            <w:proofErr w:type="gramEnd"/>
-            <w:r>
-              <w:rPr>
-                <w:rFonts w:ascii="Consolas" w:eastAsia="Times New Roman" w:hAnsi="Consolas" w:cs="Consolas"/>
-                <w:sz w:val="18"/>
-                <w:szCs w:val="20"/>
-                <w:lang w:val="en-US"/>
-              </w:rPr>
-              <w:t>; set; }</w:t>
+              <w:t xml:space="preserve"> { get; set; }</w:t>
             </w:r>
           </w:p>
           <w:p>
@@ -20281,7 +19460,6 @@
               <w:t xml:space="preserve"> </w:t>
             </w:r>
             <w:proofErr w:type="spellStart"/>
-            <w:proofErr w:type="gramStart"/>
             <w:r>
               <w:rPr>
                 <w:rFonts w:ascii="Consolas" w:hAnsi="Consolas"/>
@@ -20297,16 +19475,7 @@
                 <w:sz w:val="16"/>
                 <w:szCs w:val="20"/>
               </w:rPr>
-              <w:t>(</w:t>
-            </w:r>
-            <w:proofErr w:type="gramEnd"/>
-            <w:r>
-              <w:rPr>
-                <w:rFonts w:ascii="Consolas" w:hAnsi="Consolas"/>
-                <w:sz w:val="16"/>
-                <w:szCs w:val="20"/>
-              </w:rPr>
-              <w:t>string id)</w:t>
+              <w:t>(string id)</w:t>
             </w:r>
           </w:p>
           <w:p>
@@ -20366,7 +19535,6 @@
               <w:t xml:space="preserve">    var data = new </w:t>
             </w:r>
             <w:proofErr w:type="spellStart"/>
-            <w:proofErr w:type="gramStart"/>
             <w:r>
               <w:rPr>
                 <w:rFonts w:ascii="Consolas" w:hAnsi="Consolas"/>
@@ -20382,16 +19550,7 @@
                 <w:sz w:val="16"/>
                 <w:szCs w:val="20"/>
               </w:rPr>
-              <w:t>(</w:t>
-            </w:r>
-            <w:proofErr w:type="gramEnd"/>
-            <w:r>
-              <w:rPr>
-                <w:rFonts w:ascii="Consolas" w:hAnsi="Consolas"/>
-                <w:sz w:val="16"/>
-                <w:szCs w:val="20"/>
-              </w:rPr>
-              <w:t>);</w:t>
+              <w:t>();</w:t>
             </w:r>
           </w:p>
           <w:p>
@@ -20413,7 +19572,6 @@
               <w:t xml:space="preserve">    </w:t>
             </w:r>
             <w:proofErr w:type="spellStart"/>
-            <w:proofErr w:type="gramStart"/>
             <w:r>
               <w:rPr>
                 <w:rFonts w:ascii="Consolas" w:hAnsi="Consolas"/>
@@ -20423,7 +19581,6 @@
               <w:t>data.CustomOrderNumber</w:t>
             </w:r>
             <w:proofErr w:type="spellEnd"/>
-            <w:proofErr w:type="gramEnd"/>
             <w:r>
               <w:rPr>
                 <w:rFonts w:ascii="Consolas" w:hAnsi="Consolas"/>
@@ -20452,7 +19609,6 @@
               <w:t xml:space="preserve">    </w:t>
             </w:r>
             <w:proofErr w:type="spellStart"/>
-            <w:proofErr w:type="gramStart"/>
             <w:r>
               <w:rPr>
                 <w:rFonts w:ascii="Consolas" w:hAnsi="Consolas"/>
@@ -20462,7 +19618,6 @@
               <w:t>data.CustomOrderComments</w:t>
             </w:r>
             <w:proofErr w:type="spellEnd"/>
-            <w:proofErr w:type="gramEnd"/>
             <w:r>
               <w:rPr>
                 <w:rFonts w:ascii="Consolas" w:hAnsi="Consolas"/>
@@ -20491,7 +19646,6 @@
               <w:t xml:space="preserve">    </w:t>
             </w:r>
             <w:proofErr w:type="spellStart"/>
-            <w:proofErr w:type="gramStart"/>
             <w:r>
               <w:rPr>
                 <w:rFonts w:ascii="Consolas" w:hAnsi="Consolas"/>
@@ -20501,7 +19655,6 @@
               <w:t>data.CustomOrderDate</w:t>
             </w:r>
             <w:proofErr w:type="spellEnd"/>
-            <w:proofErr w:type="gramEnd"/>
             <w:r>
               <w:rPr>
                 <w:rFonts w:ascii="Consolas" w:hAnsi="Consolas"/>
@@ -20548,7 +19701,6 @@
               <w:t xml:space="preserve">    </w:t>
             </w:r>
             <w:proofErr w:type="spellStart"/>
-            <w:proofErr w:type="gramStart"/>
             <w:r>
               <w:rPr>
                 <w:rFonts w:ascii="Consolas" w:hAnsi="Consolas"/>
@@ -20558,7 +19710,6 @@
               <w:t>data.CustomIsActiveOrder</w:t>
             </w:r>
             <w:proofErr w:type="spellEnd"/>
-            <w:proofErr w:type="gramEnd"/>
             <w:r>
               <w:rPr>
                 <w:rFonts w:ascii="Consolas" w:hAnsi="Consolas"/>
@@ -20587,7 +19738,6 @@
               <w:t xml:space="preserve">    </w:t>
             </w:r>
             <w:proofErr w:type="spellStart"/>
-            <w:proofErr w:type="gramStart"/>
             <w:r>
               <w:rPr>
                 <w:rFonts w:ascii="Consolas" w:hAnsi="Consolas"/>
@@ -20597,7 +19747,6 @@
               <w:t>data.CustomOrdNumberAmount</w:t>
             </w:r>
             <w:proofErr w:type="spellEnd"/>
-            <w:proofErr w:type="gramEnd"/>
             <w:r>
               <w:rPr>
                 <w:rFonts w:ascii="Consolas" w:hAnsi="Consolas"/>
@@ -20626,7 +19775,6 @@
               <w:t xml:space="preserve">    </w:t>
             </w:r>
             <w:proofErr w:type="spellStart"/>
-            <w:proofErr w:type="gramStart"/>
             <w:r>
               <w:rPr>
                 <w:rFonts w:ascii="Consolas" w:hAnsi="Consolas"/>
@@ -20636,7 +19784,6 @@
               <w:t>data.CustomOrderCurrency</w:t>
             </w:r>
             <w:proofErr w:type="spellEnd"/>
-            <w:proofErr w:type="gramEnd"/>
             <w:r>
               <w:rPr>
                 <w:rFonts w:ascii="Consolas" w:hAnsi="Consolas"/>
@@ -20765,7 +19912,6 @@
               <w:t>JsonRequestBehavior.AllowGet</w:t>
             </w:r>
             <w:proofErr w:type="spellEnd"/>
-            <w:proofErr w:type="gramStart"/>
             <w:r>
               <w:rPr>
                 <w:rFonts w:ascii="Consolas" w:hAnsi="Consolas"/>
@@ -20774,7 +19920,6 @@
               </w:rPr>
               <w:t>};</w:t>
             </w:r>
-            <w:proofErr w:type="gramEnd"/>
           </w:p>
           <w:p>
             <w:pPr>
@@ -20810,18 +19955,8 @@
                 <w:sz w:val="16"/>
                 <w:szCs w:val="20"/>
               </w:rPr>
-              <w:t xml:space="preserve"> = Json(data</w:t>
-            </w:r>
-            <w:proofErr w:type="gramStart"/>
-            <w:r>
-              <w:rPr>
-                <w:rFonts w:ascii="Consolas" w:hAnsi="Consolas"/>
-                <w:sz w:val="16"/>
-                <w:szCs w:val="20"/>
-              </w:rPr>
-              <w:t>);</w:t>
-            </w:r>
-            <w:proofErr w:type="gramEnd"/>
+              <w:t xml:space="preserve"> = Json(data);</w:t>
+            </w:r>
           </w:p>
           <w:p>
             <w:pPr>
@@ -20842,7 +19977,6 @@
               <w:t xml:space="preserve">    return </w:t>
             </w:r>
             <w:proofErr w:type="spellStart"/>
-            <w:proofErr w:type="gramStart"/>
             <w:r>
               <w:rPr>
                 <w:rFonts w:ascii="Consolas" w:hAnsi="Consolas"/>
@@ -20860,7 +19994,6 @@
               </w:rPr>
               <w:t>;</w:t>
             </w:r>
-            <w:proofErr w:type="gramEnd"/>
           </w:p>
           <w:p>
             <w:pPr>
@@ -21954,23 +21087,13 @@
                 <w:szCs w:val="18"/>
               </w:rPr>
             </w:pPr>
-            <w:proofErr w:type="gramStart"/>
             <w:r>
               <w:rPr>
                 <w:rFonts w:ascii="Consolas" w:hAnsi="Consolas"/>
                 <w:sz w:val="14"/>
                 <w:szCs w:val="18"/>
               </w:rPr>
-              <w:t>&lt;!--</w:t>
-            </w:r>
-            <w:proofErr w:type="gramEnd"/>
-            <w:r>
-              <w:rPr>
-                <w:rFonts w:ascii="Consolas" w:hAnsi="Consolas"/>
-                <w:sz w:val="14"/>
-                <w:szCs w:val="18"/>
-              </w:rPr>
-              <w:t xml:space="preserve"> This file was generated by a tool. --&gt;</w:t>
+              <w:t>&lt;!-- This file was generated by a tool. --&gt;</w:t>
             </w:r>
           </w:p>
           <w:p>
@@ -21983,23 +21106,13 @@
                 <w:szCs w:val="18"/>
               </w:rPr>
             </w:pPr>
-            <w:proofErr w:type="gramStart"/>
             <w:r>
               <w:rPr>
                 <w:rFonts w:ascii="Consolas" w:hAnsi="Consolas"/>
                 <w:sz w:val="14"/>
                 <w:szCs w:val="18"/>
               </w:rPr>
-              <w:t>&lt;!--</w:t>
-            </w:r>
-            <w:proofErr w:type="gramEnd"/>
-            <w:r>
-              <w:rPr>
-                <w:rFonts w:ascii="Consolas" w:hAnsi="Consolas"/>
-                <w:sz w:val="14"/>
-                <w:szCs w:val="18"/>
-              </w:rPr>
-              <w:t xml:space="preserve"> Changes to this file may cause incorrect behavior and will be lost if the file is regenerated. --&gt;</w:t>
+              <w:t>&lt;!-- Changes to this file may cause incorrect behavior and will be lost if the file is regenerated. --&gt;</w:t>
             </w:r>
           </w:p>
           <w:p>
@@ -22039,7 +21152,6 @@
               <w:t xml:space="preserve">" </w:t>
             </w:r>
             <w:proofErr w:type="spellStart"/>
-            <w:proofErr w:type="gramStart"/>
             <w:r>
               <w:rPr>
                 <w:rFonts w:ascii="Consolas" w:hAnsi="Consolas"/>
@@ -22049,7 +21161,6 @@
               <w:t>xmlns:xsi</w:t>
             </w:r>
             <w:proofErr w:type="spellEnd"/>
-            <w:proofErr w:type="gramEnd"/>
             <w:r>
               <w:rPr>
                 <w:rFonts w:ascii="Consolas" w:hAnsi="Consolas"/>
@@ -23674,54 +22785,6 @@
     </w:p>
     <w:p>
       <w:pPr>
-        <w:pStyle w:val="SAGEIndentedText"/>
-        <w:ind w:left="0"/>
-      </w:pPr>
-      <w:r>
-        <w:t xml:space="preserve">Local debugging can be accomplished by copying the XML Settings file and JavaScript file to the shared data folder’s </w:t>
-      </w:r>
-      <w:r>
-        <w:rPr>
-          <w:color w:val="00B0F0"/>
-        </w:rPr>
-        <w:t xml:space="preserve">Customization </w:t>
-      </w:r>
-      <w:r>
-        <w:t xml:space="preserve">folder of the local installation </w:t>
-      </w:r>
-      <w:r>
-        <w:rPr>
-          <w:rStyle w:val="SAGETextFilename"/>
-          <w:i/>
-        </w:rPr>
-        <w:t>{Sage300 installed sh</w:t>
-      </w:r>
-      <w:r>
-        <w:rPr>
-          <w:rStyle w:val="SAGETextFilename"/>
-          <w:i/>
-        </w:rPr>
-        <w:t xml:space="preserve">ared data </w:t>
-      </w:r>
-      <w:proofErr w:type="gramStart"/>
-      <w:r>
-        <w:rPr>
-          <w:rStyle w:val="SAGETextFilename"/>
-          <w:i/>
-        </w:rPr>
-        <w:t>folder}\</w:t>
-      </w:r>
-      <w:proofErr w:type="gramEnd"/>
-      <w:r>
-        <w:rPr>
-          <w:rStyle w:val="SAGETextFilename"/>
-          <w:i/>
-        </w:rPr>
-        <w:t>Customization folder</w:t>
-      </w:r>
-    </w:p>
-    <w:p>
-      <w:pPr>
         <w:pStyle w:val="SAGETaskIntro"/>
       </w:pPr>
       <w:r>
@@ -23733,59 +22796,58 @@
         <w:pStyle w:val="SAGENumberedList"/>
         <w:numPr>
           <w:ilvl w:val="0"/>
-          <w:numId w:val="27"/>
+          <w:numId w:val="41"/>
         </w:numPr>
-      </w:pPr>
-      <w:r>
-        <w:t xml:space="preserve">Open the above generated screen settings file </w:t>
+        <w:ind w:left="360"/>
+      </w:pPr>
+      <w:r>
+        <w:t xml:space="preserve">Open the path in File Explorer: </w:t>
       </w:r>
       <w:r>
         <w:rPr>
           <w:rStyle w:val="SAGETextFilename"/>
-        </w:rPr>
-        <w:t>OrderEntry_Settings.xml</w:t>
-      </w:r>
-      <w:r>
-        <w:t xml:space="preserve"> and JavaScript file </w:t>
+          <w:i/>
+        </w:rPr>
+        <w:t>{Sage300</w:t>
       </w:r>
       <w:r>
         <w:rPr>
           <w:rStyle w:val="SAGETextFilename"/>
-        </w:rPr>
-        <w:t>OrderEntry_Custom</w:t>
-      </w:r>
+          <w:i/>
+        </w:rPr>
+        <w:t xml:space="preserve"> Installation Path}\Customization\{System </w:t>
+      </w:r>
+      <w:proofErr w:type="spellStart"/>
       <w:r>
         <w:rPr>
           <w:rStyle w:val="SAGETextFilename"/>
-        </w:rPr>
-        <w:t>ization</w:t>
-      </w:r>
+          <w:i/>
+        </w:rPr>
+        <w:t>db</w:t>
+      </w:r>
+      <w:proofErr w:type="spellEnd"/>
       <w:r>
         <w:rPr>
           <w:rStyle w:val="SAGETextFilename"/>
-        </w:rPr>
-        <w:t>.js</w:t>
-      </w:r>
-      <w:r>
-        <w:t xml:space="preserve"> in the code editor of VS 20</w:t>
-      </w:r>
-      <w:r>
-        <w:t>17</w:t>
-      </w:r>
-      <w:r>
-        <w:t xml:space="preserve"> / VS</w:t>
-      </w:r>
-      <w:r>
-        <w:t xml:space="preserve"> </w:t>
-      </w:r>
-      <w:r>
-        <w:t>20</w:t>
-      </w:r>
-      <w:r>
-        <w:t>19</w:t>
-      </w:r>
-      <w:r>
-        <w:t xml:space="preserve">. </w:t>
+          <w:i/>
+        </w:rPr>
+        <w:t xml:space="preserve">}\{Customization Package </w:t>
+      </w:r>
+      <w:proofErr w:type="spellStart"/>
+      <w:r>
+        <w:rPr>
+          <w:rStyle w:val="SAGETextFilename"/>
+          <w:i/>
+        </w:rPr>
+        <w:t>Guid</w:t>
+      </w:r>
+      <w:proofErr w:type="spellEnd"/>
+      <w:r>
+        <w:rPr>
+          <w:rStyle w:val="SAGETextFilename"/>
+          <w:i/>
+        </w:rPr>
+        <w:t>}</w:t>
       </w:r>
     </w:p>
     <w:p>
@@ -23793,29 +22855,33 @@
         <w:pStyle w:val="SAGENumberedList"/>
         <w:numPr>
           <w:ilvl w:val="0"/>
-          <w:numId w:val="27"/>
+          <w:numId w:val="41"/>
         </w:numPr>
-      </w:pPr>
-      <w:r>
-        <w:t xml:space="preserve">In the JS file, set a breakpoint at the initial entry point </w:t>
-      </w:r>
-      <w:r>
-        <w:rPr>
-          <w:rStyle w:val="SAGETextCodeinline"/>
-        </w:rPr>
-        <w:t>ISV1OrderEntryCustom</w:t>
-      </w:r>
-      <w:r>
-        <w:rPr>
-          <w:rStyle w:val="SAGETextCodeinline"/>
+        <w:ind w:left="360"/>
+      </w:pPr>
+      <w:r>
+        <w:t xml:space="preserve">Open the and JavaScript file </w:t>
+      </w:r>
+      <w:r>
+        <w:rPr>
+          <w:rStyle w:val="SAGETextFilename"/>
+        </w:rPr>
+        <w:t>OrderEntry_Custom</w:t>
+      </w:r>
+      <w:r>
+        <w:rPr>
+          <w:rStyle w:val="SAGETextFilename"/>
         </w:rPr>
         <w:t>ization</w:t>
       </w:r>
       <w:r>
         <w:rPr>
-          <w:rStyle w:val="SAGETextCodeinline"/>
-        </w:rPr>
-        <w:t>UI.init()</w:t>
+          <w:rStyle w:val="SAGETextFilename"/>
+        </w:rPr>
+        <w:t>.js</w:t>
+      </w:r>
+      <w:r>
+        <w:t xml:space="preserve"> in the code editor.</w:t>
       </w:r>
     </w:p>
     <w:p>
@@ -23823,53 +22889,47 @@
         <w:pStyle w:val="SAGENumberedList"/>
         <w:numPr>
           <w:ilvl w:val="0"/>
-          <w:numId w:val="27"/>
+          <w:numId w:val="41"/>
         </w:numPr>
-      </w:pPr>
-      <w:r>
-        <w:t xml:space="preserve">Run the project with </w:t>
-      </w:r>
-      <w:r>
-        <w:t>Google Chrome</w:t>
-      </w:r>
-      <w:r>
-        <w:t>.</w:t>
-      </w:r>
-    </w:p>
-    <w:p>
-      <w:pPr>
-        <w:pStyle w:val="SAGENumberedList"/>
-        <w:numPr>
-          <w:ilvl w:val="0"/>
-          <w:numId w:val="27"/>
-        </w:numPr>
-      </w:pPr>
-      <w:r>
-        <w:t xml:space="preserve">When the default page appears, click the </w:t>
-      </w:r>
-      <w:hyperlink r:id="rId46" w:history="1">
-        <w:r>
-          <w:rPr>
-            <w:rStyle w:val="Hyperlink"/>
-            <w:rFonts w:cs="Arial"/>
-            <w:color w:val="00B0F0"/>
-            <w:sz w:val="21"/>
-            <w:szCs w:val="21"/>
-          </w:rPr>
-          <w:t>Sage 300c application</w:t>
-        </w:r>
-      </w:hyperlink>
-      <w:r>
-        <w:rPr>
-          <w:rFonts w:cs="Arial"/>
-          <w:color w:val="3C424F"/>
-          <w:sz w:val="21"/>
-          <w:szCs w:val="21"/>
-        </w:rPr>
-        <w:t xml:space="preserve"> link to</w:t>
-      </w:r>
-      <w:r>
-        <w:t xml:space="preserve"> switch to the local Sage 300c web application.</w:t>
+        <w:ind w:left="360"/>
+        <w:rPr>
+          <w:rStyle w:val="SAGETextCodeinline"/>
+          <w:rFonts w:ascii="Arial" w:hAnsi="Arial"/>
+          <w:sz w:val="22"/>
+        </w:rPr>
+      </w:pPr>
+      <w:r>
+        <w:t xml:space="preserve">In the JS file, </w:t>
+      </w:r>
+      <w:r>
+        <w:t>insert the line: “debugger”</w:t>
+      </w:r>
+      <w:r>
+        <w:t xml:space="preserve"> at the initial entry point </w:t>
+      </w:r>
+      <w:r>
+        <w:rPr>
+          <w:rStyle w:val="SAGETextCodeinline"/>
+        </w:rPr>
+        <w:t>ISV1OrderEntryCustom</w:t>
+      </w:r>
+      <w:r>
+        <w:rPr>
+          <w:rStyle w:val="SAGETextCodeinline"/>
+        </w:rPr>
+        <w:t>ization</w:t>
+      </w:r>
+      <w:r>
+        <w:rPr>
+          <w:rStyle w:val="SAGETextCodeinline"/>
+        </w:rPr>
+        <w:t>UI</w:t>
+      </w:r>
+      <w:r>
+        <w:rPr>
+          <w:rStyle w:val="SAGETextCodeinline"/>
+        </w:rPr>
+        <w:t xml:space="preserve"> = {</w:t>
       </w:r>
     </w:p>
     <w:p>
@@ -23879,53 +22939,59 @@
           <w:ilvl w:val="0"/>
           <w:numId w:val="0"/>
         </w:numPr>
-        <w:ind w:left="340"/>
-      </w:pPr>
-      <w:r>
-        <w:rPr>
-          <w:noProof/>
-        </w:rPr>
-        <w:drawing>
-          <wp:inline distT="0" distB="0" distL="0" distR="0" wp14:anchorId="3652D372" wp14:editId="22867DD4">
-            <wp:extent cx="5853430" cy="3478530"/>
-            <wp:effectExtent l="0" t="0" r="0" b="7620"/>
-            <wp:docPr id="15" name="Picture 15"/>
-            <wp:cNvGraphicFramePr>
-              <a:graphicFrameLocks xmlns:a="http://schemas.openxmlformats.org/drawingml/2006/main" noChangeAspect="1"/>
-            </wp:cNvGraphicFramePr>
-            <a:graphic xmlns:a="http://schemas.openxmlformats.org/drawingml/2006/main">
-              <a:graphicData uri="http://schemas.openxmlformats.org/drawingml/2006/picture">
-                <pic:pic xmlns:pic="http://schemas.openxmlformats.org/drawingml/2006/picture">
-                  <pic:nvPicPr>
-                    <pic:cNvPr id="15" name="custom3.png"/>
-                    <pic:cNvPicPr/>
-                  </pic:nvPicPr>
-                  <pic:blipFill>
-                    <a:blip r:embed="rId47">
-                      <a:extLst>
-                        <a:ext uri="{28A0092B-C50C-407E-A947-70E740481C1C}">
-                          <a14:useLocalDpi xmlns:a14="http://schemas.microsoft.com/office/drawing/2010/main" val="0"/>
-                        </a:ext>
-                      </a:extLst>
-                    </a:blip>
-                    <a:stretch>
-                      <a:fillRect/>
-                    </a:stretch>
-                  </pic:blipFill>
-                  <pic:spPr>
-                    <a:xfrm>
-                      <a:off x="0" y="0"/>
-                      <a:ext cx="5853430" cy="3478530"/>
-                    </a:xfrm>
-                    <a:prstGeom prst="rect">
-                      <a:avLst/>
-                    </a:prstGeom>
-                  </pic:spPr>
-                </pic:pic>
-              </a:graphicData>
-            </a:graphic>
-          </wp:inline>
-        </w:drawing>
+        <w:rPr>
+          <w:rFonts w:ascii="Consolas" w:hAnsi="Consolas" w:cs="Consolas"/>
+          <w:color w:val="000000"/>
+          <w:sz w:val="19"/>
+          <w:szCs w:val="19"/>
+        </w:rPr>
+      </w:pPr>
+      <w:r>
+        <w:rPr>
+          <w:rFonts w:ascii="Consolas" w:hAnsi="Consolas" w:cs="Consolas"/>
+          <w:color w:val="000000"/>
+          <w:sz w:val="19"/>
+          <w:szCs w:val="19"/>
+        </w:rPr>
+        <w:t xml:space="preserve">      </w:t>
+      </w:r>
+      <w:proofErr w:type="spellStart"/>
+      <w:r>
+        <w:rPr>
+          <w:rFonts w:ascii="Consolas" w:hAnsi="Consolas" w:cs="Consolas"/>
+          <w:color w:val="000000"/>
+          <w:sz w:val="19"/>
+          <w:szCs w:val="19"/>
+        </w:rPr>
+        <w:t>init</w:t>
+      </w:r>
+      <w:proofErr w:type="spellEnd"/>
+      <w:r>
+        <w:rPr>
+          <w:rFonts w:ascii="Consolas" w:hAnsi="Consolas" w:cs="Consolas"/>
+          <w:color w:val="000000"/>
+          <w:sz w:val="19"/>
+          <w:szCs w:val="19"/>
+        </w:rPr>
+        <w:t xml:space="preserve">: </w:t>
+      </w:r>
+      <w:r>
+        <w:rPr>
+          <w:rFonts w:ascii="Consolas" w:hAnsi="Consolas" w:cs="Consolas"/>
+          <w:color w:val="0000FF"/>
+          <w:sz w:val="19"/>
+          <w:szCs w:val="19"/>
+        </w:rPr>
+        <w:t>function</w:t>
+      </w:r>
+      <w:r>
+        <w:rPr>
+          <w:rFonts w:ascii="Consolas" w:hAnsi="Consolas" w:cs="Consolas"/>
+          <w:color w:val="000000"/>
+          <w:sz w:val="19"/>
+          <w:szCs w:val="19"/>
+        </w:rPr>
+        <w:t xml:space="preserve"> () {</w:t>
       </w:r>
     </w:p>
     <w:p>
@@ -23933,52 +22999,162 @@
         <w:pStyle w:val="SAGENumberedList"/>
         <w:numPr>
           <w:ilvl w:val="0"/>
-          <w:numId w:val="27"/>
+          <w:numId w:val="0"/>
         </w:numPr>
-      </w:pPr>
-      <w:r>
-        <w:t xml:space="preserve">Sign </w:t>
-      </w:r>
-      <w:proofErr w:type="gramStart"/>
-      <w:r>
-        <w:t>in to</w:t>
-      </w:r>
-      <w:proofErr w:type="gramEnd"/>
-      <w:r>
-        <w:t xml:space="preserve"> the Sage 300c web application and navigate to the O/E Order Entry screen. As this screen rendering html document includes the </w:t>
-      </w:r>
-      <w:r>
-        <w:rPr>
-          <w:rStyle w:val="SAGETextFilename"/>
-        </w:rPr>
-        <w:t>OrderEntry_Custom</w:t>
-      </w:r>
-      <w:r>
-        <w:rPr>
-          <w:rStyle w:val="SAGETextFilename"/>
-        </w:rPr>
-        <w:t>ization</w:t>
-      </w:r>
-      <w:r>
-        <w:rPr>
-          <w:rStyle w:val="SAGETextFilename"/>
-        </w:rPr>
-        <w:t>.js</w:t>
-      </w:r>
-      <w:r>
-        <w:t xml:space="preserve">, when </w:t>
+        <w:ind w:left="6" w:firstLine="184"/>
+        <w:rPr>
+          <w:rFonts w:ascii="Consolas" w:hAnsi="Consolas" w:cs="Consolas"/>
+          <w:color w:val="000000"/>
+          <w:sz w:val="19"/>
+          <w:szCs w:val="19"/>
+        </w:rPr>
+      </w:pPr>
+      <w:r>
+        <w:rPr>
+          <w:rFonts w:ascii="Consolas" w:hAnsi="Consolas" w:cs="Consolas"/>
+          <w:color w:val="0000FF"/>
+          <w:sz w:val="19"/>
+          <w:szCs w:val="19"/>
+        </w:rPr>
+        <w:t xml:space="preserve">  </w:t>
+      </w:r>
+      <w:r>
+        <w:rPr>
+          <w:rFonts w:ascii="Consolas" w:hAnsi="Consolas" w:cs="Consolas"/>
+          <w:color w:val="0000FF"/>
+          <w:sz w:val="19"/>
+          <w:szCs w:val="19"/>
+        </w:rPr>
+        <w:tab/>
+      </w:r>
+      <w:r>
+        <w:rPr>
+          <w:rFonts w:ascii="Consolas" w:hAnsi="Consolas" w:cs="Consolas"/>
+          <w:color w:val="0000FF"/>
+          <w:sz w:val="19"/>
+          <w:szCs w:val="19"/>
+        </w:rPr>
+        <w:tab/>
+        <w:t xml:space="preserve">  </w:t>
+      </w:r>
+      <w:r>
+        <w:rPr>
+          <w:rFonts w:ascii="Consolas" w:hAnsi="Consolas" w:cs="Consolas"/>
+          <w:color w:val="0000FF"/>
+          <w:sz w:val="19"/>
+          <w:szCs w:val="19"/>
+        </w:rPr>
+        <w:t>debugger</w:t>
+      </w:r>
+      <w:r>
+        <w:rPr>
+          <w:rFonts w:ascii="Consolas" w:hAnsi="Consolas" w:cs="Consolas"/>
+          <w:color w:val="000000"/>
+          <w:sz w:val="19"/>
+          <w:szCs w:val="19"/>
+        </w:rPr>
+        <w:t>;</w:t>
+      </w:r>
+    </w:p>
+    <w:p>
+      <w:pPr>
+        <w:pStyle w:val="SAGENumberedList"/>
+        <w:numPr>
+          <w:ilvl w:val="0"/>
+          <w:numId w:val="0"/>
+        </w:numPr>
+        <w:ind w:left="340" w:hanging="340"/>
+        <w:rPr>
+          <w:rStyle w:val="SAGETextCodeinline"/>
+        </w:rPr>
+      </w:pPr>
+      <w:r>
+        <w:rPr>
+          <w:rFonts w:ascii="Consolas" w:hAnsi="Consolas" w:cs="Consolas"/>
+          <w:color w:val="000000"/>
+          <w:sz w:val="19"/>
+          <w:szCs w:val="19"/>
+        </w:rPr>
+        <w:t xml:space="preserve">      </w:t>
+      </w:r>
+      <w:r>
+        <w:rPr>
+          <w:rFonts w:ascii="Consolas" w:hAnsi="Consolas" w:cs="Consolas"/>
+          <w:color w:val="000000"/>
+          <w:sz w:val="19"/>
+          <w:szCs w:val="19"/>
+        </w:rPr>
+        <w:t>}</w:t>
+      </w:r>
+    </w:p>
+    <w:p>
+      <w:pPr>
+        <w:pStyle w:val="SAGENumberedList"/>
+        <w:numPr>
+          <w:ilvl w:val="0"/>
+          <w:numId w:val="0"/>
+        </w:numPr>
+        <w:ind w:left="216" w:firstLine="144"/>
+      </w:pPr>
+      <w:r>
+        <w:rPr>
+          <w:rStyle w:val="SAGETextCodeinline"/>
+        </w:rPr>
+        <w:t>}</w:t>
+      </w:r>
+    </w:p>
+    <w:p>
+      <w:pPr>
+        <w:pStyle w:val="SAGENumberedList"/>
+        <w:numPr>
+          <w:ilvl w:val="0"/>
+          <w:numId w:val="41"/>
+        </w:numPr>
+        <w:ind w:left="360"/>
+      </w:pPr>
+      <w:r>
+        <w:t>Open</w:t>
+      </w:r>
+      <w:r>
+        <w:t xml:space="preserve"> </w:t>
+      </w:r>
+      <w:r>
+        <w:t>Sage300 Web Screen with Chrome</w:t>
+      </w:r>
+      <w:r>
+        <w:t>.</w:t>
+      </w:r>
+    </w:p>
+    <w:p>
+      <w:pPr>
+        <w:pStyle w:val="SAGENumberedList"/>
+        <w:numPr>
+          <w:ilvl w:val="0"/>
+          <w:numId w:val="41"/>
+        </w:numPr>
+        <w:ind w:left="360"/>
+      </w:pPr>
+      <w:r>
+        <w:t>Open Developer tools (Press F12)</w:t>
+      </w:r>
+    </w:p>
+    <w:p>
+      <w:pPr>
+        <w:pStyle w:val="SAGENumberedList"/>
+        <w:numPr>
+          <w:ilvl w:val="0"/>
+          <w:numId w:val="41"/>
+        </w:numPr>
+        <w:ind w:left="360"/>
+      </w:pPr>
+      <w:r>
+        <w:t xml:space="preserve">Sign in and navigate to the O/E Order Entry screen. When </w:t>
       </w:r>
       <w:r>
         <w:t>the</w:t>
       </w:r>
       <w:r>
-        <w:t xml:space="preserve"> O/E Order Entry document screen is rea</w:t>
-      </w:r>
-      <w:r>
-        <w:t>dy, it will hit the breakpoint</w:t>
-      </w:r>
-      <w:r>
-        <w:t>.</w:t>
+        <w:t xml:space="preserve"> screen is ready, it will hit the breakpoint.</w:t>
       </w:r>
     </w:p>
     <w:sectPr>
@@ -24176,14 +23352,27 @@
           <w:pPr>
             <w:pStyle w:val="SAGEFooter"/>
           </w:pPr>
-          <w:fldSimple w:instr=" STYLEREF  SAGE_Title  \* MERGEFORMAT ">
-            <w:r>
-              <w:rPr>
-                <w:noProof/>
-              </w:rPr>
-              <w:t>Sage 300 Web Screens SDK</w:t>
-            </w:r>
-          </w:fldSimple>
+          <w:r>
+            <w:fldChar w:fldCharType="begin"/>
+          </w:r>
+          <w:r>
+            <w:instrText xml:space="preserve"> STYLEREF  SAGE_Title  \* MERGEFORMAT </w:instrText>
+          </w:r>
+          <w:r>
+            <w:fldChar w:fldCharType="separate"/>
+          </w:r>
+          <w:r>
+            <w:rPr>
+              <w:noProof/>
+            </w:rPr>
+            <w:t>Sage 300 Web Screens SDK</w:t>
+          </w:r>
+          <w:r>
+            <w:rPr>
+              <w:noProof/>
+            </w:rPr>
+            <w:fldChar w:fldCharType="end"/>
+          </w:r>
           <w:r>
             <w:rPr>
               <w:noProof/>
@@ -24205,6 +23394,7 @@
               <w:docPartUnique/>
             </w:docPartObj>
           </w:sdtPr>
+          <w:sdtEndPr/>
           <w:sdtContent>
             <w:p>
               <w:pPr>
@@ -24322,14 +23512,27 @@
           <w:pPr>
             <w:pStyle w:val="SAGEFooter"/>
           </w:pPr>
-          <w:fldSimple w:instr=" STYLEREF  SAGE_Title  \* MERGEFORMAT ">
-            <w:r>
-              <w:rPr>
-                <w:noProof/>
-              </w:rPr>
-              <w:t>Sage 300 Web Screens SDK</w:t>
-            </w:r>
-          </w:fldSimple>
+          <w:r>
+            <w:fldChar w:fldCharType="begin"/>
+          </w:r>
+          <w:r>
+            <w:instrText xml:space="preserve"> STYLEREF  SAGE_Title  \* MERGEFORMAT </w:instrText>
+          </w:r>
+          <w:r>
+            <w:fldChar w:fldCharType="separate"/>
+          </w:r>
+          <w:r>
+            <w:rPr>
+              <w:noProof/>
+            </w:rPr>
+            <w:t>Sage 300 Web Screens SDK</w:t>
+          </w:r>
+          <w:r>
+            <w:rPr>
+              <w:noProof/>
+            </w:rPr>
+            <w:fldChar w:fldCharType="end"/>
+          </w:r>
           <w:r>
             <w:rPr>
               <w:noProof/>
@@ -24351,6 +23554,7 @@
               <w:docPartUnique/>
             </w:docPartObj>
           </w:sdtPr>
+          <w:sdtEndPr/>
           <w:sdtContent>
             <w:p>
               <w:pPr>
@@ -24599,7 +23803,7 @@
         <v:path o:extrusionok="f" gradientshapeok="t" o:connecttype="rect"/>
         <o:lock v:ext="edit" aspectratio="t"/>
       </v:shapetype>
-      <v:shape id="_x0000_i1090" type="#_x0000_t75" style="width:19.7pt;height:19.7pt" o:bullet="t">
+      <v:shape id="_x0000_i1259" type="#_x0000_t75" style="width:19.5pt;height:19.5pt" o:bullet="t">
         <v:imagedata r:id="rId1" o:title="clip_image001"/>
       </v:shape>
     </w:pict>
@@ -25330,6 +24534,95 @@
     </w:lvl>
   </w:abstractNum>
   <w:abstractNum w:abstractNumId="14" w15:restartNumberingAfterBreak="0">
+    <w:nsid w:val="1B7B7151"/>
+    <w:multiLevelType w:val="hybridMultilevel"/>
+    <w:tmpl w:val="E828E7DE"/>
+    <w:lvl w:ilvl="0" w:tplc="0409000F">
+      <w:start w:val="1"/>
+      <w:numFmt w:val="decimal"/>
+      <w:lvlText w:val="%1."/>
+      <w:lvlJc w:val="left"/>
+      <w:pPr>
+        <w:ind w:left="720" w:hanging="360"/>
+      </w:pPr>
+      <w:rPr>
+        <w:rFonts w:hint="default"/>
+      </w:rPr>
+    </w:lvl>
+    <w:lvl w:ilvl="1" w:tplc="04090019" w:tentative="1">
+      <w:start w:val="1"/>
+      <w:numFmt w:val="lowerLetter"/>
+      <w:lvlText w:val="%2."/>
+      <w:lvlJc w:val="left"/>
+      <w:pPr>
+        <w:ind w:left="1440" w:hanging="360"/>
+      </w:pPr>
+    </w:lvl>
+    <w:lvl w:ilvl="2" w:tplc="0409001B" w:tentative="1">
+      <w:start w:val="1"/>
+      <w:numFmt w:val="lowerRoman"/>
+      <w:lvlText w:val="%3."/>
+      <w:lvlJc w:val="right"/>
+      <w:pPr>
+        <w:ind w:left="2160" w:hanging="180"/>
+      </w:pPr>
+    </w:lvl>
+    <w:lvl w:ilvl="3" w:tplc="0409000F" w:tentative="1">
+      <w:start w:val="1"/>
+      <w:numFmt w:val="decimal"/>
+      <w:lvlText w:val="%4."/>
+      <w:lvlJc w:val="left"/>
+      <w:pPr>
+        <w:ind w:left="2880" w:hanging="360"/>
+      </w:pPr>
+    </w:lvl>
+    <w:lvl w:ilvl="4" w:tplc="04090019" w:tentative="1">
+      <w:start w:val="1"/>
+      <w:numFmt w:val="lowerLetter"/>
+      <w:lvlText w:val="%5."/>
+      <w:lvlJc w:val="left"/>
+      <w:pPr>
+        <w:ind w:left="3600" w:hanging="360"/>
+      </w:pPr>
+    </w:lvl>
+    <w:lvl w:ilvl="5" w:tplc="0409001B" w:tentative="1">
+      <w:start w:val="1"/>
+      <w:numFmt w:val="lowerRoman"/>
+      <w:lvlText w:val="%6."/>
+      <w:lvlJc w:val="right"/>
+      <w:pPr>
+        <w:ind w:left="4320" w:hanging="180"/>
+      </w:pPr>
+    </w:lvl>
+    <w:lvl w:ilvl="6" w:tplc="0409000F" w:tentative="1">
+      <w:start w:val="1"/>
+      <w:numFmt w:val="decimal"/>
+      <w:lvlText w:val="%7."/>
+      <w:lvlJc w:val="left"/>
+      <w:pPr>
+        <w:ind w:left="5040" w:hanging="360"/>
+      </w:pPr>
+    </w:lvl>
+    <w:lvl w:ilvl="7" w:tplc="04090019" w:tentative="1">
+      <w:start w:val="1"/>
+      <w:numFmt w:val="lowerLetter"/>
+      <w:lvlText w:val="%8."/>
+      <w:lvlJc w:val="left"/>
+      <w:pPr>
+        <w:ind w:left="5760" w:hanging="360"/>
+      </w:pPr>
+    </w:lvl>
+    <w:lvl w:ilvl="8" w:tplc="0409001B" w:tentative="1">
+      <w:start w:val="1"/>
+      <w:numFmt w:val="lowerRoman"/>
+      <w:lvlText w:val="%9."/>
+      <w:lvlJc w:val="right"/>
+      <w:pPr>
+        <w:ind w:left="6480" w:hanging="180"/>
+      </w:pPr>
+    </w:lvl>
+  </w:abstractNum>
+  <w:abstractNum w:abstractNumId="15" w15:restartNumberingAfterBreak="0">
     <w:nsid w:val="35FD6700"/>
     <w:multiLevelType w:val="multilevel"/>
     <w:tmpl w:val="F34A106A"/>
@@ -25489,7 +24782,7 @@
       </w:rPr>
     </w:lvl>
   </w:abstractNum>
-  <w:abstractNum w:abstractNumId="15" w15:restartNumberingAfterBreak="0">
+  <w:abstractNum w:abstractNumId="16" w15:restartNumberingAfterBreak="0">
     <w:nsid w:val="3BCF329B"/>
     <w:multiLevelType w:val="hybridMultilevel"/>
     <w:tmpl w:val="2F7029D4"/>
@@ -25633,7 +24926,7 @@
       </w:rPr>
     </w:lvl>
   </w:abstractNum>
-  <w:abstractNum w:abstractNumId="16" w15:restartNumberingAfterBreak="0">
+  <w:abstractNum w:abstractNumId="17" w15:restartNumberingAfterBreak="0">
     <w:nsid w:val="3F8F0DC5"/>
     <w:multiLevelType w:val="multilevel"/>
     <w:tmpl w:val="DF5C4BBA"/>
@@ -25774,7 +25067,7 @@
       </w:rPr>
     </w:lvl>
   </w:abstractNum>
-  <w:abstractNum w:abstractNumId="17" w15:restartNumberingAfterBreak="0">
+  <w:abstractNum w:abstractNumId="18" w15:restartNumberingAfterBreak="0">
     <w:nsid w:val="417C6B6C"/>
     <w:multiLevelType w:val="hybridMultilevel"/>
     <w:tmpl w:val="CCC6580E"/>
@@ -25866,7 +25159,7 @@
       </w:pPr>
     </w:lvl>
   </w:abstractNum>
-  <w:abstractNum w:abstractNumId="18" w15:restartNumberingAfterBreak="0">
+  <w:abstractNum w:abstractNumId="19" w15:restartNumberingAfterBreak="0">
     <w:nsid w:val="452141E2"/>
     <w:multiLevelType w:val="hybridMultilevel"/>
     <w:tmpl w:val="72E41D80"/>
@@ -25980,7 +25273,7 @@
       </w:rPr>
     </w:lvl>
   </w:abstractNum>
-  <w:abstractNum w:abstractNumId="19" w15:restartNumberingAfterBreak="0">
+  <w:abstractNum w:abstractNumId="20" w15:restartNumberingAfterBreak="0">
     <w:nsid w:val="4EEE3F1E"/>
     <w:multiLevelType w:val="hybridMultilevel"/>
     <w:tmpl w:val="257EC700"/>
@@ -26093,7 +25386,7 @@
       </w:rPr>
     </w:lvl>
   </w:abstractNum>
-  <w:abstractNum w:abstractNumId="20" w15:restartNumberingAfterBreak="0">
+  <w:abstractNum w:abstractNumId="21" w15:restartNumberingAfterBreak="0">
     <w:nsid w:val="55EF7E8B"/>
     <w:multiLevelType w:val="hybridMultilevel"/>
     <w:tmpl w:val="FFFACB4A"/>
@@ -26206,7 +25499,7 @@
       </w:rPr>
     </w:lvl>
   </w:abstractNum>
-  <w:abstractNum w:abstractNumId="21" w15:restartNumberingAfterBreak="0">
+  <w:abstractNum w:abstractNumId="22" w15:restartNumberingAfterBreak="0">
     <w:nsid w:val="66DC62FC"/>
     <w:multiLevelType w:val="hybridMultilevel"/>
     <w:tmpl w:val="78BAE4D6"/>
@@ -26319,7 +25612,7 @@
       </w:rPr>
     </w:lvl>
   </w:abstractNum>
-  <w:abstractNum w:abstractNumId="22" w15:restartNumberingAfterBreak="0">
+  <w:abstractNum w:abstractNumId="23" w15:restartNumberingAfterBreak="0">
     <w:nsid w:val="69DB46B7"/>
     <w:multiLevelType w:val="multilevel"/>
     <w:tmpl w:val="08090023"/>
@@ -26407,7 +25700,7 @@
       </w:pPr>
     </w:lvl>
   </w:abstractNum>
-  <w:abstractNum w:abstractNumId="23" w15:restartNumberingAfterBreak="0">
+  <w:abstractNum w:abstractNumId="24" w15:restartNumberingAfterBreak="0">
     <w:nsid w:val="74B17716"/>
     <w:multiLevelType w:val="multilevel"/>
     <w:tmpl w:val="0809001D"/>
@@ -26494,7 +25787,7 @@
       </w:pPr>
     </w:lvl>
   </w:abstractNum>
-  <w:abstractNum w:abstractNumId="24" w15:restartNumberingAfterBreak="0">
+  <w:abstractNum w:abstractNumId="25" w15:restartNumberingAfterBreak="0">
     <w:nsid w:val="76850F02"/>
     <w:multiLevelType w:val="multilevel"/>
     <w:tmpl w:val="0809001F"/>
@@ -26581,7 +25874,7 @@
       </w:pPr>
     </w:lvl>
   </w:abstractNum>
-  <w:abstractNum w:abstractNumId="25" w15:restartNumberingAfterBreak="0">
+  <w:abstractNum w:abstractNumId="26" w15:restartNumberingAfterBreak="0">
     <w:nsid w:val="77A67E40"/>
     <w:multiLevelType w:val="hybridMultilevel"/>
     <w:tmpl w:val="44CC9154"/>
@@ -26694,7 +25987,7 @@
       </w:rPr>
     </w:lvl>
   </w:abstractNum>
-  <w:abstractNum w:abstractNumId="26" w15:restartNumberingAfterBreak="0">
+  <w:abstractNum w:abstractNumId="27" w15:restartNumberingAfterBreak="0">
     <w:nsid w:val="7F426AA7"/>
     <w:multiLevelType w:val="hybridMultilevel"/>
     <w:tmpl w:val="34F626AE"/>
@@ -26808,7 +26101,7 @@
     </w:lvl>
   </w:abstractNum>
   <w:num w:numId="1">
-    <w:abstractNumId w:val="14"/>
+    <w:abstractNumId w:val="15"/>
   </w:num>
   <w:num w:numId="2">
     <w:abstractNumId w:val="11"/>
@@ -26817,13 +26110,13 @@
     <w:abstractNumId w:val="10"/>
   </w:num>
   <w:num w:numId="4">
+    <w:abstractNumId w:val="25"/>
+  </w:num>
+  <w:num w:numId="5">
     <w:abstractNumId w:val="24"/>
   </w:num>
-  <w:num w:numId="5">
+  <w:num w:numId="6">
     <w:abstractNumId w:val="23"/>
-  </w:num>
-  <w:num w:numId="6">
-    <w:abstractNumId w:val="22"/>
   </w:num>
   <w:num w:numId="7">
     <w:abstractNumId w:val="9"/>
@@ -26856,16 +26149,16 @@
     <w:abstractNumId w:val="0"/>
   </w:num>
   <w:num w:numId="17">
-    <w:abstractNumId w:val="17"/>
+    <w:abstractNumId w:val="18"/>
   </w:num>
   <w:num w:numId="18">
-    <w:abstractNumId w:val="15"/>
+    <w:abstractNumId w:val="16"/>
   </w:num>
   <w:num w:numId="19">
-    <w:abstractNumId w:val="18"/>
+    <w:abstractNumId w:val="19"/>
   </w:num>
   <w:num w:numId="20">
-    <w:abstractNumId w:val="16"/>
+    <w:abstractNumId w:val="17"/>
     <w:lvlOverride w:ilvl="0">
       <w:lvl w:ilvl="0">
         <w:start w:val="1"/>
@@ -27021,7 +26314,7 @@
     </w:lvlOverride>
   </w:num>
   <w:num w:numId="21">
-    <w:abstractNumId w:val="16"/>
+    <w:abstractNumId w:val="17"/>
   </w:num>
   <w:num w:numId="22">
     <w:abstractNumId w:val="13"/>
@@ -27030,91 +26323,94 @@
     <w:abstractNumId w:val="12"/>
   </w:num>
   <w:num w:numId="24">
-    <w:abstractNumId w:val="25"/>
+    <w:abstractNumId w:val="26"/>
   </w:num>
   <w:num w:numId="25">
-    <w:abstractNumId w:val="21"/>
+    <w:abstractNumId w:val="22"/>
   </w:num>
   <w:num w:numId="26">
-    <w:abstractNumId w:val="17"/>
+    <w:abstractNumId w:val="18"/>
     <w:lvlOverride w:ilvl="0">
       <w:startOverride w:val="1"/>
     </w:lvlOverride>
   </w:num>
   <w:num w:numId="27">
-    <w:abstractNumId w:val="17"/>
+    <w:abstractNumId w:val="18"/>
     <w:lvlOverride w:ilvl="0">
       <w:startOverride w:val="1"/>
     </w:lvlOverride>
   </w:num>
   <w:num w:numId="28">
+    <w:abstractNumId w:val="21"/>
+  </w:num>
+  <w:num w:numId="29">
+    <w:abstractNumId w:val="27"/>
+  </w:num>
+  <w:num w:numId="30">
     <w:abstractNumId w:val="20"/>
   </w:num>
-  <w:num w:numId="29">
-    <w:abstractNumId w:val="26"/>
-  </w:num>
-  <w:num w:numId="30">
-    <w:abstractNumId w:val="19"/>
-  </w:num>
   <w:num w:numId="31">
-    <w:abstractNumId w:val="17"/>
+    <w:abstractNumId w:val="18"/>
     <w:lvlOverride w:ilvl="0">
       <w:startOverride w:val="1"/>
     </w:lvlOverride>
   </w:num>
   <w:num w:numId="32">
-    <w:abstractNumId w:val="17"/>
+    <w:abstractNumId w:val="18"/>
     <w:lvlOverride w:ilvl="0">
       <w:startOverride w:val="1"/>
     </w:lvlOverride>
   </w:num>
   <w:num w:numId="33">
-    <w:abstractNumId w:val="17"/>
+    <w:abstractNumId w:val="18"/>
     <w:lvlOverride w:ilvl="0">
       <w:startOverride w:val="1"/>
     </w:lvlOverride>
   </w:num>
   <w:num w:numId="34">
-    <w:abstractNumId w:val="17"/>
+    <w:abstractNumId w:val="18"/>
     <w:lvlOverride w:ilvl="0">
       <w:startOverride w:val="1"/>
     </w:lvlOverride>
   </w:num>
   <w:num w:numId="35">
-    <w:abstractNumId w:val="17"/>
+    <w:abstractNumId w:val="18"/>
     <w:lvlOverride w:ilvl="0">
       <w:startOverride w:val="1"/>
     </w:lvlOverride>
   </w:num>
   <w:num w:numId="36">
-    <w:abstractNumId w:val="17"/>
+    <w:abstractNumId w:val="18"/>
     <w:lvlOverride w:ilvl="0">
       <w:startOverride w:val="1"/>
     </w:lvlOverride>
   </w:num>
   <w:num w:numId="37">
-    <w:abstractNumId w:val="17"/>
+    <w:abstractNumId w:val="18"/>
     <w:lvlOverride w:ilvl="0">
       <w:startOverride w:val="1"/>
     </w:lvlOverride>
   </w:num>
   <w:num w:numId="38">
-    <w:abstractNumId w:val="17"/>
+    <w:abstractNumId w:val="18"/>
     <w:lvlOverride w:ilvl="0">
       <w:startOverride w:val="1"/>
     </w:lvlOverride>
   </w:num>
   <w:num w:numId="39">
-    <w:abstractNumId w:val="17"/>
+    <w:abstractNumId w:val="18"/>
     <w:lvlOverride w:ilvl="0">
       <w:startOverride w:val="1"/>
     </w:lvlOverride>
   </w:num>
   <w:num w:numId="40">
-    <w:abstractNumId w:val="17"/>
+    <w:abstractNumId w:val="18"/>
     <w:lvlOverride w:ilvl="0">
       <w:startOverride w:val="1"/>
     </w:lvlOverride>
+  </w:num>
+  <w:num w:numId="41">
+    <w:abstractNumId w:val="14"/>
   </w:num>
   <w:numIdMacAtCleanup w:val="40"/>
 </w:numbering>
@@ -43606,6 +42902,9 @@
       <w:numPr>
         <w:ilvl w:val="2"/>
       </w:numPr>
+      <w:tabs>
+        <w:tab w:val="num" w:pos="360"/>
+      </w:tabs>
       <w:ind w:left="1170" w:hanging="270"/>
     </w:pPr>
   </w:style>

</xml_diff>

<commit_message>
TK-327522 - Update Documentation (Revisit Customization samples to ensure that docs and code are consistent) TK-329796 - Install and test wizards on VS2017 (Rebuilt all wizards on VS2017, tested on VS2017 and VS2019)
</commit_message>
<xml_diff>
--- a/docs/customization/Sage300SDK_WebScreenOrderEntryCustomizationTutorial.docx
+++ b/docs/customization/Sage300SDK_WebScreenOrderEntryCustomizationTutorial.docx
@@ -166,7 +166,7 @@
       <w:r>
         <w:fldChar w:fldCharType="separate"/>
       </w:r>
-      <w:hyperlink w:anchor="_Toc57823747" w:history="1">
+      <w:hyperlink w:anchor="_Toc66803802" w:history="1">
         <w:r>
           <w:rPr>
             <w:rStyle w:val="Hyperlink"/>
@@ -209,7 +209,7 @@
             <w:noProof/>
             <w:webHidden/>
           </w:rPr>
-          <w:instrText xml:space="preserve"> PAGEREF _Toc57823747 \h </w:instrText>
+          <w:instrText xml:space="preserve"> PAGEREF _Toc66803802 \h </w:instrText>
         </w:r>
         <w:r>
           <w:rPr>
@@ -250,7 +250,7 @@
           <w:sz w:val="22"/>
         </w:rPr>
       </w:pPr>
-      <w:hyperlink w:anchor="_Toc57823748" w:history="1">
+      <w:hyperlink w:anchor="_Toc66803803" w:history="1">
         <w:r>
           <w:rPr>
             <w:rStyle w:val="Hyperlink"/>
@@ -293,7 +293,7 @@
             <w:noProof/>
             <w:webHidden/>
           </w:rPr>
-          <w:instrText xml:space="preserve"> PAGEREF _Toc57823748 \h </w:instrText>
+          <w:instrText xml:space="preserve"> PAGEREF _Toc66803803 \h </w:instrText>
         </w:r>
         <w:r>
           <w:rPr>
@@ -334,7 +334,7 @@
           <w:sz w:val="22"/>
         </w:rPr>
       </w:pPr>
-      <w:hyperlink w:anchor="_Toc57823749" w:history="1">
+      <w:hyperlink w:anchor="_Toc66803804" w:history="1">
         <w:r>
           <w:rPr>
             <w:rStyle w:val="Hyperlink"/>
@@ -377,7 +377,7 @@
             <w:noProof/>
             <w:webHidden/>
           </w:rPr>
-          <w:instrText xml:space="preserve"> PAGEREF _Toc57823749 \h </w:instrText>
+          <w:instrText xml:space="preserve"> PAGEREF _Toc66803804 \h </w:instrText>
         </w:r>
         <w:r>
           <w:rPr>
@@ -415,7 +415,7 @@
           <w:rFonts w:asciiTheme="minorHAnsi" w:eastAsiaTheme="minorEastAsia" w:hAnsiTheme="minorHAnsi"/>
         </w:rPr>
       </w:pPr>
-      <w:hyperlink w:anchor="_Toc57823750" w:history="1">
+      <w:hyperlink w:anchor="_Toc66803805" w:history="1">
         <w:r>
           <w:rPr>
             <w:rStyle w:val="Hyperlink"/>
@@ -450,7 +450,7 @@
           <w:rPr>
             <w:webHidden/>
           </w:rPr>
-          <w:instrText xml:space="preserve"> PAGEREF _Toc57823750 \h </w:instrText>
+          <w:instrText xml:space="preserve"> PAGEREF _Toc66803805 \h </w:instrText>
         </w:r>
         <w:r>
           <w:rPr>
@@ -484,7 +484,7 @@
           <w:rFonts w:asciiTheme="minorHAnsi" w:eastAsiaTheme="minorEastAsia" w:hAnsiTheme="minorHAnsi"/>
         </w:rPr>
       </w:pPr>
-      <w:hyperlink w:anchor="_Toc57823751" w:history="1">
+      <w:hyperlink w:anchor="_Toc66803806" w:history="1">
         <w:r>
           <w:rPr>
             <w:rStyle w:val="Hyperlink"/>
@@ -519,7 +519,7 @@
           <w:rPr>
             <w:webHidden/>
           </w:rPr>
-          <w:instrText xml:space="preserve"> PAGEREF _Toc57823751 \h </w:instrText>
+          <w:instrText xml:space="preserve"> PAGEREF _Toc66803806 \h </w:instrText>
         </w:r>
         <w:r>
           <w:rPr>
@@ -553,7 +553,7 @@
           <w:rFonts w:asciiTheme="minorHAnsi" w:eastAsiaTheme="minorEastAsia" w:hAnsiTheme="minorHAnsi"/>
         </w:rPr>
       </w:pPr>
-      <w:hyperlink w:anchor="_Toc57823752" w:history="1">
+      <w:hyperlink w:anchor="_Toc66803807" w:history="1">
         <w:r>
           <w:rPr>
             <w:rStyle w:val="Hyperlink"/>
@@ -588,7 +588,7 @@
           <w:rPr>
             <w:webHidden/>
           </w:rPr>
-          <w:instrText xml:space="preserve"> PAGEREF _Toc57823752 \h </w:instrText>
+          <w:instrText xml:space="preserve"> PAGEREF _Toc66803807 \h </w:instrText>
         </w:r>
         <w:r>
           <w:rPr>
@@ -622,7 +622,7 @@
           <w:rFonts w:asciiTheme="minorHAnsi" w:eastAsiaTheme="minorEastAsia" w:hAnsiTheme="minorHAnsi"/>
         </w:rPr>
       </w:pPr>
-      <w:hyperlink w:anchor="_Toc57823753" w:history="1">
+      <w:hyperlink w:anchor="_Toc66803808" w:history="1">
         <w:r>
           <w:rPr>
             <w:rStyle w:val="Hyperlink"/>
@@ -657,7 +657,7 @@
           <w:rPr>
             <w:webHidden/>
           </w:rPr>
-          <w:instrText xml:space="preserve"> PAGEREF _Toc57823753 \h </w:instrText>
+          <w:instrText xml:space="preserve"> PAGEREF _Toc66803808 \h </w:instrText>
         </w:r>
         <w:r>
           <w:rPr>
@@ -691,7 +691,7 @@
           <w:rFonts w:asciiTheme="minorHAnsi" w:eastAsiaTheme="minorEastAsia" w:hAnsiTheme="minorHAnsi"/>
         </w:rPr>
       </w:pPr>
-      <w:hyperlink w:anchor="_Toc57823754" w:history="1">
+      <w:hyperlink w:anchor="_Toc66803809" w:history="1">
         <w:r>
           <w:rPr>
             <w:rStyle w:val="Hyperlink"/>
@@ -726,7 +726,7 @@
           <w:rPr>
             <w:webHidden/>
           </w:rPr>
-          <w:instrText xml:space="preserve"> PAGEREF _Toc57823754 \h </w:instrText>
+          <w:instrText xml:space="preserve"> PAGEREF _Toc66803809 \h </w:instrText>
         </w:r>
         <w:r>
           <w:rPr>
@@ -760,7 +760,7 @@
           <w:rFonts w:asciiTheme="minorHAnsi" w:eastAsiaTheme="minorEastAsia" w:hAnsiTheme="minorHAnsi"/>
         </w:rPr>
       </w:pPr>
-      <w:hyperlink w:anchor="_Toc57823755" w:history="1">
+      <w:hyperlink w:anchor="_Toc66803810" w:history="1">
         <w:r>
           <w:rPr>
             <w:rStyle w:val="Hyperlink"/>
@@ -795,7 +795,7 @@
           <w:rPr>
             <w:webHidden/>
           </w:rPr>
-          <w:instrText xml:space="preserve"> PAGEREF _Toc57823755 \h </w:instrText>
+          <w:instrText xml:space="preserve"> PAGEREF _Toc66803810 \h </w:instrText>
         </w:r>
         <w:r>
           <w:rPr>
@@ -829,7 +829,7 @@
           <w:rFonts w:asciiTheme="minorHAnsi" w:eastAsiaTheme="minorEastAsia" w:hAnsiTheme="minorHAnsi"/>
         </w:rPr>
       </w:pPr>
-      <w:hyperlink w:anchor="_Toc57823756" w:history="1">
+      <w:hyperlink w:anchor="_Toc66803811" w:history="1">
         <w:r>
           <w:rPr>
             <w:rStyle w:val="Hyperlink"/>
@@ -864,7 +864,7 @@
           <w:rPr>
             <w:webHidden/>
           </w:rPr>
-          <w:instrText xml:space="preserve"> PAGEREF _Toc57823756 \h </w:instrText>
+          <w:instrText xml:space="preserve"> PAGEREF _Toc66803811 \h </w:instrText>
         </w:r>
         <w:r>
           <w:rPr>
@@ -898,7 +898,7 @@
           <w:rFonts w:asciiTheme="minorHAnsi" w:eastAsiaTheme="minorEastAsia" w:hAnsiTheme="minorHAnsi"/>
         </w:rPr>
       </w:pPr>
-      <w:hyperlink w:anchor="_Toc57823757" w:history="1">
+      <w:hyperlink w:anchor="_Toc66803812" w:history="1">
         <w:r>
           <w:rPr>
             <w:rStyle w:val="Hyperlink"/>
@@ -933,7 +933,7 @@
           <w:rPr>
             <w:webHidden/>
           </w:rPr>
-          <w:instrText xml:space="preserve"> PAGEREF _Toc57823757 \h </w:instrText>
+          <w:instrText xml:space="preserve"> PAGEREF _Toc66803812 \h </w:instrText>
         </w:r>
         <w:r>
           <w:rPr>
@@ -970,7 +970,7 @@
           <w:sz w:val="22"/>
         </w:rPr>
       </w:pPr>
-      <w:hyperlink w:anchor="_Toc57823758" w:history="1">
+      <w:hyperlink w:anchor="_Toc66803813" w:history="1">
         <w:r>
           <w:rPr>
             <w:rStyle w:val="Hyperlink"/>
@@ -1013,7 +1013,7 @@
             <w:noProof/>
             <w:webHidden/>
           </w:rPr>
-          <w:instrText xml:space="preserve"> PAGEREF _Toc57823758 \h </w:instrText>
+          <w:instrText xml:space="preserve"> PAGEREF _Toc66803813 \h </w:instrText>
         </w:r>
         <w:r>
           <w:rPr>
@@ -1051,7 +1051,7 @@
           <w:rFonts w:asciiTheme="minorHAnsi" w:eastAsiaTheme="minorEastAsia" w:hAnsiTheme="minorHAnsi"/>
         </w:rPr>
       </w:pPr>
-      <w:hyperlink w:anchor="_Toc57823759" w:history="1">
+      <w:hyperlink w:anchor="_Toc66803814" w:history="1">
         <w:r>
           <w:rPr>
             <w:rStyle w:val="Hyperlink"/>
@@ -1086,7 +1086,7 @@
           <w:rPr>
             <w:webHidden/>
           </w:rPr>
-          <w:instrText xml:space="preserve"> PAGEREF _Toc57823759 \h </w:instrText>
+          <w:instrText xml:space="preserve"> PAGEREF _Toc66803814 \h </w:instrText>
         </w:r>
         <w:r>
           <w:rPr>
@@ -1120,7 +1120,7 @@
           <w:rFonts w:asciiTheme="minorHAnsi" w:eastAsiaTheme="minorEastAsia" w:hAnsiTheme="minorHAnsi"/>
         </w:rPr>
       </w:pPr>
-      <w:hyperlink w:anchor="_Toc57823760" w:history="1">
+      <w:hyperlink w:anchor="_Toc66803815" w:history="1">
         <w:r>
           <w:rPr>
             <w:rStyle w:val="Hyperlink"/>
@@ -1155,7 +1155,7 @@
           <w:rPr>
             <w:webHidden/>
           </w:rPr>
-          <w:instrText xml:space="preserve"> PAGEREF _Toc57823760 \h </w:instrText>
+          <w:instrText xml:space="preserve"> PAGEREF _Toc66803815 \h </w:instrText>
         </w:r>
         <w:r>
           <w:rPr>
@@ -1189,7 +1189,7 @@
           <w:rFonts w:asciiTheme="minorHAnsi" w:eastAsiaTheme="minorEastAsia" w:hAnsiTheme="minorHAnsi"/>
         </w:rPr>
       </w:pPr>
-      <w:hyperlink w:anchor="_Toc57823761" w:history="1">
+      <w:hyperlink w:anchor="_Toc66803816" w:history="1">
         <w:r>
           <w:rPr>
             <w:rStyle w:val="Hyperlink"/>
@@ -1224,7 +1224,7 @@
           <w:rPr>
             <w:webHidden/>
           </w:rPr>
-          <w:instrText xml:space="preserve"> PAGEREF _Toc57823761 \h </w:instrText>
+          <w:instrText xml:space="preserve"> PAGEREF _Toc66803816 \h </w:instrText>
         </w:r>
         <w:r>
           <w:rPr>
@@ -1258,7 +1258,7 @@
           <w:rFonts w:asciiTheme="minorHAnsi" w:eastAsiaTheme="minorEastAsia" w:hAnsiTheme="minorHAnsi"/>
         </w:rPr>
       </w:pPr>
-      <w:hyperlink w:anchor="_Toc57823762" w:history="1">
+      <w:hyperlink w:anchor="_Toc66803817" w:history="1">
         <w:r>
           <w:rPr>
             <w:rStyle w:val="Hyperlink"/>
@@ -1293,7 +1293,7 @@
           <w:rPr>
             <w:webHidden/>
           </w:rPr>
-          <w:instrText xml:space="preserve"> PAGEREF _Toc57823762 \h </w:instrText>
+          <w:instrText xml:space="preserve"> PAGEREF _Toc66803817 \h </w:instrText>
         </w:r>
         <w:r>
           <w:rPr>
@@ -1327,7 +1327,7 @@
           <w:rFonts w:asciiTheme="minorHAnsi" w:eastAsiaTheme="minorEastAsia" w:hAnsiTheme="minorHAnsi"/>
         </w:rPr>
       </w:pPr>
-      <w:hyperlink w:anchor="_Toc57823763" w:history="1">
+      <w:hyperlink w:anchor="_Toc66803818" w:history="1">
         <w:r>
           <w:rPr>
             <w:rStyle w:val="Hyperlink"/>
@@ -1362,7 +1362,7 @@
           <w:rPr>
             <w:webHidden/>
           </w:rPr>
-          <w:instrText xml:space="preserve"> PAGEREF _Toc57823763 \h </w:instrText>
+          <w:instrText xml:space="preserve"> PAGEREF _Toc66803818 \h </w:instrText>
         </w:r>
         <w:r>
           <w:rPr>
@@ -1396,7 +1396,7 @@
           <w:rFonts w:asciiTheme="minorHAnsi" w:eastAsiaTheme="minorEastAsia" w:hAnsiTheme="minorHAnsi"/>
         </w:rPr>
       </w:pPr>
-      <w:hyperlink w:anchor="_Toc57823764" w:history="1">
+      <w:hyperlink w:anchor="_Toc66803819" w:history="1">
         <w:r>
           <w:rPr>
             <w:rStyle w:val="Hyperlink"/>
@@ -1431,7 +1431,7 @@
           <w:rPr>
             <w:webHidden/>
           </w:rPr>
-          <w:instrText xml:space="preserve"> PAGEREF _Toc57823764 \h </w:instrText>
+          <w:instrText xml:space="preserve"> PAGEREF _Toc66803819 \h </w:instrText>
         </w:r>
         <w:r>
           <w:rPr>
@@ -1465,7 +1465,7 @@
           <w:rFonts w:asciiTheme="minorHAnsi" w:eastAsiaTheme="minorEastAsia" w:hAnsiTheme="minorHAnsi"/>
         </w:rPr>
       </w:pPr>
-      <w:hyperlink w:anchor="_Toc57823765" w:history="1">
+      <w:hyperlink w:anchor="_Toc66803820" w:history="1">
         <w:r>
           <w:rPr>
             <w:rStyle w:val="Hyperlink"/>
@@ -1500,7 +1500,7 @@
           <w:rPr>
             <w:webHidden/>
           </w:rPr>
-          <w:instrText xml:space="preserve"> PAGEREF _Toc57823765 \h </w:instrText>
+          <w:instrText xml:space="preserve"> PAGEREF _Toc66803820 \h </w:instrText>
         </w:r>
         <w:r>
           <w:rPr>
@@ -1534,7 +1534,7 @@
           <w:rFonts w:asciiTheme="minorHAnsi" w:eastAsiaTheme="minorEastAsia" w:hAnsiTheme="minorHAnsi"/>
         </w:rPr>
       </w:pPr>
-      <w:hyperlink w:anchor="_Toc57823766" w:history="1">
+      <w:hyperlink w:anchor="_Toc66803821" w:history="1">
         <w:r>
           <w:rPr>
             <w:rStyle w:val="Hyperlink"/>
@@ -1569,7 +1569,7 @@
           <w:rPr>
             <w:webHidden/>
           </w:rPr>
-          <w:instrText xml:space="preserve"> PAGEREF _Toc57823766 \h </w:instrText>
+          <w:instrText xml:space="preserve"> PAGEREF _Toc66803821 \h </w:instrText>
         </w:r>
         <w:r>
           <w:rPr>
@@ -1603,7 +1603,7 @@
           <w:rFonts w:asciiTheme="minorHAnsi" w:eastAsiaTheme="minorEastAsia" w:hAnsiTheme="minorHAnsi"/>
         </w:rPr>
       </w:pPr>
-      <w:hyperlink w:anchor="_Toc57823767" w:history="1">
+      <w:hyperlink w:anchor="_Toc66803822" w:history="1">
         <w:r>
           <w:rPr>
             <w:rStyle w:val="Hyperlink"/>
@@ -1638,7 +1638,7 @@
           <w:rPr>
             <w:webHidden/>
           </w:rPr>
-          <w:instrText xml:space="preserve"> PAGEREF _Toc57823767 \h </w:instrText>
+          <w:instrText xml:space="preserve"> PAGEREF _Toc66803822 \h </w:instrText>
         </w:r>
         <w:r>
           <w:rPr>
@@ -1672,7 +1672,7 @@
           <w:rFonts w:asciiTheme="minorHAnsi" w:eastAsiaTheme="minorEastAsia" w:hAnsiTheme="minorHAnsi"/>
         </w:rPr>
       </w:pPr>
-      <w:hyperlink w:anchor="_Toc57823768" w:history="1">
+      <w:hyperlink w:anchor="_Toc66803823" w:history="1">
         <w:r>
           <w:rPr>
             <w:rStyle w:val="Hyperlink"/>
@@ -1707,7 +1707,7 @@
           <w:rPr>
             <w:webHidden/>
           </w:rPr>
-          <w:instrText xml:space="preserve"> PAGEREF _Toc57823768 \h </w:instrText>
+          <w:instrText xml:space="preserve"> PAGEREF _Toc66803823 \h </w:instrText>
         </w:r>
         <w:r>
           <w:rPr>
@@ -1741,7 +1741,7 @@
           <w:rFonts w:asciiTheme="minorHAnsi" w:eastAsiaTheme="minorEastAsia" w:hAnsiTheme="minorHAnsi"/>
         </w:rPr>
       </w:pPr>
-      <w:hyperlink w:anchor="_Toc57823769" w:history="1">
+      <w:hyperlink w:anchor="_Toc66803824" w:history="1">
         <w:r>
           <w:rPr>
             <w:rStyle w:val="Hyperlink"/>
@@ -1776,7 +1776,7 @@
           <w:rPr>
             <w:webHidden/>
           </w:rPr>
-          <w:instrText xml:space="preserve"> PAGEREF _Toc57823769 \h </w:instrText>
+          <w:instrText xml:space="preserve"> PAGEREF _Toc66803824 \h </w:instrText>
         </w:r>
         <w:r>
           <w:rPr>
@@ -1810,7 +1810,7 @@
           <w:rFonts w:asciiTheme="minorHAnsi" w:eastAsiaTheme="minorEastAsia" w:hAnsiTheme="minorHAnsi"/>
         </w:rPr>
       </w:pPr>
-      <w:hyperlink w:anchor="_Toc57823770" w:history="1">
+      <w:hyperlink w:anchor="_Toc66803825" w:history="1">
         <w:r>
           <w:rPr>
             <w:rStyle w:val="Hyperlink"/>
@@ -1845,7 +1845,7 @@
           <w:rPr>
             <w:webHidden/>
           </w:rPr>
-          <w:instrText xml:space="preserve"> PAGEREF _Toc57823770 \h </w:instrText>
+          <w:instrText xml:space="preserve"> PAGEREF _Toc66803825 \h </w:instrText>
         </w:r>
         <w:r>
           <w:rPr>
@@ -1879,7 +1879,7 @@
           <w:rFonts w:asciiTheme="minorHAnsi" w:eastAsiaTheme="minorEastAsia" w:hAnsiTheme="minorHAnsi"/>
         </w:rPr>
       </w:pPr>
-      <w:hyperlink w:anchor="_Toc57823771" w:history="1">
+      <w:hyperlink w:anchor="_Toc66803826" w:history="1">
         <w:r>
           <w:rPr>
             <w:rStyle w:val="Hyperlink"/>
@@ -1914,7 +1914,7 @@
           <w:rPr>
             <w:webHidden/>
           </w:rPr>
-          <w:instrText xml:space="preserve"> PAGEREF _Toc57823771 \h </w:instrText>
+          <w:instrText xml:space="preserve"> PAGEREF _Toc66803826 \h </w:instrText>
         </w:r>
         <w:r>
           <w:rPr>
@@ -1948,7 +1948,7 @@
           <w:rFonts w:asciiTheme="minorHAnsi" w:eastAsiaTheme="minorEastAsia" w:hAnsiTheme="minorHAnsi"/>
         </w:rPr>
       </w:pPr>
-      <w:hyperlink w:anchor="_Toc57823772" w:history="1">
+      <w:hyperlink w:anchor="_Toc66803827" w:history="1">
         <w:r>
           <w:rPr>
             <w:rStyle w:val="Hyperlink"/>
@@ -1983,7 +1983,7 @@
           <w:rPr>
             <w:webHidden/>
           </w:rPr>
-          <w:instrText xml:space="preserve"> PAGEREF _Toc57823772 \h </w:instrText>
+          <w:instrText xml:space="preserve"> PAGEREF _Toc66803827 \h </w:instrText>
         </w:r>
         <w:r>
           <w:rPr>
@@ -2017,7 +2017,7 @@
           <w:rFonts w:asciiTheme="minorHAnsi" w:eastAsiaTheme="minorEastAsia" w:hAnsiTheme="minorHAnsi"/>
         </w:rPr>
       </w:pPr>
-      <w:hyperlink w:anchor="_Toc57823773" w:history="1">
+      <w:hyperlink w:anchor="_Toc66803828" w:history="1">
         <w:r>
           <w:rPr>
             <w:rStyle w:val="Hyperlink"/>
@@ -2052,7 +2052,7 @@
           <w:rPr>
             <w:webHidden/>
           </w:rPr>
-          <w:instrText xml:space="preserve"> PAGEREF _Toc57823773 \h </w:instrText>
+          <w:instrText xml:space="preserve"> PAGEREF _Toc66803828 \h </w:instrText>
         </w:r>
         <w:r>
           <w:rPr>
@@ -2086,7 +2086,7 @@
           <w:rFonts w:asciiTheme="minorHAnsi" w:eastAsiaTheme="minorEastAsia" w:hAnsiTheme="minorHAnsi"/>
         </w:rPr>
       </w:pPr>
-      <w:hyperlink w:anchor="_Toc57823774" w:history="1">
+      <w:hyperlink w:anchor="_Toc66803829" w:history="1">
         <w:r>
           <w:rPr>
             <w:rStyle w:val="Hyperlink"/>
@@ -2121,7 +2121,7 @@
           <w:rPr>
             <w:webHidden/>
           </w:rPr>
-          <w:instrText xml:space="preserve"> PAGEREF _Toc57823774 \h </w:instrText>
+          <w:instrText xml:space="preserve"> PAGEREF _Toc66803829 \h </w:instrText>
         </w:r>
         <w:r>
           <w:rPr>
@@ -2155,7 +2155,7 @@
           <w:rFonts w:asciiTheme="minorHAnsi" w:eastAsiaTheme="minorEastAsia" w:hAnsiTheme="minorHAnsi"/>
         </w:rPr>
       </w:pPr>
-      <w:hyperlink w:anchor="_Toc57823775" w:history="1">
+      <w:hyperlink w:anchor="_Toc66803830" w:history="1">
         <w:r>
           <w:rPr>
             <w:rStyle w:val="Hyperlink"/>
@@ -2190,7 +2190,7 @@
           <w:rPr>
             <w:webHidden/>
           </w:rPr>
-          <w:instrText xml:space="preserve"> PAGEREF _Toc57823775 \h </w:instrText>
+          <w:instrText xml:space="preserve"> PAGEREF _Toc66803830 \h </w:instrText>
         </w:r>
         <w:r>
           <w:rPr>
@@ -2224,7 +2224,7 @@
           <w:rFonts w:asciiTheme="minorHAnsi" w:eastAsiaTheme="minorEastAsia" w:hAnsiTheme="minorHAnsi"/>
         </w:rPr>
       </w:pPr>
-      <w:hyperlink w:anchor="_Toc57823776" w:history="1">
+      <w:hyperlink w:anchor="_Toc66803831" w:history="1">
         <w:r>
           <w:rPr>
             <w:rStyle w:val="Hyperlink"/>
@@ -2259,7 +2259,7 @@
           <w:rPr>
             <w:webHidden/>
           </w:rPr>
-          <w:instrText xml:space="preserve"> PAGEREF _Toc57823776 \h </w:instrText>
+          <w:instrText xml:space="preserve"> PAGEREF _Toc66803831 \h </w:instrText>
         </w:r>
         <w:r>
           <w:rPr>
@@ -2293,7 +2293,7 @@
           <w:rFonts w:asciiTheme="minorHAnsi" w:eastAsiaTheme="minorEastAsia" w:hAnsiTheme="minorHAnsi"/>
         </w:rPr>
       </w:pPr>
-      <w:hyperlink w:anchor="_Toc57823777" w:history="1">
+      <w:hyperlink w:anchor="_Toc66803832" w:history="1">
         <w:r>
           <w:rPr>
             <w:rStyle w:val="Hyperlink"/>
@@ -2328,7 +2328,7 @@
           <w:rPr>
             <w:webHidden/>
           </w:rPr>
-          <w:instrText xml:space="preserve"> PAGEREF _Toc57823777 \h </w:instrText>
+          <w:instrText xml:space="preserve"> PAGEREF _Toc66803832 \h </w:instrText>
         </w:r>
         <w:r>
           <w:rPr>
@@ -2362,7 +2362,7 @@
           <w:rFonts w:asciiTheme="minorHAnsi" w:eastAsiaTheme="minorEastAsia" w:hAnsiTheme="minorHAnsi"/>
         </w:rPr>
       </w:pPr>
-      <w:hyperlink w:anchor="_Toc57823778" w:history="1">
+      <w:hyperlink w:anchor="_Toc66803833" w:history="1">
         <w:r>
           <w:rPr>
             <w:rStyle w:val="Hyperlink"/>
@@ -2397,7 +2397,7 @@
           <w:rPr>
             <w:webHidden/>
           </w:rPr>
-          <w:instrText xml:space="preserve"> PAGEREF _Toc57823778 \h </w:instrText>
+          <w:instrText xml:space="preserve"> PAGEREF _Toc66803833 \h </w:instrText>
         </w:r>
         <w:r>
           <w:rPr>
@@ -2434,7 +2434,7 @@
           <w:sz w:val="22"/>
         </w:rPr>
       </w:pPr>
-      <w:hyperlink w:anchor="_Toc57823779" w:history="1">
+      <w:hyperlink w:anchor="_Toc66803834" w:history="1">
         <w:r>
           <w:rPr>
             <w:rStyle w:val="Hyperlink"/>
@@ -2477,7 +2477,7 @@
             <w:noProof/>
             <w:webHidden/>
           </w:rPr>
-          <w:instrText xml:space="preserve"> PAGEREF _Toc57823779 \h </w:instrText>
+          <w:instrText xml:space="preserve"> PAGEREF _Toc66803834 \h </w:instrText>
         </w:r>
         <w:r>
           <w:rPr>
@@ -2515,7 +2515,7 @@
           <w:rFonts w:asciiTheme="minorHAnsi" w:eastAsiaTheme="minorEastAsia" w:hAnsiTheme="minorHAnsi"/>
         </w:rPr>
       </w:pPr>
-      <w:hyperlink w:anchor="_Toc57823780" w:history="1">
+      <w:hyperlink w:anchor="_Toc66803835" w:history="1">
         <w:r>
           <w:rPr>
             <w:rStyle w:val="Hyperlink"/>
@@ -2550,7 +2550,7 @@
           <w:rPr>
             <w:webHidden/>
           </w:rPr>
-          <w:instrText xml:space="preserve"> PAGEREF _Toc57823780 \h </w:instrText>
+          <w:instrText xml:space="preserve"> PAGEREF _Toc66803835 \h </w:instrText>
         </w:r>
         <w:r>
           <w:rPr>
@@ -2584,7 +2584,7 @@
           <w:rFonts w:asciiTheme="minorHAnsi" w:eastAsiaTheme="minorEastAsia" w:hAnsiTheme="minorHAnsi"/>
         </w:rPr>
       </w:pPr>
-      <w:hyperlink w:anchor="_Toc57823781" w:history="1">
+      <w:hyperlink w:anchor="_Toc66803836" w:history="1">
         <w:r>
           <w:rPr>
             <w:rStyle w:val="Hyperlink"/>
@@ -2619,7 +2619,7 @@
           <w:rPr>
             <w:webHidden/>
           </w:rPr>
-          <w:instrText xml:space="preserve"> PAGEREF _Toc57823781 \h </w:instrText>
+          <w:instrText xml:space="preserve"> PAGEREF _Toc66803836 \h </w:instrText>
         </w:r>
         <w:r>
           <w:rPr>
@@ -2656,7 +2656,7 @@
           <w:sz w:val="22"/>
         </w:rPr>
       </w:pPr>
-      <w:hyperlink w:anchor="_Toc57823782" w:history="1">
+      <w:hyperlink w:anchor="_Toc66803837" w:history="1">
         <w:r>
           <w:rPr>
             <w:rStyle w:val="Hyperlink"/>
@@ -2699,7 +2699,7 @@
             <w:noProof/>
             <w:webHidden/>
           </w:rPr>
-          <w:instrText xml:space="preserve"> PAGEREF _Toc57823782 \h </w:instrText>
+          <w:instrText xml:space="preserve"> PAGEREF _Toc66803837 \h </w:instrText>
         </w:r>
         <w:r>
           <w:rPr>
@@ -2737,7 +2737,7 @@
           <w:rFonts w:asciiTheme="minorHAnsi" w:eastAsiaTheme="minorEastAsia" w:hAnsiTheme="minorHAnsi"/>
         </w:rPr>
       </w:pPr>
-      <w:hyperlink w:anchor="_Toc57823783" w:history="1">
+      <w:hyperlink w:anchor="_Toc66803838" w:history="1">
         <w:r>
           <w:rPr>
             <w:rStyle w:val="Hyperlink"/>
@@ -2772,7 +2772,7 @@
           <w:rPr>
             <w:webHidden/>
           </w:rPr>
-          <w:instrText xml:space="preserve"> PAGEREF _Toc57823783 \h </w:instrText>
+          <w:instrText xml:space="preserve"> PAGEREF _Toc66803838 \h </w:instrText>
         </w:r>
         <w:r>
           <w:rPr>
@@ -2806,7 +2806,7 @@
           <w:rFonts w:asciiTheme="minorHAnsi" w:eastAsiaTheme="minorEastAsia" w:hAnsiTheme="minorHAnsi"/>
         </w:rPr>
       </w:pPr>
-      <w:hyperlink w:anchor="_Toc57823784" w:history="1">
+      <w:hyperlink w:anchor="_Toc66803839" w:history="1">
         <w:r>
           <w:rPr>
             <w:rStyle w:val="Hyperlink"/>
@@ -2841,7 +2841,7 @@
           <w:rPr>
             <w:webHidden/>
           </w:rPr>
-          <w:instrText xml:space="preserve"> PAGEREF _Toc57823784 \h </w:instrText>
+          <w:instrText xml:space="preserve"> PAGEREF _Toc66803839 \h </w:instrText>
         </w:r>
         <w:r>
           <w:rPr>
@@ -2878,7 +2878,7 @@
           <w:sz w:val="22"/>
         </w:rPr>
       </w:pPr>
-      <w:hyperlink w:anchor="_Toc57823785" w:history="1">
+      <w:hyperlink w:anchor="_Toc66803840" w:history="1">
         <w:r>
           <w:rPr>
             <w:rStyle w:val="Hyperlink"/>
@@ -2921,7 +2921,7 @@
             <w:noProof/>
             <w:webHidden/>
           </w:rPr>
-          <w:instrText xml:space="preserve"> PAGEREF _Toc57823785 \h </w:instrText>
+          <w:instrText xml:space="preserve"> PAGEREF _Toc66803840 \h </w:instrText>
         </w:r>
         <w:r>
           <w:rPr>
@@ -2959,7 +2959,7 @@
           <w:rFonts w:asciiTheme="minorHAnsi" w:eastAsiaTheme="minorEastAsia" w:hAnsiTheme="minorHAnsi"/>
         </w:rPr>
       </w:pPr>
-      <w:hyperlink w:anchor="_Toc57823786" w:history="1">
+      <w:hyperlink w:anchor="_Toc66803841" w:history="1">
         <w:r>
           <w:rPr>
             <w:rStyle w:val="Hyperlink"/>
@@ -2994,7 +2994,7 @@
           <w:rPr>
             <w:webHidden/>
           </w:rPr>
-          <w:instrText xml:space="preserve"> PAGEREF _Toc57823786 \h </w:instrText>
+          <w:instrText xml:space="preserve"> PAGEREF _Toc66803841 \h </w:instrText>
         </w:r>
         <w:r>
           <w:rPr>
@@ -3031,7 +3031,7 @@
           <w:sz w:val="22"/>
         </w:rPr>
       </w:pPr>
-      <w:hyperlink w:anchor="_Toc57823787" w:history="1">
+      <w:hyperlink w:anchor="_Toc66803842" w:history="1">
         <w:r>
           <w:rPr>
             <w:rStyle w:val="Hyperlink"/>
@@ -3074,7 +3074,7 @@
             <w:noProof/>
             <w:webHidden/>
           </w:rPr>
-          <w:instrText xml:space="preserve"> PAGEREF _Toc57823787 \h </w:instrText>
+          <w:instrText xml:space="preserve"> PAGEREF _Toc66803842 \h </w:instrText>
         </w:r>
         <w:r>
           <w:rPr>
@@ -3131,7 +3131,7 @@
         <w:pStyle w:val="SAGEHeading1"/>
         <w:framePr w:wrap="around"/>
       </w:pPr>
-      <w:bookmarkStart w:id="0" w:name="_Toc57823747"/>
+      <w:bookmarkStart w:id="0" w:name="_Toc66803802"/>
       <w:r>
         <w:lastRenderedPageBreak/>
         <w:t>Overview</w:t>
@@ -3200,7 +3200,7 @@
         <w:pStyle w:val="SAGEHeading1"/>
         <w:framePr w:wrap="around"/>
       </w:pPr>
-      <w:bookmarkStart w:id="1" w:name="_Toc57823748"/>
+      <w:bookmarkStart w:id="1" w:name="_Toc66803803"/>
       <w:r>
         <w:lastRenderedPageBreak/>
         <w:t>Order Entry Screen</w:t>
@@ -3713,7 +3713,7 @@
         <w:framePr w:wrap="around"/>
       </w:pPr>
       <w:bookmarkStart w:id="2" w:name="_Toc487546591"/>
-      <w:bookmarkStart w:id="3" w:name="_Toc57823749"/>
+      <w:bookmarkStart w:id="3" w:name="_Toc66803804"/>
       <w:r>
         <w:lastRenderedPageBreak/>
         <w:t>Creating the Customization</w:t>
@@ -3726,13 +3726,13 @@
         <w:pStyle w:val="SAGEHeading2"/>
       </w:pPr>
       <w:bookmarkStart w:id="4" w:name="_Toc487546592"/>
-      <w:bookmarkStart w:id="5" w:name="_Toc57823750"/>
-      <w:bookmarkStart w:id="6" w:name="_Toc465759139"/>
+      <w:bookmarkStart w:id="5" w:name="_Toc465759139"/>
+      <w:bookmarkStart w:id="6" w:name="_Toc66803805"/>
       <w:r>
         <w:t>Standalone Customization Wizard</w:t>
       </w:r>
       <w:bookmarkEnd w:id="4"/>
-      <w:bookmarkEnd w:id="5"/>
+      <w:bookmarkEnd w:id="6"/>
     </w:p>
     <w:p>
       <w:pPr>
@@ -3779,7 +3779,7 @@
         <w:pStyle w:val="SAGEHeading3"/>
       </w:pPr>
       <w:bookmarkStart w:id="7" w:name="_Toc487546593"/>
-      <w:bookmarkStart w:id="8" w:name="_Toc57823751"/>
+      <w:bookmarkStart w:id="8" w:name="_Toc66803806"/>
       <w:r>
         <w:t>Step 1 – Add/Edit a Customization</w:t>
       </w:r>
@@ -3907,7 +3907,7 @@
         <w:rPr>
           <w:b/>
         </w:rPr>
-        <w:t>Customization</w:t>
+        <w:t>Sample</w:t>
       </w:r>
       <w:r>
         <w:t xml:space="preserve"> for the Name field.</w:t>
@@ -3942,7 +3942,7 @@
         <w:rPr>
           <w:b/>
         </w:rPr>
-        <w:t>ISV1</w:t>
+        <w:t>Valued Partner</w:t>
       </w:r>
       <w:r>
         <w:t xml:space="preserve"> for the Company Name field</w:t>
@@ -4013,8 +4013,8 @@
           <w:noProof/>
         </w:rPr>
         <w:drawing>
-          <wp:inline distT="0" distB="0" distL="0" distR="0" wp14:anchorId="7D51812D" wp14:editId="02E4AC4A">
-            <wp:extent cx="5448434" cy="3600161"/>
+          <wp:inline distT="0" distB="0" distL="0" distR="0" wp14:anchorId="7D51812D" wp14:editId="250FC96F">
+            <wp:extent cx="5448432" cy="3600161"/>
             <wp:effectExtent l="0" t="0" r="0" b="635"/>
             <wp:docPr id="40" name="Picture 40"/>
             <wp:cNvGraphicFramePr>
@@ -4042,7 +4042,7 @@
                   <pic:spPr>
                     <a:xfrm>
                       <a:off x="0" y="0"/>
-                      <a:ext cx="5448434" cy="3600161"/>
+                      <a:ext cx="5448432" cy="3600161"/>
                     </a:xfrm>
                     <a:prstGeom prst="rect">
                       <a:avLst/>
@@ -4104,7 +4104,7 @@
       <w:pPr>
         <w:pStyle w:val="SAGEHeading3"/>
       </w:pPr>
-      <w:bookmarkStart w:id="10" w:name="_Toc57823752"/>
+      <w:bookmarkStart w:id="10" w:name="_Toc66803807"/>
       <w:r>
         <w:lastRenderedPageBreak/>
         <w:t>Step 2 – Add/Edit Screens</w:t>
@@ -4535,7 +4535,7 @@
       <w:pPr>
         <w:pStyle w:val="SAGEHeading3"/>
       </w:pPr>
-      <w:bookmarkStart w:id="12" w:name="_Toc57823753"/>
+      <w:bookmarkStart w:id="12" w:name="_Toc66803808"/>
       <w:r>
         <w:lastRenderedPageBreak/>
         <w:t>Step 3 – Add/Edit Controls</w:t>
@@ -9683,7 +9683,7 @@
       <w:pPr>
         <w:pStyle w:val="SAGEHeading3"/>
       </w:pPr>
-      <w:bookmarkStart w:id="14" w:name="_Toc57823754"/>
+      <w:bookmarkStart w:id="14" w:name="_Toc66803809"/>
       <w:r>
         <w:lastRenderedPageBreak/>
         <w:t>Step 4 – Generate Customization Files</w:t>
@@ -9727,8 +9727,8 @@
           <w:noProof/>
         </w:rPr>
         <w:drawing>
-          <wp:inline distT="0" distB="0" distL="0" distR="0" wp14:anchorId="7050DB38" wp14:editId="7A5FEB81">
-            <wp:extent cx="4325081" cy="2857883"/>
+          <wp:inline distT="0" distB="0" distL="0" distR="0" wp14:anchorId="7050DB38" wp14:editId="6347A1B0">
+            <wp:extent cx="4325079" cy="2857883"/>
             <wp:effectExtent l="0" t="0" r="0" b="0"/>
             <wp:docPr id="37" name="Picture 37"/>
             <wp:cNvGraphicFramePr>
@@ -9756,7 +9756,7 @@
                   <pic:spPr>
                     <a:xfrm>
                       <a:off x="0" y="0"/>
-                      <a:ext cx="4325081" cy="2857883"/>
+                      <a:ext cx="4325079" cy="2857883"/>
                     </a:xfrm>
                     <a:prstGeom prst="rect">
                       <a:avLst/>
@@ -9826,8 +9826,8 @@
           <w:noProof/>
         </w:rPr>
         <w:drawing>
-          <wp:inline distT="0" distB="0" distL="0" distR="0" wp14:anchorId="6185FAA9" wp14:editId="46FA4D8D">
-            <wp:extent cx="4179702" cy="2761821"/>
+          <wp:inline distT="0" distB="0" distL="0" distR="0" wp14:anchorId="6185FAA9" wp14:editId="4D25E179">
+            <wp:extent cx="4179700" cy="2761821"/>
             <wp:effectExtent l="0" t="0" r="0" b="635"/>
             <wp:docPr id="38" name="Picture 38"/>
             <wp:cNvGraphicFramePr>
@@ -9855,7 +9855,7 @@
                   <pic:spPr>
                     <a:xfrm>
                       <a:off x="0" y="0"/>
-                      <a:ext cx="4179702" cy="2761821"/>
+                      <a:ext cx="4179700" cy="2761821"/>
                     </a:xfrm>
                     <a:prstGeom prst="rect">
                       <a:avLst/>
@@ -10043,7 +10043,7 @@
       <w:pPr>
         <w:pStyle w:val="SAGEHeading2"/>
       </w:pPr>
-      <w:bookmarkStart w:id="16" w:name="_Toc57823755"/>
+      <w:bookmarkStart w:id="16" w:name="_Toc66803810"/>
       <w:r>
         <w:rPr>
           <w:szCs w:val="30"/>
@@ -10051,7 +10051,7 @@
         <w:lastRenderedPageBreak/>
         <w:t>Plug-in Customization Wizard</w:t>
       </w:r>
-      <w:bookmarkEnd w:id="6"/>
+      <w:bookmarkEnd w:id="5"/>
       <w:bookmarkEnd w:id="15"/>
       <w:bookmarkEnd w:id="16"/>
     </w:p>
@@ -10068,7 +10068,7 @@
         <w:pStyle w:val="SAGEHeading3"/>
       </w:pPr>
       <w:bookmarkStart w:id="17" w:name="_Toc487546598"/>
-      <w:bookmarkStart w:id="18" w:name="_Toc57823756"/>
+      <w:bookmarkStart w:id="18" w:name="_Toc66803811"/>
       <w:r>
         <w:t>Step 1 – Create a New Project</w:t>
       </w:r>
@@ -10084,8 +10084,8 @@
           <w:noProof/>
         </w:rPr>
         <w:drawing>
-          <wp:inline distT="0" distB="0" distL="0" distR="0" wp14:anchorId="27E929FE" wp14:editId="00285378">
-            <wp:extent cx="5853430" cy="4061944"/>
+          <wp:inline distT="0" distB="0" distL="0" distR="0" wp14:anchorId="27E929FE" wp14:editId="7A6BD58B">
+            <wp:extent cx="5757063" cy="4515128"/>
             <wp:effectExtent l="0" t="0" r="0" b="0"/>
             <wp:docPr id="39" name="Picture 39"/>
             <wp:cNvGraphicFramePr>
@@ -10095,7 +10095,7 @@
               <a:graphicData uri="http://schemas.openxmlformats.org/drawingml/2006/picture">
                 <pic:pic xmlns:pic="http://schemas.openxmlformats.org/drawingml/2006/picture">
                   <pic:nvPicPr>
-                    <pic:cNvPr id="1" name=""/>
+                    <pic:cNvPr id="39" name="Picture 39"/>
                     <pic:cNvPicPr/>
                   </pic:nvPicPr>
                   <pic:blipFill>
@@ -10113,7 +10113,7 @@
                   <pic:spPr>
                     <a:xfrm>
                       <a:off x="0" y="0"/>
-                      <a:ext cx="5853430" cy="4061944"/>
+                      <a:ext cx="5774939" cy="4529148"/>
                     </a:xfrm>
                     <a:prstGeom prst="rect">
                       <a:avLst/>
@@ -10174,8 +10174,9 @@
       <w:r>
         <w:rPr>
           <w:b/>
-        </w:rPr>
-        <w:t>ISV1</w:t>
+          <w:bCs/>
+        </w:rPr>
+        <w:t>ValuedPartner</w:t>
       </w:r>
       <w:r>
         <w:t xml:space="preserve"> for the </w:t>
@@ -10192,11 +10193,15 @@
       <w:r>
         <w:t xml:space="preserve"> where the manifest (customization) was </w:t>
       </w:r>
-      <w:proofErr w:type="gramStart"/>
+      <w:r>
+        <w:t xml:space="preserve">previously </w:t>
+      </w:r>
       <w:r>
         <w:t>created</w:t>
       </w:r>
-      <w:proofErr w:type="gramEnd"/>
+      <w:r>
+        <w:t>.</w:t>
+      </w:r>
     </w:p>
     <w:p>
       <w:pPr>
@@ -10241,7 +10246,7 @@
       <w:pPr>
         <w:pStyle w:val="SAGEHeading3"/>
       </w:pPr>
-      <w:bookmarkStart w:id="20" w:name="_Toc57823757"/>
+      <w:bookmarkStart w:id="20" w:name="_Toc66803812"/>
       <w:r>
         <w:lastRenderedPageBreak/>
         <w:t>Step 2 – Generate a Customization Solution</w:t>
@@ -10346,8 +10351,8 @@
         </w:rPr>
         <w:lastRenderedPageBreak/>
         <w:drawing>
-          <wp:inline distT="0" distB="0" distL="0" distR="0" wp14:anchorId="4F3D6D78" wp14:editId="0E1D2453">
-            <wp:extent cx="5639903" cy="4284489"/>
+          <wp:inline distT="0" distB="0" distL="0" distR="0" wp14:anchorId="4F3D6D78" wp14:editId="45DDFFEF">
+            <wp:extent cx="5639903" cy="4284488"/>
             <wp:effectExtent l="0" t="0" r="0" b="1905"/>
             <wp:docPr id="42" name="Picture 42"/>
             <wp:cNvGraphicFramePr>
@@ -10375,7 +10380,7 @@
                   <pic:spPr>
                     <a:xfrm>
                       <a:off x="0" y="0"/>
-                      <a:ext cx="5639903" cy="4284489"/>
+                      <a:ext cx="5639903" cy="4284488"/>
                     </a:xfrm>
                     <a:prstGeom prst="rect">
                       <a:avLst/>
@@ -10636,7 +10641,7 @@
         </w:rPr>
       </w:pPr>
       <w:bookmarkStart w:id="21" w:name="_Toc465759144"/>
-      <w:bookmarkStart w:id="22" w:name="_Toc57823758"/>
+      <w:bookmarkStart w:id="22" w:name="_Toc66803813"/>
       <w:r>
         <w:rPr>
           <w:szCs w:val="36"/>
@@ -10709,14 +10714,14 @@
       <w:pPr>
         <w:pStyle w:val="SAGEHeading2"/>
       </w:pPr>
-      <w:bookmarkStart w:id="23" w:name="_Toc57823759"/>
-      <w:bookmarkStart w:id="24" w:name="_Toc465759143"/>
+      <w:bookmarkStart w:id="23" w:name="_Toc465759143"/>
+      <w:bookmarkStart w:id="24" w:name="_Toc66803814"/>
       <w:r>
         <w:t>Kendo Initialization</w:t>
       </w:r>
-      <w:bookmarkEnd w:id="23"/>
+      <w:bookmarkEnd w:id="24"/>
     </w:p>
-    <w:bookmarkEnd w:id="24"/>
+    <w:bookmarkEnd w:id="23"/>
     <w:p>
       <w:pPr>
         <w:pStyle w:val="SAGEBodyText"/>
@@ -10743,7 +10748,7 @@
       <w:pPr>
         <w:pStyle w:val="SAGEHeading3"/>
       </w:pPr>
-      <w:bookmarkStart w:id="25" w:name="_Toc57823760"/>
+      <w:bookmarkStart w:id="25" w:name="_Toc66803815"/>
       <w:r>
         <w:t>UI Object Properties</w:t>
       </w:r>
@@ -10760,7 +10765,15 @@
         <w:t>s</w:t>
       </w:r>
       <w:r>
-        <w:t xml:space="preserve"> just after the beginning of the ISV1OrderEntryCustomizationUI definition (the line</w:t>
+        <w:t xml:space="preserve"> just after the beginning of the </w:t>
+      </w:r>
+      <w:proofErr w:type="spellStart"/>
+      <w:r>
+        <w:t>ValuedPartnerSampleOrderEntryCustomizationUI</w:t>
+      </w:r>
+      <w:proofErr w:type="spellEnd"/>
+      <w:r>
+        <w:t xml:space="preserve"> definition (the line</w:t>
       </w:r>
       <w:r>
         <w:t>s</w:t>
@@ -10819,36 +10832,49 @@
                 <w:sz w:val="14"/>
                 <w:szCs w:val="16"/>
               </w:rPr>
-              <w:t>var ISV1</w:t>
-            </w:r>
+              <w:t xml:space="preserve">var </w:t>
+            </w:r>
+            <w:proofErr w:type="spellStart"/>
             <w:r>
               <w:rPr>
                 <w:sz w:val="14"/>
                 <w:szCs w:val="16"/>
               </w:rPr>
-              <w:t>Customization</w:t>
-            </w:r>
+              <w:t>ValuedPartnerSampleOrderEntryCustomizationUI</w:t>
+            </w:r>
+            <w:proofErr w:type="spellEnd"/>
             <w:r>
               <w:rPr>
                 <w:sz w:val="14"/>
                 <w:szCs w:val="16"/>
               </w:rPr>
-              <w:t>OrderEntryCustomizationUI = ISV1</w:t>
-            </w:r>
+              <w:t xml:space="preserve"> = </w:t>
+            </w:r>
+            <w:proofErr w:type="spellStart"/>
             <w:r>
               <w:rPr>
                 <w:sz w:val="14"/>
                 <w:szCs w:val="16"/>
               </w:rPr>
-              <w:t>Customization</w:t>
-            </w:r>
+              <w:t>ValuedPartnerSampleOrderEntryCustomizationUI</w:t>
+            </w:r>
+            <w:proofErr w:type="spellEnd"/>
             <w:r>
               <w:rPr>
                 <w:sz w:val="14"/>
                 <w:szCs w:val="16"/>
               </w:rPr>
-              <w:t>OrderEntryCustomizationUI || {};</w:t>
-            </w:r>
+              <w:t xml:space="preserve"> || {</w:t>
+            </w:r>
+            <w:proofErr w:type="gramStart"/>
+            <w:r>
+              <w:rPr>
+                <w:sz w:val="14"/>
+                <w:szCs w:val="16"/>
+              </w:rPr>
+              <w:t>};</w:t>
+            </w:r>
+            <w:proofErr w:type="gramEnd"/>
           </w:p>
           <w:p>
             <w:pPr>
@@ -10863,8 +10889,33 @@
                 <w:sz w:val="14"/>
                 <w:szCs w:val="16"/>
               </w:rPr>
-              <w:t>var ISV1OrderEntrycustomizationViewModel;</w:t>
-            </w:r>
+              <w:t xml:space="preserve">var </w:t>
+            </w:r>
+            <w:proofErr w:type="spellStart"/>
+            <w:proofErr w:type="gramStart"/>
+            <w:r>
+              <w:rPr>
+                <w:sz w:val="14"/>
+                <w:szCs w:val="16"/>
+              </w:rPr>
+              <w:t>ValuedPartnerSample</w:t>
+            </w:r>
+            <w:r>
+              <w:rPr>
+                <w:sz w:val="14"/>
+                <w:szCs w:val="16"/>
+              </w:rPr>
+              <w:t>OrderEntrycustomizationViewModel</w:t>
+            </w:r>
+            <w:proofErr w:type="spellEnd"/>
+            <w:r>
+              <w:rPr>
+                <w:sz w:val="14"/>
+                <w:szCs w:val="16"/>
+              </w:rPr>
+              <w:t>;</w:t>
+            </w:r>
+            <w:proofErr w:type="gramEnd"/>
           </w:p>
           <w:p>
             <w:pPr>
@@ -10883,26 +10934,21 @@
                 <w:szCs w:val="16"/>
               </w:rPr>
             </w:pPr>
+            <w:proofErr w:type="spellStart"/>
             <w:r>
               <w:rPr>
                 <w:sz w:val="14"/>
                 <w:szCs w:val="16"/>
               </w:rPr>
-              <w:t>ISV1</w:t>
-            </w:r>
+              <w:t>ValuedPartnerSampleOrderEntryCustomizationUI</w:t>
+            </w:r>
+            <w:proofErr w:type="spellEnd"/>
             <w:r>
               <w:rPr>
                 <w:sz w:val="14"/>
                 <w:szCs w:val="16"/>
               </w:rPr>
-              <w:t>Customization</w:t>
-            </w:r>
-            <w:r>
-              <w:rPr>
-                <w:sz w:val="14"/>
-                <w:szCs w:val="16"/>
-              </w:rPr>
-              <w:t>OrderEntryCustomizationUI = {</w:t>
+              <w:t xml:space="preserve"> = {</w:t>
             </w:r>
           </w:p>
           <w:p>
@@ -11036,22 +11082,40 @@
                 <w:sz w:val="14"/>
                 <w:szCs w:val="16"/>
               </w:rPr>
-              <w:t xml:space="preserve">        ISV1</w:t>
-            </w:r>
+              <w:t xml:space="preserve">        </w:t>
+            </w:r>
+            <w:proofErr w:type="spellStart"/>
             <w:r>
               <w:rPr>
                 <w:sz w:val="14"/>
                 <w:szCs w:val="16"/>
               </w:rPr>
-              <w:t>Customization</w:t>
+              <w:t>ValuedPartnerSampleOrderEntryCustomizationUI</w:t>
             </w:r>
             <w:r>
               <w:rPr>
                 <w:sz w:val="14"/>
                 <w:szCs w:val="16"/>
               </w:rPr>
-              <w:t>OrderEntryCustomizationUI.initIntercept();</w:t>
-            </w:r>
+              <w:t>.initIntercept</w:t>
+            </w:r>
+            <w:proofErr w:type="spellEnd"/>
+            <w:r>
+              <w:rPr>
+                <w:sz w:val="14"/>
+                <w:szCs w:val="16"/>
+              </w:rPr>
+              <w:t>(</w:t>
+            </w:r>
+            <w:proofErr w:type="gramStart"/>
+            <w:r>
+              <w:rPr>
+                <w:sz w:val="14"/>
+                <w:szCs w:val="16"/>
+              </w:rPr>
+              <w:t>);</w:t>
+            </w:r>
+            <w:proofErr w:type="gramEnd"/>
           </w:p>
           <w:p>
             <w:pPr>
@@ -11066,22 +11130,31 @@
                 <w:sz w:val="14"/>
                 <w:szCs w:val="16"/>
               </w:rPr>
-              <w:t xml:space="preserve">        ISV1</w:t>
+              <w:t xml:space="preserve">        </w:t>
             </w:r>
             <w:r>
               <w:rPr>
                 <w:sz w:val="14"/>
                 <w:szCs w:val="16"/>
               </w:rPr>
-              <w:t>Customization</w:t>
+              <w:t>ValuedPartnerSampleOrderEntryCustomizationUI</w:t>
             </w:r>
             <w:r>
               <w:rPr>
                 <w:sz w:val="14"/>
                 <w:szCs w:val="16"/>
               </w:rPr>
-              <w:t>OrderEntryCustomizationUI.initAjaxCallIntercept();</w:t>
-            </w:r>
+              <w:t>.initAjaxCallIntercept(</w:t>
+            </w:r>
+            <w:proofErr w:type="gramStart"/>
+            <w:r>
+              <w:rPr>
+                <w:sz w:val="14"/>
+                <w:szCs w:val="16"/>
+              </w:rPr>
+              <w:t>);</w:t>
+            </w:r>
+            <w:proofErr w:type="gramEnd"/>
           </w:p>
           <w:p>
             <w:pPr>
@@ -11096,22 +11169,40 @@
                 <w:sz w:val="14"/>
                 <w:szCs w:val="16"/>
               </w:rPr>
-              <w:t xml:space="preserve">        ISV1</w:t>
-            </w:r>
+              <w:t xml:space="preserve">        </w:t>
+            </w:r>
+            <w:proofErr w:type="spellStart"/>
             <w:r>
               <w:rPr>
                 <w:sz w:val="14"/>
                 <w:szCs w:val="16"/>
               </w:rPr>
-              <w:t>Customization</w:t>
+              <w:t>ValuedPartnerSampleOrderEntryCustomizationUI</w:t>
             </w:r>
             <w:r>
               <w:rPr>
                 <w:sz w:val="14"/>
                 <w:szCs w:val="16"/>
               </w:rPr>
-              <w:t>OrderEntryCustomizationUI.initButtons();</w:t>
-            </w:r>
+              <w:t>.initButtons</w:t>
+            </w:r>
+            <w:proofErr w:type="spellEnd"/>
+            <w:r>
+              <w:rPr>
+                <w:sz w:val="14"/>
+                <w:szCs w:val="16"/>
+              </w:rPr>
+              <w:t>(</w:t>
+            </w:r>
+            <w:proofErr w:type="gramStart"/>
+            <w:r>
+              <w:rPr>
+                <w:sz w:val="14"/>
+                <w:szCs w:val="16"/>
+              </w:rPr>
+              <w:t>);</w:t>
+            </w:r>
+            <w:proofErr w:type="gramEnd"/>
           </w:p>
           <w:p>
             <w:pPr>
@@ -11126,22 +11217,40 @@
                 <w:sz w:val="14"/>
                 <w:szCs w:val="16"/>
               </w:rPr>
-              <w:t xml:space="preserve">        ISV1</w:t>
-            </w:r>
+              <w:t xml:space="preserve">        </w:t>
+            </w:r>
+            <w:proofErr w:type="spellStart"/>
             <w:r>
               <w:rPr>
                 <w:sz w:val="14"/>
                 <w:szCs w:val="16"/>
               </w:rPr>
-              <w:t>Customization</w:t>
+              <w:t>ValuedPartnerSampleOrderEntryCustomizationUI</w:t>
             </w:r>
             <w:r>
               <w:rPr>
                 <w:sz w:val="14"/>
                 <w:szCs w:val="16"/>
               </w:rPr>
-              <w:t>OrderEntryCustomizationUI.initFinders();</w:t>
-            </w:r>
+              <w:t>.initFinders</w:t>
+            </w:r>
+            <w:proofErr w:type="spellEnd"/>
+            <w:r>
+              <w:rPr>
+                <w:sz w:val="14"/>
+                <w:szCs w:val="16"/>
+              </w:rPr>
+              <w:t>(</w:t>
+            </w:r>
+            <w:proofErr w:type="gramStart"/>
+            <w:r>
+              <w:rPr>
+                <w:sz w:val="14"/>
+                <w:szCs w:val="16"/>
+              </w:rPr>
+              <w:t>);</w:t>
+            </w:r>
+            <w:proofErr w:type="gramEnd"/>
           </w:p>
           <w:p>
             <w:pPr>
@@ -11156,22 +11265,40 @@
                 <w:sz w:val="14"/>
                 <w:szCs w:val="16"/>
               </w:rPr>
-              <w:t xml:space="preserve">        ISV1</w:t>
-            </w:r>
+              <w:t xml:space="preserve">        </w:t>
+            </w:r>
+            <w:proofErr w:type="spellStart"/>
             <w:r>
               <w:rPr>
                 <w:sz w:val="14"/>
                 <w:szCs w:val="16"/>
               </w:rPr>
-              <w:t>Customization</w:t>
+              <w:t>ValuedPartnerSampleOrderEntryCustomizationUI</w:t>
             </w:r>
             <w:r>
               <w:rPr>
                 <w:sz w:val="14"/>
                 <w:szCs w:val="16"/>
               </w:rPr>
-              <w:t>OrderEntryCustomizationUI.initTextbox();</w:t>
-            </w:r>
+              <w:t>.initTextbox</w:t>
+            </w:r>
+            <w:proofErr w:type="spellEnd"/>
+            <w:r>
+              <w:rPr>
+                <w:sz w:val="14"/>
+                <w:szCs w:val="16"/>
+              </w:rPr>
+              <w:t>(</w:t>
+            </w:r>
+            <w:proofErr w:type="gramStart"/>
+            <w:r>
+              <w:rPr>
+                <w:sz w:val="14"/>
+                <w:szCs w:val="16"/>
+              </w:rPr>
+              <w:t>);</w:t>
+            </w:r>
+            <w:proofErr w:type="gramEnd"/>
           </w:p>
           <w:p>
             <w:pPr>
@@ -11186,22 +11313,31 @@
                 <w:sz w:val="14"/>
                 <w:szCs w:val="16"/>
               </w:rPr>
-              <w:t xml:space="preserve">        ISV1</w:t>
+              <w:t xml:space="preserve">        </w:t>
             </w:r>
             <w:r>
               <w:rPr>
                 <w:sz w:val="14"/>
                 <w:szCs w:val="16"/>
               </w:rPr>
-              <w:t>Customization</w:t>
+              <w:t>ValuedPartnerSampleOrderEntryCustomizationUI</w:t>
             </w:r>
             <w:r>
               <w:rPr>
                 <w:sz w:val="14"/>
                 <w:szCs w:val="16"/>
               </w:rPr>
-              <w:t>OrderEntryCustomizationUI.initNumericTextBox();</w:t>
-            </w:r>
+              <w:t>.initNumericTextBox(</w:t>
+            </w:r>
+            <w:proofErr w:type="gramStart"/>
+            <w:r>
+              <w:rPr>
+                <w:sz w:val="14"/>
+                <w:szCs w:val="16"/>
+              </w:rPr>
+              <w:t>);</w:t>
+            </w:r>
+            <w:proofErr w:type="gramEnd"/>
           </w:p>
           <w:p>
             <w:pPr>
@@ -11216,22 +11352,40 @@
                 <w:sz w:val="14"/>
                 <w:szCs w:val="16"/>
               </w:rPr>
-              <w:t xml:space="preserve">        ISV1</w:t>
-            </w:r>
+              <w:t xml:space="preserve">        </w:t>
+            </w:r>
+            <w:proofErr w:type="spellStart"/>
             <w:r>
               <w:rPr>
                 <w:sz w:val="14"/>
                 <w:szCs w:val="16"/>
               </w:rPr>
-              <w:t>Customization</w:t>
+              <w:t>ValuedPartnerSampleOrderEntryCustomizationUI</w:t>
             </w:r>
             <w:r>
               <w:rPr>
                 <w:sz w:val="14"/>
                 <w:szCs w:val="16"/>
               </w:rPr>
-              <w:t>OrderEntryCustomizationUI.initDropDownList();</w:t>
-            </w:r>
+              <w:t>.initDropDownList</w:t>
+            </w:r>
+            <w:proofErr w:type="spellEnd"/>
+            <w:r>
+              <w:rPr>
+                <w:sz w:val="14"/>
+                <w:szCs w:val="16"/>
+              </w:rPr>
+              <w:t>(</w:t>
+            </w:r>
+            <w:proofErr w:type="gramStart"/>
+            <w:r>
+              <w:rPr>
+                <w:sz w:val="14"/>
+                <w:szCs w:val="16"/>
+              </w:rPr>
+              <w:t>);</w:t>
+            </w:r>
+            <w:proofErr w:type="gramEnd"/>
           </w:p>
           <w:p>
             <w:pPr>
@@ -11246,22 +11400,40 @@
                 <w:sz w:val="14"/>
                 <w:szCs w:val="16"/>
               </w:rPr>
-              <w:t xml:space="preserve">        ISV1</w:t>
-            </w:r>
+              <w:t xml:space="preserve">        </w:t>
+            </w:r>
+            <w:proofErr w:type="spellStart"/>
             <w:r>
               <w:rPr>
                 <w:sz w:val="14"/>
                 <w:szCs w:val="16"/>
               </w:rPr>
-              <w:t>Customization</w:t>
+              <w:t>ValuedPartnerSampleOrderEntryCustomizationUI</w:t>
             </w:r>
             <w:r>
               <w:rPr>
                 <w:sz w:val="14"/>
                 <w:szCs w:val="16"/>
               </w:rPr>
-              <w:t>OrderEntryCustomizationUI.initDatePicker();</w:t>
-            </w:r>
+              <w:t>.initDatePicker</w:t>
+            </w:r>
+            <w:proofErr w:type="spellEnd"/>
+            <w:r>
+              <w:rPr>
+                <w:sz w:val="14"/>
+                <w:szCs w:val="16"/>
+              </w:rPr>
+              <w:t>(</w:t>
+            </w:r>
+            <w:proofErr w:type="gramStart"/>
+            <w:r>
+              <w:rPr>
+                <w:sz w:val="14"/>
+                <w:szCs w:val="16"/>
+              </w:rPr>
+              <w:t>);</w:t>
+            </w:r>
+            <w:proofErr w:type="gramEnd"/>
           </w:p>
           <w:p>
             <w:pPr>
@@ -11276,22 +11448,40 @@
                 <w:sz w:val="14"/>
                 <w:szCs w:val="16"/>
               </w:rPr>
-              <w:t xml:space="preserve">        ISV1</w:t>
-            </w:r>
+              <w:t xml:space="preserve">        </w:t>
+            </w:r>
+            <w:proofErr w:type="spellStart"/>
             <w:r>
               <w:rPr>
                 <w:sz w:val="14"/>
                 <w:szCs w:val="16"/>
               </w:rPr>
-              <w:t>Customization</w:t>
+              <w:t>ValuedPartnerSampleOrderEntryCustomizationUI</w:t>
             </w:r>
             <w:r>
               <w:rPr>
                 <w:sz w:val="14"/>
                 <w:szCs w:val="16"/>
               </w:rPr>
-              <w:t>OrderEntryCustomizationUI.initCheckBoxes();</w:t>
-            </w:r>
+              <w:t>.initCheckBoxes</w:t>
+            </w:r>
+            <w:proofErr w:type="spellEnd"/>
+            <w:r>
+              <w:rPr>
+                <w:sz w:val="14"/>
+                <w:szCs w:val="16"/>
+              </w:rPr>
+              <w:t>(</w:t>
+            </w:r>
+            <w:proofErr w:type="gramStart"/>
+            <w:r>
+              <w:rPr>
+                <w:sz w:val="14"/>
+                <w:szCs w:val="16"/>
+              </w:rPr>
+              <w:t>);</w:t>
+            </w:r>
+            <w:proofErr w:type="gramEnd"/>
           </w:p>
           <w:p>
             <w:pPr>
@@ -11306,22 +11496,40 @@
                 <w:sz w:val="14"/>
                 <w:szCs w:val="16"/>
               </w:rPr>
-              <w:t xml:space="preserve">        ISV1</w:t>
-            </w:r>
+              <w:t xml:space="preserve">        </w:t>
+            </w:r>
+            <w:proofErr w:type="spellStart"/>
             <w:r>
               <w:rPr>
                 <w:sz w:val="14"/>
                 <w:szCs w:val="16"/>
               </w:rPr>
-              <w:t>Customization</w:t>
+              <w:t>ValuedPartnerSampleOrderEntryCustomizationUI</w:t>
             </w:r>
             <w:r>
               <w:rPr>
                 <w:sz w:val="14"/>
                 <w:szCs w:val="16"/>
               </w:rPr>
-              <w:t>OrderEntryCustomizationUI.initGrid();</w:t>
-            </w:r>
+              <w:t>.initGrid</w:t>
+            </w:r>
+            <w:proofErr w:type="spellEnd"/>
+            <w:r>
+              <w:rPr>
+                <w:sz w:val="14"/>
+                <w:szCs w:val="16"/>
+              </w:rPr>
+              <w:t>(</w:t>
+            </w:r>
+            <w:proofErr w:type="gramStart"/>
+            <w:r>
+              <w:rPr>
+                <w:sz w:val="14"/>
+                <w:szCs w:val="16"/>
+              </w:rPr>
+              <w:t>);</w:t>
+            </w:r>
+            <w:proofErr w:type="gramEnd"/>
           </w:p>
           <w:p>
             <w:pPr>
@@ -11336,22 +11544,31 @@
                 <w:sz w:val="14"/>
                 <w:szCs w:val="16"/>
               </w:rPr>
-              <w:t xml:space="preserve">        ISV1</w:t>
+              <w:t xml:space="preserve">        </w:t>
             </w:r>
             <w:r>
               <w:rPr>
                 <w:sz w:val="14"/>
                 <w:szCs w:val="16"/>
               </w:rPr>
-              <w:t>Customization</w:t>
+              <w:t>ValuedPartnerSampleOrderEntryCustomizationUI</w:t>
             </w:r>
             <w:r>
               <w:rPr>
                 <w:sz w:val="14"/>
                 <w:szCs w:val="16"/>
               </w:rPr>
-              <w:t>OrderEntryCustomizationUI.initOtherControls();</w:t>
-            </w:r>
+              <w:t>.initOtherControls(</w:t>
+            </w:r>
+            <w:proofErr w:type="gramStart"/>
+            <w:r>
+              <w:rPr>
+                <w:sz w:val="14"/>
+                <w:szCs w:val="16"/>
+              </w:rPr>
+              <w:t>);</w:t>
+            </w:r>
+            <w:proofErr w:type="gramEnd"/>
           </w:p>
           <w:p>
             <w:pPr>
@@ -11406,7 +11623,7 @@
       <w:pPr>
         <w:pStyle w:val="SAGEHeading3"/>
       </w:pPr>
-      <w:bookmarkStart w:id="26" w:name="_Toc57823761"/>
+      <w:bookmarkStart w:id="26" w:name="_Toc66803816"/>
       <w:proofErr w:type="spellStart"/>
       <w:r>
         <w:t>initDropDownList</w:t>
@@ -11488,9 +11705,6 @@
               </w:rPr>
             </w:pPr>
             <w:r>
-              <w:t xml:space="preserve">        </w:t>
-            </w:r>
-            <w:r>
               <w:rPr>
                 <w:sz w:val="16"/>
                 <w:szCs w:val="16"/>
@@ -11512,7 +11726,7 @@
                 <w:sz w:val="16"/>
                 <w:szCs w:val="16"/>
               </w:rPr>
-              <w:t xml:space="preserve">        $("#</w:t>
+              <w:t>$("#</w:t>
             </w:r>
             <w:proofErr w:type="spellStart"/>
             <w:r>
@@ -11528,7 +11742,15 @@
                 <w:sz w:val="16"/>
                 <w:szCs w:val="16"/>
               </w:rPr>
-              <w:t>").</w:t>
+              <w:t>"</w:t>
+            </w:r>
+            <w:proofErr w:type="gramStart"/>
+            <w:r>
+              <w:rPr>
+                <w:sz w:val="16"/>
+                <w:szCs w:val="16"/>
+              </w:rPr>
+              <w:t>).</w:t>
             </w:r>
             <w:proofErr w:type="spellStart"/>
             <w:r>
@@ -11539,6 +11761,7 @@
               <w:t>kendoDropDownList</w:t>
             </w:r>
             <w:proofErr w:type="spellEnd"/>
+            <w:proofErr w:type="gramEnd"/>
             <w:r>
               <w:rPr>
                 <w:sz w:val="16"/>
@@ -11561,7 +11784,7 @@
                 <w:sz w:val="16"/>
                 <w:szCs w:val="16"/>
               </w:rPr>
-              <w:t xml:space="preserve">        });</w:t>
+              <w:t>});</w:t>
             </w:r>
           </w:p>
           <w:p>
@@ -11578,7 +11801,7 @@
                 <w:sz w:val="16"/>
                 <w:szCs w:val="16"/>
               </w:rPr>
-              <w:t xml:space="preserve">        // Order type dropdown list</w:t>
+              <w:t>// Order type dropdown list</w:t>
             </w:r>
           </w:p>
           <w:p>
@@ -11595,7 +11818,7 @@
                 <w:sz w:val="16"/>
                 <w:szCs w:val="16"/>
               </w:rPr>
-              <w:t xml:space="preserve">        $("#</w:t>
+              <w:t>$("#</w:t>
             </w:r>
             <w:proofErr w:type="spellStart"/>
             <w:r>
@@ -11611,7 +11834,15 @@
                 <w:sz w:val="16"/>
                 <w:szCs w:val="16"/>
               </w:rPr>
-              <w:t>").</w:t>
+              <w:t>"</w:t>
+            </w:r>
+            <w:proofErr w:type="gramStart"/>
+            <w:r>
+              <w:rPr>
+                <w:sz w:val="16"/>
+                <w:szCs w:val="16"/>
+              </w:rPr>
+              <w:t>).</w:t>
             </w:r>
             <w:proofErr w:type="spellStart"/>
             <w:r>
@@ -11622,6 +11853,7 @@
               <w:t>kendoDropDownList</w:t>
             </w:r>
             <w:proofErr w:type="spellEnd"/>
+            <w:proofErr w:type="gramEnd"/>
             <w:r>
               <w:rPr>
                 <w:sz w:val="16"/>
@@ -11644,7 +11876,7 @@
                 <w:sz w:val="16"/>
                 <w:szCs w:val="16"/>
               </w:rPr>
-              <w:t xml:space="preserve">        });</w:t>
+              <w:t>});</w:t>
             </w:r>
           </w:p>
           <w:p>
@@ -11661,48 +11893,6 @@
                 <w:sz w:val="16"/>
                 <w:szCs w:val="16"/>
               </w:rPr>
-              <w:tab/>
-            </w:r>
-            <w:r>
-              <w:rPr>
-                <w:sz w:val="16"/>
-                <w:szCs w:val="16"/>
-              </w:rPr>
-              <w:tab/>
-            </w:r>
-            <w:r>
-              <w:rPr>
-                <w:sz w:val="16"/>
-                <w:szCs w:val="16"/>
-              </w:rPr>
-              <w:tab/>
-            </w:r>
-            <w:r>
-              <w:rPr>
-                <w:sz w:val="16"/>
-                <w:szCs w:val="16"/>
-              </w:rPr>
-              <w:tab/>
-            </w:r>
-            <w:r>
-              <w:rPr>
-                <w:sz w:val="16"/>
-                <w:szCs w:val="16"/>
-              </w:rPr>
-              <w:tab/>
-            </w:r>
-            <w:r>
-              <w:rPr>
-                <w:sz w:val="16"/>
-                <w:szCs w:val="16"/>
-              </w:rPr>
-              <w:t xml:space="preserve"> </w:t>
-            </w:r>
-            <w:r>
-              <w:rPr>
-                <w:sz w:val="16"/>
-                <w:szCs w:val="16"/>
-              </w:rPr>
               <w:t xml:space="preserve">// Custom </w:t>
             </w:r>
             <w:proofErr w:type="gramStart"/>
@@ -11736,7 +11926,7 @@
                 <w:sz w:val="16"/>
                 <w:szCs w:val="16"/>
               </w:rPr>
-              <w:t xml:space="preserve">        $("#</w:t>
+              <w:t>$("#</w:t>
             </w:r>
             <w:proofErr w:type="spellStart"/>
             <w:r>
@@ -11752,7 +11942,15 @@
                 <w:sz w:val="16"/>
                 <w:szCs w:val="16"/>
               </w:rPr>
-              <w:t>").</w:t>
+              <w:t>"</w:t>
+            </w:r>
+            <w:proofErr w:type="gramStart"/>
+            <w:r>
+              <w:rPr>
+                <w:sz w:val="16"/>
+                <w:szCs w:val="16"/>
+              </w:rPr>
+              <w:t>).</w:t>
             </w:r>
             <w:proofErr w:type="spellStart"/>
             <w:r>
@@ -11763,6 +11961,7 @@
               <w:t>kendoDropDownList</w:t>
             </w:r>
             <w:proofErr w:type="spellEnd"/>
+            <w:proofErr w:type="gramEnd"/>
             <w:r>
               <w:rPr>
                 <w:sz w:val="16"/>
@@ -11781,22 +11980,6 @@
                 <w:szCs w:val="16"/>
               </w:rPr>
             </w:pPr>
-            <w:r>
-              <w:rPr>
-                <w:rFonts w:ascii="Consolas" w:hAnsi="Consolas"/>
-                <w:sz w:val="16"/>
-                <w:szCs w:val="16"/>
-              </w:rPr>
-              <w:t xml:space="preserve">       </w:t>
-            </w:r>
-            <w:r>
-              <w:rPr>
-                <w:rFonts w:ascii="Consolas" w:hAnsi="Consolas"/>
-                <w:sz w:val="16"/>
-                <w:szCs w:val="16"/>
-              </w:rPr>
-              <w:t xml:space="preserve"> </w:t>
-            </w:r>
             <w:r>
               <w:rPr>
                 <w:rFonts w:ascii="Consolas" w:hAnsi="Consolas"/>
@@ -11823,7 +12006,7 @@
       <w:pPr>
         <w:pStyle w:val="SAGEHeading3"/>
       </w:pPr>
-      <w:bookmarkStart w:id="27" w:name="_Toc57823762"/>
+      <w:bookmarkStart w:id="27" w:name="_Toc66803817"/>
       <w:proofErr w:type="spellStart"/>
       <w:r>
         <w:t>initDatePicker</w:t>
@@ -11895,20 +12078,15 @@
           <w:p>
             <w:pPr>
               <w:pStyle w:val="SAGETextCodesection"/>
-              <w:rPr>
+              <w:ind w:left="0"/>
+              <w:rPr>
+                <w:rFonts w:ascii="Fira Code Retina" w:hAnsi="Fira Code Retina"/>
                 <w:sz w:val="16"/>
                 <w:szCs w:val="20"/>
               </w:rPr>
             </w:pPr>
             <w:r>
               <w:rPr>
-                <w:rFonts w:ascii="Fira Code Retina" w:hAnsi="Fira Code Retina"/>
-                <w:sz w:val="18"/>
-              </w:rPr>
-              <w:t xml:space="preserve">    </w:t>
-            </w:r>
-            <w:r>
-              <w:rPr>
                 <w:sz w:val="16"/>
                 <w:szCs w:val="20"/>
               </w:rPr>
@@ -11928,7 +12106,15 @@
                 <w:sz w:val="16"/>
                 <w:szCs w:val="20"/>
               </w:rPr>
-              <w:t>").</w:t>
+              <w:t>"</w:t>
+            </w:r>
+            <w:proofErr w:type="gramStart"/>
+            <w:r>
+              <w:rPr>
+                <w:sz w:val="16"/>
+                <w:szCs w:val="20"/>
+              </w:rPr>
+              <w:t>).</w:t>
             </w:r>
             <w:proofErr w:type="spellStart"/>
             <w:r>
@@ -11939,44 +12125,13 @@
               <w:t>kendoDatePicker</w:t>
             </w:r>
             <w:proofErr w:type="spellEnd"/>
-            <w:r>
-              <w:rPr>
-                <w:sz w:val="16"/>
-                <w:szCs w:val="20"/>
-              </w:rPr>
-              <w:t>({</w:t>
-            </w:r>
-          </w:p>
-          <w:p>
-            <w:pPr>
-              <w:pStyle w:val="SAGETextCodesection"/>
-              <w:ind w:left="0"/>
-              <w:rPr>
-                <w:rFonts w:ascii="Fira Code Retina" w:hAnsi="Fira Code Retina"/>
-                <w:sz w:val="16"/>
-                <w:szCs w:val="20"/>
-              </w:rPr>
-            </w:pPr>
-            <w:r>
-              <w:rPr>
-                <w:sz w:val="16"/>
-                <w:szCs w:val="20"/>
-              </w:rPr>
-              <w:t xml:space="preserve">       </w:t>
-            </w:r>
-            <w:r>
-              <w:rPr>
-                <w:sz w:val="16"/>
-                <w:szCs w:val="20"/>
-              </w:rPr>
-              <w:t xml:space="preserve"> </w:t>
-            </w:r>
-            <w:r>
-              <w:rPr>
-                <w:sz w:val="16"/>
-                <w:szCs w:val="20"/>
-              </w:rPr>
-              <w:t>});</w:t>
+            <w:proofErr w:type="gramEnd"/>
+            <w:r>
+              <w:rPr>
+                <w:sz w:val="16"/>
+                <w:szCs w:val="20"/>
+              </w:rPr>
+              <w:t>({});</w:t>
             </w:r>
           </w:p>
           <w:p>
@@ -12003,14 +12158,14 @@
       <w:pPr>
         <w:pStyle w:val="SAGEHeading2"/>
       </w:pPr>
-      <w:bookmarkStart w:id="28" w:name="_Toc57823763"/>
-      <w:bookmarkStart w:id="29" w:name="_Toc465759145"/>
+      <w:bookmarkStart w:id="28" w:name="_Toc465759145"/>
+      <w:bookmarkStart w:id="29" w:name="_Toc66803818"/>
       <w:r>
         <w:t>Initialization</w:t>
       </w:r>
-      <w:bookmarkEnd w:id="28"/>
+      <w:bookmarkEnd w:id="29"/>
     </w:p>
-    <w:bookmarkEnd w:id="29"/>
+    <w:bookmarkEnd w:id="28"/>
     <w:p>
       <w:pPr>
         <w:pStyle w:val="SAGEBodyText"/>
@@ -12052,7 +12207,7 @@
       <w:pPr>
         <w:pStyle w:val="SAGEHeading3"/>
       </w:pPr>
-      <w:bookmarkStart w:id="30" w:name="_Toc57823764"/>
+      <w:bookmarkStart w:id="30" w:name="_Toc66803819"/>
       <w:r>
         <w:t>Init Function</w:t>
       </w:r>
@@ -12278,7 +12433,7 @@
       <w:pPr>
         <w:pStyle w:val="SAGEHeading3"/>
       </w:pPr>
-      <w:bookmarkStart w:id="31" w:name="_Toc57823765"/>
+      <w:bookmarkStart w:id="31" w:name="_Toc66803820"/>
       <w:proofErr w:type="spellStart"/>
       <w:r>
         <w:t>initOtherControls</w:t>
@@ -12502,7 +12657,7 @@
       <w:pPr>
         <w:pStyle w:val="SAGEHeading3"/>
       </w:pPr>
-      <w:bookmarkStart w:id="32" w:name="_Toc57823766"/>
+      <w:bookmarkStart w:id="32" w:name="_Toc66803821"/>
       <w:proofErr w:type="spellStart"/>
       <w:r>
         <w:t>initFinders</w:t>
@@ -12650,13 +12805,23 @@
               </w:rPr>
             </w:pPr>
             <w:proofErr w:type="spellStart"/>
-            <w:r>
-              <w:rPr>
-                <w:rFonts w:ascii="Consolas" w:hAnsi="Consolas"/>
-                <w:sz w:val="16"/>
-                <w:szCs w:val="20"/>
-              </w:rPr>
-              <w:t>sg.finder.TaxCurrencyFinder</w:t>
+            <w:proofErr w:type="gramStart"/>
+            <w:r>
+              <w:rPr>
+                <w:rFonts w:ascii="Consolas" w:hAnsi="Consolas"/>
+                <w:sz w:val="16"/>
+                <w:szCs w:val="20"/>
+              </w:rPr>
+              <w:t>sg.finder</w:t>
+            </w:r>
+            <w:proofErr w:type="gramEnd"/>
+            <w:r>
+              <w:rPr>
+                <w:rFonts w:ascii="Consolas" w:hAnsi="Consolas"/>
+                <w:sz w:val="16"/>
+                <w:szCs w:val="20"/>
+              </w:rPr>
+              <w:t>.TaxCurrencyFinder</w:t>
             </w:r>
             <w:proofErr w:type="spellEnd"/>
             <w:r>
@@ -12673,7 +12838,7 @@
                 <w:sz w:val="16"/>
                 <w:szCs w:val="20"/>
               </w:rPr>
-              <w:t>ISV1CustomizationOrderEntryCustomizationUICallback</w:t>
+              <w:t>ValuedPartnerSampleOrderEntryCustomizationUICallback</w:t>
             </w:r>
             <w:r>
               <w:rPr>
@@ -12857,7 +13022,7 @@
                 <w:sz w:val="16"/>
                 <w:szCs w:val="20"/>
               </w:rPr>
-              <w:t>ISV1CustomizationOrderEntryCustomizationUICallback</w:t>
+              <w:t>ValuedPartnerSampleOrderEntryCustomizationUICallback</w:t>
             </w:r>
             <w:r>
               <w:rPr>
@@ -12965,7 +13130,7 @@
       <w:pPr>
         <w:pStyle w:val="SAGEHeading3"/>
       </w:pPr>
-      <w:bookmarkStart w:id="33" w:name="_Toc57823767"/>
+      <w:bookmarkStart w:id="33" w:name="_Toc66803822"/>
       <w:proofErr w:type="spellStart"/>
       <w:r>
         <w:lastRenderedPageBreak/>
@@ -13030,6 +13195,12 @@
           <w:insideV w:val="dotted" w:sz="4" w:space="0" w:color="auto"/>
         </w:tblBorders>
         <w:shd w:val="clear" w:color="auto" w:fill="F2F2F2" w:themeFill="background1" w:themeFillShade="F2"/>
+        <w:tblCellMar>
+          <w:top w:w="43" w:type="dxa"/>
+          <w:left w:w="144" w:type="dxa"/>
+          <w:bottom w:w="43" w:type="dxa"/>
+          <w:right w:w="144" w:type="dxa"/>
+        </w:tblCellMar>
         <w:tblLook w:val="04A0" w:firstRow="1" w:lastRow="0" w:firstColumn="1" w:lastColumn="0" w:noHBand="0" w:noVBand="1"/>
       </w:tblPr>
       <w:tblGrid>
@@ -13044,16 +13215,65 @@
           <w:p>
             <w:pPr>
               <w:pStyle w:val="SAGETextCodesection"/>
-              <w:rPr>
-                <w:rFonts w:ascii="Fira Code Retina" w:hAnsi="Fira Code Retina"/>
-                <w:sz w:val="18"/>
-                <w:szCs w:val="18"/>
+              <w:ind w:left="0"/>
+              <w:rPr>
+                <w:sz w:val="16"/>
+                <w:szCs w:val="16"/>
               </w:rPr>
             </w:pPr>
+            <w:r>
+              <w:rPr>
+                <w:sz w:val="16"/>
+                <w:szCs w:val="16"/>
+              </w:rPr>
+              <w:t>$("#</w:t>
+            </w:r>
+            <w:proofErr w:type="spellStart"/>
+            <w:r>
+              <w:rPr>
+                <w:sz w:val="16"/>
+                <w:szCs w:val="16"/>
+              </w:rPr>
+              <w:t>numericOrderAmount</w:t>
+            </w:r>
+            <w:proofErr w:type="spellEnd"/>
+            <w:r>
+              <w:rPr>
+                <w:sz w:val="16"/>
+                <w:szCs w:val="16"/>
+              </w:rPr>
+              <w:t>"</w:t>
+            </w:r>
+            <w:proofErr w:type="gramStart"/>
+            <w:r>
+              <w:rPr>
+                <w:sz w:val="16"/>
+                <w:szCs w:val="16"/>
+              </w:rPr>
+              <w:t>).</w:t>
+            </w:r>
+            <w:proofErr w:type="spellStart"/>
+            <w:r>
+              <w:rPr>
+                <w:sz w:val="16"/>
+                <w:szCs w:val="16"/>
+              </w:rPr>
+              <w:t>kendoNumericTextBox</w:t>
+            </w:r>
+            <w:proofErr w:type="spellEnd"/>
+            <w:proofErr w:type="gramEnd"/>
+            <w:r>
+              <w:rPr>
+                <w:sz w:val="16"/>
+                <w:szCs w:val="16"/>
+              </w:rPr>
+              <w:t>({</w:t>
+            </w:r>
           </w:p>
           <w:p>
             <w:pPr>
               <w:pStyle w:val="SAGETextCodesection"/>
+              <w:ind w:left="0"/>
               <w:rPr>
                 <w:sz w:val="16"/>
                 <w:szCs w:val="16"/>
@@ -13064,44 +13284,29 @@
                 <w:sz w:val="16"/>
                 <w:szCs w:val="16"/>
               </w:rPr>
-              <w:t>$("#</w:t>
-            </w:r>
-            <w:proofErr w:type="spellStart"/>
+              <w:t xml:space="preserve">   </w:t>
+            </w:r>
+            <w:proofErr w:type="gramStart"/>
             <w:r>
               <w:rPr>
                 <w:sz w:val="16"/>
                 <w:szCs w:val="16"/>
               </w:rPr>
-              <w:t>numericOrderAmount</w:t>
-            </w:r>
-            <w:proofErr w:type="spellEnd"/>
+              <w:t>spinners :</w:t>
+            </w:r>
+            <w:proofErr w:type="gramEnd"/>
             <w:r>
               <w:rPr>
                 <w:sz w:val="16"/>
                 <w:szCs w:val="16"/>
               </w:rPr>
-              <w:t>").</w:t>
-            </w:r>
-            <w:proofErr w:type="spellStart"/>
-            <w:r>
-              <w:rPr>
-                <w:sz w:val="16"/>
-                <w:szCs w:val="16"/>
-              </w:rPr>
-              <w:t>kendoNumericTextBox</w:t>
-            </w:r>
-            <w:proofErr w:type="spellEnd"/>
-            <w:r>
-              <w:rPr>
-                <w:sz w:val="16"/>
-                <w:szCs w:val="16"/>
-              </w:rPr>
-              <w:t>({</w:t>
+              <w:t xml:space="preserve"> false,</w:t>
             </w:r>
           </w:p>
           <w:p>
             <w:pPr>
               <w:pStyle w:val="SAGETextCodesection"/>
+              <w:ind w:left="0"/>
               <w:rPr>
                 <w:sz w:val="16"/>
                 <w:szCs w:val="16"/>
@@ -13112,34 +13317,20 @@
                 <w:sz w:val="16"/>
                 <w:szCs w:val="16"/>
               </w:rPr>
-              <w:t xml:space="preserve">       spinners : false,</w:t>
-            </w:r>
-          </w:p>
-          <w:p>
-            <w:pPr>
-              <w:pStyle w:val="SAGETextCodesection"/>
+              <w:t xml:space="preserve">   </w:t>
+            </w:r>
+            <w:r>
               <w:rPr>
                 <w:sz w:val="16"/>
                 <w:szCs w:val="16"/>
               </w:rPr>
-            </w:pPr>
-            <w:r>
-              <w:rPr>
-                <w:sz w:val="16"/>
-                <w:szCs w:val="16"/>
-              </w:rPr>
-              <w:t xml:space="preserve">        decimals: 3</w:t>
+              <w:t>decimals: 3</w:t>
             </w:r>
           </w:p>
           <w:p>
             <w:pPr>
               <w:pStyle w:val="SAGEBodyText"/>
               <w:spacing w:line="240" w:lineRule="auto"/>
-              <w:rPr>
-                <w:rFonts w:ascii="Fira Code Retina" w:hAnsi="Fira Code Retina"/>
-                <w:sz w:val="18"/>
-                <w:szCs w:val="18"/>
-              </w:rPr>
             </w:pPr>
             <w:r>
               <w:rPr>
@@ -13147,29 +13338,8 @@
                 <w:sz w:val="16"/>
                 <w:szCs w:val="16"/>
               </w:rPr>
-              <w:t xml:space="preserve">   </w:t>
-            </w:r>
-            <w:r>
-              <w:rPr>
-                <w:rFonts w:ascii="Consolas" w:hAnsi="Consolas"/>
-                <w:sz w:val="16"/>
-                <w:szCs w:val="16"/>
-              </w:rPr>
-              <w:t xml:space="preserve"> </w:t>
-            </w:r>
-            <w:r>
-              <w:rPr>
-                <w:rFonts w:ascii="Consolas" w:hAnsi="Consolas"/>
-                <w:sz w:val="16"/>
-                <w:szCs w:val="16"/>
-              </w:rPr>
               <w:t>});</w:t>
             </w:r>
-          </w:p>
-          <w:p>
-            <w:pPr>
-              <w:pStyle w:val="SAGEBodyText"/>
-            </w:pPr>
           </w:p>
         </w:tc>
       </w:tr>
@@ -13183,7 +13353,7 @@
       <w:pPr>
         <w:pStyle w:val="SAGEHeading3"/>
       </w:pPr>
-      <w:bookmarkStart w:id="34" w:name="_Toc57823768"/>
+      <w:bookmarkStart w:id="34" w:name="_Toc66803823"/>
       <w:r>
         <w:t>Kendo UI Grid, Dropdown and other controls</w:t>
       </w:r>
@@ -13204,7 +13374,7 @@
       <w:pPr>
         <w:pStyle w:val="SAGEHeading3"/>
       </w:pPr>
-      <w:bookmarkStart w:id="35" w:name="_Toc57823769"/>
+      <w:bookmarkStart w:id="35" w:name="_Toc66803824"/>
       <w:proofErr w:type="spellStart"/>
       <w:r>
         <w:t>initDropdownList</w:t>
@@ -13496,15 +13666,33 @@
                 <w:sz w:val="16"/>
                 <w:szCs w:val="20"/>
               </w:rPr>
-              <w:t xml:space="preserve">        $("#txtCustomCTotalCost").val(</w:t>
-            </w:r>
-            <w:r>
-              <w:rPr>
-                <w:rFonts w:ascii="Consolas" w:hAnsi="Consolas"/>
-                <w:sz w:val="16"/>
-                <w:szCs w:val="20"/>
-              </w:rPr>
-              <w:t>ISV1CustomizationOrderEntryCustomizationUI</w:t>
+              <w:t xml:space="preserve">        $("#txtCustomCTotalCost"</w:t>
+            </w:r>
+            <w:proofErr w:type="gramStart"/>
+            <w:r>
+              <w:rPr>
+                <w:rFonts w:ascii="Consolas" w:hAnsi="Consolas"/>
+                <w:sz w:val="16"/>
+                <w:szCs w:val="20"/>
+              </w:rPr>
+              <w:t>).val</w:t>
+            </w:r>
+            <w:proofErr w:type="gramEnd"/>
+            <w:r>
+              <w:rPr>
+                <w:rFonts w:ascii="Consolas" w:hAnsi="Consolas"/>
+                <w:sz w:val="16"/>
+                <w:szCs w:val="20"/>
+              </w:rPr>
+              <w:t>(</w:t>
+            </w:r>
+            <w:r>
+              <w:rPr>
+                <w:rFonts w:ascii="Consolas" w:hAnsi="Consolas"/>
+                <w:sz w:val="16"/>
+                <w:szCs w:val="20"/>
+              </w:rPr>
+              <w:t>ValuedPartnerSampleOrderEntryCustomizationUI</w:t>
             </w:r>
             <w:r>
               <w:rPr>
@@ -13580,7 +13768,7 @@
       <w:pPr>
         <w:pStyle w:val="SAGEHeading2"/>
       </w:pPr>
-      <w:bookmarkStart w:id="37" w:name="_Toc57823770"/>
+      <w:bookmarkStart w:id="37" w:name="_Toc66803825"/>
       <w:r>
         <w:lastRenderedPageBreak/>
         <w:t xml:space="preserve">Intercept existing events and add custom </w:t>
@@ -14626,7 +14814,7 @@
       <w:pPr>
         <w:pStyle w:val="SAGEHeading3"/>
       </w:pPr>
-      <w:bookmarkStart w:id="38" w:name="_Toc57823771"/>
+      <w:bookmarkStart w:id="38" w:name="_Toc66803826"/>
       <w:proofErr w:type="spellStart"/>
       <w:r>
         <w:t>ajaxSuccess</w:t>
@@ -14871,27 +15059,45 @@
               </w:rPr>
               <w:t xml:space="preserve">   </w:t>
             </w:r>
+            <w:proofErr w:type="spellStart"/>
             <w:r>
               <w:rPr>
                 <w:sz w:val="14"/>
                 <w:szCs w:val="16"/>
               </w:rPr>
-              <w:t>ISV1CustomizationOrderEntryCustomizationUI</w:t>
+              <w:t>ValuedPartnerSampleOrderEntryCustomizationUI</w:t>
             </w:r>
             <w:r>
               <w:rPr>
                 <w:sz w:val="14"/>
                 <w:szCs w:val="16"/>
               </w:rPr>
-              <w:t xml:space="preserve">.orderNumber = </w:t>
+              <w:t>.orderNumber</w:t>
+            </w:r>
+            <w:proofErr w:type="spellEnd"/>
+            <w:r>
+              <w:rPr>
+                <w:sz w:val="14"/>
+                <w:szCs w:val="16"/>
+              </w:rPr>
+              <w:t xml:space="preserve"> = </w:t>
             </w:r>
             <w:proofErr w:type="spellStart"/>
+            <w:proofErr w:type="gramStart"/>
             <w:r>
               <w:rPr>
                 <w:sz w:val="14"/>
                 <w:szCs w:val="16"/>
               </w:rPr>
-              <w:t>data.model.OrderNumber</w:t>
+              <w:t>data.model</w:t>
+            </w:r>
+            <w:proofErr w:type="gramEnd"/>
+            <w:r>
+              <w:rPr>
+                <w:sz w:val="14"/>
+                <w:szCs w:val="16"/>
+              </w:rPr>
+              <w:t>.OrderNumber</w:t>
             </w:r>
             <w:proofErr w:type="spellEnd"/>
             <w:r>
@@ -15107,20 +15313,38 @@
               </w:rPr>
               <w:t xml:space="preserve">      </w:t>
             </w:r>
+            <w:proofErr w:type="spellStart"/>
             <w:r>
               <w:rPr>
                 <w:sz w:val="14"/>
                 <w:szCs w:val="16"/>
               </w:rPr>
-              <w:t>ISV1CustomizationOrderEntryCustomizationUI</w:t>
+              <w:t>ValuedPartnerSampleOrderEntryCustomizationUI</w:t>
             </w:r>
             <w:r>
               <w:rPr>
                 <w:sz w:val="14"/>
                 <w:szCs w:val="16"/>
               </w:rPr>
-              <w:t>.total[0] = 0;</w:t>
-            </w:r>
+              <w:t>.total</w:t>
+            </w:r>
+            <w:proofErr w:type="spellEnd"/>
+            <w:r>
+              <w:rPr>
+                <w:sz w:val="14"/>
+                <w:szCs w:val="16"/>
+              </w:rPr>
+              <w:t xml:space="preserve">[0] = </w:t>
+            </w:r>
+            <w:proofErr w:type="gramStart"/>
+            <w:r>
+              <w:rPr>
+                <w:sz w:val="14"/>
+                <w:szCs w:val="16"/>
+              </w:rPr>
+              <w:t>0;</w:t>
+            </w:r>
+            <w:proofErr w:type="gramEnd"/>
           </w:p>
           <w:p>
             <w:pPr>
@@ -15137,20 +15361,38 @@
               </w:rPr>
               <w:t xml:space="preserve">      </w:t>
             </w:r>
+            <w:proofErr w:type="spellStart"/>
             <w:r>
               <w:rPr>
                 <w:sz w:val="14"/>
                 <w:szCs w:val="16"/>
               </w:rPr>
-              <w:t>ISV1CustomizationOrderEntryCustomizationUI</w:t>
+              <w:t>ValuedPartnerSampleOrderEntryCustomizationUI</w:t>
             </w:r>
             <w:r>
               <w:rPr>
                 <w:sz w:val="14"/>
                 <w:szCs w:val="16"/>
               </w:rPr>
-              <w:t>.total[1] = 0;</w:t>
-            </w:r>
+              <w:t>.total</w:t>
+            </w:r>
+            <w:proofErr w:type="spellEnd"/>
+            <w:r>
+              <w:rPr>
+                <w:sz w:val="14"/>
+                <w:szCs w:val="16"/>
+              </w:rPr>
+              <w:t xml:space="preserve">[1] = </w:t>
+            </w:r>
+            <w:proofErr w:type="gramStart"/>
+            <w:r>
+              <w:rPr>
+                <w:sz w:val="14"/>
+                <w:szCs w:val="16"/>
+              </w:rPr>
+              <w:t>0;</w:t>
+            </w:r>
+            <w:proofErr w:type="gramEnd"/>
           </w:p>
           <w:p>
             <w:pPr>
@@ -15167,20 +15409,38 @@
               </w:rPr>
               <w:t xml:space="preserve">      </w:t>
             </w:r>
+            <w:proofErr w:type="spellStart"/>
             <w:r>
               <w:rPr>
                 <w:sz w:val="14"/>
                 <w:szCs w:val="16"/>
               </w:rPr>
-              <w:t>ISV1CustomizationOrderEntryCustomizationUI</w:t>
+              <w:t>ValuedPartnerSampleOrderEntryCustomizationUI</w:t>
             </w:r>
             <w:r>
               <w:rPr>
                 <w:sz w:val="14"/>
                 <w:szCs w:val="16"/>
               </w:rPr>
-              <w:t>.total[2] = 0;</w:t>
-            </w:r>
+              <w:t>.total</w:t>
+            </w:r>
+            <w:proofErr w:type="spellEnd"/>
+            <w:r>
+              <w:rPr>
+                <w:sz w:val="14"/>
+                <w:szCs w:val="16"/>
+              </w:rPr>
+              <w:t xml:space="preserve">[2] = </w:t>
+            </w:r>
+            <w:proofErr w:type="gramStart"/>
+            <w:r>
+              <w:rPr>
+                <w:sz w:val="14"/>
+                <w:szCs w:val="16"/>
+              </w:rPr>
+              <w:t>0;</w:t>
+            </w:r>
+            <w:proofErr w:type="gramEnd"/>
           </w:p>
           <w:p>
             <w:pPr>
@@ -15284,19 +15544,28 @@
               </w:rPr>
               <w:t xml:space="preserve">   </w:t>
             </w:r>
+            <w:proofErr w:type="spellStart"/>
             <w:r>
               <w:rPr>
                 <w:sz w:val="14"/>
                 <w:szCs w:val="16"/>
               </w:rPr>
-              <w:t>ISV1CustomizationOrderEntryCustomizationUI</w:t>
+              <w:t>ValuedPartnerSampleOrderEntryCustomizationUI</w:t>
             </w:r>
             <w:r>
               <w:rPr>
                 <w:sz w:val="14"/>
                 <w:szCs w:val="16"/>
               </w:rPr>
-              <w:t xml:space="preserve">.total[0] += </w:t>
+              <w:t>.total</w:t>
+            </w:r>
+            <w:proofErr w:type="spellEnd"/>
+            <w:r>
+              <w:rPr>
+                <w:sz w:val="14"/>
+                <w:szCs w:val="16"/>
+              </w:rPr>
+              <w:t xml:space="preserve">[0] += </w:t>
             </w:r>
             <w:proofErr w:type="spellStart"/>
             <w:r>
@@ -15323,6 +15592,7 @@
               <w:t>i</w:t>
             </w:r>
             <w:proofErr w:type="spellEnd"/>
+            <w:proofErr w:type="gramStart"/>
             <w:r>
               <w:rPr>
                 <w:sz w:val="14"/>
@@ -15339,6 +15609,7 @@
               <w:t>ExtendedPrice</w:t>
             </w:r>
             <w:proofErr w:type="spellEnd"/>
+            <w:proofErr w:type="gramEnd"/>
             <w:r>
               <w:rPr>
                 <w:sz w:val="14"/>
@@ -15362,19 +15633,28 @@
               </w:rPr>
               <w:t xml:space="preserve">         </w:t>
             </w:r>
+            <w:proofErr w:type="spellStart"/>
             <w:r>
               <w:rPr>
                 <w:sz w:val="14"/>
                 <w:szCs w:val="16"/>
               </w:rPr>
-              <w:t>ISV1CustomizationOrderEntryCustomizationUI</w:t>
+              <w:t>ValuedPartnerSampleOrderEntryCustomizationUI</w:t>
             </w:r>
             <w:r>
               <w:rPr>
                 <w:sz w:val="14"/>
                 <w:szCs w:val="16"/>
               </w:rPr>
-              <w:t xml:space="preserve">.total[1] += </w:t>
+              <w:t>.total</w:t>
+            </w:r>
+            <w:proofErr w:type="spellEnd"/>
+            <w:r>
+              <w:rPr>
+                <w:sz w:val="14"/>
+                <w:szCs w:val="16"/>
+              </w:rPr>
+              <w:t xml:space="preserve">[1] += </w:t>
             </w:r>
             <w:proofErr w:type="spellStart"/>
             <w:r>
@@ -15401,6 +15681,7 @@
               <w:t>i</w:t>
             </w:r>
             <w:proofErr w:type="spellEnd"/>
+            <w:proofErr w:type="gramStart"/>
             <w:r>
               <w:rPr>
                 <w:sz w:val="14"/>
@@ -15417,6 +15698,7 @@
               <w:t>DiscountedExtendedAmount</w:t>
             </w:r>
             <w:proofErr w:type="spellEnd"/>
+            <w:proofErr w:type="gramEnd"/>
             <w:r>
               <w:rPr>
                 <w:sz w:val="14"/>
@@ -15440,19 +15722,28 @@
               </w:rPr>
               <w:t xml:space="preserve">         </w:t>
             </w:r>
+            <w:proofErr w:type="spellStart"/>
             <w:r>
               <w:rPr>
                 <w:sz w:val="14"/>
                 <w:szCs w:val="16"/>
               </w:rPr>
-              <w:t>ISV1CustomizationOrderEntryCustomizationUI</w:t>
+              <w:t>ValuedPartnerSampleOrderEntryCustomizationUI</w:t>
             </w:r>
             <w:r>
               <w:rPr>
                 <w:sz w:val="14"/>
                 <w:szCs w:val="16"/>
               </w:rPr>
-              <w:t xml:space="preserve">.total[2] += </w:t>
+              <w:t>.total</w:t>
+            </w:r>
+            <w:proofErr w:type="spellEnd"/>
+            <w:r>
+              <w:rPr>
+                <w:sz w:val="14"/>
+                <w:szCs w:val="16"/>
+              </w:rPr>
+              <w:t xml:space="preserve">[2] += </w:t>
             </w:r>
             <w:proofErr w:type="spellStart"/>
             <w:r>
@@ -15479,6 +15770,7 @@
               <w:t>i</w:t>
             </w:r>
             <w:proofErr w:type="spellEnd"/>
+            <w:proofErr w:type="gramStart"/>
             <w:r>
               <w:rPr>
                 <w:sz w:val="14"/>
@@ -15495,6 +15787,7 @@
               <w:t>ExtendedOrderCost</w:t>
             </w:r>
             <w:proofErr w:type="spellEnd"/>
+            <w:proofErr w:type="gramEnd"/>
             <w:r>
               <w:rPr>
                 <w:sz w:val="14"/>
@@ -15532,14 +15825,30 @@
                 <w:sz w:val="14"/>
                 <w:szCs w:val="16"/>
               </w:rPr>
-              <w:t xml:space="preserve">      $("#txtCustomCTotalCost").val(</w:t>
-            </w:r>
+              <w:t xml:space="preserve">      $("#txtCustomCTotalCost"</w:t>
+            </w:r>
+            <w:proofErr w:type="gramStart"/>
             <w:r>
               <w:rPr>
                 <w:sz w:val="14"/>
                 <w:szCs w:val="16"/>
               </w:rPr>
-              <w:t>ISV1CustomizationOrderEntryCustomizationUI</w:t>
+              <w:t>).val</w:t>
+            </w:r>
+            <w:proofErr w:type="gramEnd"/>
+            <w:r>
+              <w:rPr>
+                <w:sz w:val="14"/>
+                <w:szCs w:val="16"/>
+              </w:rPr>
+              <w:t>(</w:t>
+            </w:r>
+            <w:r>
+              <w:rPr>
+                <w:sz w:val="14"/>
+                <w:szCs w:val="16"/>
+              </w:rPr>
+              <w:t>ValuedPartnerSampleOrderEntryCustomizationUI</w:t>
             </w:r>
             <w:r>
               <w:rPr>
@@ -15565,12 +15874,21 @@
               <w:t xml:space="preserve">      var comment = "Total Cost for " + </w:t>
             </w:r>
             <w:proofErr w:type="spellStart"/>
+            <w:proofErr w:type="gramStart"/>
             <w:r>
               <w:rPr>
                 <w:sz w:val="14"/>
                 <w:szCs w:val="16"/>
               </w:rPr>
-              <w:t>data.model.OrderNumber</w:t>
+              <w:t>data.model</w:t>
+            </w:r>
+            <w:proofErr w:type="gramEnd"/>
+            <w:r>
+              <w:rPr>
+                <w:sz w:val="14"/>
+                <w:szCs w:val="16"/>
+              </w:rPr>
+              <w:t>.OrderNumber</w:t>
             </w:r>
             <w:proofErr w:type="spellEnd"/>
             <w:r>
@@ -15580,19 +15898,28 @@
               </w:rPr>
               <w:t xml:space="preserve"> + " is " + </w:t>
             </w:r>
+            <w:proofErr w:type="spellStart"/>
             <w:r>
               <w:rPr>
                 <w:sz w:val="14"/>
                 <w:szCs w:val="16"/>
               </w:rPr>
-              <w:t>ISV1CustomizationOrderEntryCustomizationUI</w:t>
+              <w:t>ValuedPartnerSampleOrderEntryCustomizationUI</w:t>
             </w:r>
             <w:r>
               <w:rPr>
                 <w:sz w:val="14"/>
                 <w:szCs w:val="16"/>
               </w:rPr>
-              <w:t>.total[0];</w:t>
+              <w:t>.total</w:t>
+            </w:r>
+            <w:proofErr w:type="spellEnd"/>
+            <w:r>
+              <w:rPr>
+                <w:sz w:val="14"/>
+                <w:szCs w:val="16"/>
+              </w:rPr>
+              <w:t>[0];</w:t>
             </w:r>
           </w:p>
           <w:p>
@@ -15915,7 +16242,7 @@
       <w:pPr>
         <w:pStyle w:val="SAGEHeading3"/>
       </w:pPr>
-      <w:bookmarkStart w:id="39" w:name="_Toc57823772"/>
+      <w:bookmarkStart w:id="39" w:name="_Toc66803827"/>
       <w:proofErr w:type="spellStart"/>
       <w:r>
         <w:lastRenderedPageBreak/>
@@ -15964,7 +16291,8 @@
     <w:tbl>
       <w:tblPr>
         <w:tblStyle w:val="TableGrid"/>
-        <w:tblW w:w="0" w:type="auto"/>
+        <w:tblW w:w="9180" w:type="dxa"/>
+        <w:tblInd w:w="-5" w:type="dxa"/>
         <w:tblBorders>
           <w:top w:val="dotted" w:sz="4" w:space="0" w:color="auto"/>
           <w:left w:val="dotted" w:sz="4" w:space="0" w:color="auto"/>
@@ -15977,12 +16305,12 @@
         <w:tblLook w:val="04A0" w:firstRow="1" w:lastRow="0" w:firstColumn="1" w:lastColumn="0" w:noHBand="0" w:noVBand="1"/>
       </w:tblPr>
       <w:tblGrid>
-        <w:gridCol w:w="9208"/>
+        <w:gridCol w:w="9180"/>
       </w:tblGrid>
       <w:tr>
         <w:tc>
           <w:tcPr>
-            <w:tcW w:w="9208" w:type="dxa"/>
+            <w:tcW w:w="9180" w:type="dxa"/>
             <w:shd w:val="clear" w:color="auto" w:fill="F2F2F2" w:themeFill="background1" w:themeFillShade="F2"/>
           </w:tcPr>
           <w:p>
@@ -16265,6 +16593,7 @@
               <w:t xml:space="preserve"> = </w:t>
             </w:r>
             <w:proofErr w:type="spellStart"/>
+            <w:proofErr w:type="gramStart"/>
             <w:r>
               <w:rPr>
                 <w:rFonts w:ascii="Consolas" w:hAnsi="Consolas"/>
@@ -16274,6 +16603,7 @@
               <w:t>sg.utls.url.buildUrl</w:t>
             </w:r>
             <w:proofErr w:type="spellEnd"/>
+            <w:proofErr w:type="gramEnd"/>
             <w:r>
               <w:rPr>
                 <w:rFonts w:ascii="Consolas" w:hAnsi="Consolas"/>
@@ -16296,7 +16626,26 @@
                 <w:sz w:val="16"/>
                 <w:szCs w:val="20"/>
               </w:rPr>
-              <w:t>", "ISV1Customization", "</w:t>
+              <w:t>", "</w:t>
+            </w:r>
+            <w:proofErr w:type="spellStart"/>
+            <w:r>
+              <w:rPr>
+                <w:rFonts w:ascii="Consolas" w:hAnsi="Consolas" w:cs="Consolas"/>
+                <w:color w:val="2B91AF"/>
+                <w:sz w:val="16"/>
+                <w:szCs w:val="16"/>
+              </w:rPr>
+              <w:t>ValuedPartnerSampleCustomizationController</w:t>
+            </w:r>
+            <w:proofErr w:type="spellEnd"/>
+            <w:r>
+              <w:rPr>
+                <w:rFonts w:ascii="Consolas" w:hAnsi="Consolas"/>
+                <w:sz w:val="16"/>
+                <w:szCs w:val="20"/>
+              </w:rPr>
+              <w:t>", "</w:t>
             </w:r>
             <w:proofErr w:type="spellStart"/>
             <w:r>
@@ -16520,8 +16869,34 @@
                 <w:sz w:val="16"/>
                 <w:szCs w:val="20"/>
               </w:rPr>
-              <w:t xml:space="preserve">                    ISV1OrderEntryCustomizationUICallback.loadCustomOrder(data);</w:t>
-            </w:r>
+              <w:t xml:space="preserve">                    </w:t>
+            </w:r>
+            <w:r>
+              <w:rPr>
+                <w:rFonts w:ascii="Consolas" w:hAnsi="Consolas"/>
+                <w:sz w:val="16"/>
+                <w:szCs w:val="20"/>
+              </w:rPr>
+              <w:t>ValuedPartnerSampleOrderEntryCustomizationUICallback</w:t>
+            </w:r>
+            <w:r>
+              <w:rPr>
+                <w:rFonts w:ascii="Consolas" w:hAnsi="Consolas"/>
+                <w:sz w:val="16"/>
+                <w:szCs w:val="20"/>
+              </w:rPr>
+              <w:t>.loadCustomOrder(data</w:t>
+            </w:r>
+            <w:proofErr w:type="gramStart"/>
+            <w:r>
+              <w:rPr>
+                <w:rFonts w:ascii="Consolas" w:hAnsi="Consolas"/>
+                <w:sz w:val="16"/>
+                <w:szCs w:val="20"/>
+              </w:rPr>
+              <w:t>);</w:t>
+            </w:r>
+            <w:proofErr w:type="gramEnd"/>
           </w:p>
           <w:p>
             <w:pPr>
@@ -16728,7 +17103,7 @@
       <w:pPr>
         <w:pStyle w:val="SAGEHeading2"/>
       </w:pPr>
-      <w:bookmarkStart w:id="41" w:name="_Toc57823773"/>
+      <w:bookmarkStart w:id="41" w:name="_Toc66803828"/>
       <w:r>
         <w:lastRenderedPageBreak/>
         <w:t xml:space="preserve">Add event handler and call back </w:t>
@@ -16778,7 +17153,7 @@
       <w:pPr>
         <w:pStyle w:val="SAGEHeading3"/>
       </w:pPr>
-      <w:bookmarkStart w:id="42" w:name="_Toc57823774"/>
+      <w:bookmarkStart w:id="42" w:name="_Toc66803829"/>
       <w:proofErr w:type="spellStart"/>
       <w:r>
         <w:t>initButtons</w:t>
@@ -16978,13 +17353,23 @@
               <w:t xml:space="preserve">    </w:t>
             </w:r>
             <w:proofErr w:type="spellStart"/>
-            <w:r>
-              <w:rPr>
-                <w:rFonts w:ascii="Consolas" w:hAnsi="Consolas"/>
-                <w:sz w:val="16"/>
-                <w:szCs w:val="20"/>
-              </w:rPr>
-              <w:t>sg.utls.ajaxPost</w:t>
+            <w:proofErr w:type="gramStart"/>
+            <w:r>
+              <w:rPr>
+                <w:rFonts w:ascii="Consolas" w:hAnsi="Consolas"/>
+                <w:sz w:val="16"/>
+                <w:szCs w:val="20"/>
+              </w:rPr>
+              <w:t>sg.utls</w:t>
+            </w:r>
+            <w:proofErr w:type="gramEnd"/>
+            <w:r>
+              <w:rPr>
+                <w:rFonts w:ascii="Consolas" w:hAnsi="Consolas"/>
+                <w:sz w:val="16"/>
+                <w:szCs w:val="20"/>
+              </w:rPr>
+              <w:t>.ajaxPost</w:t>
             </w:r>
             <w:proofErr w:type="spellEnd"/>
             <w:r>
@@ -17037,7 +17422,7 @@
                 <w:sz w:val="16"/>
                 <w:szCs w:val="20"/>
               </w:rPr>
-              <w:t>ISV1CustomizationOrderEntryCustomizationUICallback</w:t>
+              <w:t>ValuedPartnerSampleOrderEntryCustomizationUICallback</w:t>
             </w:r>
             <w:r>
               <w:rPr>
@@ -17087,7 +17472,7 @@
       <w:pPr>
         <w:pStyle w:val="SAGEHeading3"/>
       </w:pPr>
-      <w:bookmarkStart w:id="43" w:name="_Toc57823775"/>
+      <w:bookmarkStart w:id="43" w:name="_Toc66803830"/>
       <w:proofErr w:type="spellStart"/>
       <w:r>
         <w:t>getCustomInfo</w:t>
@@ -17131,24 +17516,14 @@
       <w:r>
         <w:t xml:space="preserve">in </w:t>
       </w:r>
+      <w:proofErr w:type="spellStart"/>
       <w:r>
         <w:rPr>
           <w:rStyle w:val="SAGETextFilename"/>
         </w:rPr>
-        <w:t>ISV1OrderEntryCustom</w:t>
-      </w:r>
-      <w:r>
-        <w:rPr>
-          <w:rStyle w:val="SAGETextFilename"/>
-        </w:rPr>
-        <w:t>ization</w:t>
-      </w:r>
-      <w:r>
-        <w:rPr>
-          <w:rStyle w:val="SAGETextFilename"/>
-        </w:rPr>
-        <w:t>UICallback</w:t>
-      </w:r>
+        <w:t>ValuedPartnerSampleOrderEntryCustomizationUICallback</w:t>
+      </w:r>
+      <w:proofErr w:type="spellEnd"/>
       <w:r>
         <w:t>:</w:t>
       </w:r>
@@ -17225,6 +17600,7 @@
               <w:t xml:space="preserve">    result = </w:t>
             </w:r>
             <w:proofErr w:type="spellStart"/>
+            <w:proofErr w:type="gramStart"/>
             <w:r>
               <w:rPr>
                 <w:rFonts w:ascii="Consolas" w:hAnsi="Consolas"/>
@@ -17234,23 +17610,6 @@
               <w:t>result.CurDescription</w:t>
             </w:r>
             <w:proofErr w:type="spellEnd"/>
-            <w:r>
-              <w:rPr>
-                <w:rFonts w:ascii="Consolas" w:hAnsi="Consolas"/>
-                <w:sz w:val="16"/>
-                <w:szCs w:val="20"/>
-              </w:rPr>
-              <w:t xml:space="preserve"> + "-This info is </w:t>
-            </w:r>
-            <w:proofErr w:type="gramStart"/>
-            <w:r>
-              <w:rPr>
-                <w:rFonts w:ascii="Consolas" w:hAnsi="Consolas"/>
-                <w:sz w:val="16"/>
-                <w:szCs w:val="20"/>
-              </w:rPr>
-              <w:t>get</w:t>
-            </w:r>
             <w:proofErr w:type="gramEnd"/>
             <w:r>
               <w:rPr>
@@ -17258,7 +17617,7 @@
                 <w:sz w:val="16"/>
                 <w:szCs w:val="20"/>
               </w:rPr>
-              <w:t xml:space="preserve"> from sage300c controller";</w:t>
+              <w:t xml:space="preserve"> + "-This info is get from sage300c controller";</w:t>
             </w:r>
           </w:p>
           <w:p>
@@ -17317,13 +17676,23 @@
               <w:t xml:space="preserve">    //</w:t>
             </w:r>
             <w:proofErr w:type="spellStart"/>
-            <w:r>
-              <w:rPr>
-                <w:rFonts w:ascii="Consolas" w:hAnsi="Consolas"/>
-                <w:sz w:val="16"/>
-                <w:szCs w:val="20"/>
-              </w:rPr>
-              <w:t>sg.utls.showKendoConfirmationDialog</w:t>
+            <w:proofErr w:type="gramStart"/>
+            <w:r>
+              <w:rPr>
+                <w:rFonts w:ascii="Consolas" w:hAnsi="Consolas"/>
+                <w:sz w:val="16"/>
+                <w:szCs w:val="20"/>
+              </w:rPr>
+              <w:t>sg.utls</w:t>
+            </w:r>
+            <w:proofErr w:type="gramEnd"/>
+            <w:r>
+              <w:rPr>
+                <w:rFonts w:ascii="Consolas" w:hAnsi="Consolas"/>
+                <w:sz w:val="16"/>
+                <w:szCs w:val="20"/>
+              </w:rPr>
+              <w:t>.showKendoConfirmationDialog</w:t>
             </w:r>
             <w:proofErr w:type="spellEnd"/>
             <w:r>
@@ -17332,25 +17701,7 @@
                 <w:sz w:val="16"/>
                 <w:szCs w:val="20"/>
               </w:rPr>
-              <w:t xml:space="preserve">(function () { }, null, "Custom Text box info is </w:t>
-            </w:r>
-            <w:proofErr w:type="gramStart"/>
-            <w:r>
-              <w:rPr>
-                <w:rFonts w:ascii="Consolas" w:hAnsi="Consolas"/>
-                <w:sz w:val="16"/>
-                <w:szCs w:val="20"/>
-              </w:rPr>
-              <w:t>get</w:t>
-            </w:r>
-            <w:proofErr w:type="gramEnd"/>
-            <w:r>
-              <w:rPr>
-                <w:rFonts w:ascii="Consolas" w:hAnsi="Consolas"/>
-                <w:sz w:val="16"/>
-                <w:szCs w:val="20"/>
-              </w:rPr>
-              <w:t xml:space="preserve"> from sage 300 server ajax call");</w:t>
+              <w:t>(function () { }, null, "Custom Text box info is get from sage 300 server ajax call");</w:t>
             </w:r>
           </w:p>
           <w:p>
@@ -17448,7 +17799,7 @@
       <w:pPr>
         <w:pStyle w:val="SAGEHeading3"/>
       </w:pPr>
-      <w:bookmarkStart w:id="44" w:name="_Toc57823776"/>
+      <w:bookmarkStart w:id="44" w:name="_Toc66803831"/>
       <w:r>
         <w:lastRenderedPageBreak/>
         <w:t>Confirmation Dialog</w:t>
@@ -17525,7 +17876,7 @@
       <w:pPr>
         <w:pStyle w:val="SAGEHeading3"/>
       </w:pPr>
-      <w:bookmarkStart w:id="45" w:name="_Toc57823777"/>
+      <w:bookmarkStart w:id="45" w:name="_Toc66803832"/>
       <w:proofErr w:type="spellStart"/>
       <w:r>
         <w:t>loadCustomerOrder</w:t>
@@ -17589,14 +17940,16 @@
         </w:rPr>
         <w:t xml:space="preserve"> </w:t>
       </w:r>
+      <w:proofErr w:type="spellStart"/>
       <w:r>
         <w:rPr>
           <w:rStyle w:val="SAGETextFilename"/>
           <w:rFonts w:asciiTheme="majorHAnsi" w:hAnsiTheme="majorHAnsi" w:cstheme="majorHAnsi"/>
           <w:sz w:val="22"/>
         </w:rPr>
-        <w:t>ISV1CustomizationOrderEntryCustomizationUICallback</w:t>
-      </w:r>
+        <w:t>ValuedPartnerSampleOrderEntryCustomizationUICallback</w:t>
+      </w:r>
+      <w:proofErr w:type="spellEnd"/>
       <w:r>
         <w:t>:</w:t>
       </w:r>
@@ -18113,7 +18466,7 @@
       <w:pPr>
         <w:pStyle w:val="SAGEHeading3"/>
       </w:pPr>
-      <w:bookmarkStart w:id="46" w:name="_Toc57823778"/>
+      <w:bookmarkStart w:id="46" w:name="_Toc66803833"/>
       <w:r>
         <w:t>Other Functions</w:t>
       </w:r>
@@ -18126,12 +18479,14 @@
       <w:r>
         <w:t xml:space="preserve">To add other call back functions to </w:t>
       </w:r>
+      <w:proofErr w:type="spellStart"/>
       <w:r>
         <w:rPr>
           <w:rStyle w:val="SAGETextFilename"/>
         </w:rPr>
-        <w:t>ISV1CustomizationOrderEntryCustomizationUICallback</w:t>
-      </w:r>
+        <w:t>ValuedPartnerSampleOrderEntryCustomizationUICallback</w:t>
+      </w:r>
+      <w:proofErr w:type="spellEnd"/>
       <w:r>
         <w:t>, refer to the sample code.</w:t>
       </w:r>
@@ -18145,7 +18500,7 @@
         </w:rPr>
       </w:pPr>
       <w:bookmarkStart w:id="47" w:name="_Toc465759148"/>
-      <w:bookmarkStart w:id="48" w:name="_Toc57823779"/>
+      <w:bookmarkStart w:id="48" w:name="_Toc66803834"/>
       <w:r>
         <w:rPr>
           <w:szCs w:val="36"/>
@@ -18272,8 +18627,8 @@
       <w:pPr>
         <w:pStyle w:val="SAGEHeading2"/>
       </w:pPr>
-      <w:bookmarkStart w:id="49" w:name="_Toc57823780"/>
-      <w:bookmarkStart w:id="50" w:name="_Toc465408488"/>
+      <w:bookmarkStart w:id="49" w:name="_Toc465408488"/>
+      <w:bookmarkStart w:id="50" w:name="_Toc66803835"/>
       <w:r>
         <w:t xml:space="preserve">Add event handler and call back </w:t>
       </w:r>
@@ -18281,10 +18636,10 @@
       <w:r>
         <w:t>functions</w:t>
       </w:r>
-      <w:bookmarkEnd w:id="49"/>
+      <w:bookmarkEnd w:id="50"/>
       <w:proofErr w:type="gramEnd"/>
     </w:p>
-    <w:bookmarkEnd w:id="50"/>
+    <w:bookmarkEnd w:id="49"/>
     <w:p>
       <w:pPr>
         <w:shd w:val="clear" w:color="auto" w:fill="FFFFFF"/>
@@ -19301,7 +19656,7 @@
       <w:pPr>
         <w:pStyle w:val="SAGEHeading2"/>
       </w:pPr>
-      <w:bookmarkStart w:id="52" w:name="_Toc57823781"/>
+      <w:bookmarkStart w:id="52" w:name="_Toc66803836"/>
       <w:r>
         <w:rPr>
           <w:szCs w:val="30"/>
@@ -19333,17 +19688,19 @@
       <w:r>
         <w:t xml:space="preserve">Add the following action methods in the </w:t>
       </w:r>
-      <w:r>
-        <w:rPr>
-          <w:rFonts w:asciiTheme="minorHAnsi" w:hAnsiTheme="minorHAnsi" w:cstheme="minorHAnsi"/>
+      <w:proofErr w:type="spellStart"/>
+      <w:r>
+        <w:rPr>
+          <w:rFonts w:asciiTheme="majorHAnsi" w:hAnsiTheme="majorHAnsi" w:cstheme="majorHAnsi"/>
           <w:color w:val="2B91AF"/>
         </w:rPr>
-        <w:t>ISV1CustomizationCustomizationController</w:t>
-      </w:r>
-      <w:r>
-        <w:rPr>
-          <w:sz w:val="28"/>
-          <w:szCs w:val="28"/>
+        <w:t>ValuedPartnerSampleCustomizationController</w:t>
+      </w:r>
+      <w:proofErr w:type="spellEnd"/>
+      <w:r>
+        <w:rPr>
+          <w:sz w:val="36"/>
+          <w:szCs w:val="36"/>
         </w:rPr>
         <w:t xml:space="preserve"> </w:t>
       </w:r>
@@ -20039,7 +20396,7 @@
         </w:rPr>
       </w:pPr>
       <w:bookmarkStart w:id="53" w:name="_Toc465759149"/>
-      <w:bookmarkStart w:id="54" w:name="_Toc57823782"/>
+      <w:bookmarkStart w:id="54" w:name="_Toc66803837"/>
       <w:r>
         <w:rPr>
           <w:szCs w:val="36"/>
@@ -20217,7 +20574,7 @@
         <w:rPr>
           <w:b/>
         </w:rPr>
-        <w:t>ISV1CustomizationCustomizationBootstrapper</w:t>
+        <w:t>ValuedPartnerSampleCustomizationBootstrapper</w:t>
       </w:r>
       <w:r>
         <w:rPr>
@@ -20237,7 +20594,25 @@
         <w:rPr>
           <w:b/>
         </w:rPr>
-        <w:t>ISV1.Customization.Customization.Web</w:t>
+        <w:t>ValuedPartner</w:t>
+      </w:r>
+      <w:r>
+        <w:rPr>
+          <w:b/>
+        </w:rPr>
+        <w:t>.</w:t>
+      </w:r>
+      <w:r>
+        <w:rPr>
+          <w:b/>
+        </w:rPr>
+        <w:t>Sample.</w:t>
+      </w:r>
+      <w:r>
+        <w:rPr>
+          <w:b/>
+        </w:rPr>
+        <w:t>Customization.Web</w:t>
       </w:r>
       <w:r>
         <w:rPr>
@@ -20270,7 +20645,7 @@
       <w:pPr>
         <w:pStyle w:val="SAGEHeading2"/>
       </w:pPr>
-      <w:bookmarkStart w:id="55" w:name="_Toc57823783"/>
+      <w:bookmarkStart w:id="55" w:name="_Toc66803838"/>
       <w:proofErr w:type="spellStart"/>
       <w:r>
         <w:lastRenderedPageBreak/>
@@ -20434,7 +20809,23 @@
                 <w:sz w:val="16"/>
                 <w:szCs w:val="20"/>
               </w:rPr>
-              <w:t>": "ISV1",</w:t>
+              <w:t>": "</w:t>
+            </w:r>
+            <w:r>
+              <w:rPr>
+                <w:rFonts w:ascii="Consolas" w:hAnsi="Consolas"/>
+                <w:sz w:val="16"/>
+                <w:szCs w:val="20"/>
+              </w:rPr>
+              <w:t>Valued Partner</w:t>
+            </w:r>
+            <w:r>
+              <w:rPr>
+                <w:rFonts w:ascii="Consolas" w:hAnsi="Consolas"/>
+                <w:sz w:val="16"/>
+                <w:szCs w:val="20"/>
+              </w:rPr>
+              <w:t>",</w:t>
             </w:r>
           </w:p>
           <w:p>
@@ -20470,7 +20861,23 @@
                 <w:sz w:val="16"/>
                 <w:szCs w:val="20"/>
               </w:rPr>
-              <w:t>": "7bc2d022-f725-4966-b8d3-0b7a07c608ca",</w:t>
+              <w:t>": "</w:t>
+            </w:r>
+            <w:r>
+              <w:rPr>
+                <w:rFonts w:ascii="Consolas" w:hAnsi="Consolas"/>
+                <w:sz w:val="16"/>
+                <w:szCs w:val="20"/>
+              </w:rPr>
+              <w:t>d507d3e1-84df-44e2-93cc-afda056f1491</w:t>
+            </w:r>
+            <w:r>
+              <w:rPr>
+                <w:rFonts w:ascii="Consolas" w:hAnsi="Consolas"/>
+                <w:sz w:val="16"/>
+                <w:szCs w:val="20"/>
+              </w:rPr>
+              <w:t>",</w:t>
             </w:r>
           </w:p>
           <w:p>
@@ -20524,7 +20931,23 @@
                 <w:sz w:val="16"/>
                 <w:szCs w:val="20"/>
               </w:rPr>
-              <w:t xml:space="preserve">  "Name": "Customization",</w:t>
+              <w:t xml:space="preserve">  "Name": "</w:t>
+            </w:r>
+            <w:r>
+              <w:rPr>
+                <w:rFonts w:ascii="Consolas" w:hAnsi="Consolas"/>
+                <w:sz w:val="16"/>
+                <w:szCs w:val="20"/>
+              </w:rPr>
+              <w:t>Sample</w:t>
+            </w:r>
+            <w:r>
+              <w:rPr>
+                <w:rFonts w:ascii="Consolas" w:hAnsi="Consolas"/>
+                <w:sz w:val="16"/>
+                <w:szCs w:val="20"/>
+              </w:rPr>
+              <w:t>",</w:t>
             </w:r>
           </w:p>
           <w:p>
@@ -20560,7 +20983,23 @@
                 <w:sz w:val="16"/>
                 <w:szCs w:val="20"/>
               </w:rPr>
-              <w:t xml:space="preserve">  "Bootstrapper": "ISV1CustomizationCustomizationBootstrapper.xml",</w:t>
+              <w:t xml:space="preserve">  "Bootstrapper": "</w:t>
+            </w:r>
+            <w:r>
+              <w:rPr>
+                <w:rFonts w:ascii="Consolas" w:hAnsi="Consolas"/>
+                <w:sz w:val="16"/>
+                <w:szCs w:val="20"/>
+              </w:rPr>
+              <w:t>ValuedPartnerSampleCustomizationBootstrapper.xml</w:t>
+            </w:r>
+            <w:r>
+              <w:rPr>
+                <w:rFonts w:ascii="Consolas" w:hAnsi="Consolas"/>
+                <w:sz w:val="16"/>
+                <w:szCs w:val="20"/>
+              </w:rPr>
+              <w:t>",</w:t>
             </w:r>
           </w:p>
           <w:p>
@@ -20578,7 +21017,23 @@
                 <w:sz w:val="16"/>
                 <w:szCs w:val="20"/>
               </w:rPr>
-              <w:t xml:space="preserve">  "Assembly": "ISV1.Customization.Customization.Web.dll",</w:t>
+              <w:t xml:space="preserve">  "Assembly": "</w:t>
+            </w:r>
+            <w:r>
+              <w:rPr>
+                <w:rFonts w:ascii="Consolas" w:hAnsi="Consolas"/>
+                <w:sz w:val="16"/>
+                <w:szCs w:val="20"/>
+              </w:rPr>
+              <w:t>ValuedPartner.Sample.Customization.Web.dll</w:t>
+            </w:r>
+            <w:r>
+              <w:rPr>
+                <w:rFonts w:ascii="Consolas" w:hAnsi="Consolas"/>
+                <w:sz w:val="16"/>
+                <w:szCs w:val="20"/>
+              </w:rPr>
+              <w:t>",</w:t>
             </w:r>
           </w:p>
           <w:p>
@@ -21020,7 +21475,7 @@
       <w:pPr>
         <w:pStyle w:val="SAGEHeading2"/>
       </w:pPr>
-      <w:bookmarkStart w:id="56" w:name="_Toc57823784"/>
+      <w:bookmarkStart w:id="56" w:name="_Toc66803839"/>
       <w:r>
         <w:lastRenderedPageBreak/>
         <w:t>OrderEntry_Settings.xml Contents</w:t>
@@ -22553,7 +23008,7 @@
         <w:pStyle w:val="SAGEHeading1"/>
         <w:framePr w:wrap="around"/>
       </w:pPr>
-      <w:bookmarkStart w:id="57" w:name="_Toc57823785"/>
+      <w:bookmarkStart w:id="57" w:name="_Toc66803840"/>
       <w:r>
         <w:lastRenderedPageBreak/>
         <w:t>C</w:t>
@@ -22570,7 +23025,7 @@
       <w:pPr>
         <w:pStyle w:val="SAGEHeading2"/>
       </w:pPr>
-      <w:bookmarkStart w:id="58" w:name="_Toc57823786"/>
+      <w:bookmarkStart w:id="58" w:name="_Toc66803841"/>
       <w:r>
         <w:t>Customized Order Entry screen</w:t>
       </w:r>
@@ -22770,7 +23225,7 @@
         <w:pStyle w:val="SAGEHeading1"/>
         <w:framePr w:wrap="around"/>
       </w:pPr>
-      <w:bookmarkStart w:id="59" w:name="_Toc57823787"/>
+      <w:bookmarkStart w:id="59" w:name="_Toc66803842"/>
       <w:r>
         <w:lastRenderedPageBreak/>
         <w:t>Debugging</w:t>
@@ -22907,24 +23362,14 @@
       <w:r>
         <w:t xml:space="preserve"> at the initial entry point </w:t>
       </w:r>
+      <w:proofErr w:type="spellStart"/>
       <w:r>
         <w:rPr>
           <w:rStyle w:val="SAGETextCodeinline"/>
         </w:rPr>
-        <w:t>ISV1OrderEntryCustom</w:t>
-      </w:r>
-      <w:r>
-        <w:rPr>
-          <w:rStyle w:val="SAGETextCodeinline"/>
-        </w:rPr>
-        <w:t>ization</w:t>
-      </w:r>
-      <w:r>
-        <w:rPr>
-          <w:rStyle w:val="SAGETextCodeinline"/>
-        </w:rPr>
-        <w:t>UI</w:t>
-      </w:r>
+        <w:t>ValuedPartnerSampleOrderEntryCustomizationUI</w:t>
+      </w:r>
+      <w:proofErr w:type="spellEnd"/>
       <w:r>
         <w:rPr>
           <w:rStyle w:val="SAGETextCodeinline"/>
@@ -23352,27 +23797,14 @@
           <w:pPr>
             <w:pStyle w:val="SAGEFooter"/>
           </w:pPr>
-          <w:r>
-            <w:fldChar w:fldCharType="begin"/>
-          </w:r>
-          <w:r>
-            <w:instrText xml:space="preserve"> STYLEREF  SAGE_Title  \* MERGEFORMAT </w:instrText>
-          </w:r>
-          <w:r>
-            <w:fldChar w:fldCharType="separate"/>
-          </w:r>
-          <w:r>
-            <w:rPr>
-              <w:noProof/>
-            </w:rPr>
-            <w:t>Sage 300 Web Screens SDK</w:t>
-          </w:r>
-          <w:r>
-            <w:rPr>
-              <w:noProof/>
-            </w:rPr>
-            <w:fldChar w:fldCharType="end"/>
-          </w:r>
+          <w:fldSimple w:instr=" STYLEREF  SAGE_Title  \* MERGEFORMAT ">
+            <w:r>
+              <w:rPr>
+                <w:noProof/>
+              </w:rPr>
+              <w:t>Sage 300 Web Screens SDK</w:t>
+            </w:r>
+          </w:fldSimple>
           <w:r>
             <w:rPr>
               <w:noProof/>
@@ -23394,7 +23826,6 @@
               <w:docPartUnique/>
             </w:docPartObj>
           </w:sdtPr>
-          <w:sdtEndPr/>
           <w:sdtContent>
             <w:p>
               <w:pPr>
@@ -23512,27 +23943,14 @@
           <w:pPr>
             <w:pStyle w:val="SAGEFooter"/>
           </w:pPr>
-          <w:r>
-            <w:fldChar w:fldCharType="begin"/>
-          </w:r>
-          <w:r>
-            <w:instrText xml:space="preserve"> STYLEREF  SAGE_Title  \* MERGEFORMAT </w:instrText>
-          </w:r>
-          <w:r>
-            <w:fldChar w:fldCharType="separate"/>
-          </w:r>
-          <w:r>
-            <w:rPr>
-              <w:noProof/>
-            </w:rPr>
-            <w:t>Sage 300 Web Screens SDK</w:t>
-          </w:r>
-          <w:r>
-            <w:rPr>
-              <w:noProof/>
-            </w:rPr>
-            <w:fldChar w:fldCharType="end"/>
-          </w:r>
+          <w:fldSimple w:instr=" STYLEREF  SAGE_Title  \* MERGEFORMAT ">
+            <w:r>
+              <w:rPr>
+                <w:noProof/>
+              </w:rPr>
+              <w:t>Sage 300 Web Screens SDK</w:t>
+            </w:r>
+          </w:fldSimple>
           <w:r>
             <w:rPr>
               <w:noProof/>
@@ -23554,7 +23972,6 @@
               <w:docPartUnique/>
             </w:docPartObj>
           </w:sdtPr>
-          <w:sdtEndPr/>
           <w:sdtContent>
             <w:p>
               <w:pPr>
@@ -23803,7 +24220,7 @@
         <v:path o:extrusionok="f" gradientshapeok="t" o:connecttype="rect"/>
         <o:lock v:ext="edit" aspectratio="t"/>
       </v:shapetype>
-      <v:shape id="_x0000_i1259" type="#_x0000_t75" style="width:19.5pt;height:19.5pt" o:bullet="t">
+      <v:shape id="_x0000_i1190" type="#_x0000_t75" style="width:20.15pt;height:20.15pt" o:bullet="t">
         <v:imagedata r:id="rId1" o:title="clip_image001"/>
       </v:shape>
     </w:pict>

</xml_diff>

<commit_message>
TK-327522 - Update Documentation (Revisit Customization samples to ensure that docs and code are consistent) TK-329796 - Install and test wizards on VS2017 (Rebuilt all wizards on VS2017, tested on VS2017 and VS2019) Added solution (zipped) to samples\customization\Sample1_OE_Order_Entry_Customization\
</commit_message>
<xml_diff>
--- a/docs/customization/Sage300SDK_WebScreenOrderEntryCustomizationTutorial.docx
+++ b/docs/customization/Sage300SDK_WebScreenOrderEntryCustomizationTutorial.docx
@@ -166,7 +166,7 @@
       <w:r>
         <w:fldChar w:fldCharType="separate"/>
       </w:r>
-      <w:hyperlink w:anchor="_Toc57823747" w:history="1">
+      <w:hyperlink w:anchor="_Toc66803802" w:history="1">
         <w:r>
           <w:rPr>
             <w:rStyle w:val="Hyperlink"/>
@@ -209,7 +209,7 @@
             <w:noProof/>
             <w:webHidden/>
           </w:rPr>
-          <w:instrText xml:space="preserve"> PAGEREF _Toc57823747 \h </w:instrText>
+          <w:instrText xml:space="preserve"> PAGEREF _Toc66803802 \h </w:instrText>
         </w:r>
         <w:r>
           <w:rPr>
@@ -250,7 +250,7 @@
           <w:sz w:val="22"/>
         </w:rPr>
       </w:pPr>
-      <w:hyperlink w:anchor="_Toc57823748" w:history="1">
+      <w:hyperlink w:anchor="_Toc66803803" w:history="1">
         <w:r>
           <w:rPr>
             <w:rStyle w:val="Hyperlink"/>
@@ -293,7 +293,7 @@
             <w:noProof/>
             <w:webHidden/>
           </w:rPr>
-          <w:instrText xml:space="preserve"> PAGEREF _Toc57823748 \h </w:instrText>
+          <w:instrText xml:space="preserve"> PAGEREF _Toc66803803 \h </w:instrText>
         </w:r>
         <w:r>
           <w:rPr>
@@ -334,7 +334,7 @@
           <w:sz w:val="22"/>
         </w:rPr>
       </w:pPr>
-      <w:hyperlink w:anchor="_Toc57823749" w:history="1">
+      <w:hyperlink w:anchor="_Toc66803804" w:history="1">
         <w:r>
           <w:rPr>
             <w:rStyle w:val="Hyperlink"/>
@@ -377,7 +377,7 @@
             <w:noProof/>
             <w:webHidden/>
           </w:rPr>
-          <w:instrText xml:space="preserve"> PAGEREF _Toc57823749 \h </w:instrText>
+          <w:instrText xml:space="preserve"> PAGEREF _Toc66803804 \h </w:instrText>
         </w:r>
         <w:r>
           <w:rPr>
@@ -415,7 +415,7 @@
           <w:rFonts w:asciiTheme="minorHAnsi" w:eastAsiaTheme="minorEastAsia" w:hAnsiTheme="minorHAnsi"/>
         </w:rPr>
       </w:pPr>
-      <w:hyperlink w:anchor="_Toc57823750" w:history="1">
+      <w:hyperlink w:anchor="_Toc66803805" w:history="1">
         <w:r>
           <w:rPr>
             <w:rStyle w:val="Hyperlink"/>
@@ -450,7 +450,7 @@
           <w:rPr>
             <w:webHidden/>
           </w:rPr>
-          <w:instrText xml:space="preserve"> PAGEREF _Toc57823750 \h </w:instrText>
+          <w:instrText xml:space="preserve"> PAGEREF _Toc66803805 \h </w:instrText>
         </w:r>
         <w:r>
           <w:rPr>
@@ -484,7 +484,7 @@
           <w:rFonts w:asciiTheme="minorHAnsi" w:eastAsiaTheme="minorEastAsia" w:hAnsiTheme="minorHAnsi"/>
         </w:rPr>
       </w:pPr>
-      <w:hyperlink w:anchor="_Toc57823751" w:history="1">
+      <w:hyperlink w:anchor="_Toc66803806" w:history="1">
         <w:r>
           <w:rPr>
             <w:rStyle w:val="Hyperlink"/>
@@ -519,7 +519,7 @@
           <w:rPr>
             <w:webHidden/>
           </w:rPr>
-          <w:instrText xml:space="preserve"> PAGEREF _Toc57823751 \h </w:instrText>
+          <w:instrText xml:space="preserve"> PAGEREF _Toc66803806 \h </w:instrText>
         </w:r>
         <w:r>
           <w:rPr>
@@ -553,7 +553,7 @@
           <w:rFonts w:asciiTheme="minorHAnsi" w:eastAsiaTheme="minorEastAsia" w:hAnsiTheme="minorHAnsi"/>
         </w:rPr>
       </w:pPr>
-      <w:hyperlink w:anchor="_Toc57823752" w:history="1">
+      <w:hyperlink w:anchor="_Toc66803807" w:history="1">
         <w:r>
           <w:rPr>
             <w:rStyle w:val="Hyperlink"/>
@@ -588,7 +588,7 @@
           <w:rPr>
             <w:webHidden/>
           </w:rPr>
-          <w:instrText xml:space="preserve"> PAGEREF _Toc57823752 \h </w:instrText>
+          <w:instrText xml:space="preserve"> PAGEREF _Toc66803807 \h </w:instrText>
         </w:r>
         <w:r>
           <w:rPr>
@@ -622,7 +622,7 @@
           <w:rFonts w:asciiTheme="minorHAnsi" w:eastAsiaTheme="minorEastAsia" w:hAnsiTheme="minorHAnsi"/>
         </w:rPr>
       </w:pPr>
-      <w:hyperlink w:anchor="_Toc57823753" w:history="1">
+      <w:hyperlink w:anchor="_Toc66803808" w:history="1">
         <w:r>
           <w:rPr>
             <w:rStyle w:val="Hyperlink"/>
@@ -657,7 +657,7 @@
           <w:rPr>
             <w:webHidden/>
           </w:rPr>
-          <w:instrText xml:space="preserve"> PAGEREF _Toc57823753 \h </w:instrText>
+          <w:instrText xml:space="preserve"> PAGEREF _Toc66803808 \h </w:instrText>
         </w:r>
         <w:r>
           <w:rPr>
@@ -691,7 +691,7 @@
           <w:rFonts w:asciiTheme="minorHAnsi" w:eastAsiaTheme="minorEastAsia" w:hAnsiTheme="minorHAnsi"/>
         </w:rPr>
       </w:pPr>
-      <w:hyperlink w:anchor="_Toc57823754" w:history="1">
+      <w:hyperlink w:anchor="_Toc66803809" w:history="1">
         <w:r>
           <w:rPr>
             <w:rStyle w:val="Hyperlink"/>
@@ -726,7 +726,7 @@
           <w:rPr>
             <w:webHidden/>
           </w:rPr>
-          <w:instrText xml:space="preserve"> PAGEREF _Toc57823754 \h </w:instrText>
+          <w:instrText xml:space="preserve"> PAGEREF _Toc66803809 \h </w:instrText>
         </w:r>
         <w:r>
           <w:rPr>
@@ -760,7 +760,7 @@
           <w:rFonts w:asciiTheme="minorHAnsi" w:eastAsiaTheme="minorEastAsia" w:hAnsiTheme="minorHAnsi"/>
         </w:rPr>
       </w:pPr>
-      <w:hyperlink w:anchor="_Toc57823755" w:history="1">
+      <w:hyperlink w:anchor="_Toc66803810" w:history="1">
         <w:r>
           <w:rPr>
             <w:rStyle w:val="Hyperlink"/>
@@ -795,7 +795,7 @@
           <w:rPr>
             <w:webHidden/>
           </w:rPr>
-          <w:instrText xml:space="preserve"> PAGEREF _Toc57823755 \h </w:instrText>
+          <w:instrText xml:space="preserve"> PAGEREF _Toc66803810 \h </w:instrText>
         </w:r>
         <w:r>
           <w:rPr>
@@ -829,7 +829,7 @@
           <w:rFonts w:asciiTheme="minorHAnsi" w:eastAsiaTheme="minorEastAsia" w:hAnsiTheme="minorHAnsi"/>
         </w:rPr>
       </w:pPr>
-      <w:hyperlink w:anchor="_Toc57823756" w:history="1">
+      <w:hyperlink w:anchor="_Toc66803811" w:history="1">
         <w:r>
           <w:rPr>
             <w:rStyle w:val="Hyperlink"/>
@@ -864,7 +864,7 @@
           <w:rPr>
             <w:webHidden/>
           </w:rPr>
-          <w:instrText xml:space="preserve"> PAGEREF _Toc57823756 \h </w:instrText>
+          <w:instrText xml:space="preserve"> PAGEREF _Toc66803811 \h </w:instrText>
         </w:r>
         <w:r>
           <w:rPr>
@@ -898,7 +898,7 @@
           <w:rFonts w:asciiTheme="minorHAnsi" w:eastAsiaTheme="minorEastAsia" w:hAnsiTheme="minorHAnsi"/>
         </w:rPr>
       </w:pPr>
-      <w:hyperlink w:anchor="_Toc57823757" w:history="1">
+      <w:hyperlink w:anchor="_Toc66803812" w:history="1">
         <w:r>
           <w:rPr>
             <w:rStyle w:val="Hyperlink"/>
@@ -933,7 +933,7 @@
           <w:rPr>
             <w:webHidden/>
           </w:rPr>
-          <w:instrText xml:space="preserve"> PAGEREF _Toc57823757 \h </w:instrText>
+          <w:instrText xml:space="preserve"> PAGEREF _Toc66803812 \h </w:instrText>
         </w:r>
         <w:r>
           <w:rPr>
@@ -970,7 +970,7 @@
           <w:sz w:val="22"/>
         </w:rPr>
       </w:pPr>
-      <w:hyperlink w:anchor="_Toc57823758" w:history="1">
+      <w:hyperlink w:anchor="_Toc66803813" w:history="1">
         <w:r>
           <w:rPr>
             <w:rStyle w:val="Hyperlink"/>
@@ -1013,7 +1013,7 @@
             <w:noProof/>
             <w:webHidden/>
           </w:rPr>
-          <w:instrText xml:space="preserve"> PAGEREF _Toc57823758 \h </w:instrText>
+          <w:instrText xml:space="preserve"> PAGEREF _Toc66803813 \h </w:instrText>
         </w:r>
         <w:r>
           <w:rPr>
@@ -1051,7 +1051,7 @@
           <w:rFonts w:asciiTheme="minorHAnsi" w:eastAsiaTheme="minorEastAsia" w:hAnsiTheme="minorHAnsi"/>
         </w:rPr>
       </w:pPr>
-      <w:hyperlink w:anchor="_Toc57823759" w:history="1">
+      <w:hyperlink w:anchor="_Toc66803814" w:history="1">
         <w:r>
           <w:rPr>
             <w:rStyle w:val="Hyperlink"/>
@@ -1086,7 +1086,7 @@
           <w:rPr>
             <w:webHidden/>
           </w:rPr>
-          <w:instrText xml:space="preserve"> PAGEREF _Toc57823759 \h </w:instrText>
+          <w:instrText xml:space="preserve"> PAGEREF _Toc66803814 \h </w:instrText>
         </w:r>
         <w:r>
           <w:rPr>
@@ -1120,7 +1120,7 @@
           <w:rFonts w:asciiTheme="minorHAnsi" w:eastAsiaTheme="minorEastAsia" w:hAnsiTheme="minorHAnsi"/>
         </w:rPr>
       </w:pPr>
-      <w:hyperlink w:anchor="_Toc57823760" w:history="1">
+      <w:hyperlink w:anchor="_Toc66803815" w:history="1">
         <w:r>
           <w:rPr>
             <w:rStyle w:val="Hyperlink"/>
@@ -1155,7 +1155,7 @@
           <w:rPr>
             <w:webHidden/>
           </w:rPr>
-          <w:instrText xml:space="preserve"> PAGEREF _Toc57823760 \h </w:instrText>
+          <w:instrText xml:space="preserve"> PAGEREF _Toc66803815 \h </w:instrText>
         </w:r>
         <w:r>
           <w:rPr>
@@ -1189,7 +1189,7 @@
           <w:rFonts w:asciiTheme="minorHAnsi" w:eastAsiaTheme="minorEastAsia" w:hAnsiTheme="minorHAnsi"/>
         </w:rPr>
       </w:pPr>
-      <w:hyperlink w:anchor="_Toc57823761" w:history="1">
+      <w:hyperlink w:anchor="_Toc66803816" w:history="1">
         <w:r>
           <w:rPr>
             <w:rStyle w:val="Hyperlink"/>
@@ -1224,7 +1224,7 @@
           <w:rPr>
             <w:webHidden/>
           </w:rPr>
-          <w:instrText xml:space="preserve"> PAGEREF _Toc57823761 \h </w:instrText>
+          <w:instrText xml:space="preserve"> PAGEREF _Toc66803816 \h </w:instrText>
         </w:r>
         <w:r>
           <w:rPr>
@@ -1258,7 +1258,7 @@
           <w:rFonts w:asciiTheme="minorHAnsi" w:eastAsiaTheme="minorEastAsia" w:hAnsiTheme="minorHAnsi"/>
         </w:rPr>
       </w:pPr>
-      <w:hyperlink w:anchor="_Toc57823762" w:history="1">
+      <w:hyperlink w:anchor="_Toc66803817" w:history="1">
         <w:r>
           <w:rPr>
             <w:rStyle w:val="Hyperlink"/>
@@ -1293,7 +1293,7 @@
           <w:rPr>
             <w:webHidden/>
           </w:rPr>
-          <w:instrText xml:space="preserve"> PAGEREF _Toc57823762 \h </w:instrText>
+          <w:instrText xml:space="preserve"> PAGEREF _Toc66803817 \h </w:instrText>
         </w:r>
         <w:r>
           <w:rPr>
@@ -1327,7 +1327,7 @@
           <w:rFonts w:asciiTheme="minorHAnsi" w:eastAsiaTheme="minorEastAsia" w:hAnsiTheme="minorHAnsi"/>
         </w:rPr>
       </w:pPr>
-      <w:hyperlink w:anchor="_Toc57823763" w:history="1">
+      <w:hyperlink w:anchor="_Toc66803818" w:history="1">
         <w:r>
           <w:rPr>
             <w:rStyle w:val="Hyperlink"/>
@@ -1362,7 +1362,7 @@
           <w:rPr>
             <w:webHidden/>
           </w:rPr>
-          <w:instrText xml:space="preserve"> PAGEREF _Toc57823763 \h </w:instrText>
+          <w:instrText xml:space="preserve"> PAGEREF _Toc66803818 \h </w:instrText>
         </w:r>
         <w:r>
           <w:rPr>
@@ -1396,7 +1396,7 @@
           <w:rFonts w:asciiTheme="minorHAnsi" w:eastAsiaTheme="minorEastAsia" w:hAnsiTheme="minorHAnsi"/>
         </w:rPr>
       </w:pPr>
-      <w:hyperlink w:anchor="_Toc57823764" w:history="1">
+      <w:hyperlink w:anchor="_Toc66803819" w:history="1">
         <w:r>
           <w:rPr>
             <w:rStyle w:val="Hyperlink"/>
@@ -1431,7 +1431,7 @@
           <w:rPr>
             <w:webHidden/>
           </w:rPr>
-          <w:instrText xml:space="preserve"> PAGEREF _Toc57823764 \h </w:instrText>
+          <w:instrText xml:space="preserve"> PAGEREF _Toc66803819 \h </w:instrText>
         </w:r>
         <w:r>
           <w:rPr>
@@ -1465,7 +1465,7 @@
           <w:rFonts w:asciiTheme="minorHAnsi" w:eastAsiaTheme="minorEastAsia" w:hAnsiTheme="minorHAnsi"/>
         </w:rPr>
       </w:pPr>
-      <w:hyperlink w:anchor="_Toc57823765" w:history="1">
+      <w:hyperlink w:anchor="_Toc66803820" w:history="1">
         <w:r>
           <w:rPr>
             <w:rStyle w:val="Hyperlink"/>
@@ -1500,7 +1500,7 @@
           <w:rPr>
             <w:webHidden/>
           </w:rPr>
-          <w:instrText xml:space="preserve"> PAGEREF _Toc57823765 \h </w:instrText>
+          <w:instrText xml:space="preserve"> PAGEREF _Toc66803820 \h </w:instrText>
         </w:r>
         <w:r>
           <w:rPr>
@@ -1534,7 +1534,7 @@
           <w:rFonts w:asciiTheme="minorHAnsi" w:eastAsiaTheme="minorEastAsia" w:hAnsiTheme="minorHAnsi"/>
         </w:rPr>
       </w:pPr>
-      <w:hyperlink w:anchor="_Toc57823766" w:history="1">
+      <w:hyperlink w:anchor="_Toc66803821" w:history="1">
         <w:r>
           <w:rPr>
             <w:rStyle w:val="Hyperlink"/>
@@ -1569,7 +1569,7 @@
           <w:rPr>
             <w:webHidden/>
           </w:rPr>
-          <w:instrText xml:space="preserve"> PAGEREF _Toc57823766 \h </w:instrText>
+          <w:instrText xml:space="preserve"> PAGEREF _Toc66803821 \h </w:instrText>
         </w:r>
         <w:r>
           <w:rPr>
@@ -1603,7 +1603,7 @@
           <w:rFonts w:asciiTheme="minorHAnsi" w:eastAsiaTheme="minorEastAsia" w:hAnsiTheme="minorHAnsi"/>
         </w:rPr>
       </w:pPr>
-      <w:hyperlink w:anchor="_Toc57823767" w:history="1">
+      <w:hyperlink w:anchor="_Toc66803822" w:history="1">
         <w:r>
           <w:rPr>
             <w:rStyle w:val="Hyperlink"/>
@@ -1638,7 +1638,7 @@
           <w:rPr>
             <w:webHidden/>
           </w:rPr>
-          <w:instrText xml:space="preserve"> PAGEREF _Toc57823767 \h </w:instrText>
+          <w:instrText xml:space="preserve"> PAGEREF _Toc66803822 \h </w:instrText>
         </w:r>
         <w:r>
           <w:rPr>
@@ -1672,7 +1672,7 @@
           <w:rFonts w:asciiTheme="minorHAnsi" w:eastAsiaTheme="minorEastAsia" w:hAnsiTheme="minorHAnsi"/>
         </w:rPr>
       </w:pPr>
-      <w:hyperlink w:anchor="_Toc57823768" w:history="1">
+      <w:hyperlink w:anchor="_Toc66803823" w:history="1">
         <w:r>
           <w:rPr>
             <w:rStyle w:val="Hyperlink"/>
@@ -1707,7 +1707,7 @@
           <w:rPr>
             <w:webHidden/>
           </w:rPr>
-          <w:instrText xml:space="preserve"> PAGEREF _Toc57823768 \h </w:instrText>
+          <w:instrText xml:space="preserve"> PAGEREF _Toc66803823 \h </w:instrText>
         </w:r>
         <w:r>
           <w:rPr>
@@ -1741,7 +1741,7 @@
           <w:rFonts w:asciiTheme="minorHAnsi" w:eastAsiaTheme="minorEastAsia" w:hAnsiTheme="minorHAnsi"/>
         </w:rPr>
       </w:pPr>
-      <w:hyperlink w:anchor="_Toc57823769" w:history="1">
+      <w:hyperlink w:anchor="_Toc66803824" w:history="1">
         <w:r>
           <w:rPr>
             <w:rStyle w:val="Hyperlink"/>
@@ -1776,7 +1776,7 @@
           <w:rPr>
             <w:webHidden/>
           </w:rPr>
-          <w:instrText xml:space="preserve"> PAGEREF _Toc57823769 \h </w:instrText>
+          <w:instrText xml:space="preserve"> PAGEREF _Toc66803824 \h </w:instrText>
         </w:r>
         <w:r>
           <w:rPr>
@@ -1810,7 +1810,7 @@
           <w:rFonts w:asciiTheme="minorHAnsi" w:eastAsiaTheme="minorEastAsia" w:hAnsiTheme="minorHAnsi"/>
         </w:rPr>
       </w:pPr>
-      <w:hyperlink w:anchor="_Toc57823770" w:history="1">
+      <w:hyperlink w:anchor="_Toc66803825" w:history="1">
         <w:r>
           <w:rPr>
             <w:rStyle w:val="Hyperlink"/>
@@ -1845,7 +1845,7 @@
           <w:rPr>
             <w:webHidden/>
           </w:rPr>
-          <w:instrText xml:space="preserve"> PAGEREF _Toc57823770 \h </w:instrText>
+          <w:instrText xml:space="preserve"> PAGEREF _Toc66803825 \h </w:instrText>
         </w:r>
         <w:r>
           <w:rPr>
@@ -1879,7 +1879,7 @@
           <w:rFonts w:asciiTheme="minorHAnsi" w:eastAsiaTheme="minorEastAsia" w:hAnsiTheme="minorHAnsi"/>
         </w:rPr>
       </w:pPr>
-      <w:hyperlink w:anchor="_Toc57823771" w:history="1">
+      <w:hyperlink w:anchor="_Toc66803826" w:history="1">
         <w:r>
           <w:rPr>
             <w:rStyle w:val="Hyperlink"/>
@@ -1914,7 +1914,7 @@
           <w:rPr>
             <w:webHidden/>
           </w:rPr>
-          <w:instrText xml:space="preserve"> PAGEREF _Toc57823771 \h </w:instrText>
+          <w:instrText xml:space="preserve"> PAGEREF _Toc66803826 \h </w:instrText>
         </w:r>
         <w:r>
           <w:rPr>
@@ -1948,7 +1948,7 @@
           <w:rFonts w:asciiTheme="minorHAnsi" w:eastAsiaTheme="minorEastAsia" w:hAnsiTheme="minorHAnsi"/>
         </w:rPr>
       </w:pPr>
-      <w:hyperlink w:anchor="_Toc57823772" w:history="1">
+      <w:hyperlink w:anchor="_Toc66803827" w:history="1">
         <w:r>
           <w:rPr>
             <w:rStyle w:val="Hyperlink"/>
@@ -1983,7 +1983,7 @@
           <w:rPr>
             <w:webHidden/>
           </w:rPr>
-          <w:instrText xml:space="preserve"> PAGEREF _Toc57823772 \h </w:instrText>
+          <w:instrText xml:space="preserve"> PAGEREF _Toc66803827 \h </w:instrText>
         </w:r>
         <w:r>
           <w:rPr>
@@ -2017,7 +2017,7 @@
           <w:rFonts w:asciiTheme="minorHAnsi" w:eastAsiaTheme="minorEastAsia" w:hAnsiTheme="minorHAnsi"/>
         </w:rPr>
       </w:pPr>
-      <w:hyperlink w:anchor="_Toc57823773" w:history="1">
+      <w:hyperlink w:anchor="_Toc66803828" w:history="1">
         <w:r>
           <w:rPr>
             <w:rStyle w:val="Hyperlink"/>
@@ -2052,7 +2052,7 @@
           <w:rPr>
             <w:webHidden/>
           </w:rPr>
-          <w:instrText xml:space="preserve"> PAGEREF _Toc57823773 \h </w:instrText>
+          <w:instrText xml:space="preserve"> PAGEREF _Toc66803828 \h </w:instrText>
         </w:r>
         <w:r>
           <w:rPr>
@@ -2086,7 +2086,7 @@
           <w:rFonts w:asciiTheme="minorHAnsi" w:eastAsiaTheme="minorEastAsia" w:hAnsiTheme="minorHAnsi"/>
         </w:rPr>
       </w:pPr>
-      <w:hyperlink w:anchor="_Toc57823774" w:history="1">
+      <w:hyperlink w:anchor="_Toc66803829" w:history="1">
         <w:r>
           <w:rPr>
             <w:rStyle w:val="Hyperlink"/>
@@ -2121,7 +2121,7 @@
           <w:rPr>
             <w:webHidden/>
           </w:rPr>
-          <w:instrText xml:space="preserve"> PAGEREF _Toc57823774 \h </w:instrText>
+          <w:instrText xml:space="preserve"> PAGEREF _Toc66803829 \h </w:instrText>
         </w:r>
         <w:r>
           <w:rPr>
@@ -2155,7 +2155,7 @@
           <w:rFonts w:asciiTheme="minorHAnsi" w:eastAsiaTheme="minorEastAsia" w:hAnsiTheme="minorHAnsi"/>
         </w:rPr>
       </w:pPr>
-      <w:hyperlink w:anchor="_Toc57823775" w:history="1">
+      <w:hyperlink w:anchor="_Toc66803830" w:history="1">
         <w:r>
           <w:rPr>
             <w:rStyle w:val="Hyperlink"/>
@@ -2190,7 +2190,7 @@
           <w:rPr>
             <w:webHidden/>
           </w:rPr>
-          <w:instrText xml:space="preserve"> PAGEREF _Toc57823775 \h </w:instrText>
+          <w:instrText xml:space="preserve"> PAGEREF _Toc66803830 \h </w:instrText>
         </w:r>
         <w:r>
           <w:rPr>
@@ -2224,7 +2224,7 @@
           <w:rFonts w:asciiTheme="minorHAnsi" w:eastAsiaTheme="minorEastAsia" w:hAnsiTheme="minorHAnsi"/>
         </w:rPr>
       </w:pPr>
-      <w:hyperlink w:anchor="_Toc57823776" w:history="1">
+      <w:hyperlink w:anchor="_Toc66803831" w:history="1">
         <w:r>
           <w:rPr>
             <w:rStyle w:val="Hyperlink"/>
@@ -2259,7 +2259,7 @@
           <w:rPr>
             <w:webHidden/>
           </w:rPr>
-          <w:instrText xml:space="preserve"> PAGEREF _Toc57823776 \h </w:instrText>
+          <w:instrText xml:space="preserve"> PAGEREF _Toc66803831 \h </w:instrText>
         </w:r>
         <w:r>
           <w:rPr>
@@ -2293,7 +2293,7 @@
           <w:rFonts w:asciiTheme="minorHAnsi" w:eastAsiaTheme="minorEastAsia" w:hAnsiTheme="minorHAnsi"/>
         </w:rPr>
       </w:pPr>
-      <w:hyperlink w:anchor="_Toc57823777" w:history="1">
+      <w:hyperlink w:anchor="_Toc66803832" w:history="1">
         <w:r>
           <w:rPr>
             <w:rStyle w:val="Hyperlink"/>
@@ -2328,7 +2328,7 @@
           <w:rPr>
             <w:webHidden/>
           </w:rPr>
-          <w:instrText xml:space="preserve"> PAGEREF _Toc57823777 \h </w:instrText>
+          <w:instrText xml:space="preserve"> PAGEREF _Toc66803832 \h </w:instrText>
         </w:r>
         <w:r>
           <w:rPr>
@@ -2362,7 +2362,7 @@
           <w:rFonts w:asciiTheme="minorHAnsi" w:eastAsiaTheme="minorEastAsia" w:hAnsiTheme="minorHAnsi"/>
         </w:rPr>
       </w:pPr>
-      <w:hyperlink w:anchor="_Toc57823778" w:history="1">
+      <w:hyperlink w:anchor="_Toc66803833" w:history="1">
         <w:r>
           <w:rPr>
             <w:rStyle w:val="Hyperlink"/>
@@ -2397,7 +2397,7 @@
           <w:rPr>
             <w:webHidden/>
           </w:rPr>
-          <w:instrText xml:space="preserve"> PAGEREF _Toc57823778 \h </w:instrText>
+          <w:instrText xml:space="preserve"> PAGEREF _Toc66803833 \h </w:instrText>
         </w:r>
         <w:r>
           <w:rPr>
@@ -2434,7 +2434,7 @@
           <w:sz w:val="22"/>
         </w:rPr>
       </w:pPr>
-      <w:hyperlink w:anchor="_Toc57823779" w:history="1">
+      <w:hyperlink w:anchor="_Toc66803834" w:history="1">
         <w:r>
           <w:rPr>
             <w:rStyle w:val="Hyperlink"/>
@@ -2477,7 +2477,7 @@
             <w:noProof/>
             <w:webHidden/>
           </w:rPr>
-          <w:instrText xml:space="preserve"> PAGEREF _Toc57823779 \h </w:instrText>
+          <w:instrText xml:space="preserve"> PAGEREF _Toc66803834 \h </w:instrText>
         </w:r>
         <w:r>
           <w:rPr>
@@ -2515,7 +2515,7 @@
           <w:rFonts w:asciiTheme="minorHAnsi" w:eastAsiaTheme="minorEastAsia" w:hAnsiTheme="minorHAnsi"/>
         </w:rPr>
       </w:pPr>
-      <w:hyperlink w:anchor="_Toc57823780" w:history="1">
+      <w:hyperlink w:anchor="_Toc66803835" w:history="1">
         <w:r>
           <w:rPr>
             <w:rStyle w:val="Hyperlink"/>
@@ -2550,7 +2550,7 @@
           <w:rPr>
             <w:webHidden/>
           </w:rPr>
-          <w:instrText xml:space="preserve"> PAGEREF _Toc57823780 \h </w:instrText>
+          <w:instrText xml:space="preserve"> PAGEREF _Toc66803835 \h </w:instrText>
         </w:r>
         <w:r>
           <w:rPr>
@@ -2584,7 +2584,7 @@
           <w:rFonts w:asciiTheme="minorHAnsi" w:eastAsiaTheme="minorEastAsia" w:hAnsiTheme="minorHAnsi"/>
         </w:rPr>
       </w:pPr>
-      <w:hyperlink w:anchor="_Toc57823781" w:history="1">
+      <w:hyperlink w:anchor="_Toc66803836" w:history="1">
         <w:r>
           <w:rPr>
             <w:rStyle w:val="Hyperlink"/>
@@ -2619,7 +2619,7 @@
           <w:rPr>
             <w:webHidden/>
           </w:rPr>
-          <w:instrText xml:space="preserve"> PAGEREF _Toc57823781 \h </w:instrText>
+          <w:instrText xml:space="preserve"> PAGEREF _Toc66803836 \h </w:instrText>
         </w:r>
         <w:r>
           <w:rPr>
@@ -2656,7 +2656,7 @@
           <w:sz w:val="22"/>
         </w:rPr>
       </w:pPr>
-      <w:hyperlink w:anchor="_Toc57823782" w:history="1">
+      <w:hyperlink w:anchor="_Toc66803837" w:history="1">
         <w:r>
           <w:rPr>
             <w:rStyle w:val="Hyperlink"/>
@@ -2699,7 +2699,7 @@
             <w:noProof/>
             <w:webHidden/>
           </w:rPr>
-          <w:instrText xml:space="preserve"> PAGEREF _Toc57823782 \h </w:instrText>
+          <w:instrText xml:space="preserve"> PAGEREF _Toc66803837 \h </w:instrText>
         </w:r>
         <w:r>
           <w:rPr>
@@ -2737,7 +2737,7 @@
           <w:rFonts w:asciiTheme="minorHAnsi" w:eastAsiaTheme="minorEastAsia" w:hAnsiTheme="minorHAnsi"/>
         </w:rPr>
       </w:pPr>
-      <w:hyperlink w:anchor="_Toc57823783" w:history="1">
+      <w:hyperlink w:anchor="_Toc66803838" w:history="1">
         <w:r>
           <w:rPr>
             <w:rStyle w:val="Hyperlink"/>
@@ -2772,7 +2772,7 @@
           <w:rPr>
             <w:webHidden/>
           </w:rPr>
-          <w:instrText xml:space="preserve"> PAGEREF _Toc57823783 \h </w:instrText>
+          <w:instrText xml:space="preserve"> PAGEREF _Toc66803838 \h </w:instrText>
         </w:r>
         <w:r>
           <w:rPr>
@@ -2806,7 +2806,7 @@
           <w:rFonts w:asciiTheme="minorHAnsi" w:eastAsiaTheme="minorEastAsia" w:hAnsiTheme="minorHAnsi"/>
         </w:rPr>
       </w:pPr>
-      <w:hyperlink w:anchor="_Toc57823784" w:history="1">
+      <w:hyperlink w:anchor="_Toc66803839" w:history="1">
         <w:r>
           <w:rPr>
             <w:rStyle w:val="Hyperlink"/>
@@ -2841,7 +2841,7 @@
           <w:rPr>
             <w:webHidden/>
           </w:rPr>
-          <w:instrText xml:space="preserve"> PAGEREF _Toc57823784 \h </w:instrText>
+          <w:instrText xml:space="preserve"> PAGEREF _Toc66803839 \h </w:instrText>
         </w:r>
         <w:r>
           <w:rPr>
@@ -2878,7 +2878,7 @@
           <w:sz w:val="22"/>
         </w:rPr>
       </w:pPr>
-      <w:hyperlink w:anchor="_Toc57823785" w:history="1">
+      <w:hyperlink w:anchor="_Toc66803840" w:history="1">
         <w:r>
           <w:rPr>
             <w:rStyle w:val="Hyperlink"/>
@@ -2921,7 +2921,7 @@
             <w:noProof/>
             <w:webHidden/>
           </w:rPr>
-          <w:instrText xml:space="preserve"> PAGEREF _Toc57823785 \h </w:instrText>
+          <w:instrText xml:space="preserve"> PAGEREF _Toc66803840 \h </w:instrText>
         </w:r>
         <w:r>
           <w:rPr>
@@ -2959,7 +2959,7 @@
           <w:rFonts w:asciiTheme="minorHAnsi" w:eastAsiaTheme="minorEastAsia" w:hAnsiTheme="minorHAnsi"/>
         </w:rPr>
       </w:pPr>
-      <w:hyperlink w:anchor="_Toc57823786" w:history="1">
+      <w:hyperlink w:anchor="_Toc66803841" w:history="1">
         <w:r>
           <w:rPr>
             <w:rStyle w:val="Hyperlink"/>
@@ -2994,7 +2994,7 @@
           <w:rPr>
             <w:webHidden/>
           </w:rPr>
-          <w:instrText xml:space="preserve"> PAGEREF _Toc57823786 \h </w:instrText>
+          <w:instrText xml:space="preserve"> PAGEREF _Toc66803841 \h </w:instrText>
         </w:r>
         <w:r>
           <w:rPr>
@@ -3031,7 +3031,7 @@
           <w:sz w:val="22"/>
         </w:rPr>
       </w:pPr>
-      <w:hyperlink w:anchor="_Toc57823787" w:history="1">
+      <w:hyperlink w:anchor="_Toc66803842" w:history="1">
         <w:r>
           <w:rPr>
             <w:rStyle w:val="Hyperlink"/>
@@ -3074,7 +3074,7 @@
             <w:noProof/>
             <w:webHidden/>
           </w:rPr>
-          <w:instrText xml:space="preserve"> PAGEREF _Toc57823787 \h </w:instrText>
+          <w:instrText xml:space="preserve"> PAGEREF _Toc66803842 \h </w:instrText>
         </w:r>
         <w:r>
           <w:rPr>
@@ -3131,7 +3131,7 @@
         <w:pStyle w:val="SAGEHeading1"/>
         <w:framePr w:wrap="around"/>
       </w:pPr>
-      <w:bookmarkStart w:id="0" w:name="_Toc57823747"/>
+      <w:bookmarkStart w:id="0" w:name="_Toc66803802"/>
       <w:r>
         <w:lastRenderedPageBreak/>
         <w:t>Overview</w:t>
@@ -3200,7 +3200,7 @@
         <w:pStyle w:val="SAGEHeading1"/>
         <w:framePr w:wrap="around"/>
       </w:pPr>
-      <w:bookmarkStart w:id="1" w:name="_Toc57823748"/>
+      <w:bookmarkStart w:id="1" w:name="_Toc66803803"/>
       <w:r>
         <w:lastRenderedPageBreak/>
         <w:t>Order Entry Screen</w:t>
@@ -3713,7 +3713,7 @@
         <w:framePr w:wrap="around"/>
       </w:pPr>
       <w:bookmarkStart w:id="2" w:name="_Toc487546591"/>
-      <w:bookmarkStart w:id="3" w:name="_Toc57823749"/>
+      <w:bookmarkStart w:id="3" w:name="_Toc66803804"/>
       <w:r>
         <w:lastRenderedPageBreak/>
         <w:t>Creating the Customization</w:t>
@@ -3726,13 +3726,13 @@
         <w:pStyle w:val="SAGEHeading2"/>
       </w:pPr>
       <w:bookmarkStart w:id="4" w:name="_Toc487546592"/>
-      <w:bookmarkStart w:id="5" w:name="_Toc57823750"/>
-      <w:bookmarkStart w:id="6" w:name="_Toc465759139"/>
+      <w:bookmarkStart w:id="5" w:name="_Toc465759139"/>
+      <w:bookmarkStart w:id="6" w:name="_Toc66803805"/>
       <w:r>
         <w:t>Standalone Customization Wizard</w:t>
       </w:r>
       <w:bookmarkEnd w:id="4"/>
-      <w:bookmarkEnd w:id="5"/>
+      <w:bookmarkEnd w:id="6"/>
     </w:p>
     <w:p>
       <w:pPr>
@@ -3779,7 +3779,7 @@
         <w:pStyle w:val="SAGEHeading3"/>
       </w:pPr>
       <w:bookmarkStart w:id="7" w:name="_Toc487546593"/>
-      <w:bookmarkStart w:id="8" w:name="_Toc57823751"/>
+      <w:bookmarkStart w:id="8" w:name="_Toc66803806"/>
       <w:r>
         <w:t>Step 1 – Add/Edit a Customization</w:t>
       </w:r>
@@ -3907,7 +3907,7 @@
         <w:rPr>
           <w:b/>
         </w:rPr>
-        <w:t>Customization</w:t>
+        <w:t>Sample</w:t>
       </w:r>
       <w:r>
         <w:t xml:space="preserve"> for the Name field.</w:t>
@@ -3942,7 +3942,7 @@
         <w:rPr>
           <w:b/>
         </w:rPr>
-        <w:t>ISV1</w:t>
+        <w:t>Valued Partner</w:t>
       </w:r>
       <w:r>
         <w:t xml:space="preserve"> for the Company Name field</w:t>
@@ -4013,8 +4013,8 @@
           <w:noProof/>
         </w:rPr>
         <w:drawing>
-          <wp:inline distT="0" distB="0" distL="0" distR="0" wp14:anchorId="7D51812D" wp14:editId="02E4AC4A">
-            <wp:extent cx="5448434" cy="3600161"/>
+          <wp:inline distT="0" distB="0" distL="0" distR="0" wp14:anchorId="7D51812D" wp14:editId="250FC96F">
+            <wp:extent cx="5448432" cy="3600161"/>
             <wp:effectExtent l="0" t="0" r="0" b="635"/>
             <wp:docPr id="40" name="Picture 40"/>
             <wp:cNvGraphicFramePr>
@@ -4042,7 +4042,7 @@
                   <pic:spPr>
                     <a:xfrm>
                       <a:off x="0" y="0"/>
-                      <a:ext cx="5448434" cy="3600161"/>
+                      <a:ext cx="5448432" cy="3600161"/>
                     </a:xfrm>
                     <a:prstGeom prst="rect">
                       <a:avLst/>
@@ -4104,7 +4104,7 @@
       <w:pPr>
         <w:pStyle w:val="SAGEHeading3"/>
       </w:pPr>
-      <w:bookmarkStart w:id="10" w:name="_Toc57823752"/>
+      <w:bookmarkStart w:id="10" w:name="_Toc66803807"/>
       <w:r>
         <w:lastRenderedPageBreak/>
         <w:t>Step 2 – Add/Edit Screens</w:t>
@@ -4535,7 +4535,7 @@
       <w:pPr>
         <w:pStyle w:val="SAGEHeading3"/>
       </w:pPr>
-      <w:bookmarkStart w:id="12" w:name="_Toc57823753"/>
+      <w:bookmarkStart w:id="12" w:name="_Toc66803808"/>
       <w:r>
         <w:lastRenderedPageBreak/>
         <w:t>Step 3 – Add/Edit Controls</w:t>
@@ -9683,7 +9683,7 @@
       <w:pPr>
         <w:pStyle w:val="SAGEHeading3"/>
       </w:pPr>
-      <w:bookmarkStart w:id="14" w:name="_Toc57823754"/>
+      <w:bookmarkStart w:id="14" w:name="_Toc66803809"/>
       <w:r>
         <w:lastRenderedPageBreak/>
         <w:t>Step 4 – Generate Customization Files</w:t>
@@ -9727,8 +9727,8 @@
           <w:noProof/>
         </w:rPr>
         <w:drawing>
-          <wp:inline distT="0" distB="0" distL="0" distR="0" wp14:anchorId="7050DB38" wp14:editId="7A5FEB81">
-            <wp:extent cx="4325081" cy="2857883"/>
+          <wp:inline distT="0" distB="0" distL="0" distR="0" wp14:anchorId="7050DB38" wp14:editId="6347A1B0">
+            <wp:extent cx="4325079" cy="2857883"/>
             <wp:effectExtent l="0" t="0" r="0" b="0"/>
             <wp:docPr id="37" name="Picture 37"/>
             <wp:cNvGraphicFramePr>
@@ -9756,7 +9756,7 @@
                   <pic:spPr>
                     <a:xfrm>
                       <a:off x="0" y="0"/>
-                      <a:ext cx="4325081" cy="2857883"/>
+                      <a:ext cx="4325079" cy="2857883"/>
                     </a:xfrm>
                     <a:prstGeom prst="rect">
                       <a:avLst/>
@@ -9826,8 +9826,8 @@
           <w:noProof/>
         </w:rPr>
         <w:drawing>
-          <wp:inline distT="0" distB="0" distL="0" distR="0" wp14:anchorId="6185FAA9" wp14:editId="46FA4D8D">
-            <wp:extent cx="4179702" cy="2761821"/>
+          <wp:inline distT="0" distB="0" distL="0" distR="0" wp14:anchorId="6185FAA9" wp14:editId="4D25E179">
+            <wp:extent cx="4179700" cy="2761821"/>
             <wp:effectExtent l="0" t="0" r="0" b="635"/>
             <wp:docPr id="38" name="Picture 38"/>
             <wp:cNvGraphicFramePr>
@@ -9855,7 +9855,7 @@
                   <pic:spPr>
                     <a:xfrm>
                       <a:off x="0" y="0"/>
-                      <a:ext cx="4179702" cy="2761821"/>
+                      <a:ext cx="4179700" cy="2761821"/>
                     </a:xfrm>
                     <a:prstGeom prst="rect">
                       <a:avLst/>
@@ -10043,7 +10043,7 @@
       <w:pPr>
         <w:pStyle w:val="SAGEHeading2"/>
       </w:pPr>
-      <w:bookmarkStart w:id="16" w:name="_Toc57823755"/>
+      <w:bookmarkStart w:id="16" w:name="_Toc66803810"/>
       <w:r>
         <w:rPr>
           <w:szCs w:val="30"/>
@@ -10051,7 +10051,7 @@
         <w:lastRenderedPageBreak/>
         <w:t>Plug-in Customization Wizard</w:t>
       </w:r>
-      <w:bookmarkEnd w:id="6"/>
+      <w:bookmarkEnd w:id="5"/>
       <w:bookmarkEnd w:id="15"/>
       <w:bookmarkEnd w:id="16"/>
     </w:p>
@@ -10068,7 +10068,7 @@
         <w:pStyle w:val="SAGEHeading3"/>
       </w:pPr>
       <w:bookmarkStart w:id="17" w:name="_Toc487546598"/>
-      <w:bookmarkStart w:id="18" w:name="_Toc57823756"/>
+      <w:bookmarkStart w:id="18" w:name="_Toc66803811"/>
       <w:r>
         <w:t>Step 1 – Create a New Project</w:t>
       </w:r>
@@ -10084,8 +10084,8 @@
           <w:noProof/>
         </w:rPr>
         <w:drawing>
-          <wp:inline distT="0" distB="0" distL="0" distR="0" wp14:anchorId="27E929FE" wp14:editId="00285378">
-            <wp:extent cx="5853430" cy="4061944"/>
+          <wp:inline distT="0" distB="0" distL="0" distR="0" wp14:anchorId="27E929FE" wp14:editId="7A6BD58B">
+            <wp:extent cx="5757063" cy="4515128"/>
             <wp:effectExtent l="0" t="0" r="0" b="0"/>
             <wp:docPr id="39" name="Picture 39"/>
             <wp:cNvGraphicFramePr>
@@ -10095,7 +10095,7 @@
               <a:graphicData uri="http://schemas.openxmlformats.org/drawingml/2006/picture">
                 <pic:pic xmlns:pic="http://schemas.openxmlformats.org/drawingml/2006/picture">
                   <pic:nvPicPr>
-                    <pic:cNvPr id="1" name=""/>
+                    <pic:cNvPr id="39" name="Picture 39"/>
                     <pic:cNvPicPr/>
                   </pic:nvPicPr>
                   <pic:blipFill>
@@ -10113,7 +10113,7 @@
                   <pic:spPr>
                     <a:xfrm>
                       <a:off x="0" y="0"/>
-                      <a:ext cx="5853430" cy="4061944"/>
+                      <a:ext cx="5774939" cy="4529148"/>
                     </a:xfrm>
                     <a:prstGeom prst="rect">
                       <a:avLst/>
@@ -10174,8 +10174,9 @@
       <w:r>
         <w:rPr>
           <w:b/>
-        </w:rPr>
-        <w:t>ISV1</w:t>
+          <w:bCs/>
+        </w:rPr>
+        <w:t>ValuedPartner</w:t>
       </w:r>
       <w:r>
         <w:t xml:space="preserve"> for the </w:t>
@@ -10192,11 +10193,15 @@
       <w:r>
         <w:t xml:space="preserve"> where the manifest (customization) was </w:t>
       </w:r>
-      <w:proofErr w:type="gramStart"/>
+      <w:r>
+        <w:t xml:space="preserve">previously </w:t>
+      </w:r>
       <w:r>
         <w:t>created</w:t>
       </w:r>
-      <w:proofErr w:type="gramEnd"/>
+      <w:r>
+        <w:t>.</w:t>
+      </w:r>
     </w:p>
     <w:p>
       <w:pPr>
@@ -10241,7 +10246,7 @@
       <w:pPr>
         <w:pStyle w:val="SAGEHeading3"/>
       </w:pPr>
-      <w:bookmarkStart w:id="20" w:name="_Toc57823757"/>
+      <w:bookmarkStart w:id="20" w:name="_Toc66803812"/>
       <w:r>
         <w:lastRenderedPageBreak/>
         <w:t>Step 2 – Generate a Customization Solution</w:t>
@@ -10346,8 +10351,8 @@
         </w:rPr>
         <w:lastRenderedPageBreak/>
         <w:drawing>
-          <wp:inline distT="0" distB="0" distL="0" distR="0" wp14:anchorId="4F3D6D78" wp14:editId="0E1D2453">
-            <wp:extent cx="5639903" cy="4284489"/>
+          <wp:inline distT="0" distB="0" distL="0" distR="0" wp14:anchorId="4F3D6D78" wp14:editId="45DDFFEF">
+            <wp:extent cx="5639903" cy="4284488"/>
             <wp:effectExtent l="0" t="0" r="0" b="1905"/>
             <wp:docPr id="42" name="Picture 42"/>
             <wp:cNvGraphicFramePr>
@@ -10375,7 +10380,7 @@
                   <pic:spPr>
                     <a:xfrm>
                       <a:off x="0" y="0"/>
-                      <a:ext cx="5639903" cy="4284489"/>
+                      <a:ext cx="5639903" cy="4284488"/>
                     </a:xfrm>
                     <a:prstGeom prst="rect">
                       <a:avLst/>
@@ -10636,7 +10641,7 @@
         </w:rPr>
       </w:pPr>
       <w:bookmarkStart w:id="21" w:name="_Toc465759144"/>
-      <w:bookmarkStart w:id="22" w:name="_Toc57823758"/>
+      <w:bookmarkStart w:id="22" w:name="_Toc66803813"/>
       <w:r>
         <w:rPr>
           <w:szCs w:val="36"/>
@@ -10709,14 +10714,14 @@
       <w:pPr>
         <w:pStyle w:val="SAGEHeading2"/>
       </w:pPr>
-      <w:bookmarkStart w:id="23" w:name="_Toc57823759"/>
-      <w:bookmarkStart w:id="24" w:name="_Toc465759143"/>
+      <w:bookmarkStart w:id="23" w:name="_Toc465759143"/>
+      <w:bookmarkStart w:id="24" w:name="_Toc66803814"/>
       <w:r>
         <w:t>Kendo Initialization</w:t>
       </w:r>
-      <w:bookmarkEnd w:id="23"/>
+      <w:bookmarkEnd w:id="24"/>
     </w:p>
-    <w:bookmarkEnd w:id="24"/>
+    <w:bookmarkEnd w:id="23"/>
     <w:p>
       <w:pPr>
         <w:pStyle w:val="SAGEBodyText"/>
@@ -10743,7 +10748,7 @@
       <w:pPr>
         <w:pStyle w:val="SAGEHeading3"/>
       </w:pPr>
-      <w:bookmarkStart w:id="25" w:name="_Toc57823760"/>
+      <w:bookmarkStart w:id="25" w:name="_Toc66803815"/>
       <w:r>
         <w:t>UI Object Properties</w:t>
       </w:r>
@@ -10760,7 +10765,15 @@
         <w:t>s</w:t>
       </w:r>
       <w:r>
-        <w:t xml:space="preserve"> just after the beginning of the ISV1OrderEntryCustomizationUI definition (the line</w:t>
+        <w:t xml:space="preserve"> just after the beginning of the </w:t>
+      </w:r>
+      <w:proofErr w:type="spellStart"/>
+      <w:r>
+        <w:t>ValuedPartnerSampleOrderEntryCustomizationUI</w:t>
+      </w:r>
+      <w:proofErr w:type="spellEnd"/>
+      <w:r>
+        <w:t xml:space="preserve"> definition (the line</w:t>
       </w:r>
       <w:r>
         <w:t>s</w:t>
@@ -10819,36 +10832,49 @@
                 <w:sz w:val="14"/>
                 <w:szCs w:val="16"/>
               </w:rPr>
-              <w:t>var ISV1</w:t>
-            </w:r>
+              <w:t xml:space="preserve">var </w:t>
+            </w:r>
+            <w:proofErr w:type="spellStart"/>
             <w:r>
               <w:rPr>
                 <w:sz w:val="14"/>
                 <w:szCs w:val="16"/>
               </w:rPr>
-              <w:t>Customization</w:t>
-            </w:r>
+              <w:t>ValuedPartnerSampleOrderEntryCustomizationUI</w:t>
+            </w:r>
+            <w:proofErr w:type="spellEnd"/>
             <w:r>
               <w:rPr>
                 <w:sz w:val="14"/>
                 <w:szCs w:val="16"/>
               </w:rPr>
-              <w:t>OrderEntryCustomizationUI = ISV1</w:t>
-            </w:r>
+              <w:t xml:space="preserve"> = </w:t>
+            </w:r>
+            <w:proofErr w:type="spellStart"/>
             <w:r>
               <w:rPr>
                 <w:sz w:val="14"/>
                 <w:szCs w:val="16"/>
               </w:rPr>
-              <w:t>Customization</w:t>
-            </w:r>
+              <w:t>ValuedPartnerSampleOrderEntryCustomizationUI</w:t>
+            </w:r>
+            <w:proofErr w:type="spellEnd"/>
             <w:r>
               <w:rPr>
                 <w:sz w:val="14"/>
                 <w:szCs w:val="16"/>
               </w:rPr>
-              <w:t>OrderEntryCustomizationUI || {};</w:t>
-            </w:r>
+              <w:t xml:space="preserve"> || {</w:t>
+            </w:r>
+            <w:proofErr w:type="gramStart"/>
+            <w:r>
+              <w:rPr>
+                <w:sz w:val="14"/>
+                <w:szCs w:val="16"/>
+              </w:rPr>
+              <w:t>};</w:t>
+            </w:r>
+            <w:proofErr w:type="gramEnd"/>
           </w:p>
           <w:p>
             <w:pPr>
@@ -10863,8 +10889,33 @@
                 <w:sz w:val="14"/>
                 <w:szCs w:val="16"/>
               </w:rPr>
-              <w:t>var ISV1OrderEntrycustomizationViewModel;</w:t>
-            </w:r>
+              <w:t xml:space="preserve">var </w:t>
+            </w:r>
+            <w:proofErr w:type="spellStart"/>
+            <w:proofErr w:type="gramStart"/>
+            <w:r>
+              <w:rPr>
+                <w:sz w:val="14"/>
+                <w:szCs w:val="16"/>
+              </w:rPr>
+              <w:t>ValuedPartnerSample</w:t>
+            </w:r>
+            <w:r>
+              <w:rPr>
+                <w:sz w:val="14"/>
+                <w:szCs w:val="16"/>
+              </w:rPr>
+              <w:t>OrderEntrycustomizationViewModel</w:t>
+            </w:r>
+            <w:proofErr w:type="spellEnd"/>
+            <w:r>
+              <w:rPr>
+                <w:sz w:val="14"/>
+                <w:szCs w:val="16"/>
+              </w:rPr>
+              <w:t>;</w:t>
+            </w:r>
+            <w:proofErr w:type="gramEnd"/>
           </w:p>
           <w:p>
             <w:pPr>
@@ -10883,26 +10934,21 @@
                 <w:szCs w:val="16"/>
               </w:rPr>
             </w:pPr>
+            <w:proofErr w:type="spellStart"/>
             <w:r>
               <w:rPr>
                 <w:sz w:val="14"/>
                 <w:szCs w:val="16"/>
               </w:rPr>
-              <w:t>ISV1</w:t>
-            </w:r>
+              <w:t>ValuedPartnerSampleOrderEntryCustomizationUI</w:t>
+            </w:r>
+            <w:proofErr w:type="spellEnd"/>
             <w:r>
               <w:rPr>
                 <w:sz w:val="14"/>
                 <w:szCs w:val="16"/>
               </w:rPr>
-              <w:t>Customization</w:t>
-            </w:r>
-            <w:r>
-              <w:rPr>
-                <w:sz w:val="14"/>
-                <w:szCs w:val="16"/>
-              </w:rPr>
-              <w:t>OrderEntryCustomizationUI = {</w:t>
+              <w:t xml:space="preserve"> = {</w:t>
             </w:r>
           </w:p>
           <w:p>
@@ -11036,22 +11082,40 @@
                 <w:sz w:val="14"/>
                 <w:szCs w:val="16"/>
               </w:rPr>
-              <w:t xml:space="preserve">        ISV1</w:t>
-            </w:r>
+              <w:t xml:space="preserve">        </w:t>
+            </w:r>
+            <w:proofErr w:type="spellStart"/>
             <w:r>
               <w:rPr>
                 <w:sz w:val="14"/>
                 <w:szCs w:val="16"/>
               </w:rPr>
-              <w:t>Customization</w:t>
+              <w:t>ValuedPartnerSampleOrderEntryCustomizationUI</w:t>
             </w:r>
             <w:r>
               <w:rPr>
                 <w:sz w:val="14"/>
                 <w:szCs w:val="16"/>
               </w:rPr>
-              <w:t>OrderEntryCustomizationUI.initIntercept();</w:t>
-            </w:r>
+              <w:t>.initIntercept</w:t>
+            </w:r>
+            <w:proofErr w:type="spellEnd"/>
+            <w:r>
+              <w:rPr>
+                <w:sz w:val="14"/>
+                <w:szCs w:val="16"/>
+              </w:rPr>
+              <w:t>(</w:t>
+            </w:r>
+            <w:proofErr w:type="gramStart"/>
+            <w:r>
+              <w:rPr>
+                <w:sz w:val="14"/>
+                <w:szCs w:val="16"/>
+              </w:rPr>
+              <w:t>);</w:t>
+            </w:r>
+            <w:proofErr w:type="gramEnd"/>
           </w:p>
           <w:p>
             <w:pPr>
@@ -11066,22 +11130,31 @@
                 <w:sz w:val="14"/>
                 <w:szCs w:val="16"/>
               </w:rPr>
-              <w:t xml:space="preserve">        ISV1</w:t>
+              <w:t xml:space="preserve">        </w:t>
             </w:r>
             <w:r>
               <w:rPr>
                 <w:sz w:val="14"/>
                 <w:szCs w:val="16"/>
               </w:rPr>
-              <w:t>Customization</w:t>
+              <w:t>ValuedPartnerSampleOrderEntryCustomizationUI</w:t>
             </w:r>
             <w:r>
               <w:rPr>
                 <w:sz w:val="14"/>
                 <w:szCs w:val="16"/>
               </w:rPr>
-              <w:t>OrderEntryCustomizationUI.initAjaxCallIntercept();</w:t>
-            </w:r>
+              <w:t>.initAjaxCallIntercept(</w:t>
+            </w:r>
+            <w:proofErr w:type="gramStart"/>
+            <w:r>
+              <w:rPr>
+                <w:sz w:val="14"/>
+                <w:szCs w:val="16"/>
+              </w:rPr>
+              <w:t>);</w:t>
+            </w:r>
+            <w:proofErr w:type="gramEnd"/>
           </w:p>
           <w:p>
             <w:pPr>
@@ -11096,22 +11169,40 @@
                 <w:sz w:val="14"/>
                 <w:szCs w:val="16"/>
               </w:rPr>
-              <w:t xml:space="preserve">        ISV1</w:t>
-            </w:r>
+              <w:t xml:space="preserve">        </w:t>
+            </w:r>
+            <w:proofErr w:type="spellStart"/>
             <w:r>
               <w:rPr>
                 <w:sz w:val="14"/>
                 <w:szCs w:val="16"/>
               </w:rPr>
-              <w:t>Customization</w:t>
+              <w:t>ValuedPartnerSampleOrderEntryCustomizationUI</w:t>
             </w:r>
             <w:r>
               <w:rPr>
                 <w:sz w:val="14"/>
                 <w:szCs w:val="16"/>
               </w:rPr>
-              <w:t>OrderEntryCustomizationUI.initButtons();</w:t>
-            </w:r>
+              <w:t>.initButtons</w:t>
+            </w:r>
+            <w:proofErr w:type="spellEnd"/>
+            <w:r>
+              <w:rPr>
+                <w:sz w:val="14"/>
+                <w:szCs w:val="16"/>
+              </w:rPr>
+              <w:t>(</w:t>
+            </w:r>
+            <w:proofErr w:type="gramStart"/>
+            <w:r>
+              <w:rPr>
+                <w:sz w:val="14"/>
+                <w:szCs w:val="16"/>
+              </w:rPr>
+              <w:t>);</w:t>
+            </w:r>
+            <w:proofErr w:type="gramEnd"/>
           </w:p>
           <w:p>
             <w:pPr>
@@ -11126,22 +11217,40 @@
                 <w:sz w:val="14"/>
                 <w:szCs w:val="16"/>
               </w:rPr>
-              <w:t xml:space="preserve">        ISV1</w:t>
-            </w:r>
+              <w:t xml:space="preserve">        </w:t>
+            </w:r>
+            <w:proofErr w:type="spellStart"/>
             <w:r>
               <w:rPr>
                 <w:sz w:val="14"/>
                 <w:szCs w:val="16"/>
               </w:rPr>
-              <w:t>Customization</w:t>
+              <w:t>ValuedPartnerSampleOrderEntryCustomizationUI</w:t>
             </w:r>
             <w:r>
               <w:rPr>
                 <w:sz w:val="14"/>
                 <w:szCs w:val="16"/>
               </w:rPr>
-              <w:t>OrderEntryCustomizationUI.initFinders();</w:t>
-            </w:r>
+              <w:t>.initFinders</w:t>
+            </w:r>
+            <w:proofErr w:type="spellEnd"/>
+            <w:r>
+              <w:rPr>
+                <w:sz w:val="14"/>
+                <w:szCs w:val="16"/>
+              </w:rPr>
+              <w:t>(</w:t>
+            </w:r>
+            <w:proofErr w:type="gramStart"/>
+            <w:r>
+              <w:rPr>
+                <w:sz w:val="14"/>
+                <w:szCs w:val="16"/>
+              </w:rPr>
+              <w:t>);</w:t>
+            </w:r>
+            <w:proofErr w:type="gramEnd"/>
           </w:p>
           <w:p>
             <w:pPr>
@@ -11156,22 +11265,40 @@
                 <w:sz w:val="14"/>
                 <w:szCs w:val="16"/>
               </w:rPr>
-              <w:t xml:space="preserve">        ISV1</w:t>
-            </w:r>
+              <w:t xml:space="preserve">        </w:t>
+            </w:r>
+            <w:proofErr w:type="spellStart"/>
             <w:r>
               <w:rPr>
                 <w:sz w:val="14"/>
                 <w:szCs w:val="16"/>
               </w:rPr>
-              <w:t>Customization</w:t>
+              <w:t>ValuedPartnerSampleOrderEntryCustomizationUI</w:t>
             </w:r>
             <w:r>
               <w:rPr>
                 <w:sz w:val="14"/>
                 <w:szCs w:val="16"/>
               </w:rPr>
-              <w:t>OrderEntryCustomizationUI.initTextbox();</w:t>
-            </w:r>
+              <w:t>.initTextbox</w:t>
+            </w:r>
+            <w:proofErr w:type="spellEnd"/>
+            <w:r>
+              <w:rPr>
+                <w:sz w:val="14"/>
+                <w:szCs w:val="16"/>
+              </w:rPr>
+              <w:t>(</w:t>
+            </w:r>
+            <w:proofErr w:type="gramStart"/>
+            <w:r>
+              <w:rPr>
+                <w:sz w:val="14"/>
+                <w:szCs w:val="16"/>
+              </w:rPr>
+              <w:t>);</w:t>
+            </w:r>
+            <w:proofErr w:type="gramEnd"/>
           </w:p>
           <w:p>
             <w:pPr>
@@ -11186,22 +11313,31 @@
                 <w:sz w:val="14"/>
                 <w:szCs w:val="16"/>
               </w:rPr>
-              <w:t xml:space="preserve">        ISV1</w:t>
+              <w:t xml:space="preserve">        </w:t>
             </w:r>
             <w:r>
               <w:rPr>
                 <w:sz w:val="14"/>
                 <w:szCs w:val="16"/>
               </w:rPr>
-              <w:t>Customization</w:t>
+              <w:t>ValuedPartnerSampleOrderEntryCustomizationUI</w:t>
             </w:r>
             <w:r>
               <w:rPr>
                 <w:sz w:val="14"/>
                 <w:szCs w:val="16"/>
               </w:rPr>
-              <w:t>OrderEntryCustomizationUI.initNumericTextBox();</w:t>
-            </w:r>
+              <w:t>.initNumericTextBox(</w:t>
+            </w:r>
+            <w:proofErr w:type="gramStart"/>
+            <w:r>
+              <w:rPr>
+                <w:sz w:val="14"/>
+                <w:szCs w:val="16"/>
+              </w:rPr>
+              <w:t>);</w:t>
+            </w:r>
+            <w:proofErr w:type="gramEnd"/>
           </w:p>
           <w:p>
             <w:pPr>
@@ -11216,22 +11352,40 @@
                 <w:sz w:val="14"/>
                 <w:szCs w:val="16"/>
               </w:rPr>
-              <w:t xml:space="preserve">        ISV1</w:t>
-            </w:r>
+              <w:t xml:space="preserve">        </w:t>
+            </w:r>
+            <w:proofErr w:type="spellStart"/>
             <w:r>
               <w:rPr>
                 <w:sz w:val="14"/>
                 <w:szCs w:val="16"/>
               </w:rPr>
-              <w:t>Customization</w:t>
+              <w:t>ValuedPartnerSampleOrderEntryCustomizationUI</w:t>
             </w:r>
             <w:r>
               <w:rPr>
                 <w:sz w:val="14"/>
                 <w:szCs w:val="16"/>
               </w:rPr>
-              <w:t>OrderEntryCustomizationUI.initDropDownList();</w:t>
-            </w:r>
+              <w:t>.initDropDownList</w:t>
+            </w:r>
+            <w:proofErr w:type="spellEnd"/>
+            <w:r>
+              <w:rPr>
+                <w:sz w:val="14"/>
+                <w:szCs w:val="16"/>
+              </w:rPr>
+              <w:t>(</w:t>
+            </w:r>
+            <w:proofErr w:type="gramStart"/>
+            <w:r>
+              <w:rPr>
+                <w:sz w:val="14"/>
+                <w:szCs w:val="16"/>
+              </w:rPr>
+              <w:t>);</w:t>
+            </w:r>
+            <w:proofErr w:type="gramEnd"/>
           </w:p>
           <w:p>
             <w:pPr>
@@ -11246,22 +11400,40 @@
                 <w:sz w:val="14"/>
                 <w:szCs w:val="16"/>
               </w:rPr>
-              <w:t xml:space="preserve">        ISV1</w:t>
-            </w:r>
+              <w:t xml:space="preserve">        </w:t>
+            </w:r>
+            <w:proofErr w:type="spellStart"/>
             <w:r>
               <w:rPr>
                 <w:sz w:val="14"/>
                 <w:szCs w:val="16"/>
               </w:rPr>
-              <w:t>Customization</w:t>
+              <w:t>ValuedPartnerSampleOrderEntryCustomizationUI</w:t>
             </w:r>
             <w:r>
               <w:rPr>
                 <w:sz w:val="14"/>
                 <w:szCs w:val="16"/>
               </w:rPr>
-              <w:t>OrderEntryCustomizationUI.initDatePicker();</w:t>
-            </w:r>
+              <w:t>.initDatePicker</w:t>
+            </w:r>
+            <w:proofErr w:type="spellEnd"/>
+            <w:r>
+              <w:rPr>
+                <w:sz w:val="14"/>
+                <w:szCs w:val="16"/>
+              </w:rPr>
+              <w:t>(</w:t>
+            </w:r>
+            <w:proofErr w:type="gramStart"/>
+            <w:r>
+              <w:rPr>
+                <w:sz w:val="14"/>
+                <w:szCs w:val="16"/>
+              </w:rPr>
+              <w:t>);</w:t>
+            </w:r>
+            <w:proofErr w:type="gramEnd"/>
           </w:p>
           <w:p>
             <w:pPr>
@@ -11276,22 +11448,40 @@
                 <w:sz w:val="14"/>
                 <w:szCs w:val="16"/>
               </w:rPr>
-              <w:t xml:space="preserve">        ISV1</w:t>
-            </w:r>
+              <w:t xml:space="preserve">        </w:t>
+            </w:r>
+            <w:proofErr w:type="spellStart"/>
             <w:r>
               <w:rPr>
                 <w:sz w:val="14"/>
                 <w:szCs w:val="16"/>
               </w:rPr>
-              <w:t>Customization</w:t>
+              <w:t>ValuedPartnerSampleOrderEntryCustomizationUI</w:t>
             </w:r>
             <w:r>
               <w:rPr>
                 <w:sz w:val="14"/>
                 <w:szCs w:val="16"/>
               </w:rPr>
-              <w:t>OrderEntryCustomizationUI.initCheckBoxes();</w:t>
-            </w:r>
+              <w:t>.initCheckBoxes</w:t>
+            </w:r>
+            <w:proofErr w:type="spellEnd"/>
+            <w:r>
+              <w:rPr>
+                <w:sz w:val="14"/>
+                <w:szCs w:val="16"/>
+              </w:rPr>
+              <w:t>(</w:t>
+            </w:r>
+            <w:proofErr w:type="gramStart"/>
+            <w:r>
+              <w:rPr>
+                <w:sz w:val="14"/>
+                <w:szCs w:val="16"/>
+              </w:rPr>
+              <w:t>);</w:t>
+            </w:r>
+            <w:proofErr w:type="gramEnd"/>
           </w:p>
           <w:p>
             <w:pPr>
@@ -11306,22 +11496,40 @@
                 <w:sz w:val="14"/>
                 <w:szCs w:val="16"/>
               </w:rPr>
-              <w:t xml:space="preserve">        ISV1</w:t>
-            </w:r>
+              <w:t xml:space="preserve">        </w:t>
+            </w:r>
+            <w:proofErr w:type="spellStart"/>
             <w:r>
               <w:rPr>
                 <w:sz w:val="14"/>
                 <w:szCs w:val="16"/>
               </w:rPr>
-              <w:t>Customization</w:t>
+              <w:t>ValuedPartnerSampleOrderEntryCustomizationUI</w:t>
             </w:r>
             <w:r>
               <w:rPr>
                 <w:sz w:val="14"/>
                 <w:szCs w:val="16"/>
               </w:rPr>
-              <w:t>OrderEntryCustomizationUI.initGrid();</w:t>
-            </w:r>
+              <w:t>.initGrid</w:t>
+            </w:r>
+            <w:proofErr w:type="spellEnd"/>
+            <w:r>
+              <w:rPr>
+                <w:sz w:val="14"/>
+                <w:szCs w:val="16"/>
+              </w:rPr>
+              <w:t>(</w:t>
+            </w:r>
+            <w:proofErr w:type="gramStart"/>
+            <w:r>
+              <w:rPr>
+                <w:sz w:val="14"/>
+                <w:szCs w:val="16"/>
+              </w:rPr>
+              <w:t>);</w:t>
+            </w:r>
+            <w:proofErr w:type="gramEnd"/>
           </w:p>
           <w:p>
             <w:pPr>
@@ -11336,22 +11544,31 @@
                 <w:sz w:val="14"/>
                 <w:szCs w:val="16"/>
               </w:rPr>
-              <w:t xml:space="preserve">        ISV1</w:t>
+              <w:t xml:space="preserve">        </w:t>
             </w:r>
             <w:r>
               <w:rPr>
                 <w:sz w:val="14"/>
                 <w:szCs w:val="16"/>
               </w:rPr>
-              <w:t>Customization</w:t>
+              <w:t>ValuedPartnerSampleOrderEntryCustomizationUI</w:t>
             </w:r>
             <w:r>
               <w:rPr>
                 <w:sz w:val="14"/>
                 <w:szCs w:val="16"/>
               </w:rPr>
-              <w:t>OrderEntryCustomizationUI.initOtherControls();</w:t>
-            </w:r>
+              <w:t>.initOtherControls(</w:t>
+            </w:r>
+            <w:proofErr w:type="gramStart"/>
+            <w:r>
+              <w:rPr>
+                <w:sz w:val="14"/>
+                <w:szCs w:val="16"/>
+              </w:rPr>
+              <w:t>);</w:t>
+            </w:r>
+            <w:proofErr w:type="gramEnd"/>
           </w:p>
           <w:p>
             <w:pPr>
@@ -11406,7 +11623,7 @@
       <w:pPr>
         <w:pStyle w:val="SAGEHeading3"/>
       </w:pPr>
-      <w:bookmarkStart w:id="26" w:name="_Toc57823761"/>
+      <w:bookmarkStart w:id="26" w:name="_Toc66803816"/>
       <w:proofErr w:type="spellStart"/>
       <w:r>
         <w:t>initDropDownList</w:t>
@@ -11488,9 +11705,6 @@
               </w:rPr>
             </w:pPr>
             <w:r>
-              <w:t xml:space="preserve">        </w:t>
-            </w:r>
-            <w:r>
               <w:rPr>
                 <w:sz w:val="16"/>
                 <w:szCs w:val="16"/>
@@ -11512,7 +11726,7 @@
                 <w:sz w:val="16"/>
                 <w:szCs w:val="16"/>
               </w:rPr>
-              <w:t xml:space="preserve">        $("#</w:t>
+              <w:t>$("#</w:t>
             </w:r>
             <w:proofErr w:type="spellStart"/>
             <w:r>
@@ -11528,7 +11742,15 @@
                 <w:sz w:val="16"/>
                 <w:szCs w:val="16"/>
               </w:rPr>
-              <w:t>").</w:t>
+              <w:t>"</w:t>
+            </w:r>
+            <w:proofErr w:type="gramStart"/>
+            <w:r>
+              <w:rPr>
+                <w:sz w:val="16"/>
+                <w:szCs w:val="16"/>
+              </w:rPr>
+              <w:t>).</w:t>
             </w:r>
             <w:proofErr w:type="spellStart"/>
             <w:r>
@@ -11539,6 +11761,7 @@
               <w:t>kendoDropDownList</w:t>
             </w:r>
             <w:proofErr w:type="spellEnd"/>
+            <w:proofErr w:type="gramEnd"/>
             <w:r>
               <w:rPr>
                 <w:sz w:val="16"/>
@@ -11561,7 +11784,7 @@
                 <w:sz w:val="16"/>
                 <w:szCs w:val="16"/>
               </w:rPr>
-              <w:t xml:space="preserve">        });</w:t>
+              <w:t>});</w:t>
             </w:r>
           </w:p>
           <w:p>
@@ -11578,7 +11801,7 @@
                 <w:sz w:val="16"/>
                 <w:szCs w:val="16"/>
               </w:rPr>
-              <w:t xml:space="preserve">        // Order type dropdown list</w:t>
+              <w:t>// Order type dropdown list</w:t>
             </w:r>
           </w:p>
           <w:p>
@@ -11595,7 +11818,7 @@
                 <w:sz w:val="16"/>
                 <w:szCs w:val="16"/>
               </w:rPr>
-              <w:t xml:space="preserve">        $("#</w:t>
+              <w:t>$("#</w:t>
             </w:r>
             <w:proofErr w:type="spellStart"/>
             <w:r>
@@ -11611,7 +11834,15 @@
                 <w:sz w:val="16"/>
                 <w:szCs w:val="16"/>
               </w:rPr>
-              <w:t>").</w:t>
+              <w:t>"</w:t>
+            </w:r>
+            <w:proofErr w:type="gramStart"/>
+            <w:r>
+              <w:rPr>
+                <w:sz w:val="16"/>
+                <w:szCs w:val="16"/>
+              </w:rPr>
+              <w:t>).</w:t>
             </w:r>
             <w:proofErr w:type="spellStart"/>
             <w:r>
@@ -11622,6 +11853,7 @@
               <w:t>kendoDropDownList</w:t>
             </w:r>
             <w:proofErr w:type="spellEnd"/>
+            <w:proofErr w:type="gramEnd"/>
             <w:r>
               <w:rPr>
                 <w:sz w:val="16"/>
@@ -11644,7 +11876,7 @@
                 <w:sz w:val="16"/>
                 <w:szCs w:val="16"/>
               </w:rPr>
-              <w:t xml:space="preserve">        });</w:t>
+              <w:t>});</w:t>
             </w:r>
           </w:p>
           <w:p>
@@ -11661,48 +11893,6 @@
                 <w:sz w:val="16"/>
                 <w:szCs w:val="16"/>
               </w:rPr>
-              <w:tab/>
-            </w:r>
-            <w:r>
-              <w:rPr>
-                <w:sz w:val="16"/>
-                <w:szCs w:val="16"/>
-              </w:rPr>
-              <w:tab/>
-            </w:r>
-            <w:r>
-              <w:rPr>
-                <w:sz w:val="16"/>
-                <w:szCs w:val="16"/>
-              </w:rPr>
-              <w:tab/>
-            </w:r>
-            <w:r>
-              <w:rPr>
-                <w:sz w:val="16"/>
-                <w:szCs w:val="16"/>
-              </w:rPr>
-              <w:tab/>
-            </w:r>
-            <w:r>
-              <w:rPr>
-                <w:sz w:val="16"/>
-                <w:szCs w:val="16"/>
-              </w:rPr>
-              <w:tab/>
-            </w:r>
-            <w:r>
-              <w:rPr>
-                <w:sz w:val="16"/>
-                <w:szCs w:val="16"/>
-              </w:rPr>
-              <w:t xml:space="preserve"> </w:t>
-            </w:r>
-            <w:r>
-              <w:rPr>
-                <w:sz w:val="16"/>
-                <w:szCs w:val="16"/>
-              </w:rPr>
               <w:t xml:space="preserve">// Custom </w:t>
             </w:r>
             <w:proofErr w:type="gramStart"/>
@@ -11736,7 +11926,7 @@
                 <w:sz w:val="16"/>
                 <w:szCs w:val="16"/>
               </w:rPr>
-              <w:t xml:space="preserve">        $("#</w:t>
+              <w:t>$("#</w:t>
             </w:r>
             <w:proofErr w:type="spellStart"/>
             <w:r>
@@ -11752,7 +11942,15 @@
                 <w:sz w:val="16"/>
                 <w:szCs w:val="16"/>
               </w:rPr>
-              <w:t>").</w:t>
+              <w:t>"</w:t>
+            </w:r>
+            <w:proofErr w:type="gramStart"/>
+            <w:r>
+              <w:rPr>
+                <w:sz w:val="16"/>
+                <w:szCs w:val="16"/>
+              </w:rPr>
+              <w:t>).</w:t>
             </w:r>
             <w:proofErr w:type="spellStart"/>
             <w:r>
@@ -11763,6 +11961,7 @@
               <w:t>kendoDropDownList</w:t>
             </w:r>
             <w:proofErr w:type="spellEnd"/>
+            <w:proofErr w:type="gramEnd"/>
             <w:r>
               <w:rPr>
                 <w:sz w:val="16"/>
@@ -11781,22 +11980,6 @@
                 <w:szCs w:val="16"/>
               </w:rPr>
             </w:pPr>
-            <w:r>
-              <w:rPr>
-                <w:rFonts w:ascii="Consolas" w:hAnsi="Consolas"/>
-                <w:sz w:val="16"/>
-                <w:szCs w:val="16"/>
-              </w:rPr>
-              <w:t xml:space="preserve">       </w:t>
-            </w:r>
-            <w:r>
-              <w:rPr>
-                <w:rFonts w:ascii="Consolas" w:hAnsi="Consolas"/>
-                <w:sz w:val="16"/>
-                <w:szCs w:val="16"/>
-              </w:rPr>
-              <w:t xml:space="preserve"> </w:t>
-            </w:r>
             <w:r>
               <w:rPr>
                 <w:rFonts w:ascii="Consolas" w:hAnsi="Consolas"/>
@@ -11823,7 +12006,7 @@
       <w:pPr>
         <w:pStyle w:val="SAGEHeading3"/>
       </w:pPr>
-      <w:bookmarkStart w:id="27" w:name="_Toc57823762"/>
+      <w:bookmarkStart w:id="27" w:name="_Toc66803817"/>
       <w:proofErr w:type="spellStart"/>
       <w:r>
         <w:t>initDatePicker</w:t>
@@ -11895,20 +12078,15 @@
           <w:p>
             <w:pPr>
               <w:pStyle w:val="SAGETextCodesection"/>
-              <w:rPr>
+              <w:ind w:left="0"/>
+              <w:rPr>
+                <w:rFonts w:ascii="Fira Code Retina" w:hAnsi="Fira Code Retina"/>
                 <w:sz w:val="16"/>
                 <w:szCs w:val="20"/>
               </w:rPr>
             </w:pPr>
             <w:r>
               <w:rPr>
-                <w:rFonts w:ascii="Fira Code Retina" w:hAnsi="Fira Code Retina"/>
-                <w:sz w:val="18"/>
-              </w:rPr>
-              <w:t xml:space="preserve">    </w:t>
-            </w:r>
-            <w:r>
-              <w:rPr>
                 <w:sz w:val="16"/>
                 <w:szCs w:val="20"/>
               </w:rPr>
@@ -11928,7 +12106,15 @@
                 <w:sz w:val="16"/>
                 <w:szCs w:val="20"/>
               </w:rPr>
-              <w:t>").</w:t>
+              <w:t>"</w:t>
+            </w:r>
+            <w:proofErr w:type="gramStart"/>
+            <w:r>
+              <w:rPr>
+                <w:sz w:val="16"/>
+                <w:szCs w:val="20"/>
+              </w:rPr>
+              <w:t>).</w:t>
             </w:r>
             <w:proofErr w:type="spellStart"/>
             <w:r>
@@ -11939,44 +12125,13 @@
               <w:t>kendoDatePicker</w:t>
             </w:r>
             <w:proofErr w:type="spellEnd"/>
-            <w:r>
-              <w:rPr>
-                <w:sz w:val="16"/>
-                <w:szCs w:val="20"/>
-              </w:rPr>
-              <w:t>({</w:t>
-            </w:r>
-          </w:p>
-          <w:p>
-            <w:pPr>
-              <w:pStyle w:val="SAGETextCodesection"/>
-              <w:ind w:left="0"/>
-              <w:rPr>
-                <w:rFonts w:ascii="Fira Code Retina" w:hAnsi="Fira Code Retina"/>
-                <w:sz w:val="16"/>
-                <w:szCs w:val="20"/>
-              </w:rPr>
-            </w:pPr>
-            <w:r>
-              <w:rPr>
-                <w:sz w:val="16"/>
-                <w:szCs w:val="20"/>
-              </w:rPr>
-              <w:t xml:space="preserve">       </w:t>
-            </w:r>
-            <w:r>
-              <w:rPr>
-                <w:sz w:val="16"/>
-                <w:szCs w:val="20"/>
-              </w:rPr>
-              <w:t xml:space="preserve"> </w:t>
-            </w:r>
-            <w:r>
-              <w:rPr>
-                <w:sz w:val="16"/>
-                <w:szCs w:val="20"/>
-              </w:rPr>
-              <w:t>});</w:t>
+            <w:proofErr w:type="gramEnd"/>
+            <w:r>
+              <w:rPr>
+                <w:sz w:val="16"/>
+                <w:szCs w:val="20"/>
+              </w:rPr>
+              <w:t>({});</w:t>
             </w:r>
           </w:p>
           <w:p>
@@ -12003,14 +12158,14 @@
       <w:pPr>
         <w:pStyle w:val="SAGEHeading2"/>
       </w:pPr>
-      <w:bookmarkStart w:id="28" w:name="_Toc57823763"/>
-      <w:bookmarkStart w:id="29" w:name="_Toc465759145"/>
+      <w:bookmarkStart w:id="28" w:name="_Toc465759145"/>
+      <w:bookmarkStart w:id="29" w:name="_Toc66803818"/>
       <w:r>
         <w:t>Initialization</w:t>
       </w:r>
-      <w:bookmarkEnd w:id="28"/>
+      <w:bookmarkEnd w:id="29"/>
     </w:p>
-    <w:bookmarkEnd w:id="29"/>
+    <w:bookmarkEnd w:id="28"/>
     <w:p>
       <w:pPr>
         <w:pStyle w:val="SAGEBodyText"/>
@@ -12052,7 +12207,7 @@
       <w:pPr>
         <w:pStyle w:val="SAGEHeading3"/>
       </w:pPr>
-      <w:bookmarkStart w:id="30" w:name="_Toc57823764"/>
+      <w:bookmarkStart w:id="30" w:name="_Toc66803819"/>
       <w:r>
         <w:t>Init Function</w:t>
       </w:r>
@@ -12278,7 +12433,7 @@
       <w:pPr>
         <w:pStyle w:val="SAGEHeading3"/>
       </w:pPr>
-      <w:bookmarkStart w:id="31" w:name="_Toc57823765"/>
+      <w:bookmarkStart w:id="31" w:name="_Toc66803820"/>
       <w:proofErr w:type="spellStart"/>
       <w:r>
         <w:t>initOtherControls</w:t>
@@ -12502,7 +12657,7 @@
       <w:pPr>
         <w:pStyle w:val="SAGEHeading3"/>
       </w:pPr>
-      <w:bookmarkStart w:id="32" w:name="_Toc57823766"/>
+      <w:bookmarkStart w:id="32" w:name="_Toc66803821"/>
       <w:proofErr w:type="spellStart"/>
       <w:r>
         <w:t>initFinders</w:t>
@@ -12650,13 +12805,23 @@
               </w:rPr>
             </w:pPr>
             <w:proofErr w:type="spellStart"/>
-            <w:r>
-              <w:rPr>
-                <w:rFonts w:ascii="Consolas" w:hAnsi="Consolas"/>
-                <w:sz w:val="16"/>
-                <w:szCs w:val="20"/>
-              </w:rPr>
-              <w:t>sg.finder.TaxCurrencyFinder</w:t>
+            <w:proofErr w:type="gramStart"/>
+            <w:r>
+              <w:rPr>
+                <w:rFonts w:ascii="Consolas" w:hAnsi="Consolas"/>
+                <w:sz w:val="16"/>
+                <w:szCs w:val="20"/>
+              </w:rPr>
+              <w:t>sg.finder</w:t>
+            </w:r>
+            <w:proofErr w:type="gramEnd"/>
+            <w:r>
+              <w:rPr>
+                <w:rFonts w:ascii="Consolas" w:hAnsi="Consolas"/>
+                <w:sz w:val="16"/>
+                <w:szCs w:val="20"/>
+              </w:rPr>
+              <w:t>.TaxCurrencyFinder</w:t>
             </w:r>
             <w:proofErr w:type="spellEnd"/>
             <w:r>
@@ -12673,7 +12838,7 @@
                 <w:sz w:val="16"/>
                 <w:szCs w:val="20"/>
               </w:rPr>
-              <w:t>ISV1CustomizationOrderEntryCustomizationUICallback</w:t>
+              <w:t>ValuedPartnerSampleOrderEntryCustomizationUICallback</w:t>
             </w:r>
             <w:r>
               <w:rPr>
@@ -12857,7 +13022,7 @@
                 <w:sz w:val="16"/>
                 <w:szCs w:val="20"/>
               </w:rPr>
-              <w:t>ISV1CustomizationOrderEntryCustomizationUICallback</w:t>
+              <w:t>ValuedPartnerSampleOrderEntryCustomizationUICallback</w:t>
             </w:r>
             <w:r>
               <w:rPr>
@@ -12965,7 +13130,7 @@
       <w:pPr>
         <w:pStyle w:val="SAGEHeading3"/>
       </w:pPr>
-      <w:bookmarkStart w:id="33" w:name="_Toc57823767"/>
+      <w:bookmarkStart w:id="33" w:name="_Toc66803822"/>
       <w:proofErr w:type="spellStart"/>
       <w:r>
         <w:lastRenderedPageBreak/>
@@ -13030,6 +13195,12 @@
           <w:insideV w:val="dotted" w:sz="4" w:space="0" w:color="auto"/>
         </w:tblBorders>
         <w:shd w:val="clear" w:color="auto" w:fill="F2F2F2" w:themeFill="background1" w:themeFillShade="F2"/>
+        <w:tblCellMar>
+          <w:top w:w="43" w:type="dxa"/>
+          <w:left w:w="144" w:type="dxa"/>
+          <w:bottom w:w="43" w:type="dxa"/>
+          <w:right w:w="144" w:type="dxa"/>
+        </w:tblCellMar>
         <w:tblLook w:val="04A0" w:firstRow="1" w:lastRow="0" w:firstColumn="1" w:lastColumn="0" w:noHBand="0" w:noVBand="1"/>
       </w:tblPr>
       <w:tblGrid>
@@ -13044,16 +13215,65 @@
           <w:p>
             <w:pPr>
               <w:pStyle w:val="SAGETextCodesection"/>
-              <w:rPr>
-                <w:rFonts w:ascii="Fira Code Retina" w:hAnsi="Fira Code Retina"/>
-                <w:sz w:val="18"/>
-                <w:szCs w:val="18"/>
+              <w:ind w:left="0"/>
+              <w:rPr>
+                <w:sz w:val="16"/>
+                <w:szCs w:val="16"/>
               </w:rPr>
             </w:pPr>
+            <w:r>
+              <w:rPr>
+                <w:sz w:val="16"/>
+                <w:szCs w:val="16"/>
+              </w:rPr>
+              <w:t>$("#</w:t>
+            </w:r>
+            <w:proofErr w:type="spellStart"/>
+            <w:r>
+              <w:rPr>
+                <w:sz w:val="16"/>
+                <w:szCs w:val="16"/>
+              </w:rPr>
+              <w:t>numericOrderAmount</w:t>
+            </w:r>
+            <w:proofErr w:type="spellEnd"/>
+            <w:r>
+              <w:rPr>
+                <w:sz w:val="16"/>
+                <w:szCs w:val="16"/>
+              </w:rPr>
+              <w:t>"</w:t>
+            </w:r>
+            <w:proofErr w:type="gramStart"/>
+            <w:r>
+              <w:rPr>
+                <w:sz w:val="16"/>
+                <w:szCs w:val="16"/>
+              </w:rPr>
+              <w:t>).</w:t>
+            </w:r>
+            <w:proofErr w:type="spellStart"/>
+            <w:r>
+              <w:rPr>
+                <w:sz w:val="16"/>
+                <w:szCs w:val="16"/>
+              </w:rPr>
+              <w:t>kendoNumericTextBox</w:t>
+            </w:r>
+            <w:proofErr w:type="spellEnd"/>
+            <w:proofErr w:type="gramEnd"/>
+            <w:r>
+              <w:rPr>
+                <w:sz w:val="16"/>
+                <w:szCs w:val="16"/>
+              </w:rPr>
+              <w:t>({</w:t>
+            </w:r>
           </w:p>
           <w:p>
             <w:pPr>
               <w:pStyle w:val="SAGETextCodesection"/>
+              <w:ind w:left="0"/>
               <w:rPr>
                 <w:sz w:val="16"/>
                 <w:szCs w:val="16"/>
@@ -13064,44 +13284,29 @@
                 <w:sz w:val="16"/>
                 <w:szCs w:val="16"/>
               </w:rPr>
-              <w:t>$("#</w:t>
-            </w:r>
-            <w:proofErr w:type="spellStart"/>
+              <w:t xml:space="preserve">   </w:t>
+            </w:r>
+            <w:proofErr w:type="gramStart"/>
             <w:r>
               <w:rPr>
                 <w:sz w:val="16"/>
                 <w:szCs w:val="16"/>
               </w:rPr>
-              <w:t>numericOrderAmount</w:t>
-            </w:r>
-            <w:proofErr w:type="spellEnd"/>
+              <w:t>spinners :</w:t>
+            </w:r>
+            <w:proofErr w:type="gramEnd"/>
             <w:r>
               <w:rPr>
                 <w:sz w:val="16"/>
                 <w:szCs w:val="16"/>
               </w:rPr>
-              <w:t>").</w:t>
-            </w:r>
-            <w:proofErr w:type="spellStart"/>
-            <w:r>
-              <w:rPr>
-                <w:sz w:val="16"/>
-                <w:szCs w:val="16"/>
-              </w:rPr>
-              <w:t>kendoNumericTextBox</w:t>
-            </w:r>
-            <w:proofErr w:type="spellEnd"/>
-            <w:r>
-              <w:rPr>
-                <w:sz w:val="16"/>
-                <w:szCs w:val="16"/>
-              </w:rPr>
-              <w:t>({</w:t>
+              <w:t xml:space="preserve"> false,</w:t>
             </w:r>
           </w:p>
           <w:p>
             <w:pPr>
               <w:pStyle w:val="SAGETextCodesection"/>
+              <w:ind w:left="0"/>
               <w:rPr>
                 <w:sz w:val="16"/>
                 <w:szCs w:val="16"/>
@@ -13112,34 +13317,20 @@
                 <w:sz w:val="16"/>
                 <w:szCs w:val="16"/>
               </w:rPr>
-              <w:t xml:space="preserve">       spinners : false,</w:t>
-            </w:r>
-          </w:p>
-          <w:p>
-            <w:pPr>
-              <w:pStyle w:val="SAGETextCodesection"/>
+              <w:t xml:space="preserve">   </w:t>
+            </w:r>
+            <w:r>
               <w:rPr>
                 <w:sz w:val="16"/>
                 <w:szCs w:val="16"/>
               </w:rPr>
-            </w:pPr>
-            <w:r>
-              <w:rPr>
-                <w:sz w:val="16"/>
-                <w:szCs w:val="16"/>
-              </w:rPr>
-              <w:t xml:space="preserve">        decimals: 3</w:t>
+              <w:t>decimals: 3</w:t>
             </w:r>
           </w:p>
           <w:p>
             <w:pPr>
               <w:pStyle w:val="SAGEBodyText"/>
               <w:spacing w:line="240" w:lineRule="auto"/>
-              <w:rPr>
-                <w:rFonts w:ascii="Fira Code Retina" w:hAnsi="Fira Code Retina"/>
-                <w:sz w:val="18"/>
-                <w:szCs w:val="18"/>
-              </w:rPr>
             </w:pPr>
             <w:r>
               <w:rPr>
@@ -13147,29 +13338,8 @@
                 <w:sz w:val="16"/>
                 <w:szCs w:val="16"/>
               </w:rPr>
-              <w:t xml:space="preserve">   </w:t>
-            </w:r>
-            <w:r>
-              <w:rPr>
-                <w:rFonts w:ascii="Consolas" w:hAnsi="Consolas"/>
-                <w:sz w:val="16"/>
-                <w:szCs w:val="16"/>
-              </w:rPr>
-              <w:t xml:space="preserve"> </w:t>
-            </w:r>
-            <w:r>
-              <w:rPr>
-                <w:rFonts w:ascii="Consolas" w:hAnsi="Consolas"/>
-                <w:sz w:val="16"/>
-                <w:szCs w:val="16"/>
-              </w:rPr>
               <w:t>});</w:t>
             </w:r>
-          </w:p>
-          <w:p>
-            <w:pPr>
-              <w:pStyle w:val="SAGEBodyText"/>
-            </w:pPr>
           </w:p>
         </w:tc>
       </w:tr>
@@ -13183,7 +13353,7 @@
       <w:pPr>
         <w:pStyle w:val="SAGEHeading3"/>
       </w:pPr>
-      <w:bookmarkStart w:id="34" w:name="_Toc57823768"/>
+      <w:bookmarkStart w:id="34" w:name="_Toc66803823"/>
       <w:r>
         <w:t>Kendo UI Grid, Dropdown and other controls</w:t>
       </w:r>
@@ -13204,7 +13374,7 @@
       <w:pPr>
         <w:pStyle w:val="SAGEHeading3"/>
       </w:pPr>
-      <w:bookmarkStart w:id="35" w:name="_Toc57823769"/>
+      <w:bookmarkStart w:id="35" w:name="_Toc66803824"/>
       <w:proofErr w:type="spellStart"/>
       <w:r>
         <w:t>initDropdownList</w:t>
@@ -13496,15 +13666,33 @@
                 <w:sz w:val="16"/>
                 <w:szCs w:val="20"/>
               </w:rPr>
-              <w:t xml:space="preserve">        $("#txtCustomCTotalCost").val(</w:t>
-            </w:r>
-            <w:r>
-              <w:rPr>
-                <w:rFonts w:ascii="Consolas" w:hAnsi="Consolas"/>
-                <w:sz w:val="16"/>
-                <w:szCs w:val="20"/>
-              </w:rPr>
-              <w:t>ISV1CustomizationOrderEntryCustomizationUI</w:t>
+              <w:t xml:space="preserve">        $("#txtCustomCTotalCost"</w:t>
+            </w:r>
+            <w:proofErr w:type="gramStart"/>
+            <w:r>
+              <w:rPr>
+                <w:rFonts w:ascii="Consolas" w:hAnsi="Consolas"/>
+                <w:sz w:val="16"/>
+                <w:szCs w:val="20"/>
+              </w:rPr>
+              <w:t>).val</w:t>
+            </w:r>
+            <w:proofErr w:type="gramEnd"/>
+            <w:r>
+              <w:rPr>
+                <w:rFonts w:ascii="Consolas" w:hAnsi="Consolas"/>
+                <w:sz w:val="16"/>
+                <w:szCs w:val="20"/>
+              </w:rPr>
+              <w:t>(</w:t>
+            </w:r>
+            <w:r>
+              <w:rPr>
+                <w:rFonts w:ascii="Consolas" w:hAnsi="Consolas"/>
+                <w:sz w:val="16"/>
+                <w:szCs w:val="20"/>
+              </w:rPr>
+              <w:t>ValuedPartnerSampleOrderEntryCustomizationUI</w:t>
             </w:r>
             <w:r>
               <w:rPr>
@@ -13580,7 +13768,7 @@
       <w:pPr>
         <w:pStyle w:val="SAGEHeading2"/>
       </w:pPr>
-      <w:bookmarkStart w:id="37" w:name="_Toc57823770"/>
+      <w:bookmarkStart w:id="37" w:name="_Toc66803825"/>
       <w:r>
         <w:lastRenderedPageBreak/>
         <w:t xml:space="preserve">Intercept existing events and add custom </w:t>
@@ -14626,7 +14814,7 @@
       <w:pPr>
         <w:pStyle w:val="SAGEHeading3"/>
       </w:pPr>
-      <w:bookmarkStart w:id="38" w:name="_Toc57823771"/>
+      <w:bookmarkStart w:id="38" w:name="_Toc66803826"/>
       <w:proofErr w:type="spellStart"/>
       <w:r>
         <w:t>ajaxSuccess</w:t>
@@ -14871,27 +15059,45 @@
               </w:rPr>
               <w:t xml:space="preserve">   </w:t>
             </w:r>
+            <w:proofErr w:type="spellStart"/>
             <w:r>
               <w:rPr>
                 <w:sz w:val="14"/>
                 <w:szCs w:val="16"/>
               </w:rPr>
-              <w:t>ISV1CustomizationOrderEntryCustomizationUI</w:t>
+              <w:t>ValuedPartnerSampleOrderEntryCustomizationUI</w:t>
             </w:r>
             <w:r>
               <w:rPr>
                 <w:sz w:val="14"/>
                 <w:szCs w:val="16"/>
               </w:rPr>
-              <w:t xml:space="preserve">.orderNumber = </w:t>
+              <w:t>.orderNumber</w:t>
+            </w:r>
+            <w:proofErr w:type="spellEnd"/>
+            <w:r>
+              <w:rPr>
+                <w:sz w:val="14"/>
+                <w:szCs w:val="16"/>
+              </w:rPr>
+              <w:t xml:space="preserve"> = </w:t>
             </w:r>
             <w:proofErr w:type="spellStart"/>
+            <w:proofErr w:type="gramStart"/>
             <w:r>
               <w:rPr>
                 <w:sz w:val="14"/>
                 <w:szCs w:val="16"/>
               </w:rPr>
-              <w:t>data.model.OrderNumber</w:t>
+              <w:t>data.model</w:t>
+            </w:r>
+            <w:proofErr w:type="gramEnd"/>
+            <w:r>
+              <w:rPr>
+                <w:sz w:val="14"/>
+                <w:szCs w:val="16"/>
+              </w:rPr>
+              <w:t>.OrderNumber</w:t>
             </w:r>
             <w:proofErr w:type="spellEnd"/>
             <w:r>
@@ -15107,20 +15313,38 @@
               </w:rPr>
               <w:t xml:space="preserve">      </w:t>
             </w:r>
+            <w:proofErr w:type="spellStart"/>
             <w:r>
               <w:rPr>
                 <w:sz w:val="14"/>
                 <w:szCs w:val="16"/>
               </w:rPr>
-              <w:t>ISV1CustomizationOrderEntryCustomizationUI</w:t>
+              <w:t>ValuedPartnerSampleOrderEntryCustomizationUI</w:t>
             </w:r>
             <w:r>
               <w:rPr>
                 <w:sz w:val="14"/>
                 <w:szCs w:val="16"/>
               </w:rPr>
-              <w:t>.total[0] = 0;</w:t>
-            </w:r>
+              <w:t>.total</w:t>
+            </w:r>
+            <w:proofErr w:type="spellEnd"/>
+            <w:r>
+              <w:rPr>
+                <w:sz w:val="14"/>
+                <w:szCs w:val="16"/>
+              </w:rPr>
+              <w:t xml:space="preserve">[0] = </w:t>
+            </w:r>
+            <w:proofErr w:type="gramStart"/>
+            <w:r>
+              <w:rPr>
+                <w:sz w:val="14"/>
+                <w:szCs w:val="16"/>
+              </w:rPr>
+              <w:t>0;</w:t>
+            </w:r>
+            <w:proofErr w:type="gramEnd"/>
           </w:p>
           <w:p>
             <w:pPr>
@@ -15137,20 +15361,38 @@
               </w:rPr>
               <w:t xml:space="preserve">      </w:t>
             </w:r>
+            <w:proofErr w:type="spellStart"/>
             <w:r>
               <w:rPr>
                 <w:sz w:val="14"/>
                 <w:szCs w:val="16"/>
               </w:rPr>
-              <w:t>ISV1CustomizationOrderEntryCustomizationUI</w:t>
+              <w:t>ValuedPartnerSampleOrderEntryCustomizationUI</w:t>
             </w:r>
             <w:r>
               <w:rPr>
                 <w:sz w:val="14"/>
                 <w:szCs w:val="16"/>
               </w:rPr>
-              <w:t>.total[1] = 0;</w:t>
-            </w:r>
+              <w:t>.total</w:t>
+            </w:r>
+            <w:proofErr w:type="spellEnd"/>
+            <w:r>
+              <w:rPr>
+                <w:sz w:val="14"/>
+                <w:szCs w:val="16"/>
+              </w:rPr>
+              <w:t xml:space="preserve">[1] = </w:t>
+            </w:r>
+            <w:proofErr w:type="gramStart"/>
+            <w:r>
+              <w:rPr>
+                <w:sz w:val="14"/>
+                <w:szCs w:val="16"/>
+              </w:rPr>
+              <w:t>0;</w:t>
+            </w:r>
+            <w:proofErr w:type="gramEnd"/>
           </w:p>
           <w:p>
             <w:pPr>
@@ -15167,20 +15409,38 @@
               </w:rPr>
               <w:t xml:space="preserve">      </w:t>
             </w:r>
+            <w:proofErr w:type="spellStart"/>
             <w:r>
               <w:rPr>
                 <w:sz w:val="14"/>
                 <w:szCs w:val="16"/>
               </w:rPr>
-              <w:t>ISV1CustomizationOrderEntryCustomizationUI</w:t>
+              <w:t>ValuedPartnerSampleOrderEntryCustomizationUI</w:t>
             </w:r>
             <w:r>
               <w:rPr>
                 <w:sz w:val="14"/>
                 <w:szCs w:val="16"/>
               </w:rPr>
-              <w:t>.total[2] = 0;</w:t>
-            </w:r>
+              <w:t>.total</w:t>
+            </w:r>
+            <w:proofErr w:type="spellEnd"/>
+            <w:r>
+              <w:rPr>
+                <w:sz w:val="14"/>
+                <w:szCs w:val="16"/>
+              </w:rPr>
+              <w:t xml:space="preserve">[2] = </w:t>
+            </w:r>
+            <w:proofErr w:type="gramStart"/>
+            <w:r>
+              <w:rPr>
+                <w:sz w:val="14"/>
+                <w:szCs w:val="16"/>
+              </w:rPr>
+              <w:t>0;</w:t>
+            </w:r>
+            <w:proofErr w:type="gramEnd"/>
           </w:p>
           <w:p>
             <w:pPr>
@@ -15284,19 +15544,28 @@
               </w:rPr>
               <w:t xml:space="preserve">   </w:t>
             </w:r>
+            <w:proofErr w:type="spellStart"/>
             <w:r>
               <w:rPr>
                 <w:sz w:val="14"/>
                 <w:szCs w:val="16"/>
               </w:rPr>
-              <w:t>ISV1CustomizationOrderEntryCustomizationUI</w:t>
+              <w:t>ValuedPartnerSampleOrderEntryCustomizationUI</w:t>
             </w:r>
             <w:r>
               <w:rPr>
                 <w:sz w:val="14"/>
                 <w:szCs w:val="16"/>
               </w:rPr>
-              <w:t xml:space="preserve">.total[0] += </w:t>
+              <w:t>.total</w:t>
+            </w:r>
+            <w:proofErr w:type="spellEnd"/>
+            <w:r>
+              <w:rPr>
+                <w:sz w:val="14"/>
+                <w:szCs w:val="16"/>
+              </w:rPr>
+              <w:t xml:space="preserve">[0] += </w:t>
             </w:r>
             <w:proofErr w:type="spellStart"/>
             <w:r>
@@ -15323,6 +15592,7 @@
               <w:t>i</w:t>
             </w:r>
             <w:proofErr w:type="spellEnd"/>
+            <w:proofErr w:type="gramStart"/>
             <w:r>
               <w:rPr>
                 <w:sz w:val="14"/>
@@ -15339,6 +15609,7 @@
               <w:t>ExtendedPrice</w:t>
             </w:r>
             <w:proofErr w:type="spellEnd"/>
+            <w:proofErr w:type="gramEnd"/>
             <w:r>
               <w:rPr>
                 <w:sz w:val="14"/>
@@ -15362,19 +15633,28 @@
               </w:rPr>
               <w:t xml:space="preserve">         </w:t>
             </w:r>
+            <w:proofErr w:type="spellStart"/>
             <w:r>
               <w:rPr>
                 <w:sz w:val="14"/>
                 <w:szCs w:val="16"/>
               </w:rPr>
-              <w:t>ISV1CustomizationOrderEntryCustomizationUI</w:t>
+              <w:t>ValuedPartnerSampleOrderEntryCustomizationUI</w:t>
             </w:r>
             <w:r>
               <w:rPr>
                 <w:sz w:val="14"/>
                 <w:szCs w:val="16"/>
               </w:rPr>
-              <w:t xml:space="preserve">.total[1] += </w:t>
+              <w:t>.total</w:t>
+            </w:r>
+            <w:proofErr w:type="spellEnd"/>
+            <w:r>
+              <w:rPr>
+                <w:sz w:val="14"/>
+                <w:szCs w:val="16"/>
+              </w:rPr>
+              <w:t xml:space="preserve">[1] += </w:t>
             </w:r>
             <w:proofErr w:type="spellStart"/>
             <w:r>
@@ -15401,6 +15681,7 @@
               <w:t>i</w:t>
             </w:r>
             <w:proofErr w:type="spellEnd"/>
+            <w:proofErr w:type="gramStart"/>
             <w:r>
               <w:rPr>
                 <w:sz w:val="14"/>
@@ -15417,6 +15698,7 @@
               <w:t>DiscountedExtendedAmount</w:t>
             </w:r>
             <w:proofErr w:type="spellEnd"/>
+            <w:proofErr w:type="gramEnd"/>
             <w:r>
               <w:rPr>
                 <w:sz w:val="14"/>
@@ -15440,19 +15722,28 @@
               </w:rPr>
               <w:t xml:space="preserve">         </w:t>
             </w:r>
+            <w:proofErr w:type="spellStart"/>
             <w:r>
               <w:rPr>
                 <w:sz w:val="14"/>
                 <w:szCs w:val="16"/>
               </w:rPr>
-              <w:t>ISV1CustomizationOrderEntryCustomizationUI</w:t>
+              <w:t>ValuedPartnerSampleOrderEntryCustomizationUI</w:t>
             </w:r>
             <w:r>
               <w:rPr>
                 <w:sz w:val="14"/>
                 <w:szCs w:val="16"/>
               </w:rPr>
-              <w:t xml:space="preserve">.total[2] += </w:t>
+              <w:t>.total</w:t>
+            </w:r>
+            <w:proofErr w:type="spellEnd"/>
+            <w:r>
+              <w:rPr>
+                <w:sz w:val="14"/>
+                <w:szCs w:val="16"/>
+              </w:rPr>
+              <w:t xml:space="preserve">[2] += </w:t>
             </w:r>
             <w:proofErr w:type="spellStart"/>
             <w:r>
@@ -15479,6 +15770,7 @@
               <w:t>i</w:t>
             </w:r>
             <w:proofErr w:type="spellEnd"/>
+            <w:proofErr w:type="gramStart"/>
             <w:r>
               <w:rPr>
                 <w:sz w:val="14"/>
@@ -15495,6 +15787,7 @@
               <w:t>ExtendedOrderCost</w:t>
             </w:r>
             <w:proofErr w:type="spellEnd"/>
+            <w:proofErr w:type="gramEnd"/>
             <w:r>
               <w:rPr>
                 <w:sz w:val="14"/>
@@ -15532,14 +15825,30 @@
                 <w:sz w:val="14"/>
                 <w:szCs w:val="16"/>
               </w:rPr>
-              <w:t xml:space="preserve">      $("#txtCustomCTotalCost").val(</w:t>
-            </w:r>
+              <w:t xml:space="preserve">      $("#txtCustomCTotalCost"</w:t>
+            </w:r>
+            <w:proofErr w:type="gramStart"/>
             <w:r>
               <w:rPr>
                 <w:sz w:val="14"/>
                 <w:szCs w:val="16"/>
               </w:rPr>
-              <w:t>ISV1CustomizationOrderEntryCustomizationUI</w:t>
+              <w:t>).val</w:t>
+            </w:r>
+            <w:proofErr w:type="gramEnd"/>
+            <w:r>
+              <w:rPr>
+                <w:sz w:val="14"/>
+                <w:szCs w:val="16"/>
+              </w:rPr>
+              <w:t>(</w:t>
+            </w:r>
+            <w:r>
+              <w:rPr>
+                <w:sz w:val="14"/>
+                <w:szCs w:val="16"/>
+              </w:rPr>
+              <w:t>ValuedPartnerSampleOrderEntryCustomizationUI</w:t>
             </w:r>
             <w:r>
               <w:rPr>
@@ -15565,12 +15874,21 @@
               <w:t xml:space="preserve">      var comment = "Total Cost for " + </w:t>
             </w:r>
             <w:proofErr w:type="spellStart"/>
+            <w:proofErr w:type="gramStart"/>
             <w:r>
               <w:rPr>
                 <w:sz w:val="14"/>
                 <w:szCs w:val="16"/>
               </w:rPr>
-              <w:t>data.model.OrderNumber</w:t>
+              <w:t>data.model</w:t>
+            </w:r>
+            <w:proofErr w:type="gramEnd"/>
+            <w:r>
+              <w:rPr>
+                <w:sz w:val="14"/>
+                <w:szCs w:val="16"/>
+              </w:rPr>
+              <w:t>.OrderNumber</w:t>
             </w:r>
             <w:proofErr w:type="spellEnd"/>
             <w:r>
@@ -15580,19 +15898,28 @@
               </w:rPr>
               <w:t xml:space="preserve"> + " is " + </w:t>
             </w:r>
+            <w:proofErr w:type="spellStart"/>
             <w:r>
               <w:rPr>
                 <w:sz w:val="14"/>
                 <w:szCs w:val="16"/>
               </w:rPr>
-              <w:t>ISV1CustomizationOrderEntryCustomizationUI</w:t>
+              <w:t>ValuedPartnerSampleOrderEntryCustomizationUI</w:t>
             </w:r>
             <w:r>
               <w:rPr>
                 <w:sz w:val="14"/>
                 <w:szCs w:val="16"/>
               </w:rPr>
-              <w:t>.total[0];</w:t>
+              <w:t>.total</w:t>
+            </w:r>
+            <w:proofErr w:type="spellEnd"/>
+            <w:r>
+              <w:rPr>
+                <w:sz w:val="14"/>
+                <w:szCs w:val="16"/>
+              </w:rPr>
+              <w:t>[0];</w:t>
             </w:r>
           </w:p>
           <w:p>
@@ -15915,7 +16242,7 @@
       <w:pPr>
         <w:pStyle w:val="SAGEHeading3"/>
       </w:pPr>
-      <w:bookmarkStart w:id="39" w:name="_Toc57823772"/>
+      <w:bookmarkStart w:id="39" w:name="_Toc66803827"/>
       <w:proofErr w:type="spellStart"/>
       <w:r>
         <w:lastRenderedPageBreak/>
@@ -15964,7 +16291,8 @@
     <w:tbl>
       <w:tblPr>
         <w:tblStyle w:val="TableGrid"/>
-        <w:tblW w:w="0" w:type="auto"/>
+        <w:tblW w:w="9180" w:type="dxa"/>
+        <w:tblInd w:w="-5" w:type="dxa"/>
         <w:tblBorders>
           <w:top w:val="dotted" w:sz="4" w:space="0" w:color="auto"/>
           <w:left w:val="dotted" w:sz="4" w:space="0" w:color="auto"/>
@@ -15977,12 +16305,12 @@
         <w:tblLook w:val="04A0" w:firstRow="1" w:lastRow="0" w:firstColumn="1" w:lastColumn="0" w:noHBand="0" w:noVBand="1"/>
       </w:tblPr>
       <w:tblGrid>
-        <w:gridCol w:w="9208"/>
+        <w:gridCol w:w="9180"/>
       </w:tblGrid>
       <w:tr>
         <w:tc>
           <w:tcPr>
-            <w:tcW w:w="9208" w:type="dxa"/>
+            <w:tcW w:w="9180" w:type="dxa"/>
             <w:shd w:val="clear" w:color="auto" w:fill="F2F2F2" w:themeFill="background1" w:themeFillShade="F2"/>
           </w:tcPr>
           <w:p>
@@ -16265,6 +16593,7 @@
               <w:t xml:space="preserve"> = </w:t>
             </w:r>
             <w:proofErr w:type="spellStart"/>
+            <w:proofErr w:type="gramStart"/>
             <w:r>
               <w:rPr>
                 <w:rFonts w:ascii="Consolas" w:hAnsi="Consolas"/>
@@ -16274,6 +16603,7 @@
               <w:t>sg.utls.url.buildUrl</w:t>
             </w:r>
             <w:proofErr w:type="spellEnd"/>
+            <w:proofErr w:type="gramEnd"/>
             <w:r>
               <w:rPr>
                 <w:rFonts w:ascii="Consolas" w:hAnsi="Consolas"/>
@@ -16296,7 +16626,26 @@
                 <w:sz w:val="16"/>
                 <w:szCs w:val="20"/>
               </w:rPr>
-              <w:t>", "ISV1Customization", "</w:t>
+              <w:t>", "</w:t>
+            </w:r>
+            <w:proofErr w:type="spellStart"/>
+            <w:r>
+              <w:rPr>
+                <w:rFonts w:ascii="Consolas" w:hAnsi="Consolas" w:cs="Consolas"/>
+                <w:color w:val="2B91AF"/>
+                <w:sz w:val="16"/>
+                <w:szCs w:val="16"/>
+              </w:rPr>
+              <w:t>ValuedPartnerSampleCustomizationController</w:t>
+            </w:r>
+            <w:proofErr w:type="spellEnd"/>
+            <w:r>
+              <w:rPr>
+                <w:rFonts w:ascii="Consolas" w:hAnsi="Consolas"/>
+                <w:sz w:val="16"/>
+                <w:szCs w:val="20"/>
+              </w:rPr>
+              <w:t>", "</w:t>
             </w:r>
             <w:proofErr w:type="spellStart"/>
             <w:r>
@@ -16520,8 +16869,34 @@
                 <w:sz w:val="16"/>
                 <w:szCs w:val="20"/>
               </w:rPr>
-              <w:t xml:space="preserve">                    ISV1OrderEntryCustomizationUICallback.loadCustomOrder(data);</w:t>
-            </w:r>
+              <w:t xml:space="preserve">                    </w:t>
+            </w:r>
+            <w:r>
+              <w:rPr>
+                <w:rFonts w:ascii="Consolas" w:hAnsi="Consolas"/>
+                <w:sz w:val="16"/>
+                <w:szCs w:val="20"/>
+              </w:rPr>
+              <w:t>ValuedPartnerSampleOrderEntryCustomizationUICallback</w:t>
+            </w:r>
+            <w:r>
+              <w:rPr>
+                <w:rFonts w:ascii="Consolas" w:hAnsi="Consolas"/>
+                <w:sz w:val="16"/>
+                <w:szCs w:val="20"/>
+              </w:rPr>
+              <w:t>.loadCustomOrder(data</w:t>
+            </w:r>
+            <w:proofErr w:type="gramStart"/>
+            <w:r>
+              <w:rPr>
+                <w:rFonts w:ascii="Consolas" w:hAnsi="Consolas"/>
+                <w:sz w:val="16"/>
+                <w:szCs w:val="20"/>
+              </w:rPr>
+              <w:t>);</w:t>
+            </w:r>
+            <w:proofErr w:type="gramEnd"/>
           </w:p>
           <w:p>
             <w:pPr>
@@ -16728,7 +17103,7 @@
       <w:pPr>
         <w:pStyle w:val="SAGEHeading2"/>
       </w:pPr>
-      <w:bookmarkStart w:id="41" w:name="_Toc57823773"/>
+      <w:bookmarkStart w:id="41" w:name="_Toc66803828"/>
       <w:r>
         <w:lastRenderedPageBreak/>
         <w:t xml:space="preserve">Add event handler and call back </w:t>
@@ -16778,7 +17153,7 @@
       <w:pPr>
         <w:pStyle w:val="SAGEHeading3"/>
       </w:pPr>
-      <w:bookmarkStart w:id="42" w:name="_Toc57823774"/>
+      <w:bookmarkStart w:id="42" w:name="_Toc66803829"/>
       <w:proofErr w:type="spellStart"/>
       <w:r>
         <w:t>initButtons</w:t>
@@ -16978,13 +17353,23 @@
               <w:t xml:space="preserve">    </w:t>
             </w:r>
             <w:proofErr w:type="spellStart"/>
-            <w:r>
-              <w:rPr>
-                <w:rFonts w:ascii="Consolas" w:hAnsi="Consolas"/>
-                <w:sz w:val="16"/>
-                <w:szCs w:val="20"/>
-              </w:rPr>
-              <w:t>sg.utls.ajaxPost</w:t>
+            <w:proofErr w:type="gramStart"/>
+            <w:r>
+              <w:rPr>
+                <w:rFonts w:ascii="Consolas" w:hAnsi="Consolas"/>
+                <w:sz w:val="16"/>
+                <w:szCs w:val="20"/>
+              </w:rPr>
+              <w:t>sg.utls</w:t>
+            </w:r>
+            <w:proofErr w:type="gramEnd"/>
+            <w:r>
+              <w:rPr>
+                <w:rFonts w:ascii="Consolas" w:hAnsi="Consolas"/>
+                <w:sz w:val="16"/>
+                <w:szCs w:val="20"/>
+              </w:rPr>
+              <w:t>.ajaxPost</w:t>
             </w:r>
             <w:proofErr w:type="spellEnd"/>
             <w:r>
@@ -17037,7 +17422,7 @@
                 <w:sz w:val="16"/>
                 <w:szCs w:val="20"/>
               </w:rPr>
-              <w:t>ISV1CustomizationOrderEntryCustomizationUICallback</w:t>
+              <w:t>ValuedPartnerSampleOrderEntryCustomizationUICallback</w:t>
             </w:r>
             <w:r>
               <w:rPr>
@@ -17087,7 +17472,7 @@
       <w:pPr>
         <w:pStyle w:val="SAGEHeading3"/>
       </w:pPr>
-      <w:bookmarkStart w:id="43" w:name="_Toc57823775"/>
+      <w:bookmarkStart w:id="43" w:name="_Toc66803830"/>
       <w:proofErr w:type="spellStart"/>
       <w:r>
         <w:t>getCustomInfo</w:t>
@@ -17131,24 +17516,14 @@
       <w:r>
         <w:t xml:space="preserve">in </w:t>
       </w:r>
+      <w:proofErr w:type="spellStart"/>
       <w:r>
         <w:rPr>
           <w:rStyle w:val="SAGETextFilename"/>
         </w:rPr>
-        <w:t>ISV1OrderEntryCustom</w:t>
-      </w:r>
-      <w:r>
-        <w:rPr>
-          <w:rStyle w:val="SAGETextFilename"/>
-        </w:rPr>
-        <w:t>ization</w:t>
-      </w:r>
-      <w:r>
-        <w:rPr>
-          <w:rStyle w:val="SAGETextFilename"/>
-        </w:rPr>
-        <w:t>UICallback</w:t>
-      </w:r>
+        <w:t>ValuedPartnerSampleOrderEntryCustomizationUICallback</w:t>
+      </w:r>
+      <w:proofErr w:type="spellEnd"/>
       <w:r>
         <w:t>:</w:t>
       </w:r>
@@ -17225,6 +17600,7 @@
               <w:t xml:space="preserve">    result = </w:t>
             </w:r>
             <w:proofErr w:type="spellStart"/>
+            <w:proofErr w:type="gramStart"/>
             <w:r>
               <w:rPr>
                 <w:rFonts w:ascii="Consolas" w:hAnsi="Consolas"/>
@@ -17234,23 +17610,6 @@
               <w:t>result.CurDescription</w:t>
             </w:r>
             <w:proofErr w:type="spellEnd"/>
-            <w:r>
-              <w:rPr>
-                <w:rFonts w:ascii="Consolas" w:hAnsi="Consolas"/>
-                <w:sz w:val="16"/>
-                <w:szCs w:val="20"/>
-              </w:rPr>
-              <w:t xml:space="preserve"> + "-This info is </w:t>
-            </w:r>
-            <w:proofErr w:type="gramStart"/>
-            <w:r>
-              <w:rPr>
-                <w:rFonts w:ascii="Consolas" w:hAnsi="Consolas"/>
-                <w:sz w:val="16"/>
-                <w:szCs w:val="20"/>
-              </w:rPr>
-              <w:t>get</w:t>
-            </w:r>
             <w:proofErr w:type="gramEnd"/>
             <w:r>
               <w:rPr>
@@ -17258,7 +17617,7 @@
                 <w:sz w:val="16"/>
                 <w:szCs w:val="20"/>
               </w:rPr>
-              <w:t xml:space="preserve"> from sage300c controller";</w:t>
+              <w:t xml:space="preserve"> + "-This info is get from sage300c controller";</w:t>
             </w:r>
           </w:p>
           <w:p>
@@ -17317,13 +17676,23 @@
               <w:t xml:space="preserve">    //</w:t>
             </w:r>
             <w:proofErr w:type="spellStart"/>
-            <w:r>
-              <w:rPr>
-                <w:rFonts w:ascii="Consolas" w:hAnsi="Consolas"/>
-                <w:sz w:val="16"/>
-                <w:szCs w:val="20"/>
-              </w:rPr>
-              <w:t>sg.utls.showKendoConfirmationDialog</w:t>
+            <w:proofErr w:type="gramStart"/>
+            <w:r>
+              <w:rPr>
+                <w:rFonts w:ascii="Consolas" w:hAnsi="Consolas"/>
+                <w:sz w:val="16"/>
+                <w:szCs w:val="20"/>
+              </w:rPr>
+              <w:t>sg.utls</w:t>
+            </w:r>
+            <w:proofErr w:type="gramEnd"/>
+            <w:r>
+              <w:rPr>
+                <w:rFonts w:ascii="Consolas" w:hAnsi="Consolas"/>
+                <w:sz w:val="16"/>
+                <w:szCs w:val="20"/>
+              </w:rPr>
+              <w:t>.showKendoConfirmationDialog</w:t>
             </w:r>
             <w:proofErr w:type="spellEnd"/>
             <w:r>
@@ -17332,25 +17701,7 @@
                 <w:sz w:val="16"/>
                 <w:szCs w:val="20"/>
               </w:rPr>
-              <w:t xml:space="preserve">(function () { }, null, "Custom Text box info is </w:t>
-            </w:r>
-            <w:proofErr w:type="gramStart"/>
-            <w:r>
-              <w:rPr>
-                <w:rFonts w:ascii="Consolas" w:hAnsi="Consolas"/>
-                <w:sz w:val="16"/>
-                <w:szCs w:val="20"/>
-              </w:rPr>
-              <w:t>get</w:t>
-            </w:r>
-            <w:proofErr w:type="gramEnd"/>
-            <w:r>
-              <w:rPr>
-                <w:rFonts w:ascii="Consolas" w:hAnsi="Consolas"/>
-                <w:sz w:val="16"/>
-                <w:szCs w:val="20"/>
-              </w:rPr>
-              <w:t xml:space="preserve"> from sage 300 server ajax call");</w:t>
+              <w:t>(function () { }, null, "Custom Text box info is get from sage 300 server ajax call");</w:t>
             </w:r>
           </w:p>
           <w:p>
@@ -17448,7 +17799,7 @@
       <w:pPr>
         <w:pStyle w:val="SAGEHeading3"/>
       </w:pPr>
-      <w:bookmarkStart w:id="44" w:name="_Toc57823776"/>
+      <w:bookmarkStart w:id="44" w:name="_Toc66803831"/>
       <w:r>
         <w:lastRenderedPageBreak/>
         <w:t>Confirmation Dialog</w:t>
@@ -17525,7 +17876,7 @@
       <w:pPr>
         <w:pStyle w:val="SAGEHeading3"/>
       </w:pPr>
-      <w:bookmarkStart w:id="45" w:name="_Toc57823777"/>
+      <w:bookmarkStart w:id="45" w:name="_Toc66803832"/>
       <w:proofErr w:type="spellStart"/>
       <w:r>
         <w:t>loadCustomerOrder</w:t>
@@ -17589,14 +17940,16 @@
         </w:rPr>
         <w:t xml:space="preserve"> </w:t>
       </w:r>
+      <w:proofErr w:type="spellStart"/>
       <w:r>
         <w:rPr>
           <w:rStyle w:val="SAGETextFilename"/>
           <w:rFonts w:asciiTheme="majorHAnsi" w:hAnsiTheme="majorHAnsi" w:cstheme="majorHAnsi"/>
           <w:sz w:val="22"/>
         </w:rPr>
-        <w:t>ISV1CustomizationOrderEntryCustomizationUICallback</w:t>
-      </w:r>
+        <w:t>ValuedPartnerSampleOrderEntryCustomizationUICallback</w:t>
+      </w:r>
+      <w:proofErr w:type="spellEnd"/>
       <w:r>
         <w:t>:</w:t>
       </w:r>
@@ -18113,7 +18466,7 @@
       <w:pPr>
         <w:pStyle w:val="SAGEHeading3"/>
       </w:pPr>
-      <w:bookmarkStart w:id="46" w:name="_Toc57823778"/>
+      <w:bookmarkStart w:id="46" w:name="_Toc66803833"/>
       <w:r>
         <w:t>Other Functions</w:t>
       </w:r>
@@ -18126,12 +18479,14 @@
       <w:r>
         <w:t xml:space="preserve">To add other call back functions to </w:t>
       </w:r>
+      <w:proofErr w:type="spellStart"/>
       <w:r>
         <w:rPr>
           <w:rStyle w:val="SAGETextFilename"/>
         </w:rPr>
-        <w:t>ISV1CustomizationOrderEntryCustomizationUICallback</w:t>
-      </w:r>
+        <w:t>ValuedPartnerSampleOrderEntryCustomizationUICallback</w:t>
+      </w:r>
+      <w:proofErr w:type="spellEnd"/>
       <w:r>
         <w:t>, refer to the sample code.</w:t>
       </w:r>
@@ -18145,7 +18500,7 @@
         </w:rPr>
       </w:pPr>
       <w:bookmarkStart w:id="47" w:name="_Toc465759148"/>
-      <w:bookmarkStart w:id="48" w:name="_Toc57823779"/>
+      <w:bookmarkStart w:id="48" w:name="_Toc66803834"/>
       <w:r>
         <w:rPr>
           <w:szCs w:val="36"/>
@@ -18272,8 +18627,8 @@
       <w:pPr>
         <w:pStyle w:val="SAGEHeading2"/>
       </w:pPr>
-      <w:bookmarkStart w:id="49" w:name="_Toc57823780"/>
-      <w:bookmarkStart w:id="50" w:name="_Toc465408488"/>
+      <w:bookmarkStart w:id="49" w:name="_Toc465408488"/>
+      <w:bookmarkStart w:id="50" w:name="_Toc66803835"/>
       <w:r>
         <w:t xml:space="preserve">Add event handler and call back </w:t>
       </w:r>
@@ -18281,10 +18636,10 @@
       <w:r>
         <w:t>functions</w:t>
       </w:r>
-      <w:bookmarkEnd w:id="49"/>
+      <w:bookmarkEnd w:id="50"/>
       <w:proofErr w:type="gramEnd"/>
     </w:p>
-    <w:bookmarkEnd w:id="50"/>
+    <w:bookmarkEnd w:id="49"/>
     <w:p>
       <w:pPr>
         <w:shd w:val="clear" w:color="auto" w:fill="FFFFFF"/>
@@ -19301,7 +19656,7 @@
       <w:pPr>
         <w:pStyle w:val="SAGEHeading2"/>
       </w:pPr>
-      <w:bookmarkStart w:id="52" w:name="_Toc57823781"/>
+      <w:bookmarkStart w:id="52" w:name="_Toc66803836"/>
       <w:r>
         <w:rPr>
           <w:szCs w:val="30"/>
@@ -19333,17 +19688,19 @@
       <w:r>
         <w:t xml:space="preserve">Add the following action methods in the </w:t>
       </w:r>
-      <w:r>
-        <w:rPr>
-          <w:rFonts w:asciiTheme="minorHAnsi" w:hAnsiTheme="minorHAnsi" w:cstheme="minorHAnsi"/>
+      <w:proofErr w:type="spellStart"/>
+      <w:r>
+        <w:rPr>
+          <w:rFonts w:asciiTheme="majorHAnsi" w:hAnsiTheme="majorHAnsi" w:cstheme="majorHAnsi"/>
           <w:color w:val="2B91AF"/>
         </w:rPr>
-        <w:t>ISV1CustomizationCustomizationController</w:t>
-      </w:r>
-      <w:r>
-        <w:rPr>
-          <w:sz w:val="28"/>
-          <w:szCs w:val="28"/>
+        <w:t>ValuedPartnerSampleCustomizationController</w:t>
+      </w:r>
+      <w:proofErr w:type="spellEnd"/>
+      <w:r>
+        <w:rPr>
+          <w:sz w:val="36"/>
+          <w:szCs w:val="36"/>
         </w:rPr>
         <w:t xml:space="preserve"> </w:t>
       </w:r>
@@ -20039,7 +20396,7 @@
         </w:rPr>
       </w:pPr>
       <w:bookmarkStart w:id="53" w:name="_Toc465759149"/>
-      <w:bookmarkStart w:id="54" w:name="_Toc57823782"/>
+      <w:bookmarkStart w:id="54" w:name="_Toc66803837"/>
       <w:r>
         <w:rPr>
           <w:szCs w:val="36"/>
@@ -20217,7 +20574,7 @@
         <w:rPr>
           <w:b/>
         </w:rPr>
-        <w:t>ISV1CustomizationCustomizationBootstrapper</w:t>
+        <w:t>ValuedPartnerSampleCustomizationBootstrapper</w:t>
       </w:r>
       <w:r>
         <w:rPr>
@@ -20237,7 +20594,25 @@
         <w:rPr>
           <w:b/>
         </w:rPr>
-        <w:t>ISV1.Customization.Customization.Web</w:t>
+        <w:t>ValuedPartner</w:t>
+      </w:r>
+      <w:r>
+        <w:rPr>
+          <w:b/>
+        </w:rPr>
+        <w:t>.</w:t>
+      </w:r>
+      <w:r>
+        <w:rPr>
+          <w:b/>
+        </w:rPr>
+        <w:t>Sample.</w:t>
+      </w:r>
+      <w:r>
+        <w:rPr>
+          <w:b/>
+        </w:rPr>
+        <w:t>Customization.Web</w:t>
       </w:r>
       <w:r>
         <w:rPr>
@@ -20270,7 +20645,7 @@
       <w:pPr>
         <w:pStyle w:val="SAGEHeading2"/>
       </w:pPr>
-      <w:bookmarkStart w:id="55" w:name="_Toc57823783"/>
+      <w:bookmarkStart w:id="55" w:name="_Toc66803838"/>
       <w:proofErr w:type="spellStart"/>
       <w:r>
         <w:lastRenderedPageBreak/>
@@ -20434,7 +20809,23 @@
                 <w:sz w:val="16"/>
                 <w:szCs w:val="20"/>
               </w:rPr>
-              <w:t>": "ISV1",</w:t>
+              <w:t>": "</w:t>
+            </w:r>
+            <w:r>
+              <w:rPr>
+                <w:rFonts w:ascii="Consolas" w:hAnsi="Consolas"/>
+                <w:sz w:val="16"/>
+                <w:szCs w:val="20"/>
+              </w:rPr>
+              <w:t>Valued Partner</w:t>
+            </w:r>
+            <w:r>
+              <w:rPr>
+                <w:rFonts w:ascii="Consolas" w:hAnsi="Consolas"/>
+                <w:sz w:val="16"/>
+                <w:szCs w:val="20"/>
+              </w:rPr>
+              <w:t>",</w:t>
             </w:r>
           </w:p>
           <w:p>
@@ -20470,7 +20861,23 @@
                 <w:sz w:val="16"/>
                 <w:szCs w:val="20"/>
               </w:rPr>
-              <w:t>": "7bc2d022-f725-4966-b8d3-0b7a07c608ca",</w:t>
+              <w:t>": "</w:t>
+            </w:r>
+            <w:r>
+              <w:rPr>
+                <w:rFonts w:ascii="Consolas" w:hAnsi="Consolas"/>
+                <w:sz w:val="16"/>
+                <w:szCs w:val="20"/>
+              </w:rPr>
+              <w:t>d507d3e1-84df-44e2-93cc-afda056f1491</w:t>
+            </w:r>
+            <w:r>
+              <w:rPr>
+                <w:rFonts w:ascii="Consolas" w:hAnsi="Consolas"/>
+                <w:sz w:val="16"/>
+                <w:szCs w:val="20"/>
+              </w:rPr>
+              <w:t>",</w:t>
             </w:r>
           </w:p>
           <w:p>
@@ -20524,7 +20931,23 @@
                 <w:sz w:val="16"/>
                 <w:szCs w:val="20"/>
               </w:rPr>
-              <w:t xml:space="preserve">  "Name": "Customization",</w:t>
+              <w:t xml:space="preserve">  "Name": "</w:t>
+            </w:r>
+            <w:r>
+              <w:rPr>
+                <w:rFonts w:ascii="Consolas" w:hAnsi="Consolas"/>
+                <w:sz w:val="16"/>
+                <w:szCs w:val="20"/>
+              </w:rPr>
+              <w:t>Sample</w:t>
+            </w:r>
+            <w:r>
+              <w:rPr>
+                <w:rFonts w:ascii="Consolas" w:hAnsi="Consolas"/>
+                <w:sz w:val="16"/>
+                <w:szCs w:val="20"/>
+              </w:rPr>
+              <w:t>",</w:t>
             </w:r>
           </w:p>
           <w:p>
@@ -20560,7 +20983,23 @@
                 <w:sz w:val="16"/>
                 <w:szCs w:val="20"/>
               </w:rPr>
-              <w:t xml:space="preserve">  "Bootstrapper": "ISV1CustomizationCustomizationBootstrapper.xml",</w:t>
+              <w:t xml:space="preserve">  "Bootstrapper": "</w:t>
+            </w:r>
+            <w:r>
+              <w:rPr>
+                <w:rFonts w:ascii="Consolas" w:hAnsi="Consolas"/>
+                <w:sz w:val="16"/>
+                <w:szCs w:val="20"/>
+              </w:rPr>
+              <w:t>ValuedPartnerSampleCustomizationBootstrapper.xml</w:t>
+            </w:r>
+            <w:r>
+              <w:rPr>
+                <w:rFonts w:ascii="Consolas" w:hAnsi="Consolas"/>
+                <w:sz w:val="16"/>
+                <w:szCs w:val="20"/>
+              </w:rPr>
+              <w:t>",</w:t>
             </w:r>
           </w:p>
           <w:p>
@@ -20578,7 +21017,23 @@
                 <w:sz w:val="16"/>
                 <w:szCs w:val="20"/>
               </w:rPr>
-              <w:t xml:space="preserve">  "Assembly": "ISV1.Customization.Customization.Web.dll",</w:t>
+              <w:t xml:space="preserve">  "Assembly": "</w:t>
+            </w:r>
+            <w:r>
+              <w:rPr>
+                <w:rFonts w:ascii="Consolas" w:hAnsi="Consolas"/>
+                <w:sz w:val="16"/>
+                <w:szCs w:val="20"/>
+              </w:rPr>
+              <w:t>ValuedPartner.Sample.Customization.Web.dll</w:t>
+            </w:r>
+            <w:r>
+              <w:rPr>
+                <w:rFonts w:ascii="Consolas" w:hAnsi="Consolas"/>
+                <w:sz w:val="16"/>
+                <w:szCs w:val="20"/>
+              </w:rPr>
+              <w:t>",</w:t>
             </w:r>
           </w:p>
           <w:p>
@@ -21020,7 +21475,7 @@
       <w:pPr>
         <w:pStyle w:val="SAGEHeading2"/>
       </w:pPr>
-      <w:bookmarkStart w:id="56" w:name="_Toc57823784"/>
+      <w:bookmarkStart w:id="56" w:name="_Toc66803839"/>
       <w:r>
         <w:lastRenderedPageBreak/>
         <w:t>OrderEntry_Settings.xml Contents</w:t>
@@ -22553,7 +23008,7 @@
         <w:pStyle w:val="SAGEHeading1"/>
         <w:framePr w:wrap="around"/>
       </w:pPr>
-      <w:bookmarkStart w:id="57" w:name="_Toc57823785"/>
+      <w:bookmarkStart w:id="57" w:name="_Toc66803840"/>
       <w:r>
         <w:lastRenderedPageBreak/>
         <w:t>C</w:t>
@@ -22570,7 +23025,7 @@
       <w:pPr>
         <w:pStyle w:val="SAGEHeading2"/>
       </w:pPr>
-      <w:bookmarkStart w:id="58" w:name="_Toc57823786"/>
+      <w:bookmarkStart w:id="58" w:name="_Toc66803841"/>
       <w:r>
         <w:t>Customized Order Entry screen</w:t>
       </w:r>
@@ -22770,7 +23225,7 @@
         <w:pStyle w:val="SAGEHeading1"/>
         <w:framePr w:wrap="around"/>
       </w:pPr>
-      <w:bookmarkStart w:id="59" w:name="_Toc57823787"/>
+      <w:bookmarkStart w:id="59" w:name="_Toc66803842"/>
       <w:r>
         <w:lastRenderedPageBreak/>
         <w:t>Debugging</w:t>
@@ -22907,24 +23362,14 @@
       <w:r>
         <w:t xml:space="preserve"> at the initial entry point </w:t>
       </w:r>
+      <w:proofErr w:type="spellStart"/>
       <w:r>
         <w:rPr>
           <w:rStyle w:val="SAGETextCodeinline"/>
         </w:rPr>
-        <w:t>ISV1OrderEntryCustom</w:t>
-      </w:r>
-      <w:r>
-        <w:rPr>
-          <w:rStyle w:val="SAGETextCodeinline"/>
-        </w:rPr>
-        <w:t>ization</w:t>
-      </w:r>
-      <w:r>
-        <w:rPr>
-          <w:rStyle w:val="SAGETextCodeinline"/>
-        </w:rPr>
-        <w:t>UI</w:t>
-      </w:r>
+        <w:t>ValuedPartnerSampleOrderEntryCustomizationUI</w:t>
+      </w:r>
+      <w:proofErr w:type="spellEnd"/>
       <w:r>
         <w:rPr>
           <w:rStyle w:val="SAGETextCodeinline"/>
@@ -23352,27 +23797,14 @@
           <w:pPr>
             <w:pStyle w:val="SAGEFooter"/>
           </w:pPr>
-          <w:r>
-            <w:fldChar w:fldCharType="begin"/>
-          </w:r>
-          <w:r>
-            <w:instrText xml:space="preserve"> STYLEREF  SAGE_Title  \* MERGEFORMAT </w:instrText>
-          </w:r>
-          <w:r>
-            <w:fldChar w:fldCharType="separate"/>
-          </w:r>
-          <w:r>
-            <w:rPr>
-              <w:noProof/>
-            </w:rPr>
-            <w:t>Sage 300 Web Screens SDK</w:t>
-          </w:r>
-          <w:r>
-            <w:rPr>
-              <w:noProof/>
-            </w:rPr>
-            <w:fldChar w:fldCharType="end"/>
-          </w:r>
+          <w:fldSimple w:instr=" STYLEREF  SAGE_Title  \* MERGEFORMAT ">
+            <w:r>
+              <w:rPr>
+                <w:noProof/>
+              </w:rPr>
+              <w:t>Sage 300 Web Screens SDK</w:t>
+            </w:r>
+          </w:fldSimple>
           <w:r>
             <w:rPr>
               <w:noProof/>
@@ -23394,7 +23826,6 @@
               <w:docPartUnique/>
             </w:docPartObj>
           </w:sdtPr>
-          <w:sdtEndPr/>
           <w:sdtContent>
             <w:p>
               <w:pPr>
@@ -23512,27 +23943,14 @@
           <w:pPr>
             <w:pStyle w:val="SAGEFooter"/>
           </w:pPr>
-          <w:r>
-            <w:fldChar w:fldCharType="begin"/>
-          </w:r>
-          <w:r>
-            <w:instrText xml:space="preserve"> STYLEREF  SAGE_Title  \* MERGEFORMAT </w:instrText>
-          </w:r>
-          <w:r>
-            <w:fldChar w:fldCharType="separate"/>
-          </w:r>
-          <w:r>
-            <w:rPr>
-              <w:noProof/>
-            </w:rPr>
-            <w:t>Sage 300 Web Screens SDK</w:t>
-          </w:r>
-          <w:r>
-            <w:rPr>
-              <w:noProof/>
-            </w:rPr>
-            <w:fldChar w:fldCharType="end"/>
-          </w:r>
+          <w:fldSimple w:instr=" STYLEREF  SAGE_Title  \* MERGEFORMAT ">
+            <w:r>
+              <w:rPr>
+                <w:noProof/>
+              </w:rPr>
+              <w:t>Sage 300 Web Screens SDK</w:t>
+            </w:r>
+          </w:fldSimple>
           <w:r>
             <w:rPr>
               <w:noProof/>
@@ -23554,7 +23972,6 @@
               <w:docPartUnique/>
             </w:docPartObj>
           </w:sdtPr>
-          <w:sdtEndPr/>
           <w:sdtContent>
             <w:p>
               <w:pPr>
@@ -23803,7 +24220,7 @@
         <v:path o:extrusionok="f" gradientshapeok="t" o:connecttype="rect"/>
         <o:lock v:ext="edit" aspectratio="t"/>
       </v:shapetype>
-      <v:shape id="_x0000_i1259" type="#_x0000_t75" style="width:19.5pt;height:19.5pt" o:bullet="t">
+      <v:shape id="_x0000_i1190" type="#_x0000_t75" style="width:20.15pt;height:20.15pt" o:bullet="t">
         <v:imagedata r:id="rId1" o:title="clip_image001"/>
       </v:shape>
     </w:pict>

</xml_diff>

<commit_message>
- docs/customization/Sage300SDK_WebScreenOrderEntryCustomizationTutorial.docx : Replaced references to TrustedVendor with ValuedPartner (to make consistent with screenshots) - Updated Sage logo in some of the samples/customization documents - Updated contents of zip files in samples/customization folders
</commit_message>
<xml_diff>
--- a/docs/customization/Sage300SDK_WebScreenOrderEntryCustomizationTutorial.docx
+++ b/docs/customization/Sage300SDK_WebScreenOrderEntryCustomizationTutorial.docx
@@ -67,13 +67,7 @@
         </w:sectPr>
       </w:pPr>
       <w:r>
-        <w:t>August</w:t>
-      </w:r>
-      <w:r>
-        <w:t xml:space="preserve"> 202</w:t>
-      </w:r>
-      <w:r>
-        <w:t>2</w:t>
+        <w:t>January 2023</w:t>
       </w:r>
     </w:p>
     <w:p>
@@ -99,7 +93,10 @@
         <w:t>1</w:t>
       </w:r>
       <w:r>
-        <w:t>-2022</w:t>
+        <w:t>-202</w:t>
+      </w:r>
+      <w:r>
+        <w:t>3</w:t>
       </w:r>
       <w:r>
         <w:t xml:space="preserve"> The Sage Group plc or its licensors. All rights reserved.</w:t>
@@ -4116,8 +4113,8 @@
           <w:noProof/>
         </w:rPr>
         <w:drawing>
-          <wp:inline distT="0" distB="0" distL="0" distR="0" wp14:anchorId="7D51812D" wp14:editId="3EF8C137">
-            <wp:extent cx="5448431" cy="3600160"/>
+          <wp:inline distT="0" distB="0" distL="0" distR="0" wp14:anchorId="7D51812D" wp14:editId="46F452C2">
+            <wp:extent cx="5448431" cy="3600159"/>
             <wp:effectExtent l="0" t="0" r="0" b="635"/>
             <wp:docPr id="40" name="Picture 40"/>
             <wp:cNvGraphicFramePr>
@@ -4145,7 +4142,7 @@
                   <pic:spPr>
                     <a:xfrm>
                       <a:off x="0" y="0"/>
-                      <a:ext cx="5448431" cy="3600160"/>
+                      <a:ext cx="5448431" cy="3600159"/>
                     </a:xfrm>
                     <a:prstGeom prst="rect">
                       <a:avLst/>
@@ -4508,6 +4505,26 @@
       <w:r>
         <w:t xml:space="preserve"> to save the screen</w:t>
       </w:r>
+    </w:p>
+    <w:p>
+      <w:pPr>
+        <w:pStyle w:val="SAGENumberedList"/>
+        <w:numPr>
+          <w:ilvl w:val="0"/>
+          <w:numId w:val="0"/>
+        </w:numPr>
+        <w:ind w:left="340"/>
+      </w:pPr>
+    </w:p>
+    <w:p>
+      <w:pPr>
+        <w:pStyle w:val="SAGENumberedList"/>
+        <w:numPr>
+          <w:ilvl w:val="0"/>
+          <w:numId w:val="0"/>
+        </w:numPr>
+        <w:ind w:left="340"/>
+      </w:pPr>
     </w:p>
     <w:p>
       <w:pPr>
@@ -9402,7 +9419,7 @@
         </w:rPr>
         <w:lastRenderedPageBreak/>
         <w:drawing>
-          <wp:inline distT="0" distB="0" distL="0" distR="0" wp14:anchorId="3FDAD92C" wp14:editId="41DB003E">
+          <wp:inline distT="0" distB="0" distL="0" distR="0" wp14:anchorId="3FDAD92C" wp14:editId="38C10BB0">
             <wp:extent cx="4081176" cy="2696718"/>
             <wp:effectExtent l="0" t="0" r="0" b="8890"/>
             <wp:docPr id="36" name="Picture 36"/>
@@ -9529,8 +9546,8 @@
           <w:noProof/>
         </w:rPr>
         <w:drawing>
-          <wp:inline distT="0" distB="0" distL="0" distR="0" wp14:anchorId="7050DB38" wp14:editId="019A028E">
-            <wp:extent cx="4324503" cy="2857882"/>
+          <wp:inline distT="0" distB="0" distL="0" distR="0" wp14:anchorId="7050DB38" wp14:editId="06A05616">
+            <wp:extent cx="4324503" cy="2857501"/>
             <wp:effectExtent l="0" t="0" r="0" b="0"/>
             <wp:docPr id="37" name="Picture 37"/>
             <wp:cNvGraphicFramePr>
@@ -9558,7 +9575,7 @@
                   <pic:spPr>
                     <a:xfrm>
                       <a:off x="0" y="0"/>
-                      <a:ext cx="4324503" cy="2857882"/>
+                      <a:ext cx="4324503" cy="2857501"/>
                     </a:xfrm>
                     <a:prstGeom prst="rect">
                       <a:avLst/>
@@ -9981,7 +9998,7 @@
           <w:b/>
           <w:bCs/>
         </w:rPr>
-        <w:t>TrustedVendor</w:t>
+        <w:t>ValuedPartner</w:t>
       </w:r>
       <w:r>
         <w:t xml:space="preserve"> for the </w:t>
@@ -10156,8 +10173,8 @@
         </w:rPr>
         <w:lastRenderedPageBreak/>
         <w:drawing>
-          <wp:inline distT="0" distB="0" distL="0" distR="0" wp14:anchorId="4F3D6D78" wp14:editId="56AF66EF">
-            <wp:extent cx="5639902" cy="4284487"/>
+          <wp:inline distT="0" distB="0" distL="0" distR="0" wp14:anchorId="4F3D6D78" wp14:editId="354E9B84">
+            <wp:extent cx="5639901" cy="4284487"/>
             <wp:effectExtent l="0" t="0" r="0" b="1905"/>
             <wp:docPr id="42" name="Picture 42"/>
             <wp:cNvGraphicFramePr>
@@ -10185,7 +10202,7 @@
                   <pic:spPr>
                     <a:xfrm>
                       <a:off x="0" y="0"/>
-                      <a:ext cx="5639902" cy="4284487"/>
+                      <a:ext cx="5639901" cy="4284487"/>
                     </a:xfrm>
                     <a:prstGeom prst="rect">
                       <a:avLst/>
@@ -10568,7 +10585,7 @@
         <w:t xml:space="preserve"> just after the beginning of the </w:t>
       </w:r>
       <w:r>
-        <w:t>TrustedVendor</w:t>
+        <w:t>ValuedPartner</w:t>
       </w:r>
       <w:r>
         <w:t>SampleOrderEntryCustomizationUI</w:t>
@@ -10640,7 +10657,7 @@
                 <w:sz w:val="14"/>
                 <w:szCs w:val="16"/>
               </w:rPr>
-              <w:t>TrustedVendor</w:t>
+              <w:t>ValuedPartner</w:t>
             </w:r>
             <w:r>
               <w:rPr>
@@ -10661,7 +10678,7 @@
                 <w:sz w:val="14"/>
                 <w:szCs w:val="16"/>
               </w:rPr>
-              <w:t>TrustedVendor</w:t>
+              <w:t>ValuedPartner</w:t>
             </w:r>
             <w:r>
               <w:rPr>
@@ -10698,7 +10715,7 @@
                 <w:sz w:val="14"/>
                 <w:szCs w:val="16"/>
               </w:rPr>
-              <w:t>TrustedVendor</w:t>
+              <w:t>ValuedPartner</w:t>
             </w:r>
             <w:r>
               <w:rPr>
@@ -10737,7 +10754,7 @@
                 <w:sz w:val="14"/>
                 <w:szCs w:val="16"/>
               </w:rPr>
-              <w:t>TrustedVendor</w:t>
+              <w:t>ValuedPartner</w:t>
             </w:r>
             <w:r>
               <w:rPr>
@@ -10866,7 +10883,7 @@
                 <w:sz w:val="14"/>
                 <w:szCs w:val="16"/>
               </w:rPr>
-              <w:t>TrustedVendor</w:t>
+              <w:t>ValuedPartner</w:t>
             </w:r>
             <w:r>
               <w:rPr>
@@ -10903,7 +10920,7 @@
                 <w:sz w:val="14"/>
                 <w:szCs w:val="16"/>
               </w:rPr>
-              <w:t>TrustedVendor</w:t>
+              <w:t>ValuedPartner</w:t>
             </w:r>
             <w:r>
               <w:rPr>
@@ -10940,7 +10957,7 @@
                 <w:sz w:val="14"/>
                 <w:szCs w:val="16"/>
               </w:rPr>
-              <w:t>TrustedVendor</w:t>
+              <w:t>ValuedPartner</w:t>
             </w:r>
             <w:r>
               <w:rPr>
@@ -10977,7 +10994,7 @@
                 <w:sz w:val="14"/>
                 <w:szCs w:val="16"/>
               </w:rPr>
-              <w:t>TrustedVendor</w:t>
+              <w:t>ValuedPartner</w:t>
             </w:r>
             <w:r>
               <w:rPr>
@@ -11014,7 +11031,7 @@
                 <w:sz w:val="14"/>
                 <w:szCs w:val="16"/>
               </w:rPr>
-              <w:t>TrustedVendor</w:t>
+              <w:t>ValuedPartner</w:t>
             </w:r>
             <w:r>
               <w:rPr>
@@ -11051,7 +11068,7 @@
                 <w:sz w:val="14"/>
                 <w:szCs w:val="16"/>
               </w:rPr>
-              <w:t>TrustedVendor</w:t>
+              <w:t>ValuedPartner</w:t>
             </w:r>
             <w:r>
               <w:rPr>
@@ -11088,7 +11105,7 @@
                 <w:sz w:val="14"/>
                 <w:szCs w:val="16"/>
               </w:rPr>
-              <w:t>TrustedVendor</w:t>
+              <w:t>ValuedPartner</w:t>
             </w:r>
             <w:r>
               <w:rPr>
@@ -11125,7 +11142,7 @@
                 <w:sz w:val="14"/>
                 <w:szCs w:val="16"/>
               </w:rPr>
-              <w:t>TrustedVendor</w:t>
+              <w:t>ValuedPartner</w:t>
             </w:r>
             <w:r>
               <w:rPr>
@@ -11162,7 +11179,7 @@
                 <w:sz w:val="14"/>
                 <w:szCs w:val="16"/>
               </w:rPr>
-              <w:t>TrustedVendor</w:t>
+              <w:t>ValuedPartner</w:t>
             </w:r>
             <w:r>
               <w:rPr>
@@ -11199,7 +11216,7 @@
                 <w:sz w:val="14"/>
                 <w:szCs w:val="16"/>
               </w:rPr>
-              <w:t>TrustedVendor</w:t>
+              <w:t>ValuedPartner</w:t>
             </w:r>
             <w:r>
               <w:rPr>
@@ -11236,7 +11253,7 @@
                 <w:sz w:val="14"/>
                 <w:szCs w:val="16"/>
               </w:rPr>
-              <w:t>TrustedVendor</w:t>
+              <w:t>ValuedPartner</w:t>
             </w:r>
             <w:r>
               <w:rPr>
@@ -12078,7 +12095,23 @@
                 <w:sz w:val="16"/>
                 <w:szCs w:val="16"/>
               </w:rPr>
-              <w:t>sg.viewFinderHelper.setViewFinderEx("btnCustomCurrencyFinder", "txtCustomCurrency", sg.viewFinderProperties.CS.CurrencyCodes, TrustedVendorSampleOrderEntryCustomizationUICallback.currencyCode, null);</w:t>
+              <w:t xml:space="preserve">sg.viewFinderHelper.setViewFinderEx("btnCustomCurrencyFinder", "txtCustomCurrency", sg.viewFinderProperties.CS.CurrencyCodes, </w:t>
+            </w:r>
+            <w:r>
+              <w:rPr>
+                <w:rFonts w:ascii="Consolas" w:hAnsi="Consolas"/>
+                <w:sz w:val="16"/>
+                <w:szCs w:val="16"/>
+              </w:rPr>
+              <w:t>ValuedPartner</w:t>
+            </w:r>
+            <w:r>
+              <w:rPr>
+                <w:rFonts w:ascii="Consolas" w:hAnsi="Consolas"/>
+                <w:sz w:val="16"/>
+                <w:szCs w:val="16"/>
+              </w:rPr>
+              <w:t>SampleOrderEntryCustomizationUICallback.currencyCode, null);</w:t>
             </w:r>
           </w:p>
           <w:p>
@@ -12105,7 +12138,7 @@
                 <w:sz w:val="16"/>
                 <w:szCs w:val="16"/>
               </w:rPr>
-              <w:t>T</w:t>
+              <w:t>ValuedPartner</w:t>
             </w:r>
             <w:r>
               <w:rPr>
@@ -12113,7 +12146,7 @@
                 <w:sz w:val="16"/>
                 <w:szCs w:val="16"/>
               </w:rPr>
-              <w:t>rustedVendorSampleOrderEntryCustomizationUICallback.currencyCode1, null);</w:t>
+              <w:t>SampleOrderEntryCustomizationUICallback.currencyCode1, null);</w:t>
             </w:r>
           </w:p>
           <w:p>
@@ -12535,7 +12568,7 @@
                 <w:sz w:val="16"/>
                 <w:szCs w:val="20"/>
               </w:rPr>
-              <w:t>TrustedVendor</w:t>
+              <w:t>ValuedPartner</w:t>
             </w:r>
             <w:r>
               <w:rPr>
@@ -13423,7 +13456,7 @@
                 <w:sz w:val="14"/>
                 <w:szCs w:val="16"/>
               </w:rPr>
-              <w:t>TrustedVendor</w:t>
+              <w:t>ValuedPartner</w:t>
             </w:r>
             <w:r>
               <w:rPr>
@@ -13538,7 +13571,7 @@
                 <w:sz w:val="14"/>
                 <w:szCs w:val="16"/>
               </w:rPr>
-              <w:t>TrustedVendor</w:t>
+              <w:t>ValuedPartner</w:t>
             </w:r>
             <w:r>
               <w:rPr>
@@ -13575,7 +13608,7 @@
                 <w:sz w:val="14"/>
                 <w:szCs w:val="16"/>
               </w:rPr>
-              <w:t>TrustedVendor</w:t>
+              <w:t>ValuedPartner</w:t>
             </w:r>
             <w:r>
               <w:rPr>
@@ -13612,7 +13645,7 @@
                 <w:sz w:val="14"/>
                 <w:szCs w:val="16"/>
               </w:rPr>
-              <w:t>TrustedVendor</w:t>
+              <w:t>ValuedPartner</w:t>
             </w:r>
             <w:r>
               <w:rPr>
@@ -13672,7 +13705,7 @@
                 <w:sz w:val="14"/>
                 <w:szCs w:val="16"/>
               </w:rPr>
-              <w:t>TrustedVendor</w:t>
+              <w:t>ValuedPartner</w:t>
             </w:r>
             <w:r>
               <w:rPr>
@@ -13709,7 +13742,7 @@
                 <w:sz w:val="14"/>
                 <w:szCs w:val="16"/>
               </w:rPr>
-              <w:t>TrustedVendor</w:t>
+              <w:t>ValuedPartner</w:t>
             </w:r>
             <w:r>
               <w:rPr>
@@ -13746,7 +13779,7 @@
                 <w:sz w:val="14"/>
                 <w:szCs w:val="16"/>
               </w:rPr>
-              <w:t>TrustedVendor</w:t>
+              <w:t>ValuedPartner</w:t>
             </w:r>
             <w:r>
               <w:rPr>
@@ -13799,7 +13832,7 @@
                 <w:sz w:val="14"/>
                 <w:szCs w:val="16"/>
               </w:rPr>
-              <w:t>TrustedVendor</w:t>
+              <w:t>ValuedPartner</w:t>
             </w:r>
             <w:r>
               <w:rPr>
@@ -13836,7 +13869,7 @@
                 <w:sz w:val="14"/>
                 <w:szCs w:val="16"/>
               </w:rPr>
-              <w:t>TrustedVendor</w:t>
+              <w:t>ValuedPartner</w:t>
             </w:r>
             <w:r>
               <w:rPr>
@@ -14199,7 +14232,7 @@
                 <w:sz w:val="16"/>
                 <w:szCs w:val="16"/>
               </w:rPr>
-              <w:t>TrustedVendor</w:t>
+              <w:t>ValuedPartner</w:t>
             </w:r>
             <w:r>
               <w:rPr>
@@ -14376,7 +14409,7 @@
                 <w:sz w:val="16"/>
                 <w:szCs w:val="20"/>
               </w:rPr>
-              <w:t>TrustedVendor</w:t>
+              <w:t>ValuedPartner</w:t>
             </w:r>
             <w:r>
               <w:rPr>
@@ -14771,7 +14804,7 @@
                 <w:sz w:val="16"/>
                 <w:szCs w:val="20"/>
               </w:rPr>
-              <w:t>TrustedVendor</w:t>
+              <w:t>ValuedPartner</w:t>
             </w:r>
             <w:r>
               <w:rPr>
@@ -14870,7 +14903,7 @@
         <w:rPr>
           <w:rStyle w:val="SAGETextFilename"/>
         </w:rPr>
-        <w:t>TrustedVendor</w:t>
+        <w:t>ValuedPartner</w:t>
       </w:r>
       <w:r>
         <w:rPr>
@@ -15172,7 +15205,7 @@
           <w:rFonts w:asciiTheme="majorHAnsi" w:hAnsiTheme="majorHAnsi" w:cstheme="majorHAnsi"/>
           <w:sz w:val="22"/>
         </w:rPr>
-        <w:t>TrustedVendor</w:t>
+        <w:t>ValuedPartner</w:t>
       </w:r>
       <w:r>
         <w:rPr>
@@ -15469,6 +15502,13 @@
               </w:rPr>
               <w:t>}</w:t>
             </w:r>
+            <w:r>
+              <w:rPr>
+                <w:sz w:val="16"/>
+                <w:szCs w:val="20"/>
+              </w:rPr>
+              <w:t>,</w:t>
+            </w:r>
           </w:p>
           <w:p>
             <w:pPr>
@@ -15549,7 +15589,13 @@
         <w:rPr>
           <w:color w:val="00B0F0"/>
         </w:rPr>
-        <w:t>TrustedVendorSampleOrderEntryCustomizatioknUICallback</w:t>
+        <w:t>ValuedPartner</w:t>
+      </w:r>
+      <w:r>
+        <w:rPr>
+          <w:color w:val="00B0F0"/>
+        </w:rPr>
+        <w:t>SampleOrderEntryCustomizatioknUICallback</w:t>
       </w:r>
       <w:r>
         <w:t>,</w:t>
@@ -15771,7 +15817,7 @@
         <w:rPr>
           <w:rStyle w:val="SAGETextFilename"/>
         </w:rPr>
-        <w:t>TrustedVendor</w:t>
+        <w:t>ValuedPartner</w:t>
       </w:r>
       <w:r>
         <w:rPr>
@@ -16803,7 +16849,7 @@
           <w:rFonts w:asciiTheme="majorHAnsi" w:hAnsiTheme="majorHAnsi" w:cstheme="majorHAnsi"/>
           <w:color w:val="2B91AF"/>
         </w:rPr>
-        <w:t>TrustedVendor</w:t>
+        <w:t>ValuedPartner</w:t>
       </w:r>
       <w:r>
         <w:rPr>
@@ -17375,7 +17421,7 @@
         <w:rPr>
           <w:b/>
         </w:rPr>
-        <w:t>TrustedVendor</w:t>
+        <w:t>ValuedPartner</w:t>
       </w:r>
       <w:r>
         <w:rPr>
@@ -17401,7 +17447,7 @@
         <w:rPr>
           <w:b/>
         </w:rPr>
-        <w:t>TrustedVendor</w:t>
+        <w:t>ValuedPartner</w:t>
       </w:r>
       <w:r>
         <w:rPr>
@@ -17586,7 +17632,23 @@
                 <w:sz w:val="16"/>
                 <w:szCs w:val="20"/>
               </w:rPr>
-              <w:t xml:space="preserve">  "PackageId": "fd1b7aa8-5d74-4796-a15a-ff144b49188f",</w:t>
+              <w:t xml:space="preserve">  "PackageId": "</w:t>
+            </w:r>
+            <w:r>
+              <w:rPr>
+                <w:rFonts w:ascii="Consolas" w:hAnsi="Consolas"/>
+                <w:sz w:val="16"/>
+                <w:szCs w:val="20"/>
+              </w:rPr>
+              <w:t>177f55d8-dc62-4773-9d1b-9b5907532d22</w:t>
+            </w:r>
+            <w:r>
+              <w:rPr>
+                <w:rFonts w:ascii="Consolas" w:hAnsi="Consolas"/>
+                <w:sz w:val="16"/>
+                <w:szCs w:val="20"/>
+              </w:rPr>
+              <w:t>",</w:t>
             </w:r>
           </w:p>
           <w:p>
@@ -17662,7 +17724,23 @@
                 <w:sz w:val="16"/>
                 <w:szCs w:val="20"/>
               </w:rPr>
-              <w:t xml:space="preserve">  "Bootstrapper": "TrustedVendorSampleCustomizationBootstrapper.xml",</w:t>
+              <w:t xml:space="preserve">  "Bootstrapper": "</w:t>
+            </w:r>
+            <w:r>
+              <w:rPr>
+                <w:rFonts w:ascii="Consolas" w:hAnsi="Consolas"/>
+                <w:sz w:val="16"/>
+                <w:szCs w:val="20"/>
+              </w:rPr>
+              <w:t>ValuedPartner</w:t>
+            </w:r>
+            <w:r>
+              <w:rPr>
+                <w:rFonts w:ascii="Consolas" w:hAnsi="Consolas"/>
+                <w:sz w:val="16"/>
+                <w:szCs w:val="20"/>
+              </w:rPr>
+              <w:t>SampleCustomizationBootstrapper.xml",</w:t>
             </w:r>
           </w:p>
           <w:p>
@@ -17681,7 +17759,23 @@
                 <w:sz w:val="16"/>
                 <w:szCs w:val="20"/>
               </w:rPr>
-              <w:t xml:space="preserve">  "Assembly": "TrustedVendor.Sample.Customization.Web.dll",</w:t>
+              <w:t xml:space="preserve">  "Assembly": "</w:t>
+            </w:r>
+            <w:r>
+              <w:rPr>
+                <w:rFonts w:ascii="Consolas" w:hAnsi="Consolas"/>
+                <w:sz w:val="16"/>
+                <w:szCs w:val="20"/>
+              </w:rPr>
+              <w:t>ValuedPartner</w:t>
+            </w:r>
+            <w:r>
+              <w:rPr>
+                <w:rFonts w:ascii="Consolas" w:hAnsi="Consolas"/>
+                <w:sz w:val="16"/>
+                <w:szCs w:val="20"/>
+              </w:rPr>
+              <w:t>.Sample.Customization.Web.dll",</w:t>
             </w:r>
           </w:p>
           <w:p>
@@ -19321,7 +19415,6 @@
               <w:docPartUnique/>
             </w:docPartObj>
           </w:sdtPr>
-          <w:sdtEndPr/>
           <w:sdtContent>
             <w:p>
               <w:pPr>
@@ -19468,7 +19561,6 @@
               <w:docPartUnique/>
             </w:docPartObj>
           </w:sdtPr>
-          <w:sdtEndPr/>
           <w:sdtContent>
             <w:p>
               <w:pPr>
@@ -19737,7 +19829,7 @@
         <v:path o:extrusionok="f" gradientshapeok="t" o:connecttype="rect"/>
         <o:lock v:ext="edit" aspectratio="t"/>
       </v:shapetype>
-      <v:shape id="_x0000_i1093" type="#_x0000_t75" style="width:19.95pt;height:19.95pt" o:bullet="t">
+      <v:shape id="_x0000_i1118" type="#_x0000_t75" style="width:20.1pt;height:20.1pt" o:bullet="t">
         <v:imagedata r:id="rId1" o:title="clip_image001"/>
       </v:shape>
     </w:pict>

</xml_diff>

<commit_message>
- Initial preparations completed
</commit_message>
<xml_diff>
--- a/docs/customization/Sage300SDK_WebScreenOrderEntryCustomizationTutorial.docx
+++ b/docs/customization/Sage300SDK_WebScreenOrderEntryCustomizationTutorial.docx
@@ -769,13 +769,7 @@
           <w:rPr>
             <w:webHidden/>
           </w:rPr>
-          <w:t>2</w:t>
-        </w:r>
-        <w:r>
-          <w:rPr>
-            <w:webHidden/>
-          </w:rPr>
-          <w:t>2</w:t>
+          <w:t>22</w:t>
         </w:r>
         <w:r>
           <w:rPr>
@@ -3878,13 +3872,13 @@
         <w:pStyle w:val="SAGEHeading2"/>
       </w:pPr>
       <w:bookmarkStart w:id="4" w:name="_Toc487546592"/>
-      <w:bookmarkStart w:id="5" w:name="_Toc465759139"/>
-      <w:bookmarkStart w:id="6" w:name="_Toc124260647"/>
+      <w:bookmarkStart w:id="5" w:name="_Toc124260647"/>
+      <w:bookmarkStart w:id="6" w:name="_Toc465759139"/>
       <w:r>
         <w:t>Standalone Customization Wizard</w:t>
       </w:r>
       <w:bookmarkEnd w:id="4"/>
-      <w:bookmarkEnd w:id="6"/>
+      <w:bookmarkEnd w:id="5"/>
     </w:p>
     <w:p>
       <w:pPr>
@@ -10080,7 +10074,7 @@
         <w:lastRenderedPageBreak/>
         <w:t>Plug-in Customization Wizard</w:t>
       </w:r>
-      <w:bookmarkEnd w:id="5"/>
+      <w:bookmarkEnd w:id="6"/>
       <w:bookmarkEnd w:id="15"/>
       <w:bookmarkEnd w:id="16"/>
     </w:p>
@@ -10353,7 +10347,13 @@
         </w:numPr>
       </w:pPr>
       <w:r>
-        <w:t>Click on the magnifying glass next to Package to select t</w:t>
+        <w:t xml:space="preserve">Click on the </w:t>
+      </w:r>
+      <w:r>
+        <w:t>little green box to the right of the Package label and textbox</w:t>
+      </w:r>
+      <w:r>
+        <w:t xml:space="preserve"> to select t</w:t>
       </w:r>
       <w:r>
         <w:t>he manifest JSON file created for this customization</w:t>
@@ -10743,14 +10743,14 @@
       <w:pPr>
         <w:pStyle w:val="SAGEHeading2"/>
       </w:pPr>
-      <w:bookmarkStart w:id="23" w:name="_Toc465759143"/>
-      <w:bookmarkStart w:id="24" w:name="_Toc124260656"/>
+      <w:bookmarkStart w:id="23" w:name="_Toc124260656"/>
+      <w:bookmarkStart w:id="24" w:name="_Toc465759143"/>
       <w:r>
         <w:t>Kendo Initialization</w:t>
       </w:r>
-      <w:bookmarkEnd w:id="24"/>
+      <w:bookmarkEnd w:id="23"/>
     </w:p>
-    <w:bookmarkEnd w:id="23"/>
+    <w:bookmarkEnd w:id="24"/>
     <w:p>
       <w:pPr>
         <w:pStyle w:val="SAGEBodyText"/>
@@ -12304,14 +12304,14 @@
       <w:pPr>
         <w:pStyle w:val="SAGEHeading2"/>
       </w:pPr>
-      <w:bookmarkStart w:id="28" w:name="_Toc465759145"/>
-      <w:bookmarkStart w:id="29" w:name="_Toc124260660"/>
+      <w:bookmarkStart w:id="28" w:name="_Toc124260660"/>
+      <w:bookmarkStart w:id="29" w:name="_Toc465759145"/>
       <w:r>
         <w:t>Initialization</w:t>
       </w:r>
-      <w:bookmarkEnd w:id="29"/>
+      <w:bookmarkEnd w:id="28"/>
     </w:p>
-    <w:bookmarkEnd w:id="28"/>
+    <w:bookmarkEnd w:id="29"/>
     <w:p>
       <w:pPr>
         <w:pStyle w:val="SAGEBodyText"/>
@@ -19014,7 +19014,19 @@
         <w:pStyle w:val="SAGEBodyText"/>
       </w:pPr>
       <w:r>
-        <w:t xml:space="preserve">Add the callback function </w:t>
+        <w:t xml:space="preserve">Add the </w:t>
+      </w:r>
+      <w:r>
+        <w:t xml:space="preserve">following </w:t>
+      </w:r>
+      <w:r>
+        <w:t>callback function</w:t>
+      </w:r>
+      <w:r>
+        <w:t>s</w:t>
+      </w:r>
+      <w:r>
+        <w:t xml:space="preserve"> </w:t>
       </w:r>
       <w:proofErr w:type="spellStart"/>
       <w:r>
@@ -19024,6 +19036,18 @@
         <w:t>currencyCode</w:t>
       </w:r>
       <w:proofErr w:type="spellEnd"/>
+      <w:r>
+        <w:t xml:space="preserve"> </w:t>
+      </w:r>
+      <w:r>
+        <w:t xml:space="preserve">and </w:t>
+      </w:r>
+      <w:r>
+        <w:rPr>
+          <w:color w:val="00B0F0"/>
+        </w:rPr>
+        <w:t>currencyCode1</w:t>
+      </w:r>
       <w:r>
         <w:t xml:space="preserve"> </w:t>
       </w:r>
@@ -19535,14 +19559,14 @@
       <w:pPr>
         <w:pStyle w:val="SAGEHeading2"/>
       </w:pPr>
-      <w:bookmarkStart w:id="50" w:name="_Toc465408488"/>
-      <w:bookmarkStart w:id="51" w:name="_Toc124260678"/>
+      <w:bookmarkStart w:id="50" w:name="_Toc124260678"/>
+      <w:bookmarkStart w:id="51" w:name="_Toc465408488"/>
       <w:r>
         <w:t>Add event handler and call back functions</w:t>
       </w:r>
-      <w:bookmarkEnd w:id="51"/>
+      <w:bookmarkEnd w:id="50"/>
     </w:p>
-    <w:bookmarkEnd w:id="50"/>
+    <w:bookmarkEnd w:id="51"/>
     <w:p>
       <w:pPr>
         <w:shd w:val="clear" w:color="auto" w:fill="FFFFFF"/>
@@ -22170,25 +22194,7 @@
                 <w:sz w:val="16"/>
                 <w:szCs w:val="20"/>
               </w:rPr>
-              <w:t xml:space="preserve">  "</w:t>
-            </w:r>
-            <w:proofErr w:type="spellStart"/>
-            <w:r>
-              <w:rPr>
-                <w:rFonts w:ascii="Consolas" w:hAnsi="Consolas"/>
-                <w:sz w:val="16"/>
-                <w:szCs w:val="20"/>
-              </w:rPr>
-              <w:t>WebScreens</w:t>
-            </w:r>
-            <w:proofErr w:type="spellEnd"/>
-            <w:r>
-              <w:rPr>
-                <w:rFonts w:ascii="Consolas" w:hAnsi="Consolas"/>
-                <w:sz w:val="16"/>
-                <w:szCs w:val="20"/>
-              </w:rPr>
-              <w:t>": [</w:t>
+              <w:t xml:space="preserve">  "WebScreens": [</w:t>
             </w:r>
           </w:p>
           <w:p>
@@ -25285,7 +25291,7 @@
         <v:path o:extrusionok="f" gradientshapeok="t" o:connecttype="rect"/>
         <o:lock v:ext="edit" aspectratio="t"/>
       </v:shapetype>
-      <v:shape id="_x0000_i1109" type="#_x0000_t75" style="width:20.1pt;height:20.1pt" o:bullet="t">
+      <v:shape id="_x0000_i1067" type="#_x0000_t75" style="width:19.9pt;height:19.9pt" o:bullet="t">
         <v:imagedata r:id="rId1" o:title="clip_image001"/>
       </v:shape>
     </w:pict>

</xml_diff>